<commit_message>
updated with changes to cv
</commit_message>
<xml_diff>
--- a/static/files/cv-word.docx
+++ b/static/files/cv-word.docx
@@ -6137,7 +6137,7 @@
     </w:p>
     <w:bookmarkEnd w:id="37"/>
     <w:bookmarkEnd w:id="38"/>
-    <w:bookmarkStart w:id="106" w:name="list-of-publications"/>
+    <w:bookmarkStart w:id="101" w:name="list-of-publications"/>
     <w:p>
       <w:pPr>
         <w:pStyle w:val="Overskrift1"/>
@@ -6181,19 +6181,13 @@
         <w:t xml:space="preserve">”</w:t>
       </w:r>
       <w:r>
-        <w:t xml:space="preserve">. Doctoral dissertation. The following values have no</w:t>
-      </w:r>
-      <w:r>
-        <w:t xml:space="preserve"> </w:t>
-      </w:r>
-      <w:r>
-        <w:t xml:space="preserve">corresponding Zotero field: isbn: 978-82-308-2446-7</w:t>
-      </w:r>
-      <w:r>
-        <w:br/>
-      </w:r>
-      <w:r>
-        <w:t xml:space="preserve">electronic-resource-num:</w:t>
+        <w:t xml:space="preserve">. Doctoral dissertation. Department of Clinical Psychology,</w:t>
+      </w:r>
+      <w:r>
+        <w:t xml:space="preserve"> </w:t>
+      </w:r>
+      <w:r>
+        <w:t xml:space="preserve">The University of Bergen, Norway.</w:t>
       </w:r>
       <w:r>
         <w:t xml:space="preserve"> </w:t>
@@ -6207,31 +6201,17 @@
         </w:r>
       </w:hyperlink>
       <w:r>
-        <w:t xml:space="preserve">. Department of</w:t>
-      </w:r>
-      <w:r>
-        <w:t xml:space="preserve"> </w:t>
-      </w:r>
-      <w:r>
-        <w:t xml:space="preserve">Clinical Psychology, The University of Bergen, Norway.</w:t>
-      </w:r>
-      <w:r>
-        <w:t xml:space="preserve"> </w:t>
-      </w:r>
-      <w:hyperlink r:id="rId39">
-        <w:r>
-          <w:rPr>
-            <w:rStyle w:val="Hyperkobling"/>
-          </w:rPr>
-          <w:t xml:space="preserve">http://hdl.handle.net/1956/7697</w:t>
-        </w:r>
-      </w:hyperlink>
-      <w:r>
-        <w:t xml:space="preserve">: University of Bergen, 2013.</w:t>
+        <w:t xml:space="preserve">:</w:t>
+      </w:r>
+      <w:r>
+        <w:t xml:space="preserve"> </w:t>
+      </w:r>
+      <w:r>
+        <w:t xml:space="preserve">University of Bergen, 2013.</w:t>
       </w:r>
     </w:p>
     <w:bookmarkEnd w:id="40"/>
-    <w:bookmarkStart w:id="98" w:name="refereed-research-papers"/>
+    <w:bookmarkStart w:id="93" w:name="refereed-research-papers"/>
     <w:p>
       <w:pPr>
         <w:pStyle w:val="Overskrift2"/>
@@ -6285,13 +6265,13 @@
         <w:t xml:space="preserve"> </w:t>
       </w:r>
       <w:r>
-        <w:t xml:space="preserve">16.3 (Mar. 19, 2021). Ed. by E.</w:t>
-      </w:r>
-      <w:r>
-        <w:t xml:space="preserve"> </w:t>
-      </w:r>
-      <w:r>
-        <w:t xml:space="preserve">U. Syed. DOI:</w:t>
+        <w:t xml:space="preserve">16 (Mar. 19, 2021). Ed. by E. U.</w:t>
+      </w:r>
+      <w:r>
+        <w:t xml:space="preserve"> </w:t>
+      </w:r>
+      <w:r>
+        <w:t xml:space="preserve">Syed. DOI:</w:t>
       </w:r>
       <w:r>
         <w:t xml:space="preserve"> </w:t>
@@ -6427,7 +6407,7 @@
         <w:t xml:space="preserve"> </w:t>
       </w:r>
       <w:r>
-        <w:t xml:space="preserve">18.6 (6 Jan. 2021).</w:t>
+        <w:t xml:space="preserve">18 (6 Jan. 2021).</w:t>
       </w:r>
       <w:r>
         <w:t xml:space="preserve"> </w:t>
@@ -6443,7 +6423,7 @@
           <w:rPr>
             <w:rStyle w:val="Hyperkobling"/>
           </w:rPr>
-          <w:t xml:space="preserve">10.3390/ijerph18063319</w:t>
+          <w:t xml:space="preserve">10/gjtfjg</w:t>
         </w:r>
       </w:hyperlink>
       <w:r>
@@ -6455,55 +6435,7 @@
         <w:pStyle w:val="Brdtekst"/>
       </w:pPr>
       <w:r>
-        <w:t xml:space="preserve">[4] S. Nawar, S. B. Randal, T. Bøe, et al. "</w:t>
-      </w:r>
-      <w:r>
-        <w:t xml:space="preserve">“</w:t>
-      </w:r>
-      <w:r>
-        <w:t xml:space="preserve">Det Var Godt å Si Det Jeg</w:t>
-      </w:r>
-      <w:r>
-        <w:t xml:space="preserve"> </w:t>
-      </w:r>
-      <w:r>
-        <w:t xml:space="preserve">Hadde På Hjertet</w:t>
-      </w:r>
-      <w:r>
-        <w:t xml:space="preserve">”</w:t>
-      </w:r>
-      <w:r>
-        <w:t xml:space="preserve">. Når Stemmen Til Enslige Mindreårige Flyktninger</w:t>
-      </w:r>
-      <w:r>
-        <w:t xml:space="preserve"> </w:t>
-      </w:r>
-      <w:r>
-        <w:t xml:space="preserve">Bidrar Til Tjenesteutvikling Og Ny Kunnskap". In:</w:t>
-      </w:r>
-      <w:r>
-        <w:t xml:space="preserve"> </w:t>
-      </w:r>
-      <w:r>
-        <w:rPr>
-          <w:iCs/>
-          <w:i/>
-        </w:rPr>
-        <w:t xml:space="preserve">Nor. Barnevern</w:t>
-      </w:r>
-      <w:r>
-        <w:t xml:space="preserve"> </w:t>
-      </w:r>
-      <w:r>
-        <w:t xml:space="preserve">(2021).</w:t>
-      </w:r>
-    </w:p>
-    <w:p>
-      <w:pPr>
-        <w:pStyle w:val="Brdtekst"/>
-      </w:pPr>
-      <w:r>
-        <w:t xml:space="preserve">[5] T. Bøe, M. Hysing, K. J. Lønning, et al. </w:t>
+        <w:t xml:space="preserve">[4] T. Bøe, M. Hysing, K. J. Lønning, et al. </w:t>
       </w:r>
       <w:r>
         <w:t xml:space="preserve">“</w:t>
@@ -6557,7 +6489,7 @@
         <w:t xml:space="preserve"> </w:t>
       </w:r>
       <w:r>
-        <w:t xml:space="preserve">(Dec. 27, 2020). DOI:</w:t>
+        <w:t xml:space="preserve">(2021). DOI:</w:t>
       </w:r>
       <w:r>
         <w:t xml:space="preserve"> </w:t>
@@ -6579,7 +6511,117 @@
         <w:pStyle w:val="Brdtekst"/>
       </w:pPr>
       <w:r>
-        <w:t xml:space="preserve">[6] O. Heradstveit, M. Hysing, S. A. Nilsen, et al. </w:t>
+        <w:t xml:space="preserve">[5] S. Nawar, S. B. Randal, T. Bøe, et al. "</w:t>
+      </w:r>
+      <w:r>
+        <w:t xml:space="preserve">“</w:t>
+      </w:r>
+      <w:r>
+        <w:t xml:space="preserve">Det var godt å si det jeg</w:t>
+      </w:r>
+      <w:r>
+        <w:t xml:space="preserve"> </w:t>
+      </w:r>
+      <w:r>
+        <w:t xml:space="preserve">hadde på hjertet</w:t>
+      </w:r>
+      <w:r>
+        <w:t xml:space="preserve">”</w:t>
+      </w:r>
+      <w:r>
+        <w:t xml:space="preserve">. Når stemmen til enslige mindreårige flyktninger</w:t>
+      </w:r>
+      <w:r>
+        <w:t xml:space="preserve"> </w:t>
+      </w:r>
+      <w:r>
+        <w:t xml:space="preserve">bidrar til tjenesteutvikling og ny kunnskap". In:</w:t>
+      </w:r>
+      <w:r>
+        <w:t xml:space="preserve"> </w:t>
+      </w:r>
+      <w:r>
+        <w:rPr>
+          <w:iCs/>
+          <w:i/>
+        </w:rPr>
+        <w:t xml:space="preserve">Nor. Barnevern</w:t>
+      </w:r>
+      <w:r>
+        <w:t xml:space="preserve"> </w:t>
+      </w:r>
+      <w:r>
+        <w:t xml:space="preserve">(2021).</w:t>
+      </w:r>
+    </w:p>
+    <w:p>
+      <w:pPr>
+        <w:pStyle w:val="Brdtekst"/>
+      </w:pPr>
+      <w:r>
+        <w:t xml:space="preserve">[6] S. A. Nilsen, K. G. Askeland, D. P. J. Loro, et al. </w:t>
+      </w:r>
+      <w:r>
+        <w:t xml:space="preserve">“</w:t>
+      </w:r>
+      <w:r>
+        <w:t xml:space="preserve">Mental Health,</w:t>
+      </w:r>
+      <w:r>
+        <w:t xml:space="preserve"> </w:t>
+      </w:r>
+      <w:r>
+        <w:t xml:space="preserve">Adverse Life Events and Health Service Use among Norwegian Youth in the</w:t>
+      </w:r>
+      <w:r>
+        <w:t xml:space="preserve"> </w:t>
+      </w:r>
+      <w:r>
+        <w:t xml:space="preserve">Child Welfare System: Results from a Population-Based Study</w:t>
+      </w:r>
+      <w:r>
+        <w:t xml:space="preserve">”</w:t>
+      </w:r>
+      <w:r>
+        <w:t xml:space="preserve">. In:</w:t>
+      </w:r>
+      <w:r>
+        <w:t xml:space="preserve"> </w:t>
+      </w:r>
+      <w:r>
+        <w:rPr>
+          <w:iCs/>
+          <w:i/>
+        </w:rPr>
+        <w:t xml:space="preserve">Child Fam. Soc. Work</w:t>
+      </w:r>
+      <w:r>
+        <w:t xml:space="preserve"> </w:t>
+      </w:r>
+      <w:r>
+        <w:t xml:space="preserve">n/a (2021). DOI:</w:t>
+      </w:r>
+      <w:r>
+        <w:t xml:space="preserve"> </w:t>
+      </w:r>
+      <w:hyperlink r:id="rId45">
+        <w:r>
+          <w:rPr>
+            <w:rStyle w:val="Hyperkobling"/>
+          </w:rPr>
+          <w:t xml:space="preserve">10/gjzw4p</w:t>
+        </w:r>
+      </w:hyperlink>
+      <w:r>
+        <w:t xml:space="preserve">.</w:t>
+      </w:r>
+    </w:p>
+    <w:p>
+      <w:pPr>
+        <w:pStyle w:val="Brdtekst"/>
+      </w:pPr>
+      <w:r>
+        <w:t xml:space="preserve">[7] O. Heradstveit, M. Hysing, S. A. Nilsen, et al. </w:t>
       </w:r>
       <w:r>
         <w:t xml:space="preserve">“</w:t>
@@ -6630,7 +6672,7 @@
       <w:r>
         <w:t xml:space="preserve"> </w:t>
       </w:r>
-      <w:hyperlink r:id="rId45">
+      <w:hyperlink r:id="rId46">
         <w:r>
           <w:rPr>
             <w:rStyle w:val="Hyperkobling"/>
@@ -6647,7 +6689,7 @@
         <w:pStyle w:val="Brdtekst"/>
       </w:pPr>
       <w:r>
-        <w:t xml:space="preserve">[7] M. Hysing, O. Heradstveit, A. G. Harvey, et al. </w:t>
+        <w:t xml:space="preserve">[8] M. Hysing, O. Heradstveit, A. G. Harvey, et al. </w:t>
       </w:r>
       <w:r>
         <w:t xml:space="preserve">“</w:t>
@@ -6706,7 +6748,7 @@
       <w:r>
         <w:t xml:space="preserve"> </w:t>
       </w:r>
-      <w:hyperlink r:id="rId46">
+      <w:hyperlink r:id="rId47">
         <w:r>
           <w:rPr>
             <w:rStyle w:val="Hyperkobling"/>
@@ -6723,7 +6765,7 @@
         <w:pStyle w:val="Brdtekst"/>
       </w:pPr>
       <w:r>
-        <w:t xml:space="preserve">[8] M. Hysing, A. G. Harvey, T. Bøe, et al. </w:t>
+        <w:t xml:space="preserve">[9] M. Hysing, A. G. Harvey, T. Bøe, et al. </w:t>
       </w:r>
       <w:r>
         <w:t xml:space="preserve">“</w:t>
@@ -6768,7 +6810,7 @@
       <w:r>
         <w:t xml:space="preserve"> </w:t>
       </w:r>
-      <w:hyperlink r:id="rId47">
+      <w:hyperlink r:id="rId48">
         <w:r>
           <w:rPr>
             <w:rStyle w:val="Hyperkobling"/>
@@ -6785,7 +6827,7 @@
         <w:pStyle w:val="Brdtekst"/>
       </w:pPr>
       <w:r>
-        <w:t xml:space="preserve">[9] E. Mølland, K. L. Vigsnes, T. Bøe, et al. </w:t>
+        <w:t xml:space="preserve">[10] E. Mølland, K. L. Vigsnes, T. Bøe, et al. </w:t>
       </w:r>
       <w:r>
         <w:t xml:space="preserve">“</w:t>
@@ -6838,7 +6880,7 @@
       <w:r>
         <w:t xml:space="preserve"> </w:t>
       </w:r>
-      <w:hyperlink r:id="rId48">
+      <w:hyperlink r:id="rId49">
         <w:r>
           <w:rPr>
             <w:rStyle w:val="Hyperkobling"/>
@@ -6861,7 +6903,7 @@
         <w:pStyle w:val="Brdtekst"/>
       </w:pPr>
       <w:r>
-        <w:t xml:space="preserve">[10] O. Heradstveit, S. Haugland, M. Hysing, et al. </w:t>
+        <w:t xml:space="preserve">[11] O. Heradstveit, S. Haugland, M. Hysing, et al. </w:t>
       </w:r>
       <w:r>
         <w:t xml:space="preserve">“</w:t>
@@ -6915,12 +6957,12 @@
         <w:t xml:space="preserve"> </w:t>
       </w:r>
       <w:r>
-        <w:t xml:space="preserve">20.1 (Jun. 26, 2020). DOI:</w:t>
-      </w:r>
-      <w:r>
-        <w:t xml:space="preserve"> </w:t>
-      </w:r>
-      <w:hyperlink r:id="rId49">
+        <w:t xml:space="preserve">20 (Jun. 26, 2020). DOI:</w:t>
+      </w:r>
+      <w:r>
+        <w:t xml:space="preserve"> </w:t>
+      </w:r>
+      <w:hyperlink r:id="rId50">
         <w:r>
           <w:rPr>
             <w:rStyle w:val="Hyperkobling"/>
@@ -6937,7 +6979,7 @@
         <w:pStyle w:val="Brdtekst"/>
       </w:pPr>
       <w:r>
-        <w:t xml:space="preserve">[11] K. G. Askeland, T. Bøe, K. Breivik, et al. </w:t>
+        <w:t xml:space="preserve">[12] K. G. Askeland, T. Bøe, K. Breivik, et al. </w:t>
       </w:r>
       <w:r>
         <w:t xml:space="preserve">“</w:t>
@@ -6977,12 +7019,12 @@
         <w:t xml:space="preserve"> </w:t>
       </w:r>
       <w:r>
-        <w:t xml:space="preserve">15.6 (Jun. 05, 2020). DOI:</w:t>
-      </w:r>
-      <w:r>
-        <w:t xml:space="preserve"> </w:t>
-      </w:r>
-      <w:hyperlink r:id="rId50">
+        <w:t xml:space="preserve">15 (Jun. 05, 2020). DOI:</w:t>
+      </w:r>
+      <w:r>
+        <w:t xml:space="preserve"> </w:t>
+      </w:r>
+      <w:hyperlink r:id="rId51">
         <w:r>
           <w:rPr>
             <w:rStyle w:val="Hyperkobling"/>
@@ -6999,7 +7041,7 @@
         <w:pStyle w:val="Brdtekst"/>
       </w:pPr>
       <w:r>
-        <w:t xml:space="preserve">[12] M. Hysing, K. J. Petrie, T. Bøe, et al. </w:t>
+        <w:t xml:space="preserve">[13] M. Hysing, K. J. Petrie, T. Bøe, et al. </w:t>
       </w:r>
       <w:r>
         <w:t xml:space="preserve">“</w:t>
@@ -7033,7 +7075,7 @@
         <w:t xml:space="preserve"> </w:t>
       </w:r>
       <w:r>
-        <w:t xml:space="preserve">2.1 (1 Mar.</w:t>
+        <w:t xml:space="preserve">2 (1 Mar.</w:t>
       </w:r>
       <w:r>
         <w:t xml:space="preserve"> </w:t>
@@ -7044,7 +7086,7 @@
       <w:r>
         <w:t xml:space="preserve"> </w:t>
       </w:r>
-      <w:hyperlink r:id="rId51">
+      <w:hyperlink r:id="rId52">
         <w:r>
           <w:rPr>
             <w:rStyle w:val="Hyperkobling"/>
@@ -7061,7 +7103,7 @@
         <w:pStyle w:val="Brdtekst"/>
       </w:pPr>
       <w:r>
-        <w:t xml:space="preserve">[13] S. A. Nilsen, K. Breivik, B. Wold, et al. </w:t>
+        <w:t xml:space="preserve">[14] S. A. Nilsen, K. Breivik, B. Wold, et al. </w:t>
       </w:r>
       <w:r>
         <w:t xml:space="preserve">“</w:t>
@@ -7101,12 +7143,12 @@
         <w:t xml:space="preserve"> </w:t>
       </w:r>
       <w:r>
-        <w:t xml:space="preserve">15.3 (Mar. 04, 2020). DOI:</w:t>
-      </w:r>
-      <w:r>
-        <w:t xml:space="preserve"> </w:t>
-      </w:r>
-      <w:hyperlink r:id="rId52">
+        <w:t xml:space="preserve">15 (Mar. 04, 2020). DOI:</w:t>
+      </w:r>
+      <w:r>
+        <w:t xml:space="preserve"> </w:t>
+      </w:r>
+      <w:hyperlink r:id="rId53">
         <w:r>
           <w:rPr>
             <w:rStyle w:val="Hyperkobling"/>
@@ -7123,7 +7165,7 @@
         <w:pStyle w:val="Brdtekst"/>
       </w:pPr>
       <w:r>
-        <w:t xml:space="preserve">[14] K. G. Askeland, T. Bøe, A. J. Lundervold, et al. </w:t>
+        <w:t xml:space="preserve">[15] K. G. Askeland, T. Bøe, A. J. Lundervold, et al. </w:t>
       </w:r>
       <w:r>
         <w:t xml:space="preserve">“</w:t>
@@ -7168,7 +7210,7 @@
       <w:r>
         <w:t xml:space="preserve"> </w:t>
       </w:r>
-      <w:hyperlink r:id="rId53">
+      <w:hyperlink r:id="rId54">
         <w:r>
           <w:rPr>
             <w:rStyle w:val="Hyperkobling"/>
@@ -7185,7 +7227,7 @@
         <w:pStyle w:val="Brdtekst"/>
       </w:pPr>
       <w:r>
-        <w:t xml:space="preserve">[15] M. Jensen, S. C. Smid, and T. Bøe.</w:t>
+        <w:t xml:space="preserve">[16] M. Jensen, S. C. Smid, and T. Bøe.</w:t>
       </w:r>
       <w:r>
         <w:t xml:space="preserve"> </w:t>
@@ -7228,12 +7270,12 @@
         <w:t xml:space="preserve"> </w:t>
       </w:r>
       <w:r>
-        <w:t xml:space="preserve">8.1 (2020). DOI:</w:t>
-      </w:r>
-      <w:r>
-        <w:t xml:space="preserve"> </w:t>
-      </w:r>
-      <w:hyperlink r:id="rId54">
+        <w:t xml:space="preserve">8 (2020). DOI:</w:t>
+      </w:r>
+      <w:r>
+        <w:t xml:space="preserve"> </w:t>
+      </w:r>
+      <w:hyperlink r:id="rId55">
         <w:r>
           <w:rPr>
             <w:rStyle w:val="Hyperkobling"/>
@@ -7250,7 +7292,7 @@
         <w:pStyle w:val="Brdtekst"/>
       </w:pPr>
       <w:r>
-        <w:t xml:space="preserve">[16] A. Arntzen, T. Bøe, E. Dahl, et al. </w:t>
+        <w:t xml:space="preserve">[17] A. Arntzen, T. Bøe, E. Dahl, et al. </w:t>
       </w:r>
       <w:r>
         <w:t xml:space="preserve">“</w:t>
@@ -7290,18 +7332,12 @@
         <w:t xml:space="preserve"> </w:t>
       </w:r>
       <w:r>
-        <w:t xml:space="preserve">47.6 (2019). PMID:</w:t>
-      </w:r>
-      <w:r>
-        <w:t xml:space="preserve"> </w:t>
-      </w:r>
-      <w:r>
-        <w:t xml:space="preserve">31512561. DOI:</w:t>
-      </w:r>
-      <w:r>
-        <w:t xml:space="preserve"> </w:t>
-      </w:r>
-      <w:hyperlink r:id="rId55">
+        <w:t xml:space="preserve">47 (2019). DOI:</w:t>
+      </w:r>
+      <w:r>
+        <w:t xml:space="preserve"> </w:t>
+      </w:r>
+      <w:hyperlink r:id="rId56">
         <w:r>
           <w:rPr>
             <w:rStyle w:val="Hyperkobling"/>
@@ -7318,7 +7354,7 @@
         <w:pStyle w:val="Brdtekst"/>
       </w:pPr>
       <w:r>
-        <w:t xml:space="preserve">[17] T. Bøe.</w:t>
+        <w:t xml:space="preserve">[18] T. Bøe.</w:t>
       </w:r>
       <w:r>
         <w:t xml:space="preserve"> </w:t>
@@ -7368,7 +7404,7 @@
       <w:r>
         <w:t xml:space="preserve"> </w:t>
       </w:r>
-      <w:hyperlink r:id="rId56">
+      <w:hyperlink r:id="rId57">
         <w:r>
           <w:rPr>
             <w:rStyle w:val="Hyperkobling"/>
@@ -7385,7 +7421,7 @@
         <w:pStyle w:val="Brdtekst"/>
       </w:pPr>
       <w:r>
-        <w:t xml:space="preserve">[18] T. Bøe, K. J. Petrie, B. Sivertsen, et al. </w:t>
+        <w:t xml:space="preserve">[19] T. Bøe, K. J. Petrie, B. Sivertsen, et al. </w:t>
       </w:r>
       <w:r>
         <w:t xml:space="preserve">“</w:t>
@@ -7430,7 +7466,7 @@
       <w:r>
         <w:t xml:space="preserve"> </w:t>
       </w:r>
-      <w:hyperlink r:id="rId57">
+      <w:hyperlink r:id="rId58">
         <w:r>
           <w:rPr>
             <w:rStyle w:val="Hyperkobling"/>
@@ -7447,7 +7483,7 @@
         <w:pStyle w:val="Brdtekst"/>
       </w:pPr>
       <w:r>
-        <w:t xml:space="preserve">[19] S. A. Nilsen, M. Hysing, K. Breivik, et al. </w:t>
+        <w:t xml:space="preserve">[20] S. A. Nilsen, M. Hysing, K. Breivik, et al. </w:t>
       </w:r>
       <w:r>
         <w:t xml:space="preserve">“</w:t>
@@ -7492,7 +7528,7 @@
       <w:r>
         <w:t xml:space="preserve"> </w:t>
       </w:r>
-      <w:hyperlink r:id="rId58">
+      <w:hyperlink r:id="rId59">
         <w:r>
           <w:rPr>
             <w:rStyle w:val="Hyperkobling"/>
@@ -7509,7 +7545,7 @@
         <w:pStyle w:val="Brdtekst"/>
       </w:pPr>
       <w:r>
-        <w:t xml:space="preserve">[20] J. C. Skogen, B. Sivertsen, M. Hysing, et al. </w:t>
+        <w:t xml:space="preserve">[21] J. C. Skogen, B. Sivertsen, M. Hysing, et al. </w:t>
       </w:r>
       <w:r>
         <w:t xml:space="preserve">“</w:t>
@@ -7532,7 +7568,7 @@
       <w:r>
         <w:t xml:space="preserve"> </w:t>
       </w:r>
-      <w:hyperlink r:id="rId59">
+      <w:hyperlink r:id="rId60">
         <w:r>
           <w:rPr>
             <w:rStyle w:val="Hyperkobling"/>
@@ -7585,7 +7621,7 @@
       <w:r>
         <w:t xml:space="preserve"> </w:t>
       </w:r>
-      <w:hyperlink r:id="rId60">
+      <w:hyperlink r:id="rId61">
         <w:r>
           <w:rPr>
             <w:rStyle w:val="Hyperkobling"/>
@@ -7602,7 +7638,7 @@
         <w:pStyle w:val="Brdtekst"/>
       </w:pPr>
       <w:r>
-        <w:t xml:space="preserve">[21] J. C. Skogen, T. Bøe, M. M. Thørrisen, et al. </w:t>
+        <w:t xml:space="preserve">[22] J. C. Skogen, T. Bøe, M. M. Thørrisen, et al. </w:t>
       </w:r>
       <w:r>
         <w:t xml:space="preserve">“</w:t>
@@ -7648,12 +7684,12 @@
         <w:t xml:space="preserve"> </w:t>
       </w:r>
       <w:r>
-        <w:t xml:space="preserve">19.1 (2019). DOI:</w:t>
-      </w:r>
-      <w:r>
-        <w:t xml:space="preserve"> </w:t>
-      </w:r>
-      <w:hyperlink r:id="rId61">
+        <w:t xml:space="preserve">19 (2019). DOI:</w:t>
+      </w:r>
+      <w:r>
+        <w:t xml:space="preserve"> </w:t>
+      </w:r>
+      <w:hyperlink r:id="rId62">
         <w:r>
           <w:rPr>
             <w:rStyle w:val="Hyperkobling"/>
@@ -7670,7 +7706,7 @@
         <w:pStyle w:val="Brdtekst"/>
       </w:pPr>
       <w:r>
-        <w:t xml:space="preserve">[22] T. Bøe, E. Dearing, K. M. Stormark, et al. </w:t>
+        <w:t xml:space="preserve">[23] T. Bøe, E. Dearing, K. M. Stormark, et al. </w:t>
       </w:r>
       <w:r>
         <w:t xml:space="preserve">“</w:t>
@@ -7693,7 +7729,7 @@
       <w:r>
         <w:t xml:space="preserve"> </w:t>
       </w:r>
-      <w:hyperlink r:id="rId62">
+      <w:hyperlink r:id="rId63">
         <w:r>
           <w:rPr>
             <w:rStyle w:val="Hyperkobling"/>
@@ -7727,7 +7763,7 @@
         <w:t xml:space="preserve"> </w:t>
       </w:r>
       <w:r>
-        <w:t xml:space="preserve">39.2</w:t>
+        <w:t xml:space="preserve">39</w:t>
       </w:r>
       <w:r>
         <w:t xml:space="preserve"> </w:t>
@@ -7738,7 +7774,7 @@
       <w:r>
         <w:t xml:space="preserve"> </w:t>
       </w:r>
-      <w:hyperlink r:id="rId63">
+      <w:hyperlink r:id="rId64">
         <w:r>
           <w:rPr>
             <w:rStyle w:val="Hyperkobling"/>
@@ -7755,7 +7791,7 @@
         <w:pStyle w:val="Brdtekst"/>
       </w:pPr>
       <w:r>
-        <w:t xml:space="preserve">[23] O. Heradstveit, J. C. Skogen, T. Bøe, et al. </w:t>
+        <w:t xml:space="preserve">[24] O. Heradstveit, J. C. Skogen, T. Bøe, et al. </w:t>
       </w:r>
       <w:r>
         <w:t xml:space="preserve">“</w:t>
@@ -7800,7 +7836,7 @@
       <w:r>
         <w:t xml:space="preserve"> </w:t>
       </w:r>
-      <w:hyperlink r:id="rId64">
+      <w:hyperlink r:id="rId65">
         <w:r>
           <w:rPr>
             <w:rStyle w:val="Hyperkobling"/>
@@ -7817,7 +7853,7 @@
         <w:pStyle w:val="Brdtekst"/>
       </w:pPr>
       <w:r>
-        <w:t xml:space="preserve">[24] Ø. Hetlevik, T. Bøe, and M. Hysing.</w:t>
+        <w:t xml:space="preserve">[25] Ø. Hetlevik, T. Bøe, and M. Hysing.</w:t>
       </w:r>
       <w:r>
         <w:t xml:space="preserve"> </w:t>
@@ -7865,7 +7901,7 @@
       <w:r>
         <w:t xml:space="preserve"> </w:t>
       </w:r>
-      <w:hyperlink r:id="rId65">
+      <w:hyperlink r:id="rId66">
         <w:r>
           <w:rPr>
             <w:rStyle w:val="Hyperkobling"/>
@@ -7882,7 +7918,7 @@
         <w:pStyle w:val="Brdtekst"/>
       </w:pPr>
       <w:r>
-        <w:t xml:space="preserve">[25] S. M. . Sæther, B. Sivertsen, S. Haugland, et al. </w:t>
+        <w:t xml:space="preserve">[26] S. M. . Sæther, B. Sivertsen, S. Haugland, et al. </w:t>
       </w:r>
       <w:r>
         <w:t xml:space="preserve">“</w:t>
@@ -7922,18 +7958,12 @@
         <w:t xml:space="preserve"> </w:t>
       </w:r>
       <w:r>
-        <w:t xml:space="preserve">46.1 (2018). The following values have no corresponding Zotero field:</w:t>
-      </w:r>
-      <w:r>
-        <w:br/>
-      </w:r>
-      <w:r>
-        <w:t xml:space="preserve">number: 0 accession-num: 28709386. DOI:</w:t>
-      </w:r>
-      <w:r>
-        <w:t xml:space="preserve"> </w:t>
-      </w:r>
-      <w:hyperlink r:id="rId66">
+        <w:t xml:space="preserve">46 (2018). DOI:</w:t>
+      </w:r>
+      <w:r>
+        <w:t xml:space="preserve"> </w:t>
+      </w:r>
+      <w:hyperlink r:id="rId67">
         <w:r>
           <w:rPr>
             <w:rStyle w:val="Hyperkobling"/>
@@ -7950,7 +7980,7 @@
         <w:pStyle w:val="Brdtekst"/>
       </w:pPr>
       <w:r>
-        <w:t xml:space="preserve">[26] S. A. Nilsen, K. Breivik, B. Wold, et al. </w:t>
+        <w:t xml:space="preserve">[27] S. A. Nilsen, K. Breivik, B. Wold, et al. </w:t>
       </w:r>
       <w:r>
         <w:t xml:space="preserve">“</w:t>
@@ -7984,12 +8014,12 @@
         <w:t xml:space="preserve"> </w:t>
       </w:r>
       <w:r>
-        <w:t xml:space="preserve">59.3 (2018). DOI:</w:t>
-      </w:r>
-      <w:r>
-        <w:t xml:space="preserve"> </w:t>
-      </w:r>
-      <w:hyperlink r:id="rId67">
+        <w:t xml:space="preserve">59 (2018). DOI:</w:t>
+      </w:r>
+      <w:r>
+        <w:t xml:space="preserve"> </w:t>
+      </w:r>
+      <w:hyperlink r:id="rId68">
         <w:r>
           <w:rPr>
             <w:rStyle w:val="Hyperkobling"/>
@@ -8006,7 +8036,7 @@
         <w:pStyle w:val="Brdtekst"/>
       </w:pPr>
       <w:r>
-        <w:t xml:space="preserve">[27] L. B. Sandtorv, S. K. E. Fevang, S. A. Nilsen, et al. </w:t>
+        <w:t xml:space="preserve">[28] L. B. Sandtorv, S. K. E. Fevang, S. A. Nilsen, et al. </w:t>
       </w:r>
       <w:r>
         <w:t xml:space="preserve">“</w:t>
@@ -8057,7 +8087,7 @@
       <w:r>
         <w:t xml:space="preserve"> </w:t>
       </w:r>
-      <w:hyperlink r:id="rId68">
+      <w:hyperlink r:id="rId69">
         <w:r>
           <w:rPr>
             <w:rStyle w:val="Hyperkobling"/>
@@ -8074,7 +8104,7 @@
         <w:pStyle w:val="Brdtekst"/>
       </w:pPr>
       <w:r>
-        <w:t xml:space="preserve">[28] S. C. Smid, J. J. Hox, E. R. Heiervang, et al. </w:t>
+        <w:t xml:space="preserve">[29] S. C. Smid, J. J. Hox, E. R. Heiervang, et al. </w:t>
       </w:r>
       <w:r>
         <w:t xml:space="preserve">“</w:t>
@@ -8119,7 +8149,7 @@
       <w:r>
         <w:t xml:space="preserve"> </w:t>
       </w:r>
-      <w:hyperlink r:id="rId69">
+      <w:hyperlink r:id="rId70">
         <w:r>
           <w:rPr>
             <w:rStyle w:val="Hyperkobling"/>
@@ -8136,7 +8166,7 @@
         <w:pStyle w:val="Brdtekst"/>
       </w:pPr>
       <w:r>
-        <w:t xml:space="preserve">[29] T. Bøe, A. S. Serlachius, B. Sivertsen, et al. </w:t>
+        <w:t xml:space="preserve">[30] T. Bøe, A. S. Serlachius, B. Sivertsen, et al. </w:t>
       </w:r>
       <w:r>
         <w:t xml:space="preserve">“</w:t>
@@ -8181,7 +8211,7 @@
       <w:r>
         <w:t xml:space="preserve"> </w:t>
       </w:r>
-      <w:hyperlink r:id="rId70">
+      <w:hyperlink r:id="rId71">
         <w:r>
           <w:rPr>
             <w:rStyle w:val="Hyperkobling"/>
@@ -8198,7 +8228,7 @@
         <w:pStyle w:val="Brdtekst"/>
       </w:pPr>
       <w:r>
-        <w:t xml:space="preserve">[30] T. Bøe, J. C. Skogen, B. Sivertsen, et al. </w:t>
+        <w:t xml:space="preserve">[31] T. Bøe, J. C. Skogen, B. Sivertsen, et al. </w:t>
       </w:r>
       <w:r>
         <w:t xml:space="preserve">“</w:t>
@@ -8238,7 +8268,7 @@
         <w:t xml:space="preserve"> </w:t>
       </w:r>
       <w:r>
-        <w:t xml:space="preserve">7.9</w:t>
+        <w:t xml:space="preserve">7</w:t>
       </w:r>
       <w:r>
         <w:t xml:space="preserve"> </w:t>
@@ -8249,7 +8279,7 @@
       <w:r>
         <w:t xml:space="preserve"> </w:t>
       </w:r>
-      <w:hyperlink r:id="rId71">
+      <w:hyperlink r:id="rId72">
         <w:r>
           <w:rPr>
             <w:rStyle w:val="Hyperkobling"/>
@@ -8266,7 +8296,7 @@
         <w:pStyle w:val="Brdtekst"/>
       </w:pPr>
       <w:r>
-        <w:t xml:space="preserve">[31] T. Bøe, M. Balaj, T. A. Eikemo, et al. </w:t>
+        <w:t xml:space="preserve">[32] T. Bøe, M. Balaj, T. A. Eikemo, et al. </w:t>
       </w:r>
       <w:r>
         <w:t xml:space="preserve">“</w:t>
@@ -8300,12 +8330,18 @@
         <w:t xml:space="preserve"> </w:t>
       </w:r>
       <w:r>
-        <w:t xml:space="preserve">27.1 (2017). DOI:</w:t>
-      </w:r>
-      <w:r>
-        <w:t xml:space="preserve"> </w:t>
-      </w:r>
-      <w:hyperlink r:id="rId72">
+        <w:t xml:space="preserve">27</w:t>
+      </w:r>
+      <w:r>
+        <w:t xml:space="preserve"> </w:t>
+      </w:r>
+      <w:r>
+        <w:t xml:space="preserve">(2017). DOI:</w:t>
+      </w:r>
+      <w:r>
+        <w:t xml:space="preserve"> </w:t>
+      </w:r>
+      <w:hyperlink r:id="rId73">
         <w:r>
           <w:rPr>
             <w:rStyle w:val="Hyperkobling"/>
@@ -8322,7 +8358,7 @@
         <w:pStyle w:val="Brdtekst"/>
       </w:pPr>
       <w:r>
-        <w:t xml:space="preserve">[32] M. Hysing, K. J. Petrie, T. Bøe, et al. </w:t>
+        <w:t xml:space="preserve">[33] M. Hysing, K. J. Petrie, T. Bøe, et al. </w:t>
       </w:r>
       <w:r>
         <w:t xml:space="preserve">“</w:t>
@@ -8362,12 +8398,12 @@
         <w:t xml:space="preserve"> </w:t>
       </w:r>
       <w:r>
-        <w:t xml:space="preserve">17.1 (2017). DOI:</w:t>
-      </w:r>
-      <w:r>
-        <w:t xml:space="preserve"> </w:t>
-      </w:r>
-      <w:hyperlink r:id="rId73">
+        <w:t xml:space="preserve">17 (2017). DOI:</w:t>
+      </w:r>
+      <w:r>
+        <w:t xml:space="preserve"> </w:t>
+      </w:r>
+      <w:hyperlink r:id="rId74">
         <w:r>
           <w:rPr>
             <w:rStyle w:val="Hyperkobling"/>
@@ -8384,7 +8420,7 @@
         <w:pStyle w:val="Brdtekst"/>
       </w:pPr>
       <w:r>
-        <w:t xml:space="preserve">[33] S. Lehman, T. Bøe, and K. Brevik.</w:t>
+        <w:t xml:space="preserve">[34] S. Lehman, T. Bøe, and K. Brevik.</w:t>
       </w:r>
       <w:r>
         <w:t xml:space="preserve"> </w:t>
@@ -8426,7 +8462,7 @@
       <w:r>
         <w:t xml:space="preserve"> </w:t>
       </w:r>
-      <w:hyperlink r:id="rId74">
+      <w:hyperlink r:id="rId75">
         <w:r>
           <w:rPr>
             <w:rStyle w:val="Hyperkobling"/>
@@ -8443,7 +8479,7 @@
         <w:pStyle w:val="Brdtekst"/>
       </w:pPr>
       <w:r>
-        <w:t xml:space="preserve">[34] A. J. Lundervold, T. Bøe, and A. Lundervold.</w:t>
+        <w:t xml:space="preserve">[35] A. J. Lundervold, T. Bøe, and A. Lundervold.</w:t>
       </w:r>
       <w:r>
         <w:t xml:space="preserve"> </w:t>
@@ -8486,12 +8522,12 @@
         <w:t xml:space="preserve"> </w:t>
       </w:r>
       <w:r>
-        <w:t xml:space="preserve">12.11 (2017). DOI:</w:t>
-      </w:r>
-      <w:r>
-        <w:t xml:space="preserve"> </w:t>
-      </w:r>
-      <w:hyperlink r:id="rId75">
+        <w:t xml:space="preserve">12 (2017). DOI:</w:t>
+      </w:r>
+      <w:r>
+        <w:t xml:space="preserve"> </w:t>
+      </w:r>
+      <w:hyperlink r:id="rId76">
         <w:r>
           <w:rPr>
             <w:rStyle w:val="Hyperkobling"/>
@@ -8508,7 +8544,7 @@
         <w:pStyle w:val="Brdtekst"/>
       </w:pPr>
       <w:r>
-        <w:t xml:space="preserve">[35] B. Sivertsen, T. Bøe, J. C. Skogen, et al. </w:t>
+        <w:t xml:space="preserve">[36] B. Sivertsen, T. Bøe, J. C. Skogen, et al. </w:t>
       </w:r>
       <w:r>
         <w:t xml:space="preserve">“</w:t>
@@ -8561,7 +8597,7 @@
       <w:r>
         <w:t xml:space="preserve"> </w:t>
       </w:r>
-      <w:hyperlink r:id="rId76">
+      <w:hyperlink r:id="rId77">
         <w:r>
           <w:rPr>
             <w:rStyle w:val="Hyperkobling"/>
@@ -8578,7 +8614,7 @@
         <w:pStyle w:val="Brdtekst"/>
       </w:pPr>
       <w:r>
-        <w:t xml:space="preserve">[36] T. Bøe, M. Hysing, and H. D. Zachrisson.</w:t>
+        <w:t xml:space="preserve">[37] T. Bøe, M. Hysing, and H. D. Zachrisson.</w:t>
       </w:r>
       <w:r>
         <w:t xml:space="preserve"> </w:t>
@@ -8615,12 +8651,12 @@
         <w:t xml:space="preserve"> </w:t>
       </w:r>
       <w:r>
-        <w:t xml:space="preserve">37.3 (2016). DOI:</w:t>
-      </w:r>
-      <w:r>
-        <w:t xml:space="preserve"> </w:t>
-      </w:r>
-      <w:hyperlink r:id="rId77">
+        <w:t xml:space="preserve">37 (2016). DOI:</w:t>
+      </w:r>
+      <w:r>
+        <w:t xml:space="preserve"> </w:t>
+      </w:r>
+      <w:hyperlink r:id="rId78">
         <w:r>
           <w:rPr>
             <w:rStyle w:val="Hyperkobling"/>
@@ -8637,7 +8673,7 @@
         <w:pStyle w:val="Brdtekst"/>
       </w:pPr>
       <w:r>
-        <w:t xml:space="preserve">[37] T. Bøe, M. Hysing, J. C. Skogen, et al. </w:t>
+        <w:t xml:space="preserve">[38] T. Bøe, M. Hysing, J. C. Skogen, et al. </w:t>
       </w:r>
       <w:r>
         <w:t xml:space="preserve">“</w:t>
@@ -8677,12 +8713,12 @@
         <w:t xml:space="preserve"> </w:t>
       </w:r>
       <w:r>
-        <w:t xml:space="preserve">11.5 (2016). DOI:</w:t>
-      </w:r>
-      <w:r>
-        <w:t xml:space="preserve"> </w:t>
-      </w:r>
-      <w:hyperlink r:id="rId78">
+        <w:t xml:space="preserve">11 (2016). DOI:</w:t>
+      </w:r>
+      <w:r>
+        <w:t xml:space="preserve"> </w:t>
+      </w:r>
+      <w:hyperlink r:id="rId79">
         <w:r>
           <w:rPr>
             <w:rStyle w:val="Hyperkobling"/>
@@ -8699,7 +8735,7 @@
         <w:pStyle w:val="Brdtekst"/>
       </w:pPr>
       <w:r>
-        <w:t xml:space="preserve">[38] T. Eilertsen, A. L. Thorsen, S. E. H. Holm, et al. </w:t>
+        <w:t xml:space="preserve">[39] T. Eilertsen, A. L. Thorsen, S. E. H. Holm, et al. </w:t>
       </w:r>
       <w:r>
         <w:t xml:space="preserve">“</w:t>
@@ -8739,12 +8775,12 @@
         <w:t xml:space="preserve"> </w:t>
       </w:r>
       <w:r>
-        <w:t xml:space="preserve">57.5 (2016). DOI:</w:t>
-      </w:r>
-      <w:r>
-        <w:t xml:space="preserve"> </w:t>
-      </w:r>
-      <w:hyperlink r:id="rId79">
+        <w:t xml:space="preserve">57 (2016). DOI:</w:t>
+      </w:r>
+      <w:r>
+        <w:t xml:space="preserve"> </w:t>
+      </w:r>
+      <w:hyperlink r:id="rId80">
         <w:r>
           <w:rPr>
             <w:rStyle w:val="Hyperkobling"/>
@@ -8761,7 +8797,7 @@
         <w:pStyle w:val="Brdtekst"/>
       </w:pPr>
       <w:r>
-        <w:t xml:space="preserve">[39] M. Hysing, K. J. Petrie, T. Bøe, et al. </w:t>
+        <w:t xml:space="preserve">[40] M. Hysing, K. J. Petrie, T. Bøe, et al. </w:t>
       </w:r>
       <w:r>
         <w:t xml:space="preserve">“</w:t>
@@ -8795,7 +8831,7 @@
         <w:t xml:space="preserve"> </w:t>
       </w:r>
       <w:r>
-        <w:t xml:space="preserve">27.1 (2016).</w:t>
+        <w:t xml:space="preserve">27 (2016).</w:t>
       </w:r>
     </w:p>
     <w:p>
@@ -8803,7 +8839,7 @@
         <w:pStyle w:val="Brdtekst"/>
       </w:pPr>
       <w:r>
-        <w:t xml:space="preserve">[40] J. C. Skogen, T. Bøe, B. Sivertsen, et al. </w:t>
+        <w:t xml:space="preserve">[41] J. C. Skogen, T. Bøe, B. Sivertsen, et al. </w:t>
       </w:r>
       <w:r>
         <w:t xml:space="preserve">“</w:t>
@@ -8826,7 +8862,7 @@
       <w:r>
         <w:t xml:space="preserve"> </w:t>
       </w:r>
-      <w:hyperlink r:id="rId80">
+      <w:hyperlink r:id="rId81">
         <w:r>
           <w:rPr>
             <w:rStyle w:val="Hyperkobling"/>
@@ -8865,7 +8901,7 @@
       <w:r>
         <w:t xml:space="preserve"> </w:t>
       </w:r>
-      <w:hyperlink r:id="rId81">
+      <w:hyperlink r:id="rId82">
         <w:r>
           <w:rPr>
             <w:rStyle w:val="Hyperkobling"/>
@@ -8882,7 +8918,7 @@
         <w:pStyle w:val="Brdtekst"/>
       </w:pPr>
       <w:r>
-        <w:t xml:space="preserve">[41] K. G. Askeland, S. Haugland, K. M. Stormark, et al. </w:t>
+        <w:t xml:space="preserve">[42] K. G. Askeland, S. Haugland, K. M. Stormark, et al. </w:t>
       </w:r>
       <w:r>
         <w:t xml:space="preserve">“</w:t>
@@ -8916,12 +8952,12 @@
         <w:t xml:space="preserve"> </w:t>
       </w:r>
       <w:r>
-        <w:t xml:space="preserve">15.1 (2015). DOI:</w:t>
-      </w:r>
-      <w:r>
-        <w:t xml:space="preserve"> </w:t>
-      </w:r>
-      <w:hyperlink r:id="rId82">
+        <w:t xml:space="preserve">15 (2015). DOI:</w:t>
+      </w:r>
+      <w:r>
+        <w:t xml:space="preserve"> </w:t>
+      </w:r>
+      <w:hyperlink r:id="rId83">
         <w:r>
           <w:rPr>
             <w:rStyle w:val="Hyperkobling"/>
@@ -8938,7 +8974,7 @@
         <w:pStyle w:val="Brdtekst"/>
       </w:pPr>
       <w:r>
-        <w:t xml:space="preserve">[42] M. Hysing, S. Haugland, K. M. Stormark, et al. </w:t>
+        <w:t xml:space="preserve">[43] M. Hysing, S. Haugland, K. M. Stormark, et al. </w:t>
       </w:r>
       <w:r>
         <w:t xml:space="preserve">“</w:t>
@@ -8981,12 +9017,12 @@
         <w:t xml:space="preserve"> </w:t>
       </w:r>
       <w:r>
-        <w:t xml:space="preserve">43.1 (2015). DOI:</w:t>
-      </w:r>
-      <w:r>
-        <w:t xml:space="preserve"> </w:t>
-      </w:r>
-      <w:hyperlink r:id="rId83">
+        <w:t xml:space="preserve">43 (2015). DOI:</w:t>
+      </w:r>
+      <w:r>
+        <w:t xml:space="preserve"> </w:t>
+      </w:r>
+      <w:hyperlink r:id="rId84">
         <w:r>
           <w:rPr>
             <w:rStyle w:val="Hyperkobling"/>
@@ -9003,7 +9039,7 @@
         <w:pStyle w:val="Brdtekst"/>
       </w:pPr>
       <w:r>
-        <w:t xml:space="preserve">[43] T. Bøe, B. Sivertsen, E. Heiervang, et al. </w:t>
+        <w:t xml:space="preserve">[44] T. Bøe, B. Sivertsen, E. Heiervang, et al. </w:t>
       </w:r>
       <w:r>
         <w:t xml:space="preserve">“</w:t>
@@ -9043,77 +9079,7 @@
         <w:t xml:space="preserve"> </w:t>
       </w:r>
       <w:r>
-        <w:t xml:space="preserve">42.5 (2014). Boe,</w:t>
-      </w:r>
-      <w:r>
-        <w:t xml:space="preserve"> </w:t>
-      </w:r>
-      <w:r>
-        <w:t xml:space="preserve">Tormod Sivertsen, Borge Heiervang, Einar Goodman, Robert</w:t>
-      </w:r>
-      <w:r>
-        <w:br/>
-      </w:r>
-      <w:r>
-        <w:t xml:space="preserve">Lundervold, Astri J Hysing, Mari eng 2013/10/24 06:00 J Abnorm</w:t>
-      </w:r>
-      <w:r>
-        <w:t xml:space="preserve"> </w:t>
-      </w:r>
-      <w:r>
-        <w:t xml:space="preserve">Child Psychol. 2014 Jul;42(5):705-15. doi: 10.1007/s10802-013-9818-9.</w:t>
-      </w:r>
-    </w:p>
-    <w:p>
-      <w:pPr>
-        <w:pStyle w:val="Brdtekst"/>
-      </w:pPr>
-      <w:r>
-        <w:t xml:space="preserve">The following values have no corresponding Zotero field:</w:t>
-      </w:r>
-      <w:r>
-        <w:br/>
-      </w:r>
-      <w:r>
-        <w:t xml:space="preserve">auth-address: Regional Centre for Child and Youth Mental Health and</w:t>
-      </w:r>
-      <w:r>
-        <w:t xml:space="preserve"> </w:t>
-      </w:r>
-      <w:r>
-        <w:t xml:space="preserve">Child Welfare, West, Uni Health, Uni Research, PO Box 7800, 5020,</w:t>
-      </w:r>
-      <w:r>
-        <w:t xml:space="preserve"> </w:t>
-      </w:r>
-      <w:r>
-        <w:t xml:space="preserve">Bergen, Norway,</w:t>
-      </w:r>
-      <w:r>
-        <w:t xml:space="preserve"> </w:t>
-      </w:r>
-      <w:hyperlink r:id="rId84">
-        <w:r>
-          <w:rPr>
-            <w:rStyle w:val="Hyperkobling"/>
-          </w:rPr>
-          <w:t xml:space="preserve">tormod.boe@uni.no</w:t>
-        </w:r>
-      </w:hyperlink>
-      <w:r>
-        <w:t xml:space="preserve">. alt-title: Journal of abnormal</w:t>
-      </w:r>
-      <w:r>
-        <w:t xml:space="preserve"> </w:t>
-      </w:r>
-      <w:r>
-        <w:t xml:space="preserve">child psychology number: 5 edition: 2013/10/24 publisher: Springer</w:t>
-      </w:r>
-      <w:r>
-        <w:t xml:space="preserve"> </w:t>
-      </w:r>
-      <w:r>
-        <w:t xml:space="preserve">US accession-num: 24150864. DOI:</w:t>
+        <w:t xml:space="preserve">42 (2014). DOI:</w:t>
       </w:r>
       <w:r>
         <w:t xml:space="preserve"> </w:t>
@@ -9135,7 +9101,7 @@
         <w:pStyle w:val="Brdtekst"/>
       </w:pPr>
       <w:r>
-        <w:t xml:space="preserve">[44] B. S. Solberg, M. Hysing, T. Bøe, et al. </w:t>
+        <w:t xml:space="preserve">[45] B. S. Solberg, M. Hysing, T. Bøe, et al. </w:t>
       </w:r>
       <w:r>
         <w:t xml:space="preserve">“</w:t>
@@ -9181,13 +9147,7 @@
         <w:t xml:space="preserve"> </w:t>
       </w:r>
       <w:r>
-        <w:t xml:space="preserve">51 (2014). The following values have</w:t>
-      </w:r>
-      <w:r>
-        <w:t xml:space="preserve"> </w:t>
-      </w:r>
-      <w:r>
-        <w:t xml:space="preserve">no corresponding Zotero field: number: 2.</w:t>
+        <w:t xml:space="preserve">51 (2014).</w:t>
       </w:r>
     </w:p>
     <w:p>
@@ -9195,7 +9155,7 @@
         <w:pStyle w:val="Brdtekst"/>
       </w:pPr>
       <w:r>
-        <w:t xml:space="preserve">[45] H. M. Bjorgaas, I. Elgen, T. Boe, et al. </w:t>
+        <w:t xml:space="preserve">[46] H. M. Bjorgaas, I. Elgen, T. Boe, et al. </w:t>
       </w:r>
       <w:r>
         <w:t xml:space="preserve">“</w:t>
@@ -9254,7 +9214,7 @@
         <w:pStyle w:val="Brdtekst"/>
       </w:pPr>
       <w:r>
-        <w:t xml:space="preserve">[46] M. Hysing and T. Bøe.</w:t>
+        <w:t xml:space="preserve">[47] M. Hysing and T. Bøe.</w:t>
       </w:r>
       <w:r>
         <w:t xml:space="preserve"> </w:t>
@@ -9305,7 +9265,7 @@
         <w:pStyle w:val="Brdtekst"/>
       </w:pPr>
       <w:r>
-        <w:t xml:space="preserve">[47] B. Sivertsen, S. Pallesen, K. M. Stormark, et al. </w:t>
+        <w:t xml:space="preserve">[48] B. Sivertsen, S. Pallesen, K. M. Stormark, et al. </w:t>
       </w:r>
       <w:r>
         <w:t xml:space="preserve">“</w:t>
@@ -9345,90 +9305,12 @@
         <w:t xml:space="preserve"> </w:t>
       </w:r>
       <w:r>
-        <w:t xml:space="preserve">13.1 (2013).</w:t>
-      </w:r>
-      <w:r>
-        <w:t xml:space="preserve"> </w:t>
-      </w:r>
-      <w:r>
-        <w:t xml:space="preserve">Sivertsen, Borge Pallesen, Stale Stormark, Kjell Morten Boe, Tormod</w:t>
-      </w:r>
-      <w:r>
-        <w:br/>
-      </w:r>
-      <w:r>
-        <w:t xml:space="preserve">Lundervold, Astri J Hysing, Mari eng England BMC Public Health.</w:t>
-      </w:r>
-      <w:r>
-        <w:t xml:space="preserve"> </w:t>
-      </w:r>
-      <w:r>
-        <w:t xml:space="preserve">2013 Dec 11;13:1163. doi: 10.1186/1471-2458-13-1163.</w:t>
-      </w:r>
-    </w:p>
-    <w:p>
-      <w:pPr>
-        <w:pStyle w:val="Brdtekst"/>
-      </w:pPr>
-      <w:r>
-        <w:t xml:space="preserve">The following</w:t>
-      </w:r>
-      <w:r>
-        <w:t xml:space="preserve"> </w:t>
-      </w:r>
-      <w:r>
-        <w:t xml:space="preserve">values have no corresponding Zotero field: auth-address: Division of</w:t>
-      </w:r>
-      <w:r>
-        <w:t xml:space="preserve"> </w:t>
-      </w:r>
-      <w:r>
-        <w:t xml:space="preserve">Mental Health, Norwegian Institute of Public Health, Kalfarveien 31,</w:t>
-      </w:r>
-      <w:r>
-        <w:t xml:space="preserve"> </w:t>
-      </w:r>
-      <w:r>
-        <w:t xml:space="preserve">5018, Bergen, Norway.</w:t>
+        <w:t xml:space="preserve">13 (2013). DOI:</w:t>
       </w:r>
       <w:r>
         <w:t xml:space="preserve"> </w:t>
       </w:r>
       <w:hyperlink r:id="rId87">
-        <w:r>
-          <w:rPr>
-            <w:rStyle w:val="Hyperkobling"/>
-          </w:rPr>
-          <w:t xml:space="preserve">borge.sivertsen@fhi.no</w:t>
-        </w:r>
-      </w:hyperlink>
-      <w:r>
-        <w:t xml:space="preserve">. alt-title: BMC public</w:t>
-      </w:r>
-      <w:r>
-        <w:t xml:space="preserve"> </w:t>
-      </w:r>
-      <w:r>
-        <w:t xml:space="preserve">health number: 1 edition: 2013/12/18 accession-num:</w:t>
-      </w:r>
-      <w:r>
-        <w:t xml:space="preserve"> </w:t>
-      </w:r>
-      <w:hyperlink r:id="rId88">
-        <w:r>
-          <w:rPr>
-            <w:rStyle w:val="Hyperkobling"/>
-          </w:rPr>
-          <w:t xml:space="preserve">doi:10.1186/1471-2458-13-1163</w:t>
-        </w:r>
-      </w:hyperlink>
-      <w:r>
-        <w:t xml:space="preserve">. DOI:</w:t>
-      </w:r>
-      <w:r>
-        <w:t xml:space="preserve"> </w:t>
-      </w:r>
-      <w:hyperlink r:id="rId89">
         <w:r>
           <w:rPr>
             <w:rStyle w:val="Hyperkobling"/>
@@ -9445,7 +9327,7 @@
         <w:pStyle w:val="Brdtekst"/>
       </w:pPr>
       <w:r>
-        <w:t xml:space="preserve">[48] J. C. Skogen, T. Bøe, A. K. Knudsen, et al. </w:t>
+        <w:t xml:space="preserve">[49] J. C. Skogen, T. Bøe, A. K. Knudsen, et al. </w:t>
       </w:r>
       <w:r>
         <w:t xml:space="preserve">“</w:t>
@@ -9468,7 +9350,7 @@
       <w:r>
         <w:t xml:space="preserve"> </w:t>
       </w:r>
-      <w:hyperlink r:id="rId90">
+      <w:hyperlink r:id="rId88">
         <w:r>
           <w:rPr>
             <w:rStyle w:val="Hyperkobling"/>
@@ -9513,70 +9395,12 @@
         <w:t xml:space="preserve"> </w:t>
       </w:r>
       <w:r>
-        <w:t xml:space="preserve">38.10 (2013). Skogen, Jens Christoffer Boe, Tormod Knudsen,</w:t>
-      </w:r>
-      <w:r>
-        <w:t xml:space="preserve"> </w:t>
-      </w:r>
-      <w:r>
-        <w:t xml:space="preserve">Ann Kristin Hysing, Mari eng England Addict Behav. 2013</w:t>
-      </w:r>
-      <w:r>
-        <w:t xml:space="preserve"> </w:t>
-      </w:r>
-      <w:r>
-        <w:t xml:space="preserve">Oct;38(10):2500-5. doi: 10.1016/j.addbeh.2013.05.002. Epub 2013 May 9.</w:t>
-      </w:r>
-    </w:p>
-    <w:p>
-      <w:pPr>
-        <w:pStyle w:val="Brdtekst"/>
-      </w:pPr>
-      <w:r>
-        <w:t xml:space="preserve">The following values have no corresponding Zotero field:</w:t>
-      </w:r>
-      <w:r>
-        <w:br/>
-      </w:r>
-      <w:r>
-        <w:t xml:space="preserve">auth-address: Alcohol and Drug Research Western Norway, Stavanger</w:t>
-      </w:r>
-      <w:r>
-        <w:t xml:space="preserve"> </w:t>
-      </w:r>
-      <w:r>
-        <w:t xml:space="preserve">University Hospital, Norway.</w:t>
-      </w:r>
-      <w:r>
-        <w:t xml:space="preserve"> </w:t>
-      </w:r>
-      <w:hyperlink r:id="rId91">
-        <w:r>
-          <w:rPr>
-            <w:rStyle w:val="Hyperkobling"/>
-          </w:rPr>
-          <w:t xml:space="preserve">jens.skogen@uni.no</w:t>
-        </w:r>
-      </w:hyperlink>
-      <w:r>
-        <w:t xml:space="preserve"> alt-title: Addictive</w:t>
-      </w:r>
-      <w:r>
-        <w:t xml:space="preserve"> </w:t>
-      </w:r>
-      <w:r>
-        <w:t xml:space="preserve">behaviors number: 0 edition: 2013/06/19 accession-num: 23770648</w:t>
-      </w:r>
-      <w:r>
-        <w:br/>
-      </w:r>
-      <w:r>
-        <w:t xml:space="preserve">work-type: Research Support, Non-U.S. Gov’t Validation Studies. DOI:</w:t>
-      </w:r>
-      <w:r>
-        <w:t xml:space="preserve"> </w:t>
-      </w:r>
-      <w:hyperlink r:id="rId92">
+        <w:t xml:space="preserve">38 (2013). DOI:</w:t>
+      </w:r>
+      <w:r>
+        <w:t xml:space="preserve"> </w:t>
+      </w:r>
+      <w:hyperlink r:id="rId89">
         <w:r>
           <w:rPr>
             <w:rStyle w:val="Hyperkobling"/>
@@ -9593,7 +9417,7 @@
         <w:pStyle w:val="Brdtekst"/>
       </w:pPr>
       <w:r>
-        <w:t xml:space="preserve">[49] T. Bøe, M. Hysing, K. M. Stormark, et al. </w:t>
+        <w:t xml:space="preserve">[50] T. Bøe, M. Hysing, K. M. Stormark, et al. </w:t>
       </w:r>
       <w:r>
         <w:t xml:space="preserve">“</w:t>
@@ -9647,18 +9471,12 @@
         <w:t xml:space="preserve"> </w:t>
       </w:r>
       <w:r>
-        <w:t xml:space="preserve">73.6 (2012). The following values have no corresponding</w:t>
-      </w:r>
-      <w:r>
-        <w:t xml:space="preserve"> </w:t>
-      </w:r>
-      <w:r>
-        <w:t xml:space="preserve">Zotero field: number: 6. DOI:</w:t>
-      </w:r>
-      <w:r>
-        <w:t xml:space="preserve"> </w:t>
-      </w:r>
-      <w:hyperlink r:id="rId93">
+        <w:t xml:space="preserve">73 (2012). DOI:</w:t>
+      </w:r>
+      <w:r>
+        <w:t xml:space="preserve"> </w:t>
+      </w:r>
+      <w:hyperlink r:id="rId90">
         <w:r>
           <w:rPr>
             <w:rStyle w:val="Hyperkobling"/>
@@ -9675,7 +9493,7 @@
         <w:pStyle w:val="Brdtekst"/>
       </w:pPr>
       <w:r>
-        <w:t xml:space="preserve">[50] T. Bøe, S. Øverland, A. J. Lundervold, et al. </w:t>
+        <w:t xml:space="preserve">[51] T. Bøe, S. Øverland, A. J. Lundervold, et al. </w:t>
       </w:r>
       <w:r>
         <w:t xml:space="preserve">“</w:t>
@@ -9715,231 +9533,12 @@
         <w:t xml:space="preserve"> </w:t>
       </w:r>
       <w:r>
-        <w:t xml:space="preserve">47 (2012). Boe,</w:t>
-      </w:r>
-      <w:r>
-        <w:t xml:space="preserve"> </w:t>
-      </w:r>
-      <w:r>
-        <w:t xml:space="preserve">Tormod Overland, Simon Lundervold, Astri J Hysing, Mari eng</w:t>
-      </w:r>
-      <w:r>
-        <w:br/>
-      </w:r>
-      <w:r>
-        <w:t xml:space="preserve">Germany 2011/12/21 06:00 Soc Psychiatry Psychiatr Epidemiol. 2012</w:t>
-      </w:r>
-      <w:r>
-        <w:t xml:space="preserve"> </w:t>
-      </w:r>
-      <w:r>
-        <w:t xml:space="preserve">Oct;47(10):1557-66. doi: 10.1007/s00127-011-0462-9. Epub 2011 Dec 20.</w:t>
-      </w:r>
-    </w:p>
-    <w:p>
-      <w:pPr>
-        <w:pStyle w:val="Brdtekst"/>
-      </w:pPr>
-      <w:r>
-        <w:t xml:space="preserve">Boe, Tormod Overland, Simon Lundervold, Astri J Hysing, Mari</w:t>
-      </w:r>
-      <w:r>
-        <w:br/>
-      </w:r>
-      <w:r>
-        <w:t xml:space="preserve">eng Germany 2011/12/21 06:00 Soc Psychiatry Psychiatr Epidemiol.</w:t>
-      </w:r>
-      <w:r>
-        <w:t xml:space="preserve"> </w:t>
-      </w:r>
-      <w:r>
-        <w:t xml:space="preserve">2012 Oct;47(10):1557-66. doi: 10.1007/s00127-011-0462-9. Epub 2011 Dec</w:t>
-      </w:r>
-      <w:r>
-        <w:t xml:space="preserve"> </w:t>
-      </w:r>
-      <w:r>
-        <w:t xml:space="preserve">20.</w:t>
-      </w:r>
-    </w:p>
-    <w:p>
-      <w:pPr>
-        <w:pStyle w:val="Brdtekst"/>
-      </w:pPr>
-      <w:r>
-        <w:t xml:space="preserve">Boe, Tormod Overland, Simon Lundervold, Astri J Hysing,</w:t>
-      </w:r>
-      <w:r>
-        <w:t xml:space="preserve"> </w:t>
-      </w:r>
-      <w:r>
-        <w:t xml:space="preserve">Mari eng Germany 2011/12/21 06:00 Soc Psychiatry Psychiatr</w:t>
-      </w:r>
-      <w:r>
-        <w:t xml:space="preserve"> </w:t>
-      </w:r>
-      <w:r>
-        <w:t xml:space="preserve">Epidemiol. 2012 Oct;47(10):1557-66. doi: 10.1007/s00127-011-0462-9.</w:t>
-      </w:r>
-      <w:r>
-        <w:t xml:space="preserve"> </w:t>
-      </w:r>
-      <w:r>
-        <w:t xml:space="preserve">Epub 2011 Dec 20.</w:t>
-      </w:r>
-    </w:p>
-    <w:p>
-      <w:pPr>
-        <w:pStyle w:val="Brdtekst"/>
-      </w:pPr>
-      <w:r>
-        <w:t xml:space="preserve">SES-child.mh</w:t>
-      </w:r>
-    </w:p>
-    <w:p>
-      <w:pPr>
-        <w:pStyle w:val="Brdtekst"/>
-      </w:pPr>
-      <w:r>
-        <w:t xml:space="preserve">The following values have no</w:t>
-      </w:r>
-      <w:r>
-        <w:t xml:space="preserve"> </w:t>
-      </w:r>
-      <w:r>
-        <w:t xml:space="preserve">corresponding Zotero field: auth-address: Centre for Child and</w:t>
-      </w:r>
-      <w:r>
-        <w:t xml:space="preserve"> </w:t>
-      </w:r>
-      <w:r>
-        <w:t xml:space="preserve">Adolescent Mental Health, Uni Health, Uni Research, PO Box 7800, 5020,</w:t>
-      </w:r>
-      <w:r>
-        <w:t xml:space="preserve"> </w:t>
-      </w:r>
-      <w:r>
-        <w:t xml:space="preserve">Bergen, Norway.</w:t>
-      </w:r>
-      <w:r>
-        <w:t xml:space="preserve"> </w:t>
-      </w:r>
-      <w:hyperlink r:id="rId94">
-        <w:r>
-          <w:rPr>
-            <w:rStyle w:val="Hyperkobling"/>
-          </w:rPr>
-          <w:t xml:space="preserve">Tormod.Boe@uni.no</w:t>
-        </w:r>
-      </w:hyperlink>
-      <w:r>
-        <w:t xml:space="preserve"> alt-title: Social psychiatry and</w:t>
-      </w:r>
-      <w:r>
-        <w:t xml:space="preserve"> </w:t>
-      </w:r>
-      <w:r>
-        <w:t xml:space="preserve">psychiatric epidemiology number: 10 accession-num: 22183690</w:t>
-      </w:r>
-    </w:p>
-    <w:p>
-      <w:pPr>
-        <w:pStyle w:val="Brdtekst"/>
-      </w:pPr>
-      <w:r>
-        <w:t xml:space="preserve">The</w:t>
-      </w:r>
-      <w:r>
-        <w:t xml:space="preserve"> </w:t>
-      </w:r>
-      <w:r>
-        <w:t xml:space="preserve">following values have no corresponding Zotero field: auth-address:</w:t>
-      </w:r>
-      <w:r>
-        <w:t xml:space="preserve"> </w:t>
-      </w:r>
-      <w:r>
-        <w:t xml:space="preserve">Centre for Child and Adolescent Mental Health, Uni Health, Uni</w:t>
-      </w:r>
-      <w:r>
-        <w:t xml:space="preserve"> </w:t>
-      </w:r>
-      <w:r>
-        <w:t xml:space="preserve">Research, PO Box 7800, 5020, Bergen, Norway.</w:t>
-      </w:r>
-      <w:r>
-        <w:t xml:space="preserve"> </w:t>
-      </w:r>
-      <w:hyperlink r:id="rId94">
-        <w:r>
-          <w:rPr>
-            <w:rStyle w:val="Hyperkobling"/>
-          </w:rPr>
-          <w:t xml:space="preserve">Tormod.Boe@uni.no</w:t>
-        </w:r>
-      </w:hyperlink>
-      <w:r>
-        <w:br/>
-      </w:r>
-      <w:r>
-        <w:t xml:space="preserve">alt-title: Social psychiatry and psychiatric epidemiology number: 10</w:t>
-      </w:r>
-      <w:r>
-        <w:br/>
-      </w:r>
-      <w:r>
-        <w:t xml:space="preserve">edition: 2011/12/21 accession-num: 22183690</w:t>
-      </w:r>
-    </w:p>
-    <w:p>
-      <w:pPr>
-        <w:pStyle w:val="Brdtekst"/>
-      </w:pPr>
-      <w:r>
-        <w:t xml:space="preserve">The following values</w:t>
-      </w:r>
-      <w:r>
-        <w:t xml:space="preserve"> </w:t>
-      </w:r>
-      <w:r>
-        <w:t xml:space="preserve">have no corresponding Zotero field: auth-address: Centre for Child and</w:t>
-      </w:r>
-      <w:r>
-        <w:t xml:space="preserve"> </w:t>
-      </w:r>
-      <w:r>
-        <w:t xml:space="preserve">Adolescent Mental Health, Uni Health, Uni Research, PO Box 7800, 5020,</w:t>
-      </w:r>
-      <w:r>
-        <w:t xml:space="preserve"> </w:t>
-      </w:r>
-      <w:r>
-        <w:t xml:space="preserve">Bergen, Norway.</w:t>
-      </w:r>
-      <w:r>
-        <w:t xml:space="preserve"> </w:t>
-      </w:r>
-      <w:hyperlink r:id="rId94">
-        <w:r>
-          <w:rPr>
-            <w:rStyle w:val="Hyperkobling"/>
-          </w:rPr>
-          <w:t xml:space="preserve">Tormod.Boe@uni.no</w:t>
-        </w:r>
-      </w:hyperlink>
-      <w:r>
-        <w:t xml:space="preserve"> number: 10 accession-num: 22183690.</w:t>
-      </w:r>
-      <w:r>
-        <w:t xml:space="preserve"> </w:t>
-      </w:r>
-      <w:r>
-        <w:t xml:space="preserve">DOI:</w:t>
-      </w:r>
-      <w:r>
-        <w:t xml:space="preserve"> </w:t>
-      </w:r>
-      <w:hyperlink r:id="rId95">
+        <w:t xml:space="preserve">47 (2012). DOI:</w:t>
+      </w:r>
+      <w:r>
+        <w:t xml:space="preserve"> </w:t>
+      </w:r>
+      <w:hyperlink r:id="rId91">
         <w:r>
           <w:rPr>
             <w:rStyle w:val="Hyperkobling"/>
@@ -9956,7 +9555,7 @@
         <w:pStyle w:val="Brdtekst"/>
       </w:pPr>
       <w:r>
-        <w:t xml:space="preserve">[51] M. Hysing and T. Bøe.</w:t>
+        <w:t xml:space="preserve">[52] M. Hysing and T. Bøe.</w:t>
       </w:r>
       <w:r>
         <w:t xml:space="preserve"> </w:t>
@@ -10019,7 +9618,7 @@
         <w:pStyle w:val="Brdtekst"/>
       </w:pPr>
       <w:r>
-        <w:t xml:space="preserve">[52] T. Bøe and M. Hysing.</w:t>
+        <w:t xml:space="preserve">[53] T. Bøe and M. Hysing.</w:t>
       </w:r>
       <w:r>
         <w:t xml:space="preserve"> </w:t>
@@ -10082,7 +9681,7 @@
         <w:pStyle w:val="Brdtekst"/>
       </w:pPr>
       <w:r>
-        <w:t xml:space="preserve">[53] H. Kornør and T. Bøe.</w:t>
+        <w:t xml:space="preserve">[54] H. Kornør and T. Bøe.</w:t>
       </w:r>
       <w:r>
         <w:t xml:space="preserve"> </w:t>
@@ -10133,7 +9732,7 @@
         <w:pStyle w:val="Brdtekst"/>
       </w:pPr>
       <w:r>
-        <w:t xml:space="preserve">[54] H. Kornør and T. Bøe.</w:t>
+        <w:t xml:space="preserve">[55] H. Kornør and T. Bøe.</w:t>
       </w:r>
       <w:r>
         <w:t xml:space="preserve"> </w:t>
@@ -10184,7 +9783,7 @@
         <w:pStyle w:val="Brdtekst"/>
       </w:pPr>
       <w:r>
-        <w:t xml:space="preserve">[55] H. Kornør and T. Bøe.</w:t>
+        <w:t xml:space="preserve">[56] H. Kornør and T. Bøe.</w:t>
       </w:r>
       <w:r>
         <w:t xml:space="preserve"> </w:t>
@@ -10227,41 +9826,12 @@
         <w:t xml:space="preserve"> </w:t>
       </w:r>
       <w:r>
-        <w:t xml:space="preserve">1.1 (2011). The following values have no corresponding</w:t>
-      </w:r>
-      <w:r>
-        <w:t xml:space="preserve"> </w:t>
-      </w:r>
-      <w:r>
-        <w:t xml:space="preserve">Zotero field: number: 1 pub-location:</w:t>
-      </w:r>
-      <w:r>
-        <w:t xml:space="preserve"> </w:t>
-      </w:r>
-      <w:hyperlink r:id="rId96">
-        <w:r>
-          <w:rPr>
-            <w:rStyle w:val="Hyperkobling"/>
-          </w:rPr>
-          <w:t xml:space="preserve">http://www.psyktest.no/910/snap-iv\</w:t>
-        </w:r>
-      </w:hyperlink>
-      <w:r>
-        <w:t xml:space="preserve"> </w:t>
-      </w:r>
-      <w:r>
-        <w:t xml:space="preserve">publisher: Norwegian Knowledge</w:t>
-      </w:r>
-      <w:r>
-        <w:t xml:space="preserve"> </w:t>
-      </w:r>
-      <w:r>
-        <w:t xml:space="preserve">Centre for the Health Services. URL:</w:t>
-      </w:r>
-      <w:r>
-        <w:t xml:space="preserve"> </w:t>
-      </w:r>
-      <w:hyperlink r:id="rId97">
+        <w:t xml:space="preserve">1 (2011). URL:</w:t>
+      </w:r>
+      <w:r>
+        <w:t xml:space="preserve"> </w:t>
+      </w:r>
+      <w:hyperlink r:id="rId92">
         <w:r>
           <w:rPr>
             <w:rStyle w:val="Hyperkobling"/>
@@ -10273,8 +9843,8 @@
         <w:t xml:space="preserve">.</w:t>
       </w:r>
     </w:p>
-    <w:bookmarkEnd w:id="98"/>
-    <w:bookmarkStart w:id="99" w:name="books-and-book-chapters"/>
+    <w:bookmarkEnd w:id="93"/>
+    <w:bookmarkStart w:id="94" w:name="books-and-book-chapters"/>
     <w:p>
       <w:pPr>
         <w:pStyle w:val="Overskrift2"/>
@@ -10351,8 +9921,8 @@
         <w:t xml:space="preserve">Gyldendal Akademisk, 2016.</w:t>
       </w:r>
     </w:p>
-    <w:bookmarkEnd w:id="99"/>
-    <w:bookmarkStart w:id="102" w:name="conference-proceedings"/>
+    <w:bookmarkEnd w:id="94"/>
+    <w:bookmarkStart w:id="97" w:name="conference-proceedings"/>
     <w:p>
       <w:pPr>
         <w:pStyle w:val="Overskrift2"/>
@@ -10411,7 +9981,7 @@
       <w:r>
         <w:t xml:space="preserve"> </w:t>
       </w:r>
-      <w:hyperlink r:id="rId100">
+      <w:hyperlink r:id="rId95">
         <w:r>
           <w:rPr>
             <w:rStyle w:val="Hyperkobling"/>
@@ -10540,7 +10110,7 @@
       <w:r>
         <w:t xml:space="preserve"> </w:t>
       </w:r>
-      <w:hyperlink r:id="rId101">
+      <w:hyperlink r:id="rId96">
         <w:r>
           <w:rPr>
             <w:rStyle w:val="Hyperkobling"/>
@@ -11035,8 +10605,8 @@
         <w:t xml:space="preserve">. 2009.</w:t>
       </w:r>
     </w:p>
-    <w:bookmarkEnd w:id="102"/>
-    <w:bookmarkStart w:id="105" w:name="reports"/>
+    <w:bookmarkEnd w:id="97"/>
+    <w:bookmarkStart w:id="100" w:name="reports"/>
     <w:p>
       <w:pPr>
         <w:pStyle w:val="Overskrift2"/>
@@ -11074,7 +10644,7 @@
       <w:r>
         <w:t xml:space="preserve"> </w:t>
       </w:r>
-      <w:hyperlink r:id="rId103">
+      <w:hyperlink r:id="rId98">
         <w:r>
           <w:rPr>
             <w:rStyle w:val="Hyperkobling"/>
@@ -11170,7 +10740,7 @@
           <w:iCs/>
           <w:i/>
         </w:rPr>
-        <w:t xml:space="preserve">Veien Til Selvstendighet: Et Prosjekt i</w:t>
+        <w:t xml:space="preserve">Veien til selvstendighet: Et prosjekt i</w:t>
       </w:r>
       <w:r>
         <w:rPr>
@@ -11184,7 +10754,7 @@
           <w:iCs/>
           <w:i/>
         </w:rPr>
-        <w:t xml:space="preserve">Barneverntjenesten for Enslige Mindreårige Flyktninger i Bergen Kommune</w:t>
+        <w:t xml:space="preserve">Barneverntjenesten for enslige mindreårige flyktninger i Bergen kommune</w:t>
       </w:r>
       <w:r>
         <w:rPr>
@@ -11198,7 +10768,7 @@
           <w:iCs/>
           <w:i/>
         </w:rPr>
-        <w:t xml:space="preserve">[Road to Independence: A Project in Child-Care Services for</w:t>
+        <w:t xml:space="preserve">[Road to Independence: A project in child-care services for</w:t>
       </w:r>
       <w:r>
         <w:rPr>
@@ -11212,7 +10782,7 @@
           <w:iCs/>
           <w:i/>
         </w:rPr>
-        <w:t xml:space="preserve">Unaccompanied Minor Refugees in Bergen Municipality]</w:t>
+        <w:t xml:space="preserve">unaccompanied minor refugees in Bergen municipality]</w:t>
       </w:r>
       <w:r>
         <w:t xml:space="preserve">. Bergen: RKBU</w:t>
@@ -11226,7 +10796,7 @@
       <w:r>
         <w:t xml:space="preserve"> </w:t>
       </w:r>
-      <w:hyperlink r:id="rId104">
+      <w:hyperlink r:id="rId99">
         <w:r>
           <w:rPr>
             <w:rStyle w:val="Hyperkobling"/>
@@ -11238,8 +10808,8 @@
         <w:t xml:space="preserve">.</w:t>
       </w:r>
     </w:p>
-    <w:bookmarkEnd w:id="105"/>
-    <w:bookmarkEnd w:id="106"/>
+    <w:bookmarkEnd w:id="100"/>
+    <w:bookmarkEnd w:id="101"/>
     <w:sectPr>
       <w:footerReference w:type="default" r:id="rId9"/>
       <w:pgSz w:w="12240" w:h="15840"/>

</xml_diff>

<commit_message>
push changes to cv
</commit_message>
<xml_diff>
--- a/static/files/cv-word.docx
+++ b/static/files/cv-word.docx
@@ -4975,6 +4975,80 @@
                 <w:color w:val="000000"/>
               </w:rPr>
               <w:t xml:space="preserve">Role and name of event/number of participants/country</w:t>
+            </w:r>
+          </w:p>
+        </w:tc>
+      </w:tr>
+      <w:tr>
+        <w:trPr>
+          <w:cantSplit/>
+          <w:trHeight w:val="360" w:hRule="auto"/>
+        </w:trPr>
+        <w:tc>
+          <w:tcPr>
+            <w:tcBorders>
+              <w:bottom w:val="single" w:sz="8" w:space="0" w:color="666666"/>
+              <w:top w:val="single" w:sz="8" w:space="0" w:color="666666"/>
+              <w:left w:val="single" w:sz="8" w:space="0" w:color="666666"/>
+              <w:right w:val="single" w:sz="8" w:space="0" w:color="666666"/>
+            </w:tcBorders>
+            <w:shd w:val="clear" w:color="auto" w:fill="FFFFFF"/>
+            <w:tcMar>
+              <w:top w:w="0" w:type="dxa"/>
+              <w:bottom w:w="0" w:type="dxa"/>
+              <w:left w:w="0" w:type="dxa"/>
+              <w:right w:w="0" w:type="dxa"/>
+            </w:tcMar>
+            <w:vAlign w:val="center"/>
+          </w:tcPr>
+          <w:p>
+            <w:pPr>
+              <w:jc w:val="left"/>
+              <w:spacing w:after="100" w:before="100" w:line="240"/>
+              <w:ind w:firstLine="0" w:left="100" w:right="100"/>
+            </w:pPr>
+            <w:r xmlns:w="http://schemas.openxmlformats.org/wordprocessingml/2006/main" xmlns:wp="http://schemas.openxmlformats.org/drawingml/2006/wordprocessingDrawing" xmlns:r="http://schemas.openxmlformats.org/officeDocument/2006/relationships" xmlns:w14="http://schemas.microsoft.com/office/word/2010/wordml">
+              <w:rPr>
+                <w:rFonts w:ascii="Calibri" w:hAnsi="Calibri" w:eastAsia="Calibri" w:cs="Calibri"/>
+                <w:sz w:val="22"/>
+                <w:szCs w:val="22"/>
+                <w:color w:val="000000"/>
+              </w:rPr>
+              <w:t xml:space="preserve">2021</w:t>
+            </w:r>
+          </w:p>
+        </w:tc>
+        <w:tc>
+          <w:tcPr>
+            <w:tcBorders>
+              <w:bottom w:val="single" w:sz="8" w:space="0" w:color="666666"/>
+              <w:top w:val="single" w:sz="8" w:space="0" w:color="666666"/>
+              <w:left w:val="single" w:sz="8" w:space="0" w:color="666666"/>
+              <w:right w:val="single" w:sz="8" w:space="0" w:color="666666"/>
+            </w:tcBorders>
+            <w:shd w:val="clear" w:color="auto" w:fill="FFFFFF"/>
+            <w:tcMar>
+              <w:top w:w="0" w:type="dxa"/>
+              <w:bottom w:w="0" w:type="dxa"/>
+              <w:left w:w="0" w:type="dxa"/>
+              <w:right w:w="0" w:type="dxa"/>
+            </w:tcMar>
+            <w:vAlign w:val="center"/>
+          </w:tcPr>
+          <w:p>
+            <w:pPr>
+              <w:jc w:val="left"/>
+              <w:spacing w:after="100" w:before="100" w:line="240"/>
+              <w:ind w:firstLine="0" w:left="100" w:right="100"/>
+            </w:pPr>
+            <w:r xmlns:w="http://schemas.openxmlformats.org/wordprocessingml/2006/main" xmlns:wp="http://schemas.openxmlformats.org/drawingml/2006/wordprocessingDrawing" xmlns:r="http://schemas.openxmlformats.org/officeDocument/2006/relationships" xmlns:w14="http://schemas.microsoft.com/office/word/2010/wordml">
+              <w:rPr>
+                <w:rFonts w:ascii="Calibri" w:hAnsi="Calibri" w:eastAsia="Calibri" w:cs="Calibri"/>
+                <w:sz w:val="22"/>
+                <w:szCs w:val="22"/>
+                <w:color w:val="000000"/>
+              </w:rPr>
+              <w:t xml:space="preserve">Committee member, Teaching day, Faculty of Psychology, University of Bergen</w:t>
             </w:r>
           </w:p>
         </w:tc>

</xml_diff>

<commit_message>
updated cv, changed bio to professor, updated talks and updated bibliography
</commit_message>
<xml_diff>
--- a/static/files/cv-word.docx
+++ b/static/files/cv-word.docx
@@ -6164,7 +6164,7 @@
         <w:pStyle w:val="FirstParagraph"/>
       </w:pPr>
       <w:r>
-        <w:t xml:space="preserve">I have authored or co-authored a total of 65 publications (journal articles, book chapters and reports). I am the first author of 14 peer reviewed journal articles and the senior author on 14. My articles have been cited 1203 times, my</w:t>
+        <w:t xml:space="preserve">I have authored or co-authored a total of 65 publications (journal articles, book chapters and reports). I am the first author of 14 peer reviewed journal articles and the senior author on 14. My articles have been cited 1236 times, my</w:t>
       </w:r>
       <w:r>
         <w:t xml:space="preserve"> </w:t>
@@ -6176,7 +6176,7 @@
         <w:t xml:space="preserve">h</w:t>
       </w:r>
       <w:r>
-        <w:t xml:space="preserve">-index is 16 and my</w:t>
+        <w:t xml:space="preserve">-index is 17 and my</w:t>
       </w:r>
       <w:r>
         <w:t xml:space="preserve"> </w:t>
@@ -6188,7 +6188,7 @@
         <w:t xml:space="preserve">i10</w:t>
       </w:r>
       <w:r>
-        <w:t xml:space="preserve">-index is 25</w:t>
+        <w:t xml:space="preserve">-index is 26</w:t>
       </w:r>
       <w:r>
         <w:t xml:space="preserve"> </w:t>
@@ -6211,7 +6211,7 @@
         <w:rPr>
           <w:i/>
         </w:rPr>
-        <w:t xml:space="preserve">(Updated 01.06.2021)</w:t>
+        <w:t xml:space="preserve">(Updated 19.06.2021)</w:t>
       </w:r>
       <w:r>
         <w:t xml:space="preserve">. I am the sole author of a report on social inequalities in child mental health commissioned by the Norwegian Directorate of Health, and my research has been featured in several national policy documents, such as the</w:t>
@@ -9938,19 +9938,19 @@
         <w:t xml:space="preserve">“</w:t>
       </w:r>
       <w:r>
-        <w:t xml:space="preserve">Hva Betyr Det for Barn å Vokse Opp i</w:t>
-      </w:r>
-      <w:r>
-        <w:t xml:space="preserve"> </w:t>
-      </w:r>
-      <w:r>
-        <w:t xml:space="preserve">En Fattig Familie? [What Does It Mean for Children to Grow up in a Poor</w:t>
-      </w:r>
-      <w:r>
-        <w:t xml:space="preserve"> </w:t>
-      </w:r>
-      <w:r>
-        <w:t xml:space="preserve">Family?]</w:t>
+        <w:t xml:space="preserve">Hva betyr det for barn å vokse opp i</w:t>
+      </w:r>
+      <w:r>
+        <w:t xml:space="preserve"> </w:t>
+      </w:r>
+      <w:r>
+        <w:t xml:space="preserve">en fattig familie? [What does it mean for children to grow up in a poor</w:t>
+      </w:r>
+      <w:r>
+        <w:t xml:space="preserve"> </w:t>
+      </w:r>
+      <w:r>
+        <w:t xml:space="preserve">family?]</w:t>
       </w:r>
       <w:r>
         <w:t xml:space="preserve">”</w:t>
@@ -9965,7 +9965,7 @@
         <w:rPr>
           <w:i/>
         </w:rPr>
-        <w:t xml:space="preserve">Helsetasjonstjenesten: Barns Psykiske Helse Og</w:t>
+        <w:t xml:space="preserve">Helsetasjonstjenesten: Barns psykiske helse og</w:t>
       </w:r>
       <w:r>
         <w:rPr>
@@ -9977,7 +9977,7 @@
         <w:rPr>
           <w:i/>
         </w:rPr>
-        <w:t xml:space="preserve">Utvikling</w:t>
+        <w:t xml:space="preserve">utvikling</w:t>
       </w:r>
       <w:r>
         <w:t xml:space="preserve">. Ed. by H. Holme, E. S. Olavesen, L. Valla and M. B. Hansen.</w:t>

</xml_diff>

<commit_message>
updated to publications on cv
</commit_message>
<xml_diff>
--- a/static/files/cv-word.docx
+++ b/static/files/cv-word.docx
@@ -6164,7 +6164,7 @@
         <w:pStyle w:val="FirstParagraph"/>
       </w:pPr>
       <w:r>
-        <w:t xml:space="preserve">I have authored or co-authored a total of 65 publications (journal articles, book chapters and reports). I am the first author of 14 peer reviewed journal articles and the senior author on 14. My articles have been cited 1236 times, my</w:t>
+        <w:t xml:space="preserve">I have authored or co-authored a total of 67 publications (journal articles, book chapters and reports). I am the first author of 14 peer reviewed journal articles and the senior author on 15. My articles have been cited 1292 times, my</w:t>
       </w:r>
       <w:r>
         <w:t xml:space="preserve"> </w:t>
@@ -6188,7 +6188,7 @@
         <w:t xml:space="preserve">i10</w:t>
       </w:r>
       <w:r>
-        <w:t xml:space="preserve">-index is 26</w:t>
+        <w:t xml:space="preserve">-index is 27</w:t>
       </w:r>
       <w:r>
         <w:t xml:space="preserve"> </w:t>
@@ -6211,7 +6211,7 @@
         <w:rPr>
           <w:i/>
         </w:rPr>
-        <w:t xml:space="preserve">(Updated 19.06.2021)</w:t>
+        <w:t xml:space="preserve">(Updated 12.08.2021)</w:t>
       </w:r>
       <w:r>
         <w:t xml:space="preserve">. I am the sole author of a report on social inequalities in child mental health commissioned by the Norwegian Directorate of Health, and my research has been featured in several national policy documents, such as the</w:t>
@@ -6282,7 +6282,7 @@
     </w:p>
     <w:bookmarkEnd w:id="37"/>
     <w:bookmarkEnd w:id="38"/>
-    <w:bookmarkStart w:id="101" w:name="list-of-publications"/>
+    <w:bookmarkStart w:id="102" w:name="list-of-publications"/>
     <w:p>
       <w:pPr>
         <w:pStyle w:val="Overskrift1"/>
@@ -6356,7 +6356,7 @@
       </w:r>
     </w:p>
     <w:bookmarkEnd w:id="40"/>
-    <w:bookmarkStart w:id="93" w:name="refereed-research-papers"/>
+    <w:bookmarkStart w:id="94" w:name="refereed-research-papers"/>
     <w:p>
       <w:pPr>
         <w:pStyle w:val="Overskrift2"/>
@@ -6370,7 +6370,74 @@
         <w:pStyle w:val="FirstParagraph"/>
       </w:pPr>
       <w:r>
-        <w:t xml:space="preserve">[1] T. Bøe, E. R. Heiervang, K. M. Stormark, et al. </w:t>
+        <w:t xml:space="preserve">[1] I. Kvestad, S. B. Randal, N. Sayyad, et al. </w:t>
+      </w:r>
+      <w:r>
+        <w:t xml:space="preserve">“</w:t>
+      </w:r>
+      <w:r>
+        <w:t xml:space="preserve">Study Design: Pathways</w:t>
+      </w:r>
+      <w:r>
+        <w:t xml:space="preserve"> </w:t>
+      </w:r>
+      <w:r>
+        <w:t xml:space="preserve">to Independence – A Study of Unaccompanied Minor Refugees Settled in a</w:t>
+      </w:r>
+      <w:r>
+        <w:t xml:space="preserve"> </w:t>
+      </w:r>
+      <w:r>
+        <w:t xml:space="preserve">Norwegian City Municipality</w:t>
+      </w:r>
+      <w:r>
+        <w:t xml:space="preserve">”</w:t>
+      </w:r>
+      <w:r>
+        <w:t xml:space="preserve">. In:</w:t>
+      </w:r>
+      <w:r>
+        <w:t xml:space="preserve"> </w:t>
+      </w:r>
+      <w:r>
+        <w:rPr>
+          <w:i/>
+        </w:rPr>
+        <w:t xml:space="preserve">Scand J Public Health</w:t>
+      </w:r>
+      <w:r>
+        <w:t xml:space="preserve"> </w:t>
+      </w:r>
+      <w:r>
+        <w:t xml:space="preserve">(Jul. 02,</w:t>
+      </w:r>
+      <w:r>
+        <w:t xml:space="preserve"> </w:t>
+      </w:r>
+      <w:r>
+        <w:t xml:space="preserve">2021). DOI:</w:t>
+      </w:r>
+      <w:r>
+        <w:t xml:space="preserve"> </w:t>
+      </w:r>
+      <w:hyperlink r:id="rId41">
+        <w:r>
+          <w:rPr>
+            <w:rStyle w:val="Hyperkobling"/>
+          </w:rPr>
+          <w:t xml:space="preserve">10/gmgk8f</w:t>
+        </w:r>
+      </w:hyperlink>
+      <w:r>
+        <w:t xml:space="preserve">.</w:t>
+      </w:r>
+    </w:p>
+    <w:p>
+      <w:pPr>
+        <w:pStyle w:val="Brdtekst"/>
+      </w:pPr>
+      <w:r>
+        <w:t xml:space="preserve">[2] T. Bøe, E. R. Heiervang, K. M. Stormark, et al. </w:t>
       </w:r>
       <w:r>
         <w:t xml:space="preserve">“</w:t>
@@ -6420,7 +6487,7 @@
       <w:r>
         <w:t xml:space="preserve"> </w:t>
       </w:r>
-      <w:hyperlink r:id="rId41">
+      <w:hyperlink r:id="rId42">
         <w:r>
           <w:rPr>
             <w:rStyle w:val="Hyperkobling"/>
@@ -6437,7 +6504,7 @@
         <w:pStyle w:val="Brdtekst"/>
       </w:pPr>
       <w:r>
-        <w:t xml:space="preserve">[2] Y. Moussavi, G. J. Wergeland, T. Bøe, et al. </w:t>
+        <w:t xml:space="preserve">[3] Y. Moussavi, G. J. Wergeland, T. Bøe, et al. </w:t>
       </w:r>
       <w:r>
         <w:t xml:space="preserve">“</w:t>
@@ -6487,7 +6554,7 @@
       <w:r>
         <w:t xml:space="preserve"> </w:t>
       </w:r>
-      <w:hyperlink r:id="rId42">
+      <w:hyperlink r:id="rId43">
         <w:r>
           <w:rPr>
             <w:rStyle w:val="Hyperkobling"/>
@@ -6504,7 +6571,7 @@
         <w:pStyle w:val="Brdtekst"/>
       </w:pPr>
       <w:r>
-        <w:t xml:space="preserve">[3] J. C. Skogen, G. J. Hjetland, T. Bøe, et al. </w:t>
+        <w:t xml:space="preserve">[4] J. C. Skogen, G. J. Hjetland, T. Bøe, et al. </w:t>
       </w:r>
       <w:r>
         <w:t xml:space="preserve">“</w:t>
@@ -6560,85 +6627,12 @@
       <w:r>
         <w:t xml:space="preserve"> </w:t>
       </w:r>
-      <w:hyperlink r:id="rId43">
+      <w:hyperlink r:id="rId44">
         <w:r>
           <w:rPr>
             <w:rStyle w:val="Hyperkobling"/>
           </w:rPr>
           <w:t xml:space="preserve">10/gjtfjg</w:t>
-        </w:r>
-      </w:hyperlink>
-      <w:r>
-        <w:t xml:space="preserve">.</w:t>
-      </w:r>
-    </w:p>
-    <w:p>
-      <w:pPr>
-        <w:pStyle w:val="Brdtekst"/>
-      </w:pPr>
-      <w:r>
-        <w:t xml:space="preserve">[4] T. Bøe, M. Hysing, K. J. Lønning, et al. </w:t>
-      </w:r>
-      <w:r>
-        <w:t xml:space="preserve">“</w:t>
-      </w:r>
-      <w:r>
-        <w:t xml:space="preserve">Financial Difficulties</w:t>
-      </w:r>
-      <w:r>
-        <w:t xml:space="preserve"> </w:t>
-      </w:r>
-      <w:r>
-        <w:t xml:space="preserve">and Student Health: Results from a National Cross-Sectional Survey of</w:t>
-      </w:r>
-      <w:r>
-        <w:t xml:space="preserve"> </w:t>
-      </w:r>
-      <w:r>
-        <w:t xml:space="preserve">Norwegian College and University Students</w:t>
-      </w:r>
-      <w:r>
-        <w:t xml:space="preserve">”</w:t>
-      </w:r>
-      <w:r>
-        <w:t xml:space="preserve">. In:</w:t>
-      </w:r>
-      <w:r>
-        <w:t xml:space="preserve"> </w:t>
-      </w:r>
-      <w:r>
-        <w:rPr>
-          <w:i/>
-        </w:rPr>
-        <w:t xml:space="preserve">Mental Health &amp;</w:t>
-      </w:r>
-      <w:r>
-        <w:rPr>
-          <w:i/>
-        </w:rPr>
-        <w:t xml:space="preserve"> </w:t>
-      </w:r>
-      <w:r>
-        <w:rPr>
-          <w:i/>
-        </w:rPr>
-        <w:t xml:space="preserve">Prevention</w:t>
-      </w:r>
-      <w:r>
-        <w:t xml:space="preserve"> </w:t>
-      </w:r>
-      <w:r>
-        <w:t xml:space="preserve">(2021). DOI:</w:t>
-      </w:r>
-      <w:r>
-        <w:t xml:space="preserve"> </w:t>
-      </w:r>
-      <w:hyperlink r:id="rId44">
-        <w:r>
-          <w:rPr>
-            <w:rStyle w:val="Hyperkobling"/>
-          </w:rPr>
-          <w:t xml:space="preserve">10/ghrkfn</w:t>
         </w:r>
       </w:hyperlink>
       <w:r>
@@ -6758,7 +6752,80 @@
         <w:pStyle w:val="Brdtekst"/>
       </w:pPr>
       <w:r>
-        <w:t xml:space="preserve">[7] O. Heradstveit, M. Hysing, S. A. Nilsen, et al. </w:t>
+        <w:t xml:space="preserve">[7] T. Bøe, M. Hysing, K. J. Lønning, et al. </w:t>
+      </w:r>
+      <w:r>
+        <w:t xml:space="preserve">“</w:t>
+      </w:r>
+      <w:r>
+        <w:t xml:space="preserve">Financial Difficulties</w:t>
+      </w:r>
+      <w:r>
+        <w:t xml:space="preserve"> </w:t>
+      </w:r>
+      <w:r>
+        <w:t xml:space="preserve">and Student Health: Results from a National Cross-Sectional Survey of</w:t>
+      </w:r>
+      <w:r>
+        <w:t xml:space="preserve"> </w:t>
+      </w:r>
+      <w:r>
+        <w:t xml:space="preserve">Norwegian College and University Students</w:t>
+      </w:r>
+      <w:r>
+        <w:t xml:space="preserve">”</w:t>
+      </w:r>
+      <w:r>
+        <w:t xml:space="preserve">. In:</w:t>
+      </w:r>
+      <w:r>
+        <w:t xml:space="preserve"> </w:t>
+      </w:r>
+      <w:r>
+        <w:rPr>
+          <w:i/>
+        </w:rPr>
+        <w:t xml:space="preserve">Mental Health &amp;</w:t>
+      </w:r>
+      <w:r>
+        <w:rPr>
+          <w:i/>
+        </w:rPr>
+        <w:t xml:space="preserve"> </w:t>
+      </w:r>
+      <w:r>
+        <w:rPr>
+          <w:i/>
+        </w:rPr>
+        <w:t xml:space="preserve">Prevention</w:t>
+      </w:r>
+      <w:r>
+        <w:t xml:space="preserve"> </w:t>
+      </w:r>
+      <w:r>
+        <w:t xml:space="preserve">(Dec. 27, 2020). DOI:</w:t>
+      </w:r>
+      <w:r>
+        <w:t xml:space="preserve"> </w:t>
+      </w:r>
+      <w:hyperlink r:id="rId46">
+        <w:r>
+          <w:rPr>
+            <w:rStyle w:val="Hyperkobling"/>
+          </w:rPr>
+          <w:t xml:space="preserve">10/ghrkfn</w:t>
+        </w:r>
+      </w:hyperlink>
+      <w:r>
+        <w:t xml:space="preserve">.</w:t>
+      </w:r>
+    </w:p>
+    <w:p>
+      <w:pPr>
+        <w:pStyle w:val="Brdtekst"/>
+      </w:pPr>
+      <w:r>
+        <w:t xml:space="preserve">[8] O. Heradstveit, M. Hysing, S. A. Nilsen, et al. </w:t>
       </w:r>
       <w:r>
         <w:t xml:space="preserve">“</w:t>
@@ -6808,7 +6875,7 @@
       <w:r>
         <w:t xml:space="preserve"> </w:t>
       </w:r>
-      <w:hyperlink r:id="rId46">
+      <w:hyperlink r:id="rId47">
         <w:r>
           <w:rPr>
             <w:rStyle w:val="Hyperkobling"/>
@@ -6825,7 +6892,7 @@
         <w:pStyle w:val="Brdtekst"/>
       </w:pPr>
       <w:r>
-        <w:t xml:space="preserve">[8] M. Hysing, O. Heradstveit, A. G. Harvey, et al. </w:t>
+        <w:t xml:space="preserve">[9] M. Hysing, O. Heradstveit, A. G. Harvey, et al. </w:t>
       </w:r>
       <w:r>
         <w:t xml:space="preserve">“</w:t>
@@ -6881,7 +6948,7 @@
       <w:r>
         <w:t xml:space="preserve"> </w:t>
       </w:r>
-      <w:hyperlink r:id="rId47">
+      <w:hyperlink r:id="rId48">
         <w:r>
           <w:rPr>
             <w:rStyle w:val="Hyperkobling"/>
@@ -6898,7 +6965,7 @@
         <w:pStyle w:val="Brdtekst"/>
       </w:pPr>
       <w:r>
-        <w:t xml:space="preserve">[9] M. Hysing, A. G. Harvey, T. Bøe, et al. </w:t>
+        <w:t xml:space="preserve">[10] M. Hysing, A. G. Harvey, T. Bøe, et al. </w:t>
       </w:r>
       <w:r>
         <w:t xml:space="preserve">“</w:t>
@@ -6942,7 +7009,7 @@
       <w:r>
         <w:t xml:space="preserve"> </w:t>
       </w:r>
-      <w:hyperlink r:id="rId48">
+      <w:hyperlink r:id="rId49">
         <w:r>
           <w:rPr>
             <w:rStyle w:val="Hyperkobling"/>
@@ -6959,7 +7026,7 @@
         <w:pStyle w:val="Brdtekst"/>
       </w:pPr>
       <w:r>
-        <w:t xml:space="preserve">[10] E. Mølland, K. L. Vigsnes, T. Bøe, et al. </w:t>
+        <w:t xml:space="preserve">[11] E. Mølland, K. L. Vigsnes, T. Bøe, et al. </w:t>
       </w:r>
       <w:r>
         <w:t xml:space="preserve">“</w:t>
@@ -7009,7 +7076,7 @@
       <w:r>
         <w:t xml:space="preserve"> </w:t>
       </w:r>
-      <w:hyperlink r:id="rId49">
+      <w:hyperlink r:id="rId50">
         <w:r>
           <w:rPr>
             <w:rStyle w:val="Hyperkobling"/>
@@ -7032,7 +7099,7 @@
         <w:pStyle w:val="Brdtekst"/>
       </w:pPr>
       <w:r>
-        <w:t xml:space="preserve">[11] O. Heradstveit, S. Haugland, M. Hysing, et al. </w:t>
+        <w:t xml:space="preserve">[12] O. Heradstveit, S. Haugland, M. Hysing, et al. </w:t>
       </w:r>
       <w:r>
         <w:t xml:space="preserve">“</w:t>
@@ -7088,7 +7155,7 @@
       <w:r>
         <w:t xml:space="preserve"> </w:t>
       </w:r>
-      <w:hyperlink r:id="rId50">
+      <w:hyperlink r:id="rId51">
         <w:r>
           <w:rPr>
             <w:rStyle w:val="Hyperkobling"/>
@@ -7105,7 +7172,7 @@
         <w:pStyle w:val="Brdtekst"/>
       </w:pPr>
       <w:r>
-        <w:t xml:space="preserve">[12] K. G. Askeland, T. Bøe, K. Breivik, et al. </w:t>
+        <w:t xml:space="preserve">[13] K. G. Askeland, T. Bøe, K. Breivik, et al. </w:t>
       </w:r>
       <w:r>
         <w:t xml:space="preserve">“</w:t>
@@ -7149,7 +7216,7 @@
       <w:r>
         <w:t xml:space="preserve"> </w:t>
       </w:r>
-      <w:hyperlink r:id="rId51">
+      <w:hyperlink r:id="rId52">
         <w:r>
           <w:rPr>
             <w:rStyle w:val="Hyperkobling"/>
@@ -7166,7 +7233,7 @@
         <w:pStyle w:val="Brdtekst"/>
       </w:pPr>
       <w:r>
-        <w:t xml:space="preserve">[13] M. Hysing, K. J. Petrie, T. Bøe, et al. </w:t>
+        <w:t xml:space="preserve">[14] M. Hysing, K. J. Petrie, T. Bøe, et al. </w:t>
       </w:r>
       <w:r>
         <w:t xml:space="preserve">“</w:t>
@@ -7210,7 +7277,7 @@
       <w:r>
         <w:t xml:space="preserve"> </w:t>
       </w:r>
-      <w:hyperlink r:id="rId52">
+      <w:hyperlink r:id="rId53">
         <w:r>
           <w:rPr>
             <w:rStyle w:val="Hyperkobling"/>
@@ -7227,7 +7294,7 @@
         <w:pStyle w:val="Brdtekst"/>
       </w:pPr>
       <w:r>
-        <w:t xml:space="preserve">[14] S. A. Nilsen, K. Breivik, B. Wold, et al. </w:t>
+        <w:t xml:space="preserve">[15] S. A. Nilsen, K. Breivik, B. Wold, et al. </w:t>
       </w:r>
       <w:r>
         <w:t xml:space="preserve">“</w:t>
@@ -7271,7 +7338,7 @@
       <w:r>
         <w:t xml:space="preserve"> </w:t>
       </w:r>
-      <w:hyperlink r:id="rId53">
+      <w:hyperlink r:id="rId54">
         <w:r>
           <w:rPr>
             <w:rStyle w:val="Hyperkobling"/>
@@ -7288,7 +7355,7 @@
         <w:pStyle w:val="Brdtekst"/>
       </w:pPr>
       <w:r>
-        <w:t xml:space="preserve">[15] K. G. Askeland, T. Bøe, A. J. Lundervold, et al. </w:t>
+        <w:t xml:space="preserve">[16] K. G. Askeland, T. Bøe, A. J. Lundervold, et al. </w:t>
       </w:r>
       <w:r>
         <w:t xml:space="preserve">“</w:t>
@@ -7332,7 +7399,7 @@
       <w:r>
         <w:t xml:space="preserve"> </w:t>
       </w:r>
-      <w:hyperlink r:id="rId54">
+      <w:hyperlink r:id="rId55">
         <w:r>
           <w:rPr>
             <w:rStyle w:val="Hyperkobling"/>
@@ -7349,7 +7416,7 @@
         <w:pStyle w:val="Brdtekst"/>
       </w:pPr>
       <w:r>
-        <w:t xml:space="preserve">[16] M. Jensen, S. C. Smid, and T. Bøe.</w:t>
+        <w:t xml:space="preserve">[17] M. Jensen, S. C. Smid, and T. Bøe.</w:t>
       </w:r>
       <w:r>
         <w:t xml:space="preserve"> </w:t>
@@ -7396,7 +7463,7 @@
       <w:r>
         <w:t xml:space="preserve"> </w:t>
       </w:r>
-      <w:hyperlink r:id="rId55">
+      <w:hyperlink r:id="rId56">
         <w:r>
           <w:rPr>
             <w:rStyle w:val="Hyperkobling"/>
@@ -7413,7 +7480,7 @@
         <w:pStyle w:val="Brdtekst"/>
       </w:pPr>
       <w:r>
-        <w:t xml:space="preserve">[17] A. Arntzen, T. Bøe, E. Dahl, et al. </w:t>
+        <w:t xml:space="preserve">[18] A. Arntzen, T. Bøe, E. Dahl, et al. </w:t>
       </w:r>
       <w:r>
         <w:t xml:space="preserve">“</w:t>
@@ -7457,7 +7524,7 @@
       <w:r>
         <w:t xml:space="preserve"> </w:t>
       </w:r>
-      <w:hyperlink r:id="rId56">
+      <w:hyperlink r:id="rId57">
         <w:r>
           <w:rPr>
             <w:rStyle w:val="Hyperkobling"/>
@@ -7474,7 +7541,7 @@
         <w:pStyle w:val="Brdtekst"/>
       </w:pPr>
       <w:r>
-        <w:t xml:space="preserve">[18] T. Bøe.</w:t>
+        <w:t xml:space="preserve">[19] T. Bøe.</w:t>
       </w:r>
       <w:r>
         <w:t xml:space="preserve"> </w:t>
@@ -7521,7 +7588,7 @@
       <w:r>
         <w:t xml:space="preserve"> </w:t>
       </w:r>
-      <w:hyperlink r:id="rId57">
+      <w:hyperlink r:id="rId58">
         <w:r>
           <w:rPr>
             <w:rStyle w:val="Hyperkobling"/>
@@ -7538,7 +7605,7 @@
         <w:pStyle w:val="Brdtekst"/>
       </w:pPr>
       <w:r>
-        <w:t xml:space="preserve">[19] T. Bøe, K. J. Petrie, B. Sivertsen, et al. </w:t>
+        <w:t xml:space="preserve">[20] T. Bøe, K. J. Petrie, B. Sivertsen, et al. </w:t>
       </w:r>
       <w:r>
         <w:t xml:space="preserve">“</w:t>
@@ -7582,7 +7649,7 @@
       <w:r>
         <w:t xml:space="preserve"> </w:t>
       </w:r>
-      <w:hyperlink r:id="rId58">
+      <w:hyperlink r:id="rId59">
         <w:r>
           <w:rPr>
             <w:rStyle w:val="Hyperkobling"/>
@@ -7599,7 +7666,7 @@
         <w:pStyle w:val="Brdtekst"/>
       </w:pPr>
       <w:r>
-        <w:t xml:space="preserve">[20] S. A. Nilsen, M. Hysing, K. Breivik, et al. </w:t>
+        <w:t xml:space="preserve">[21] S. A. Nilsen, M. Hysing, K. Breivik, et al. </w:t>
       </w:r>
       <w:r>
         <w:t xml:space="preserve">“</w:t>
@@ -7643,7 +7710,7 @@
       <w:r>
         <w:t xml:space="preserve"> </w:t>
       </w:r>
-      <w:hyperlink r:id="rId59">
+      <w:hyperlink r:id="rId60">
         <w:r>
           <w:rPr>
             <w:rStyle w:val="Hyperkobling"/>
@@ -7660,7 +7727,7 @@
         <w:pStyle w:val="Brdtekst"/>
       </w:pPr>
       <w:r>
-        <w:t xml:space="preserve">[21] J. C. Skogen, B. Sivertsen, M. Hysing, et al. </w:t>
+        <w:t xml:space="preserve">[22] J. C. Skogen, B. Sivertsen, M. Hysing, et al. </w:t>
       </w:r>
       <w:r>
         <w:t xml:space="preserve">“</w:t>
@@ -7683,7 +7750,7 @@
       <w:r>
         <w:t xml:space="preserve"> </w:t>
       </w:r>
-      <w:hyperlink r:id="rId60">
+      <w:hyperlink r:id="rId61">
         <w:r>
           <w:rPr>
             <w:rStyle w:val="Hyperkobling"/>
@@ -7733,7 +7800,7 @@
       <w:r>
         <w:t xml:space="preserve"> </w:t>
       </w:r>
-      <w:hyperlink r:id="rId61">
+      <w:hyperlink r:id="rId62">
         <w:r>
           <w:rPr>
             <w:rStyle w:val="Hyperkobling"/>
@@ -7750,7 +7817,7 @@
         <w:pStyle w:val="Brdtekst"/>
       </w:pPr>
       <w:r>
-        <w:t xml:space="preserve">[22] J. C. Skogen, T. Bøe, M. M. Thørrisen, et al. </w:t>
+        <w:t xml:space="preserve">[23] J. C. Skogen, T. Bøe, M. M. Thørrisen, et al. </w:t>
       </w:r>
       <w:r>
         <w:t xml:space="preserve">“</w:t>
@@ -7800,7 +7867,7 @@
       <w:r>
         <w:t xml:space="preserve"> </w:t>
       </w:r>
-      <w:hyperlink r:id="rId62">
+      <w:hyperlink r:id="rId63">
         <w:r>
           <w:rPr>
             <w:rStyle w:val="Hyperkobling"/>
@@ -7817,7 +7884,7 @@
         <w:pStyle w:val="Brdtekst"/>
       </w:pPr>
       <w:r>
-        <w:t xml:space="preserve">[23] T. Bøe, E. Dearing, K. M. Stormark, et al. </w:t>
+        <w:t xml:space="preserve">[24] T. Bøe, E. Dearing, K. M. Stormark, et al. </w:t>
       </w:r>
       <w:r>
         <w:t xml:space="preserve">“</w:t>
@@ -7840,7 +7907,7 @@
       <w:r>
         <w:t xml:space="preserve"> </w:t>
       </w:r>
-      <w:hyperlink r:id="rId63">
+      <w:hyperlink r:id="rId64">
         <w:r>
           <w:rPr>
             <w:rStyle w:val="Hyperkobling"/>
@@ -7884,7 +7951,7 @@
       <w:r>
         <w:t xml:space="preserve"> </w:t>
       </w:r>
-      <w:hyperlink r:id="rId64">
+      <w:hyperlink r:id="rId65">
         <w:r>
           <w:rPr>
             <w:rStyle w:val="Hyperkobling"/>
@@ -7901,7 +7968,7 @@
         <w:pStyle w:val="Brdtekst"/>
       </w:pPr>
       <w:r>
-        <w:t xml:space="preserve">[24] O. Heradstveit, J. C. Skogen, T. Bøe, et al. </w:t>
+        <w:t xml:space="preserve">[25] O. Heradstveit, J. C. Skogen, T. Bøe, et al. </w:t>
       </w:r>
       <w:r>
         <w:t xml:space="preserve">“</w:t>
@@ -7945,7 +8012,7 @@
       <w:r>
         <w:t xml:space="preserve"> </w:t>
       </w:r>
-      <w:hyperlink r:id="rId65">
+      <w:hyperlink r:id="rId66">
         <w:r>
           <w:rPr>
             <w:rStyle w:val="Hyperkobling"/>
@@ -7962,7 +8029,7 @@
         <w:pStyle w:val="Brdtekst"/>
       </w:pPr>
       <w:r>
-        <w:t xml:space="preserve">[25] Ø. Hetlevik, T. Bøe, and M. Hysing.</w:t>
+        <w:t xml:space="preserve">[26] Ø. Hetlevik, T. Bøe, and M. Hysing.</w:t>
       </w:r>
       <w:r>
         <w:t xml:space="preserve"> </w:t>
@@ -8009,7 +8076,7 @@
       <w:r>
         <w:t xml:space="preserve"> </w:t>
       </w:r>
-      <w:hyperlink r:id="rId66">
+      <w:hyperlink r:id="rId67">
         <w:r>
           <w:rPr>
             <w:rStyle w:val="Hyperkobling"/>
@@ -8026,7 +8093,7 @@
         <w:pStyle w:val="Brdtekst"/>
       </w:pPr>
       <w:r>
-        <w:t xml:space="preserve">[26] S. M. . Sæther, B. Sivertsen, S. Haugland, et al. </w:t>
+        <w:t xml:space="preserve">[27] S. M. M. Sæther, B. Sivertsen, S. Haugland, et al. </w:t>
       </w:r>
       <w:r>
         <w:t xml:space="preserve">“</w:t>
@@ -8070,7 +8137,7 @@
       <w:r>
         <w:t xml:space="preserve"> </w:t>
       </w:r>
-      <w:hyperlink r:id="rId67">
+      <w:hyperlink r:id="rId68">
         <w:r>
           <w:rPr>
             <w:rStyle w:val="Hyperkobling"/>
@@ -8087,7 +8154,7 @@
         <w:pStyle w:val="Brdtekst"/>
       </w:pPr>
       <w:r>
-        <w:t xml:space="preserve">[27] S. A. Nilsen, K. Breivik, B. Wold, et al. </w:t>
+        <w:t xml:space="preserve">[28] S. A. Nilsen, K. Breivik, B. Wold, et al. </w:t>
       </w:r>
       <w:r>
         <w:t xml:space="preserve">“</w:t>
@@ -8125,7 +8192,7 @@
       <w:r>
         <w:t xml:space="preserve"> </w:t>
       </w:r>
-      <w:hyperlink r:id="rId68">
+      <w:hyperlink r:id="rId69">
         <w:r>
           <w:rPr>
             <w:rStyle w:val="Hyperkobling"/>
@@ -8142,7 +8209,7 @@
         <w:pStyle w:val="Brdtekst"/>
       </w:pPr>
       <w:r>
-        <w:t xml:space="preserve">[28] L. B. Sandtorv, S. K. E. Fevang, S. A. Nilsen, et al. </w:t>
+        <w:t xml:space="preserve">[29] L. B. Sandtorv, S. K. E. Fevang, S. A. Nilsen, et al. </w:t>
       </w:r>
       <w:r>
         <w:t xml:space="preserve">“</w:t>
@@ -8192,7 +8259,7 @@
       <w:r>
         <w:t xml:space="preserve"> </w:t>
       </w:r>
-      <w:hyperlink r:id="rId69">
+      <w:hyperlink r:id="rId70">
         <w:r>
           <w:rPr>
             <w:rStyle w:val="Hyperkobling"/>
@@ -8209,7 +8276,7 @@
         <w:pStyle w:val="Brdtekst"/>
       </w:pPr>
       <w:r>
-        <w:t xml:space="preserve">[29] S. C. Smid, J. J. Hox, E. R. Heiervang, et al. </w:t>
+        <w:t xml:space="preserve">[30] S. C. Smid, J. J. Hox, E. R. Heiervang, et al. </w:t>
       </w:r>
       <w:r>
         <w:t xml:space="preserve">“</w:t>
@@ -8253,7 +8320,7 @@
       <w:r>
         <w:t xml:space="preserve"> </w:t>
       </w:r>
-      <w:hyperlink r:id="rId70">
+      <w:hyperlink r:id="rId71">
         <w:r>
           <w:rPr>
             <w:rStyle w:val="Hyperkobling"/>
@@ -8270,7 +8337,7 @@
         <w:pStyle w:val="Brdtekst"/>
       </w:pPr>
       <w:r>
-        <w:t xml:space="preserve">[30] T. Bøe, A. S. Serlachius, B. Sivertsen, et al. </w:t>
+        <w:t xml:space="preserve">[31] T. Bøe, A. S. Serlachius, B. Sivertsen, et al. </w:t>
       </w:r>
       <w:r>
         <w:t xml:space="preserve">“</w:t>
@@ -8314,7 +8381,7 @@
       <w:r>
         <w:t xml:space="preserve"> </w:t>
       </w:r>
-      <w:hyperlink r:id="rId71">
+      <w:hyperlink r:id="rId72">
         <w:r>
           <w:rPr>
             <w:rStyle w:val="Hyperkobling"/>
@@ -8331,7 +8398,7 @@
         <w:pStyle w:val="Brdtekst"/>
       </w:pPr>
       <w:r>
-        <w:t xml:space="preserve">[31] T. Bøe, J. C. Skogen, B. Sivertsen, et al. </w:t>
+        <w:t xml:space="preserve">[32] T. Bøe, J. C. Skogen, B. Sivertsen, et al. </w:t>
       </w:r>
       <w:r>
         <w:t xml:space="preserve">“</w:t>
@@ -8381,7 +8448,7 @@
       <w:r>
         <w:t xml:space="preserve"> </w:t>
       </w:r>
-      <w:hyperlink r:id="rId72">
+      <w:hyperlink r:id="rId73">
         <w:r>
           <w:rPr>
             <w:rStyle w:val="Hyperkobling"/>
@@ -8398,7 +8465,7 @@
         <w:pStyle w:val="Brdtekst"/>
       </w:pPr>
       <w:r>
-        <w:t xml:space="preserve">[32] T. Bøe, M. Balaj, T. A. Eikemo, et al. </w:t>
+        <w:t xml:space="preserve">[33] T. Bøe, M. Balaj, T. A. Eikemo, et al. </w:t>
       </w:r>
       <w:r>
         <w:t xml:space="preserve">“</w:t>
@@ -8442,7 +8509,7 @@
       <w:r>
         <w:t xml:space="preserve"> </w:t>
       </w:r>
-      <w:hyperlink r:id="rId73">
+      <w:hyperlink r:id="rId74">
         <w:r>
           <w:rPr>
             <w:rStyle w:val="Hyperkobling"/>
@@ -8459,7 +8526,7 @@
         <w:pStyle w:val="Brdtekst"/>
       </w:pPr>
       <w:r>
-        <w:t xml:space="preserve">[33] M. Hysing, K. J. Petrie, T. Bøe, et al. </w:t>
+        <w:t xml:space="preserve">[34] M. Hysing, K. J. Petrie, T. Bøe, et al. </w:t>
       </w:r>
       <w:r>
         <w:t xml:space="preserve">“</w:t>
@@ -8503,7 +8570,7 @@
       <w:r>
         <w:t xml:space="preserve"> </w:t>
       </w:r>
-      <w:hyperlink r:id="rId74">
+      <w:hyperlink r:id="rId75">
         <w:r>
           <w:rPr>
             <w:rStyle w:val="Hyperkobling"/>
@@ -8520,7 +8587,7 @@
         <w:pStyle w:val="Brdtekst"/>
       </w:pPr>
       <w:r>
-        <w:t xml:space="preserve">[34] S. Lehman, T. Bøe, and K. Brevik.</w:t>
+        <w:t xml:space="preserve">[35] S. Lehman, T. Bøe, and K. Brevik.</w:t>
       </w:r>
       <w:r>
         <w:t xml:space="preserve"> </w:t>
@@ -8561,7 +8628,7 @@
       <w:r>
         <w:t xml:space="preserve"> </w:t>
       </w:r>
-      <w:hyperlink r:id="rId75">
+      <w:hyperlink r:id="rId76">
         <w:r>
           <w:rPr>
             <w:rStyle w:val="Hyperkobling"/>
@@ -8578,7 +8645,7 @@
         <w:pStyle w:val="Brdtekst"/>
       </w:pPr>
       <w:r>
-        <w:t xml:space="preserve">[35] A. J. Lundervold, T. Bøe, and A. Lundervold.</w:t>
+        <w:t xml:space="preserve">[36] A. J. Lundervold, T. Bøe, and A. Lundervold.</w:t>
       </w:r>
       <w:r>
         <w:t xml:space="preserve"> </w:t>
@@ -8625,7 +8692,7 @@
       <w:r>
         <w:t xml:space="preserve"> </w:t>
       </w:r>
-      <w:hyperlink r:id="rId76">
+      <w:hyperlink r:id="rId77">
         <w:r>
           <w:rPr>
             <w:rStyle w:val="Hyperkobling"/>
@@ -8642,7 +8709,7 @@
         <w:pStyle w:val="Brdtekst"/>
       </w:pPr>
       <w:r>
-        <w:t xml:space="preserve">[36] B. Sivertsen, T. Bøe, J. C. Skogen, et al. </w:t>
+        <w:t xml:space="preserve">[37] B. Sivertsen, T. Bøe, J. C. Skogen, et al. </w:t>
       </w:r>
       <w:r>
         <w:t xml:space="preserve">“</w:t>
@@ -8692,7 +8759,7 @@
       <w:r>
         <w:t xml:space="preserve"> </w:t>
       </w:r>
-      <w:hyperlink r:id="rId77">
+      <w:hyperlink r:id="rId78">
         <w:r>
           <w:rPr>
             <w:rStyle w:val="Hyperkobling"/>
@@ -8709,7 +8776,7 @@
         <w:pStyle w:val="Brdtekst"/>
       </w:pPr>
       <w:r>
-        <w:t xml:space="preserve">[37] T. Bøe, M. Hysing, and H. D. Zachrisson.</w:t>
+        <w:t xml:space="preserve">[38] T. Bøe, M. Hysing, and H. D. Zachrisson.</w:t>
       </w:r>
       <w:r>
         <w:t xml:space="preserve"> </w:t>
@@ -8750,7 +8817,7 @@
       <w:r>
         <w:t xml:space="preserve"> </w:t>
       </w:r>
-      <w:hyperlink r:id="rId78">
+      <w:hyperlink r:id="rId79">
         <w:r>
           <w:rPr>
             <w:rStyle w:val="Hyperkobling"/>
@@ -8767,7 +8834,7 @@
         <w:pStyle w:val="Brdtekst"/>
       </w:pPr>
       <w:r>
-        <w:t xml:space="preserve">[38] T. Bøe, M. Hysing, J. C. Skogen, et al. </w:t>
+        <w:t xml:space="preserve">[39] T. Bøe, M. Hysing, J. C. Skogen, et al. </w:t>
       </w:r>
       <w:r>
         <w:t xml:space="preserve">“</w:t>
@@ -8811,7 +8878,7 @@
       <w:r>
         <w:t xml:space="preserve"> </w:t>
       </w:r>
-      <w:hyperlink r:id="rId79">
+      <w:hyperlink r:id="rId80">
         <w:r>
           <w:rPr>
             <w:rStyle w:val="Hyperkobling"/>
@@ -8828,7 +8895,7 @@
         <w:pStyle w:val="Brdtekst"/>
       </w:pPr>
       <w:r>
-        <w:t xml:space="preserve">[39] T. Eilertsen, A. L. Thorsen, S. E. H. Holm, et al. </w:t>
+        <w:t xml:space="preserve">[40] T. Eilertsen, A. L. Thorsen, S. E. H. Holm, et al. </w:t>
       </w:r>
       <w:r>
         <w:t xml:space="preserve">“</w:t>
@@ -8872,7 +8939,7 @@
       <w:r>
         <w:t xml:space="preserve"> </w:t>
       </w:r>
-      <w:hyperlink r:id="rId80">
+      <w:hyperlink r:id="rId81">
         <w:r>
           <w:rPr>
             <w:rStyle w:val="Hyperkobling"/>
@@ -8889,7 +8956,7 @@
         <w:pStyle w:val="Brdtekst"/>
       </w:pPr>
       <w:r>
-        <w:t xml:space="preserve">[40] M. Hysing, K. J. Petrie, T. Bøe, et al. </w:t>
+        <w:t xml:space="preserve">[41] M. Hysing, K. J. Petrie, T. Bøe, et al. </w:t>
       </w:r>
       <w:r>
         <w:t xml:space="preserve">“</w:t>
@@ -8930,7 +8997,7 @@
         <w:pStyle w:val="Brdtekst"/>
       </w:pPr>
       <w:r>
-        <w:t xml:space="preserve">[41] J. C. Skogen, T. Bøe, B. Sivertsen, et al. </w:t>
+        <w:t xml:space="preserve">[42] J. C. Skogen, T. Bøe, B. Sivertsen, et al. </w:t>
       </w:r>
       <w:r>
         <w:t xml:space="preserve">“</w:t>
@@ -8953,7 +9020,7 @@
       <w:r>
         <w:t xml:space="preserve"> </w:t>
       </w:r>
-      <w:hyperlink r:id="rId81">
+      <w:hyperlink r:id="rId82">
         <w:r>
           <w:rPr>
             <w:rStyle w:val="Hyperkobling"/>
@@ -8991,7 +9058,7 @@
       <w:r>
         <w:t xml:space="preserve"> </w:t>
       </w:r>
-      <w:hyperlink r:id="rId82">
+      <w:hyperlink r:id="rId83">
         <w:r>
           <w:rPr>
             <w:rStyle w:val="Hyperkobling"/>
@@ -9008,7 +9075,7 @@
         <w:pStyle w:val="Brdtekst"/>
       </w:pPr>
       <w:r>
-        <w:t xml:space="preserve">[42] K. G. Askeland, S. Haugland, K. M. Stormark, et al. </w:t>
+        <w:t xml:space="preserve">[43] K. G. Askeland, S. Haugland, K. M. Stormark, et al. </w:t>
       </w:r>
       <w:r>
         <w:t xml:space="preserve">“</w:t>
@@ -9046,7 +9113,7 @@
       <w:r>
         <w:t xml:space="preserve"> </w:t>
       </w:r>
-      <w:hyperlink r:id="rId83">
+      <w:hyperlink r:id="rId84">
         <w:r>
           <w:rPr>
             <w:rStyle w:val="Hyperkobling"/>
@@ -9063,7 +9130,7 @@
         <w:pStyle w:val="Brdtekst"/>
       </w:pPr>
       <w:r>
-        <w:t xml:space="preserve">[43] M. Hysing, S. Haugland, K. M. Stormark, et al. </w:t>
+        <w:t xml:space="preserve">[44] M. Hysing, S. Haugland, K. M. Stormark, et al. </w:t>
       </w:r>
       <w:r>
         <w:t xml:space="preserve">“</w:t>
@@ -9110,7 +9177,7 @@
       <w:r>
         <w:t xml:space="preserve"> </w:t>
       </w:r>
-      <w:hyperlink r:id="rId84">
+      <w:hyperlink r:id="rId85">
         <w:r>
           <w:rPr>
             <w:rStyle w:val="Hyperkobling"/>
@@ -9127,7 +9194,7 @@
         <w:pStyle w:val="Brdtekst"/>
       </w:pPr>
       <w:r>
-        <w:t xml:space="preserve">[44] T. Bøe, B. Sivertsen, E. Heiervang, et al. </w:t>
+        <w:t xml:space="preserve">[45] T. Bøe, B. Sivertsen, E. Heiervang, et al. </w:t>
       </w:r>
       <w:r>
         <w:t xml:space="preserve">“</w:t>
@@ -9171,7 +9238,7 @@
       <w:r>
         <w:t xml:space="preserve"> </w:t>
       </w:r>
-      <w:hyperlink r:id="rId85">
+      <w:hyperlink r:id="rId86">
         <w:r>
           <w:rPr>
             <w:rStyle w:val="Hyperkobling"/>
@@ -9188,7 +9255,7 @@
         <w:pStyle w:val="Brdtekst"/>
       </w:pPr>
       <w:r>
-        <w:t xml:space="preserve">[45] B. S. Solberg, M. Hysing, T. Bøe, et al. </w:t>
+        <w:t xml:space="preserve">[46] B. S. Solberg, M. Hysing, T. Bøe, et al. </w:t>
       </w:r>
       <w:r>
         <w:t xml:space="preserve">“</w:t>
@@ -9241,7 +9308,7 @@
         <w:pStyle w:val="Brdtekst"/>
       </w:pPr>
       <w:r>
-        <w:t xml:space="preserve">[46] H. M. Bjorgaas, I. Elgen, T. Boe, et al. </w:t>
+        <w:t xml:space="preserve">[47] H. M. Bjorgaas, I. Elgen, T. Boe, et al. </w:t>
       </w:r>
       <w:r>
         <w:t xml:space="preserve">“</w:t>
@@ -9282,7 +9349,7 @@
       <w:r>
         <w:t xml:space="preserve"> </w:t>
       </w:r>
-      <w:hyperlink r:id="rId86">
+      <w:hyperlink r:id="rId87">
         <w:r>
           <w:rPr>
             <w:rStyle w:val="Hyperkobling"/>
@@ -9299,7 +9366,7 @@
         <w:pStyle w:val="Brdtekst"/>
       </w:pPr>
       <w:r>
-        <w:t xml:space="preserve">[47] M. Hysing and T. Bøe.</w:t>
+        <w:t xml:space="preserve">[48] M. Hysing and T. Bøe.</w:t>
       </w:r>
       <w:r>
         <w:t xml:space="preserve"> </w:t>
@@ -9349,7 +9416,7 @@
         <w:pStyle w:val="Brdtekst"/>
       </w:pPr>
       <w:r>
-        <w:t xml:space="preserve">[48] B. Sivertsen, S. Pallesen, K. M. Stormark, et al. </w:t>
+        <w:t xml:space="preserve">[49] B. Sivertsen, S. Pallesen, K. M. Stormark, et al. </w:t>
       </w:r>
       <w:r>
         <w:t xml:space="preserve">“</w:t>
@@ -9393,7 +9460,7 @@
       <w:r>
         <w:t xml:space="preserve"> </w:t>
       </w:r>
-      <w:hyperlink r:id="rId87">
+      <w:hyperlink r:id="rId88">
         <w:r>
           <w:rPr>
             <w:rStyle w:val="Hyperkobling"/>
@@ -9410,7 +9477,7 @@
         <w:pStyle w:val="Brdtekst"/>
       </w:pPr>
       <w:r>
-        <w:t xml:space="preserve">[49] J. C. Skogen, T. Bøe, A. K. Knudsen, et al. </w:t>
+        <w:t xml:space="preserve">[50] J. C. Skogen, T. Bøe, A. K. Knudsen, et al. </w:t>
       </w:r>
       <w:r>
         <w:t xml:space="preserve">“</w:t>
@@ -9433,7 +9500,7 @@
       <w:r>
         <w:t xml:space="preserve"> </w:t>
       </w:r>
-      <w:hyperlink r:id="rId88">
+      <w:hyperlink r:id="rId89">
         <w:r>
           <w:rPr>
             <w:rStyle w:val="Hyperkobling"/>
@@ -9480,7 +9547,7 @@
       <w:r>
         <w:t xml:space="preserve"> </w:t>
       </w:r>
-      <w:hyperlink r:id="rId89">
+      <w:hyperlink r:id="rId90">
         <w:r>
           <w:rPr>
             <w:rStyle w:val="Hyperkobling"/>
@@ -9497,7 +9564,7 @@
         <w:pStyle w:val="Brdtekst"/>
       </w:pPr>
       <w:r>
-        <w:t xml:space="preserve">[50] T. Bøe, M. Hysing, K. M. Stormark, et al. </w:t>
+        <w:t xml:space="preserve">[51] T. Bøe, M. Hysing, K. M. Stormark, et al. </w:t>
       </w:r>
       <w:r>
         <w:t xml:space="preserve">“</w:t>
@@ -9553,7 +9620,7 @@
       <w:r>
         <w:t xml:space="preserve"> </w:t>
       </w:r>
-      <w:hyperlink r:id="rId90">
+      <w:hyperlink r:id="rId91">
         <w:r>
           <w:rPr>
             <w:rStyle w:val="Hyperkobling"/>
@@ -9570,7 +9637,7 @@
         <w:pStyle w:val="Brdtekst"/>
       </w:pPr>
       <w:r>
-        <w:t xml:space="preserve">[51] T. Bøe, S. Øverland, A. J. Lundervold, et al. </w:t>
+        <w:t xml:space="preserve">[52] T. Bøe, S. Øverland, A. J. Lundervold, et al. </w:t>
       </w:r>
       <w:r>
         <w:t xml:space="preserve">“</w:t>
@@ -9614,7 +9681,7 @@
       <w:r>
         <w:t xml:space="preserve"> </w:t>
       </w:r>
-      <w:hyperlink r:id="rId91">
+      <w:hyperlink r:id="rId92">
         <w:r>
           <w:rPr>
             <w:rStyle w:val="Hyperkobling"/>
@@ -9631,7 +9698,7 @@
         <w:pStyle w:val="Brdtekst"/>
       </w:pPr>
       <w:r>
-        <w:t xml:space="preserve">[52] M. Hysing and T. Bøe.</w:t>
+        <w:t xml:space="preserve">[53] M. Hysing and T. Bøe.</w:t>
       </w:r>
       <w:r>
         <w:t xml:space="preserve"> </w:t>
@@ -9693,7 +9760,7 @@
         <w:pStyle w:val="Brdtekst"/>
       </w:pPr>
       <w:r>
-        <w:t xml:space="preserve">[53] T. Bøe and M. Hysing.</w:t>
+        <w:t xml:space="preserve">[54] T. Bøe and M. Hysing.</w:t>
       </w:r>
       <w:r>
         <w:t xml:space="preserve"> </w:t>
@@ -9755,7 +9822,7 @@
         <w:pStyle w:val="Brdtekst"/>
       </w:pPr>
       <w:r>
-        <w:t xml:space="preserve">[54] H. Kornør and T. Bøe.</w:t>
+        <w:t xml:space="preserve">[55] H. Kornør and T. Bøe.</w:t>
       </w:r>
       <w:r>
         <w:t xml:space="preserve"> </w:t>
@@ -9805,7 +9872,7 @@
         <w:pStyle w:val="Brdtekst"/>
       </w:pPr>
       <w:r>
-        <w:t xml:space="preserve">[55] H. Kornør and T. Bøe.</w:t>
+        <w:t xml:space="preserve">[56] H. Kornør and T. Bøe.</w:t>
       </w:r>
       <w:r>
         <w:t xml:space="preserve"> </w:t>
@@ -9855,7 +9922,7 @@
         <w:pStyle w:val="Brdtekst"/>
       </w:pPr>
       <w:r>
-        <w:t xml:space="preserve">[56] H. Kornør and T. Bøe.</w:t>
+        <w:t xml:space="preserve">[57] H. Kornør and T. Bøe.</w:t>
       </w:r>
       <w:r>
         <w:t xml:space="preserve"> </w:t>
@@ -9902,7 +9969,7 @@
       <w:r>
         <w:t xml:space="preserve"> </w:t>
       </w:r>
-      <w:hyperlink r:id="rId92">
+      <w:hyperlink r:id="rId93">
         <w:r>
           <w:rPr>
             <w:rStyle w:val="Hyperkobling"/>
@@ -9914,8 +9981,8 @@
         <w:t xml:space="preserve">.</w:t>
       </w:r>
     </w:p>
-    <w:bookmarkEnd w:id="93"/>
-    <w:bookmarkStart w:id="94" w:name="books-and-book-chapters"/>
+    <w:bookmarkEnd w:id="94"/>
+    <w:bookmarkStart w:id="95" w:name="books-and-book-chapters"/>
     <w:p>
       <w:pPr>
         <w:pStyle w:val="Overskrift2"/>
@@ -9989,8 +10056,8 @@
         <w:t xml:space="preserve">Gyldendal Akademisk, 2016.</w:t>
       </w:r>
     </w:p>
-    <w:bookmarkEnd w:id="94"/>
-    <w:bookmarkStart w:id="97" w:name="conference-proceedings"/>
+    <w:bookmarkEnd w:id="95"/>
+    <w:bookmarkStart w:id="98" w:name="conference-proceedings"/>
     <w:p>
       <w:pPr>
         <w:pStyle w:val="Overskrift2"/>
@@ -10048,7 +10115,7 @@
       <w:r>
         <w:t xml:space="preserve"> </w:t>
       </w:r>
-      <w:hyperlink r:id="rId95">
+      <w:hyperlink r:id="rId96">
         <w:r>
           <w:rPr>
             <w:rStyle w:val="Hyperkobling"/>
@@ -10171,7 +10238,7 @@
       <w:r>
         <w:t xml:space="preserve"> </w:t>
       </w:r>
-      <w:hyperlink r:id="rId96">
+      <w:hyperlink r:id="rId97">
         <w:r>
           <w:rPr>
             <w:rStyle w:val="Hyperkobling"/>
@@ -10645,8 +10712,8 @@
         <w:t xml:space="preserve">. 2009.</w:t>
       </w:r>
     </w:p>
-    <w:bookmarkEnd w:id="97"/>
-    <w:bookmarkStart w:id="100" w:name="reports"/>
+    <w:bookmarkEnd w:id="98"/>
+    <w:bookmarkStart w:id="101" w:name="reports"/>
     <w:p>
       <w:pPr>
         <w:pStyle w:val="Overskrift2"/>
@@ -10683,7 +10750,7 @@
       <w:r>
         <w:t xml:space="preserve"> </w:t>
       </w:r>
-      <w:hyperlink r:id="rId98">
+      <w:hyperlink r:id="rId99">
         <w:r>
           <w:rPr>
             <w:rStyle w:val="Hyperkobling"/>
@@ -10821,7 +10888,7 @@
       <w:r>
         <w:t xml:space="preserve"> </w:t>
       </w:r>
-      <w:hyperlink r:id="rId99">
+      <w:hyperlink r:id="rId100">
         <w:r>
           <w:rPr>
             <w:rStyle w:val="Hyperkobling"/>
@@ -10833,8 +10900,8 @@
         <w:t xml:space="preserve">.</w:t>
       </w:r>
     </w:p>
-    <w:bookmarkEnd w:id="100"/>
     <w:bookmarkEnd w:id="101"/>
+    <w:bookmarkEnd w:id="102"/>
     <w:sectPr>
       <w:footerReference w:type="default" r:id="rId9"/>
       <w:pgSz w:w="12240" w:h="15840"/>

</xml_diff>

<commit_message>
updated zotero export and cv
</commit_message>
<xml_diff>
--- a/static/files/cv-word.docx
+++ b/static/files/cv-word.docx
@@ -6164,7 +6164,7 @@
         <w:pStyle w:val="FirstParagraph"/>
       </w:pPr>
       <w:r>
-        <w:t xml:space="preserve">I have authored or co-authored a total of 70 publications (journal articles, book chapters and reports). I am the first author of 0 peer reviewed journal articles and the senior author on 0. My articles have been cited 1354 times, my</w:t>
+        <w:t xml:space="preserve">I have authored or co-authored a total of 70 publications (journal articles, book chapters and reports). I am the first author of 14 peer reviewed journal articles and the senior author on 15. My articles have been cited 1354 times, my</w:t>
       </w:r>
       <w:r>
         <w:t xml:space="preserve"> </w:t>
@@ -6522,19 +6522,13 @@
         <w:t xml:space="preserve"> </w:t>
       </w:r>
       <w:r>
-        <w:t xml:space="preserve">to Independence</w:t>
-      </w:r>
-      <w:r>
-        <w:t xml:space="preserve"> </w:t>
-      </w:r>
-      <w:r>
-        <w:t xml:space="preserve">A Study of Unaccompanied Minor Refugees</w:t>
-      </w:r>
-      <w:r>
-        <w:t xml:space="preserve"> </w:t>
-      </w:r>
-      <w:r>
-        <w:t xml:space="preserve">Settled in a Norwegian City Municipality</w:t>
+        <w:t xml:space="preserve">to Independence – A Study of Unaccompanied Minor Refugees Settled in a</w:t>
+      </w:r>
+      <w:r>
+        <w:t xml:space="preserve"> </w:t>
+      </w:r>
+      <w:r>
+        <w:t xml:space="preserve">Norwegian City Municipality</w:t>
       </w:r>
       <w:r>
         <w:t xml:space="preserve">”</w:t>
@@ -6691,40 +6685,25 @@
         <w:t xml:space="preserve">“</w:t>
       </w:r>
       <w:r>
-        <w:t xml:space="preserve">Det var godt</w:t>
-      </w:r>
-      <w:r>
-        <w:t xml:space="preserve"> </w:t>
-      </w:r>
-      <w:r>
-        <w:t xml:space="preserve">si det</w:t>
-      </w:r>
-      <w:r>
-        <w:t xml:space="preserve"> </w:t>
-      </w:r>
-      <w:r>
-        <w:t xml:space="preserve">jeg hadde p</w:t>
-      </w:r>
-      <w:r>
-        <w:t xml:space="preserve">hjertet</w:t>
+        <w:t xml:space="preserve">Det var godt å si det jeg</w:t>
+      </w:r>
+      <w:r>
+        <w:t xml:space="preserve"> </w:t>
+      </w:r>
+      <w:r>
+        <w:t xml:space="preserve">hadde på hjertet</w:t>
       </w:r>
       <w:r>
         <w:t xml:space="preserve">”</w:t>
       </w:r>
       <w:r>
-        <w:t xml:space="preserve">. N</w:t>
-      </w:r>
-      <w:r>
-        <w:t xml:space="preserve">r stemmen til enslige mindre</w:t>
-      </w:r>
-      <w:r>
-        <w:t xml:space="preserve">rige</w:t>
-      </w:r>
-      <w:r>
-        <w:t xml:space="preserve"> </w:t>
-      </w:r>
-      <w:r>
-        <w:t xml:space="preserve">flyktninger bidrar til tjenesteutvikling og ny kunnskap". In:</w:t>
+        <w:t xml:space="preserve">. Når stemmen til enslige mindreårige flyktninger</w:t>
+      </w:r>
+      <w:r>
+        <w:t xml:space="preserve"> </w:t>
+      </w:r>
+      <w:r>
+        <w:t xml:space="preserve">bidrar til tjenesteutvikling og ny kunnskap". In:</w:t>
       </w:r>
       <w:r>
         <w:t xml:space="preserve"> </w:t>
@@ -6733,19 +6712,7 @@
         <w:rPr>
           <w:i/>
         </w:rPr>
-        <w:t xml:space="preserve">Nor.</w:t>
-      </w:r>
-      <w:r>
-        <w:rPr>
-          <w:i/>
-        </w:rPr>
-        <w:t xml:space="preserve"> </w:t>
-      </w:r>
-      <w:r>
-        <w:rPr>
-          <w:i/>
-        </w:rPr>
-        <w:t xml:space="preserve">Barnevern</w:t>
+        <w:t xml:space="preserve">Nor. Barnevern</w:t>
       </w:r>
       <w:r>
         <w:t xml:space="preserve"> </w:t>
@@ -7746,13 +7713,7 @@
         <w:t xml:space="preserve">“</w:t>
       </w:r>
       <w:r>
-        <w:t xml:space="preserve">For Barn Er Fattigdom Mer Enn D</w:t>
-      </w:r>
-      <w:r>
-        <w:t xml:space="preserve">rlig R</w:t>
-      </w:r>
-      <w:r>
-        <w:t xml:space="preserve">d</w:t>
+        <w:t xml:space="preserve">For Barn Er Fattigdom Mer Enn Dårlig Råd</w:t>
       </w:r>
       <w:r>
         <w:t xml:space="preserve">”</w:t>
@@ -7767,7 +7728,19 @@
         <w:rPr>
           <w:i/>
         </w:rPr>
-        <w:t xml:space="preserve">Bergens Tidende</w:t>
+        <w:t xml:space="preserve">Bergens</w:t>
+      </w:r>
+      <w:r>
+        <w:rPr>
+          <w:i/>
+        </w:rPr>
+        <w:t xml:space="preserve"> </w:t>
+      </w:r>
+      <w:r>
+        <w:rPr>
+          <w:i/>
+        </w:rPr>
+        <w:t xml:space="preserve">Tidende</w:t>
       </w:r>
       <w:r>
         <w:t xml:space="preserve"> </w:t>
@@ -7935,7 +7908,7 @@
         <w:t xml:space="preserve"> </w:t>
       </w:r>
       <w:r>
-        <w:t xml:space="preserve">A Latent Class Analysis: The</w:t>
+        <w:t xml:space="preserve">– A Latent Class Analysis: The</w:t>
       </w:r>
       <w:r>
         <w:t xml:space="preserve"> </w:t>
@@ -7967,7 +7940,19 @@
         <w:rPr>
           <w:i/>
         </w:rPr>
-        <w:t xml:space="preserve">Front. Psychol.</w:t>
+        <w:t xml:space="preserve">Front.</w:t>
+      </w:r>
+      <w:r>
+        <w:rPr>
+          <w:i/>
+        </w:rPr>
+        <w:t xml:space="preserve"> </w:t>
+      </w:r>
+      <w:r>
+        <w:rPr>
+          <w:i/>
+        </w:rPr>
+        <w:t xml:space="preserve">Psychol.</w:t>
       </w:r>
       <w:r>
         <w:t xml:space="preserve"> </w:t>
@@ -9445,28 +9430,19 @@
         <w:t xml:space="preserve"> </w:t>
       </w:r>
       <w:r>
-        <w:t xml:space="preserve">Medisiner Hos Voksne Med ADHD M</w:t>
-      </w:r>
-      <w:r>
-        <w:t xml:space="preserve">lt Ved Hjelp Av Beliefs about</w:t>
-      </w:r>
-      <w:r>
-        <w:t xml:space="preserve"> </w:t>
-      </w:r>
-      <w:r>
-        <w:t xml:space="preserve">Medicines Questionnaire (BMQ) [Attitudes to Medication among Adults</w:t>
-      </w:r>
-      <w:r>
-        <w:t xml:space="preserve"> </w:t>
-      </w:r>
-      <w:r>
-        <w:t xml:space="preserve">with ADHD Measured with the Beliefs about Medicines Questionnaire</w:t>
-      </w:r>
-      <w:r>
-        <w:t xml:space="preserve"> </w:t>
-      </w:r>
-      <w:r>
-        <w:t xml:space="preserve">(BMQ)]</w:t>
+        <w:t xml:space="preserve">Medisiner Hos Voksne Med ADHD Målt Ved Hjelp Av Beliefs about Medicines</w:t>
+      </w:r>
+      <w:r>
+        <w:t xml:space="preserve"> </w:t>
+      </w:r>
+      <w:r>
+        <w:t xml:space="preserve">Questionnaire (BMQ) [Attitudes to Medication among Adults with ADHD</w:t>
+      </w:r>
+      <w:r>
+        <w:t xml:space="preserve"> </w:t>
+      </w:r>
+      <w:r>
+        <w:t xml:space="preserve">Measured with the Beliefs about Medicines Questionnaire (BMQ)]</w:t>
       </w:r>
       <w:r>
         <w:t xml:space="preserve">”</w:t>
@@ -9562,22 +9538,19 @@
         <w:t xml:space="preserve">“</w:t>
       </w:r>
       <w:r>
-        <w:t xml:space="preserve">M</w:t>
-      </w:r>
-      <w:r>
-        <w:t xml:space="preserve">leegenskaper Ved Den Norske Versjonen</w:t>
-      </w:r>
-      <w:r>
-        <w:t xml:space="preserve"> </w:t>
-      </w:r>
-      <w:r>
-        <w:t xml:space="preserve">Av Fem Til Femten (5-15) [Measurement Properties: FTF (Five to Fifteen</w:t>
-      </w:r>
-      <w:r>
-        <w:t xml:space="preserve"> </w:t>
-      </w:r>
-      <w:r>
-        <w:t xml:space="preserve">- 5-15)]</w:t>
+        <w:t xml:space="preserve">Måleegenskaper Ved Den Norske Versjonen Av</w:t>
+      </w:r>
+      <w:r>
+        <w:t xml:space="preserve"> </w:t>
+      </w:r>
+      <w:r>
+        <w:t xml:space="preserve">Fem Til Femten (5-15) [Measurement Properties: FTF (Five to Fifteen -</w:t>
+      </w:r>
+      <w:r>
+        <w:t xml:space="preserve"> </w:t>
+      </w:r>
+      <w:r>
+        <w:t xml:space="preserve">5-15)]</w:t>
       </w:r>
       <w:r>
         <w:t xml:space="preserve">”</w:t>
@@ -9606,25 +9579,25 @@
         <w:pStyle w:val="Brdtekst"/>
       </w:pPr>
       <w:r>
-        <w:t xml:space="preserve">[52] B. Sivertsen, S. le Pallesen, K. M. Stormark, et al. </w:t>
+        <w:t xml:space="preserve">[52] B. Sivertsen, S. Pallesen, K. M. Stormark, et al. </w:t>
       </w:r>
       <w:r>
         <w:t xml:space="preserve">“</w:t>
       </w:r>
       <w:r>
-        <w:t xml:space="preserve">Delayed</w:t>
-      </w:r>
-      <w:r>
-        <w:t xml:space="preserve"> </w:t>
-      </w:r>
-      <w:r>
-        <w:t xml:space="preserve">Sleep Phase Syndrome in Adolescents: Prevalence and Correlates in a</w:t>
-      </w:r>
-      <w:r>
-        <w:t xml:space="preserve"> </w:t>
-      </w:r>
-      <w:r>
-        <w:t xml:space="preserve">Large Population Based Study</w:t>
+        <w:t xml:space="preserve">Delayed Sleep</w:t>
+      </w:r>
+      <w:r>
+        <w:t xml:space="preserve"> </w:t>
+      </w:r>
+      <w:r>
+        <w:t xml:space="preserve">Phase Syndrome in Adolescents: Prevalence and Correlates in a Large</w:t>
+      </w:r>
+      <w:r>
+        <w:t xml:space="preserve"> </w:t>
+      </w:r>
+      <w:r>
+        <w:t xml:space="preserve">Population Based Study</w:t>
       </w:r>
       <w:r>
         <w:t xml:space="preserve">”</w:t>
@@ -9897,28 +9870,19 @@
         <w:t xml:space="preserve">“</w:t>
       </w:r>
       <w:r>
-        <w:t xml:space="preserve">M</w:t>
-      </w:r>
-      <w:r>
-        <w:t xml:space="preserve">leegenskaper Ved Den Norske Versjonen</w:t>
-      </w:r>
-      <w:r>
-        <w:t xml:space="preserve"> </w:t>
-      </w:r>
-      <w:r>
-        <w:t xml:space="preserve">Av Brown Attention-Deficit Disorder Scales for Children and</w:t>
-      </w:r>
-      <w:r>
-        <w:t xml:space="preserve"> </w:t>
-      </w:r>
-      <w:r>
-        <w:t xml:space="preserve">Adolescents, 8-12</w:t>
-      </w:r>
-      <w:r>
-        <w:t xml:space="preserve"> </w:t>
-      </w:r>
-      <w:r>
-        <w:t xml:space="preserve">r (Brown ADD 8-12) [Measurement Properties: Brown</w:t>
+        <w:t xml:space="preserve">Måleegenskaper Ved Den Norske Versjonen Av</w:t>
+      </w:r>
+      <w:r>
+        <w:t xml:space="preserve"> </w:t>
+      </w:r>
+      <w:r>
+        <w:t xml:space="preserve">Brown Attention-Deficit Disorder Scales for Children and Adolescents,</w:t>
+      </w:r>
+      <w:r>
+        <w:t xml:space="preserve"> </w:t>
+      </w:r>
+      <w:r>
+        <w:t xml:space="preserve">8-12 År (Brown ADD 8-12) [Measurement Properties: Brown</w:t>
       </w:r>
       <w:r>
         <w:t xml:space="preserve"> </w:t>
@@ -9930,13 +9894,7 @@
         <w:t xml:space="preserve"> </w:t>
       </w:r>
       <w:r>
-        <w:t xml:space="preserve">Versjon, 8-12</w:t>
-      </w:r>
-      <w:r>
-        <w:t xml:space="preserve"> </w:t>
-      </w:r>
-      <w:r>
-        <w:t xml:space="preserve">r)]</w:t>
+        <w:t xml:space="preserve">Versjon, 8-12 År)]</w:t>
       </w:r>
       <w:r>
         <w:t xml:space="preserve">”</w:t>
@@ -9974,34 +9932,25 @@
         <w:t xml:space="preserve">“</w:t>
       </w:r>
       <w:r>
-        <w:t xml:space="preserve">M</w:t>
-      </w:r>
-      <w:r>
-        <w:t xml:space="preserve">leegenskaper Ved Den Norske Versjonen</w:t>
-      </w:r>
-      <w:r>
-        <w:t xml:space="preserve"> </w:t>
-      </w:r>
-      <w:r>
-        <w:t xml:space="preserve">Av Brown Attention-Deficit Disorder Scales for Children and</w:t>
-      </w:r>
-      <w:r>
-        <w:t xml:space="preserve"> </w:t>
-      </w:r>
-      <w:r>
-        <w:t xml:space="preserve">Adolescents, 3-7</w:t>
-      </w:r>
-      <w:r>
-        <w:t xml:space="preserve"> </w:t>
-      </w:r>
-      <w:r>
-        <w:t xml:space="preserve">r (Brown ADD Scales 3-7) [Measurement Properties:</w:t>
-      </w:r>
-      <w:r>
-        <w:t xml:space="preserve"> </w:t>
-      </w:r>
-      <w:r>
-        <w:t xml:space="preserve">Brown Attention-Defict Disorder Scales for Children and Adolescents</w:t>
+        <w:t xml:space="preserve">Måleegenskaper Ved Den Norske Versjonen Av</w:t>
+      </w:r>
+      <w:r>
+        <w:t xml:space="preserve"> </w:t>
+      </w:r>
+      <w:r>
+        <w:t xml:space="preserve">Brown Attention-Deficit Disorder Scales for Children and Adolescents,</w:t>
+      </w:r>
+      <w:r>
+        <w:t xml:space="preserve"> </w:t>
+      </w:r>
+      <w:r>
+        <w:t xml:space="preserve">3-7 År (Brown ADD Scales 3-7) [Measurement Properties: Brown</w:t>
+      </w:r>
+      <w:r>
+        <w:t xml:space="preserve"> </w:t>
+      </w:r>
+      <w:r>
+        <w:t xml:space="preserve">Attention-Defict Disorder Scales for Children and Adolescents</w:t>
       </w:r>
       <w:r>
         <w:t xml:space="preserve"> </w:t>
@@ -10045,37 +9994,19 @@
         <w:t xml:space="preserve">“</w:t>
       </w:r>
       <w:r>
-        <w:t xml:space="preserve">M</w:t>
-      </w:r>
-      <w:r>
-        <w:t xml:space="preserve">leegenskaper Ved Den Norske Versjonen</w:t>
-      </w:r>
-      <w:r>
-        <w:t xml:space="preserve"> </w:t>
-      </w:r>
-      <w:r>
-        <w:t xml:space="preserve">Av ADHD Rating Scale</w:t>
-      </w:r>
-      <w:r>
-        <w:t xml:space="preserve">Hjemmeversjon (ADHD-RS-IV Hjemme)</w:t>
-      </w:r>
-      <w:r>
-        <w:t xml:space="preserve"> </w:t>
-      </w:r>
-      <w:r>
-        <w:t xml:space="preserve">[Measurement Properties: ADHD-RS-IV</w:t>
-      </w:r>
-      <w:r>
-        <w:t xml:space="preserve"> </w:t>
-      </w:r>
-      <w:r>
-        <w:t xml:space="preserve">ADHD Rating Scale</w:t>
-      </w:r>
-      <w:r>
-        <w:t xml:space="preserve"> </w:t>
-      </w:r>
-      <w:r>
-        <w:t xml:space="preserve">IV (Home Version)]</w:t>
+        <w:t xml:space="preserve">Måleegenskaper Ved Den Norske Versjonen Av</w:t>
+      </w:r>
+      <w:r>
+        <w:t xml:space="preserve"> </w:t>
+      </w:r>
+      <w:r>
+        <w:t xml:space="preserve">ADHD Rating Scale–IV Hjemmeversjon (ADHD-RS-IV Hjemme) [Measurement</w:t>
+      </w:r>
+      <w:r>
+        <w:t xml:space="preserve"> </w:t>
+      </w:r>
+      <w:r>
+        <w:t xml:space="preserve">Properties: ADHD-RS-IV – ADHD Rating Scale – IV (Home Version)]</w:t>
       </w:r>
       <w:r>
         <w:t xml:space="preserve">”</w:t>
@@ -10113,40 +10044,19 @@
         <w:t xml:space="preserve">“</w:t>
       </w:r>
       <w:r>
-        <w:t xml:space="preserve">M</w:t>
-      </w:r>
-      <w:r>
-        <w:t xml:space="preserve">leegenskaper Ved Den Norske Versjonen</w:t>
-      </w:r>
-      <w:r>
-        <w:t xml:space="preserve"> </w:t>
-      </w:r>
-      <w:r>
-        <w:t xml:space="preserve">Av ADHD Rating Scale IV, Skoleversjon (ADHD-RS-IV Skole) [Measurement</w:t>
-      </w:r>
-      <w:r>
-        <w:t xml:space="preserve"> </w:t>
-      </w:r>
-      <w:r>
-        <w:t xml:space="preserve">Properties: ADHD-RS-IV</w:t>
-      </w:r>
-      <w:r>
-        <w:t xml:space="preserve"> </w:t>
-      </w:r>
-      <w:r>
-        <w:t xml:space="preserve">ADHD Rating Scale</w:t>
-      </w:r>
-      <w:r>
-        <w:t xml:space="preserve"> </w:t>
-      </w:r>
-      <w:r>
-        <w:t xml:space="preserve">IV</w:t>
-      </w:r>
-      <w:r>
-        <w:t xml:space="preserve"> </w:t>
-      </w:r>
-      <w:r>
-        <w:t xml:space="preserve">(School Version)]</w:t>
+        <w:t xml:space="preserve">Måleegenskaper Ved Den Norske Versjonen Av</w:t>
+      </w:r>
+      <w:r>
+        <w:t xml:space="preserve"> </w:t>
+      </w:r>
+      <w:r>
+        <w:t xml:space="preserve">ADHD Rating Scale IV, Skoleversjon (ADHD-RS-IV Skole) [Measurement</w:t>
+      </w:r>
+      <w:r>
+        <w:t xml:space="preserve"> </w:t>
+      </w:r>
+      <w:r>
+        <w:t xml:space="preserve">Properties: ADHD-RS-IV – ADHD Rating Scale – IV (School Version)]</w:t>
       </w:r>
       <w:r>
         <w:t xml:space="preserve">”</w:t>
@@ -10184,16 +10094,13 @@
         <w:t xml:space="preserve">“</w:t>
       </w:r>
       <w:r>
-        <w:t xml:space="preserve">M</w:t>
-      </w:r>
-      <w:r>
-        <w:t xml:space="preserve">leegenskaper Ved Den Norske Versjonen</w:t>
-      </w:r>
-      <w:r>
-        <w:t xml:space="preserve"> </w:t>
-      </w:r>
-      <w:r>
-        <w:t xml:space="preserve">Av Swanson, Nolan Og Pelham Vurderingsskala for Lærere Og Foreldre -</w:t>
+        <w:t xml:space="preserve">Måleegenskaper Ved Den Norske Versjonen Av</w:t>
+      </w:r>
+      <w:r>
+        <w:t xml:space="preserve"> </w:t>
+      </w:r>
+      <w:r>
+        <w:t xml:space="preserve">Swanson, Nolan Og Pelham Vurderingsskala for Lærere Og Foreldre -</w:t>
       </w:r>
       <w:r>
         <w:t xml:space="preserve"> </w:t>
@@ -10261,25 +10168,19 @@
         <w:t xml:space="preserve">“</w:t>
       </w:r>
       <w:r>
-        <w:t xml:space="preserve">Hva betyr det for barn</w:t>
-      </w:r>
-      <w:r>
-        <w:t xml:space="preserve"> </w:t>
-      </w:r>
-      <w:r>
-        <w:t xml:space="preserve">vokse opp</w:t>
-      </w:r>
-      <w:r>
-        <w:t xml:space="preserve"> </w:t>
-      </w:r>
-      <w:r>
-        <w:t xml:space="preserve">i en fattig familie? [What does it mean for children to grow up in a</w:t>
-      </w:r>
-      <w:r>
-        <w:t xml:space="preserve"> </w:t>
-      </w:r>
-      <w:r>
-        <w:t xml:space="preserve">poor family?]</w:t>
+        <w:t xml:space="preserve">Hva betyr det for barn å vokse opp i</w:t>
+      </w:r>
+      <w:r>
+        <w:t xml:space="preserve"> </w:t>
+      </w:r>
+      <w:r>
+        <w:t xml:space="preserve">en fattig familie? [What does it mean for children to grow up in a poor</w:t>
+      </w:r>
+      <w:r>
+        <w:t xml:space="preserve"> </w:t>
+      </w:r>
+      <w:r>
+        <w:t xml:space="preserve">family?]</w:t>
       </w:r>
       <w:r>
         <w:t xml:space="preserve">”</w:t>
@@ -10564,10 +10465,7 @@
         <w:t xml:space="preserve"> </w:t>
       </w:r>
       <w:r>
-        <w:t xml:space="preserve">Poor in Norway</w:t>
-      </w:r>
-      <w:r>
-        <w:t xml:space="preserve">to Adolescent Mental Health</w:t>
+        <w:t xml:space="preserve">Poor in Norway–Associations to Adolescent Mental Health</w:t>
       </w:r>
       <w:r>
         <w:t xml:space="preserve">”</w:t>
@@ -10582,7 +10480,19 @@
         <w:rPr>
           <w:i/>
         </w:rPr>
-        <w:t xml:space="preserve">The European Journal of Public Health</w:t>
+        <w:t xml:space="preserve">The</w:t>
+      </w:r>
+      <w:r>
+        <w:rPr>
+          <w:i/>
+        </w:rPr>
+        <w:t xml:space="preserve"> </w:t>
+      </w:r>
+      <w:r>
+        <w:rPr>
+          <w:i/>
+        </w:rPr>
+        <w:t xml:space="preserve">European Journal of Public Health</w:t>
       </w:r>
       <w:r>
         <w:t xml:space="preserve">. Vol. 26. 2016.</w:t>
@@ -10729,13 +10639,7 @@
         <w:rPr>
           <w:i/>
         </w:rPr>
-        <w:t xml:space="preserve">Bienn. Meet. April 18</w:t>
-      </w:r>
-      <w:r>
-        <w:rPr>
-          <w:i/>
-        </w:rPr>
-        <w:t xml:space="preserve">, 2013, Seattle, US.</w:t>
+        <w:t xml:space="preserve">Bienn. Meet. April 18–20, 2013, Seattle, US.</w:t>
       </w:r>
       <w:r>
         <w:t xml:space="preserve"> </w:t>
@@ -10850,78 +10754,66 @@
         <w:rPr>
           <w:i/>
         </w:rPr>
-        <w:t xml:space="preserve">September, 8</w:t>
+        <w:t xml:space="preserve">September, 8–9, 2010, Alborg, Denmark.</w:t>
+      </w:r>
+      <w:r>
+        <w:t xml:space="preserve"> </w:t>
+      </w:r>
+      <w:r>
+        <w:t xml:space="preserve">2010.</w:t>
+      </w:r>
+    </w:p>
+    <w:p>
+      <w:pPr>
+        <w:pStyle w:val="Brdtekst"/>
+      </w:pPr>
+      <w:r>
+        <w:t xml:space="preserve">[11] T. Bøe, A. J. Lundervold, T. Torsheim, et al. </w:t>
+      </w:r>
+      <w:r>
+        <w:t xml:space="preserve">“</w:t>
+      </w:r>
+      <w:r>
+        <w:t xml:space="preserve">Stability of Mental</w:t>
+      </w:r>
+      <w:r>
+        <w:t xml:space="preserve"> </w:t>
+      </w:r>
+      <w:r>
+        <w:t xml:space="preserve">Health Problems across Middle Childhood — Results from the Bergen Child</w:t>
+      </w:r>
+      <w:r>
+        <w:t xml:space="preserve"> </w:t>
+      </w:r>
+      <w:r>
+        <w:t xml:space="preserve">Study</w:t>
+      </w:r>
+      <w:r>
+        <w:t xml:space="preserve">”</w:t>
+      </w:r>
+      <w:r>
+        <w:t xml:space="preserve">. In:</w:t>
+      </w:r>
+      <w:r>
+        <w:t xml:space="preserve"> </w:t>
       </w:r>
       <w:r>
         <w:rPr>
           <w:i/>
         </w:rPr>
-        <w:t xml:space="preserve">, 2010, Alborg, Denmark.</w:t>
-      </w:r>
-      <w:r>
-        <w:t xml:space="preserve"> </w:t>
-      </w:r>
-      <w:r>
-        <w:t xml:space="preserve">2010.</w:t>
-      </w:r>
-    </w:p>
-    <w:p>
-      <w:pPr>
-        <w:pStyle w:val="Brdtekst"/>
-      </w:pPr>
-      <w:r>
-        <w:t xml:space="preserve">[11] T. Bøe, A. J. Lundervold, T. Torsheim, et al. </w:t>
-      </w:r>
-      <w:r>
-        <w:t xml:space="preserve">“</w:t>
-      </w:r>
-      <w:r>
-        <w:t xml:space="preserve">Stability of Mental</w:t>
-      </w:r>
-      <w:r>
-        <w:t xml:space="preserve"> </w:t>
-      </w:r>
-      <w:r>
-        <w:t xml:space="preserve">Health Problems across Middle Childhood — Results from the Bergen Child</w:t>
-      </w:r>
-      <w:r>
-        <w:t xml:space="preserve"> </w:t>
-      </w:r>
-      <w:r>
-        <w:t xml:space="preserve">Study</w:t>
-      </w:r>
-      <w:r>
-        <w:t xml:space="preserve">”</w:t>
-      </w:r>
-      <w:r>
-        <w:t xml:space="preserve">. In:</w:t>
-      </w:r>
-      <w:r>
-        <w:t xml:space="preserve"> </w:t>
+        <w:t xml:space="preserve">Nord. Child Adolesc. Psychiatr. Res. Meet. Sept. 8–9,</w:t>
       </w:r>
       <w:r>
         <w:rPr>
           <w:i/>
         </w:rPr>
-        <w:t xml:space="preserve">Nord. Child Adolesc. Psychiatr. Res. Meet. Sept.</w:t>
+        <w:t xml:space="preserve"> </w:t>
       </w:r>
       <w:r>
         <w:rPr>
           <w:i/>
         </w:rPr>
-        <w:t xml:space="preserve"> </w:t>
-      </w:r>
-      <w:r>
-        <w:rPr>
-          <w:i/>
-        </w:rPr>
-        <w:t xml:space="preserve">8</w:t>
-      </w:r>
-      <w:r>
-        <w:rPr>
-          <w:i/>
-        </w:rPr>
-        <w:t xml:space="preserve">, 2010, Alborg, Denmark.</w:t>
+        <w:t xml:space="preserve">2010, Alborg, Denmark.</w:t>
       </w:r>
       <w:r>
         <w:t xml:space="preserve"> </w:t>
@@ -11007,13 +10899,7 @@
         <w:rPr>
           <w:i/>
         </w:rPr>
-        <w:t xml:space="preserve">Levek</w:t>
-      </w:r>
-      <w:r>
-        <w:rPr>
-          <w:i/>
-        </w:rPr>
-        <w:t xml:space="preserve">rsundersøkelse i Askøy, Fjell, Sund Og Øygarden</w:t>
+        <w:t xml:space="preserve">Levekårsundersøkelse i Askøy, Fjell, Sund Og Øygarden</w:t>
       </w:r>
       <w:r>
         <w:t xml:space="preserve">.</w:t>
@@ -11127,25 +11013,19 @@
         <w:rPr>
           <w:i/>
         </w:rPr>
-        <w:t xml:space="preserve">Barneverntjenesten for enslige mindre</w:t>
+        <w:t xml:space="preserve">Barneverntjenesten for enslige mindreårige flyktninger i Bergen kommune</w:t>
       </w:r>
       <w:r>
         <w:rPr>
           <w:i/>
         </w:rPr>
-        <w:t xml:space="preserve">rige flyktninger i Bergen</w:t>
+        <w:t xml:space="preserve"> </w:t>
       </w:r>
       <w:r>
         <w:rPr>
           <w:i/>
         </w:rPr>
-        <w:t xml:space="preserve"> </w:t>
-      </w:r>
-      <w:r>
-        <w:rPr>
-          <w:i/>
-        </w:rPr>
-        <w:t xml:space="preserve">kommune [Road to Independence: A project in child-care services for</w:t>
+        <w:t xml:space="preserve">[Road to Independence: A project in child-care services for</w:t>
       </w:r>
       <w:r>
         <w:rPr>

</xml_diff>

<commit_message>
Updated with new publications
</commit_message>
<xml_diff>
--- a/static/files/cv-word.docx
+++ b/static/files/cv-word.docx
@@ -7977,7 +7977,7 @@
     </w:p>
     <w:bookmarkEnd w:id="37"/>
     <w:bookmarkEnd w:id="38"/>
-    <w:bookmarkStart w:id="109" w:name="list-of-publications"/>
+    <w:bookmarkStart w:id="110" w:name="list-of-publications"/>
     <w:p>
       <w:pPr>
         <w:pStyle w:val="Overskrift1"/>
@@ -8051,7 +8051,7 @@
       </w:r>
     </w:p>
     <w:bookmarkEnd w:id="40"/>
-    <w:bookmarkStart w:id="101" w:name="refereed-research-papers"/>
+    <w:bookmarkStart w:id="102" w:name="refereed-research-papers"/>
     <w:p>
       <w:pPr>
         <w:pStyle w:val="Overskrift2"/>
@@ -8065,7 +8065,75 @@
         <w:pStyle w:val="FirstParagraph"/>
       </w:pPr>
       <w:r>
-        <w:t xml:space="preserve">[1] S. A. Nilsen, I. Kvestad, S. B. Randal, et al. </w:t>
+        <w:t xml:space="preserve">[1] O. Heradstveit, K. G. Askeland, T. Bøe, et al. </w:t>
+      </w:r>
+      <w:r>
+        <w:t xml:space="preserve">“</w:t>
+      </w:r>
+      <w:r>
+        <w:t xml:space="preserve">Substance-Related</w:t>
+      </w:r>
+      <w:r>
+        <w:t xml:space="preserve"> </w:t>
+      </w:r>
+      <w:r>
+        <w:t xml:space="preserve">Problems in Adolescents with ADHD-Diagnoses: The Importance of</w:t>
+      </w:r>
+      <w:r>
+        <w:t xml:space="preserve"> </w:t>
+      </w:r>
+      <w:r>
+        <w:t xml:space="preserve">Self-Reported Conduct Problems</w:t>
+      </w:r>
+      <w:r>
+        <w:t xml:space="preserve">”</w:t>
+      </w:r>
+      <w:r>
+        <w:t xml:space="preserve">. In:</w:t>
+      </w:r>
+      <w:r>
+        <w:t xml:space="preserve"> </w:t>
+      </w:r>
+      <w:r>
+        <w:rPr>
+          <w:iCs/>
+          <w:i/>
+        </w:rPr>
+        <w:t xml:space="preserve">J Atten Disord</w:t>
+      </w:r>
+      <w:r>
+        <w:t xml:space="preserve"> </w:t>
+      </w:r>
+      <w:r>
+        <w:t xml:space="preserve">(Jun. 25, 2022).</w:t>
+      </w:r>
+      <w:r>
+        <w:t xml:space="preserve"> </w:t>
+      </w:r>
+      <w:r>
+        <w:t xml:space="preserve">DOI:</w:t>
+      </w:r>
+      <w:r>
+        <w:t xml:space="preserve"> </w:t>
+      </w:r>
+      <w:hyperlink r:id="rId41">
+        <w:r>
+          <w:rPr>
+            <w:rStyle w:val="Hyperkobling"/>
+          </w:rPr>
+          <w:t xml:space="preserve">10.1177/10870547221105063</w:t>
+        </w:r>
+      </w:hyperlink>
+      <w:r>
+        <w:t xml:space="preserve">.</w:t>
+      </w:r>
+    </w:p>
+    <w:p>
+      <w:pPr>
+        <w:pStyle w:val="Brdtekst"/>
+      </w:pPr>
+      <w:r>
+        <w:t xml:space="preserve">[2] S. A. Nilsen, I. Kvestad, S. B. Randal, et al. </w:t>
       </w:r>
       <w:r>
         <w:t xml:space="preserve">“</w:t>
@@ -8116,7 +8184,7 @@
       <w:r>
         <w:t xml:space="preserve"> </w:t>
       </w:r>
-      <w:hyperlink r:id="rId41">
+      <w:hyperlink r:id="rId42">
         <w:r>
           <w:rPr>
             <w:rStyle w:val="Hyperkobling"/>
@@ -8133,7 +8201,7 @@
         <w:pStyle w:val="Brdtekst"/>
       </w:pPr>
       <w:r>
-        <w:t xml:space="preserve">[2] K. G. Askeland, T. Bøe, B. Sivertsen, et al. </w:t>
+        <w:t xml:space="preserve">[3] K. G. Askeland, T. Bøe, B. Sivertsen, et al. </w:t>
       </w:r>
       <w:r>
         <w:t xml:space="preserve">“</w:t>
@@ -8172,7 +8240,7 @@
       <w:r>
         <w:t xml:space="preserve"> </w:t>
       </w:r>
-      <w:hyperlink r:id="rId42">
+      <w:hyperlink r:id="rId43">
         <w:r>
           <w:rPr>
             <w:rStyle w:val="Hyperkobling"/>
@@ -8189,7 +8257,7 @@
         <w:pStyle w:val="Brdtekst"/>
       </w:pPr>
       <w:r>
-        <w:t xml:space="preserve">[3] J. C. Skogen, T. Bøe, T. R. Finserås, et al. </w:t>
+        <w:t xml:space="preserve">[4] J. C. Skogen, T. Bøe, T. R. Finserås, et al. </w:t>
       </w:r>
       <w:r>
         <w:t xml:space="preserve">“</w:t>
@@ -8240,7 +8308,7 @@
       <w:r>
         <w:t xml:space="preserve"> </w:t>
       </w:r>
-      <w:hyperlink r:id="rId43">
+      <w:hyperlink r:id="rId44">
         <w:r>
           <w:rPr>
             <w:rStyle w:val="Hyperkobling"/>
@@ -8257,7 +8325,75 @@
         <w:pStyle w:val="Brdtekst"/>
       </w:pPr>
       <w:r>
-        <w:t xml:space="preserve">[4] O. Heradstveit, B. S. M. Haugland, S. A. Nilsen, et al. </w:t>
+        <w:t xml:space="preserve">[5] J. C. Skogen, T. Bøe, T. R. Finserås, et al. </w:t>
+      </w:r>
+      <w:r>
+        <w:t xml:space="preserve">“</w:t>
+      </w:r>
+      <w:r>
+        <w:t xml:space="preserve">Lower Subjective</w:t>
+      </w:r>
+      <w:r>
+        <w:t xml:space="preserve"> </w:t>
+      </w:r>
+      <w:r>
+        <w:t xml:space="preserve">Socioeconomic Status Is Associated With Increased Risk of Reporting</w:t>
+      </w:r>
+      <w:r>
+        <w:t xml:space="preserve"> </w:t>
+      </w:r>
+      <w:r>
+        <w:t xml:space="preserve">Negative Experiences on Social Media. Findings From the</w:t>
+      </w:r>
+      <w:r>
+        <w:t xml:space="preserve">”</w:t>
+      </w:r>
+      <w:r>
+        <w:t xml:space="preserve">LifeOnSoMe”-Study”. In:</w:t>
+      </w:r>
+      <w:r>
+        <w:t xml:space="preserve"> </w:t>
+      </w:r>
+      <w:r>
+        <w:rPr>
+          <w:iCs/>
+          <w:i/>
+        </w:rPr>
+        <w:t xml:space="preserve">Front Public Health</w:t>
+      </w:r>
+      <w:r>
+        <w:t xml:space="preserve"> </w:t>
+      </w:r>
+      <w:r>
+        <w:t xml:space="preserve">10 (2022). DOI:</w:t>
+      </w:r>
+      <w:r>
+        <w:t xml:space="preserve"> </w:t>
+      </w:r>
+      <w:hyperlink r:id="rId44">
+        <w:r>
+          <w:rPr>
+            <w:rStyle w:val="Hyperkobling"/>
+          </w:rPr>
+          <w:t xml:space="preserve">10.3389/fpubh.2022.873463</w:t>
+        </w:r>
+      </w:hyperlink>
+      <w:r>
+        <w:t xml:space="preserve">.</w:t>
+      </w:r>
+      <w:r>
+        <w:t xml:space="preserve"> </w:t>
+      </w:r>
+      <w:r>
+        <w:t xml:space="preserve">pmid: pmid.</w:t>
+      </w:r>
+    </w:p>
+    <w:p>
+      <w:pPr>
+        <w:pStyle w:val="Brdtekst"/>
+      </w:pPr>
+      <w:r>
+        <w:t xml:space="preserve">[6] O. Heradstveit, B. S. M. Haugland, S. A. Nilsen, et al. </w:t>
       </w:r>
       <w:r>
         <w:t xml:space="preserve">“</w:t>
@@ -8308,7 +8444,7 @@
       <w:r>
         <w:t xml:space="preserve"> </w:t>
       </w:r>
-      <w:hyperlink r:id="rId44">
+      <w:hyperlink r:id="rId45">
         <w:r>
           <w:rPr>
             <w:rStyle w:val="Hyperkobling"/>
@@ -8325,7 +8461,7 @@
         <w:pStyle w:val="Brdtekst"/>
       </w:pPr>
       <w:r>
-        <w:t xml:space="preserve">[5] T. Bøe, M. Hysing, K. G. Askeland, et al. </w:t>
+        <w:t xml:space="preserve">[7] T. Bøe, M. Hysing, K. G. Askeland, et al. </w:t>
       </w:r>
       <w:r>
         <w:t xml:space="preserve">“</w:t>
@@ -8376,7 +8512,7 @@
       <w:r>
         <w:t xml:space="preserve"> </w:t>
       </w:r>
-      <w:hyperlink r:id="rId45">
+      <w:hyperlink r:id="rId46">
         <w:r>
           <w:rPr>
             <w:rStyle w:val="Hyperkobling"/>
@@ -8393,7 +8529,7 @@
         <w:pStyle w:val="Brdtekst"/>
       </w:pPr>
       <w:r>
-        <w:t xml:space="preserve">[6] T. Bøe, E. R. Heiervang, K. M. Stormark, et al. </w:t>
+        <w:t xml:space="preserve">[8] T. Bøe, E. R. Heiervang, K. M. Stormark, et al. </w:t>
       </w:r>
       <w:r>
         <w:t xml:space="preserve">“</w:t>
@@ -8444,7 +8580,7 @@
       <w:r>
         <w:t xml:space="preserve"> </w:t>
       </w:r>
-      <w:hyperlink r:id="rId46">
+      <w:hyperlink r:id="rId47">
         <w:r>
           <w:rPr>
             <w:rStyle w:val="Hyperkobling"/>
@@ -8461,7 +8597,7 @@
         <w:pStyle w:val="Brdtekst"/>
       </w:pPr>
       <w:r>
-        <w:t xml:space="preserve">[7] I. Kvestad, T. Bøe, N. Sayyad, et al. </w:t>
+        <w:t xml:space="preserve">[9] I. Kvestad, T. Bøe, N. Sayyad, et al. </w:t>
       </w:r>
       <w:r>
         <w:t xml:space="preserve">“</w:t>
@@ -8520,7 +8656,7 @@
       <w:r>
         <w:t xml:space="preserve"> </w:t>
       </w:r>
-      <w:hyperlink r:id="rId47">
+      <w:hyperlink r:id="rId48">
         <w:r>
           <w:rPr>
             <w:rStyle w:val="Hyperkobling"/>
@@ -8537,25 +8673,25 @@
         <w:pStyle w:val="Brdtekst"/>
       </w:pPr>
       <w:r>
-        <w:t xml:space="preserve">[8] I. Kvestad, S. B. Randal, N. Sayyad, et al. </w:t>
+        <w:t xml:space="preserve">[10] I. Kvestad, S. B. Randal, N. Sayyad, et al. </w:t>
       </w:r>
       <w:r>
         <w:t xml:space="preserve">“</w:t>
       </w:r>
       <w:r>
-        <w:t xml:space="preserve">Study Design: Pathways</w:t>
-      </w:r>
-      <w:r>
-        <w:t xml:space="preserve"> </w:t>
-      </w:r>
-      <w:r>
-        <w:t xml:space="preserve">to Independence – A Study of Unaccompanied Minor Refugees Settled in a</w:t>
-      </w:r>
-      <w:r>
-        <w:t xml:space="preserve"> </w:t>
-      </w:r>
-      <w:r>
-        <w:t xml:space="preserve">Norwegian City Municipality</w:t>
+        <w:t xml:space="preserve">Study Design:</w:t>
+      </w:r>
+      <w:r>
+        <w:t xml:space="preserve"> </w:t>
+      </w:r>
+      <w:r>
+        <w:t xml:space="preserve">Pathways to Independence – A Study of Unaccompanied Minor Refugees</w:t>
+      </w:r>
+      <w:r>
+        <w:t xml:space="preserve"> </w:t>
+      </w:r>
+      <w:r>
+        <w:t xml:space="preserve">Settled in a Norwegian City Municipality</w:t>
       </w:r>
       <w:r>
         <w:t xml:space="preserve">”</w:t>
@@ -8582,7 +8718,7 @@
       <w:r>
         <w:t xml:space="preserve"> </w:t>
       </w:r>
-      <w:hyperlink r:id="rId48">
+      <w:hyperlink r:id="rId49">
         <w:r>
           <w:rPr>
             <w:rStyle w:val="Hyperkobling"/>
@@ -8599,7 +8735,7 @@
         <w:pStyle w:val="Brdtekst"/>
       </w:pPr>
       <w:r>
-        <w:t xml:space="preserve">[9] C. Lysenstøen, T. Bøe, G. J. Hjetland, et al. </w:t>
+        <w:t xml:space="preserve">[11] C. Lysenstøen, T. Bøe, G. J. Hjetland, et al. </w:t>
       </w:r>
       <w:r>
         <w:t xml:space="preserve">“</w:t>
@@ -8647,7 +8783,7 @@
         <w:pStyle w:val="Brdtekst"/>
       </w:pPr>
       <w:r>
-        <w:t xml:space="preserve">[10] Y. Moussavi, G. J. Wergeland, T. Bøe, et al. </w:t>
+        <w:t xml:space="preserve">[12] Y. Moussavi, G. J. Wergeland, T. Bøe, et al. </w:t>
       </w:r>
       <w:r>
         <w:t xml:space="preserve">“</w:t>
@@ -8692,7 +8828,7 @@
       <w:r>
         <w:t xml:space="preserve"> </w:t>
       </w:r>
-      <w:hyperlink r:id="rId49">
+      <w:hyperlink r:id="rId50">
         <w:r>
           <w:rPr>
             <w:rStyle w:val="Hyperkobling"/>
@@ -8709,7 +8845,7 @@
         <w:pStyle w:val="Brdtekst"/>
       </w:pPr>
       <w:r>
-        <w:t xml:space="preserve">[11] S. Nawar, S. B. Randal, T. Bøe, et al. “</w:t>
+        <w:t xml:space="preserve">[13] S. Nawar, S. B. Randal, T. Bøe, et al. “</w:t>
       </w:r>
       <w:r>
         <w:t xml:space="preserve">“</w:t>
@@ -8757,7 +8893,7 @@
         <w:pStyle w:val="Brdtekst"/>
       </w:pPr>
       <w:r>
-        <w:t xml:space="preserve">[12] S. A. Nilsen, K. G. Askeland, D. P. J. Loro, et al. </w:t>
+        <w:t xml:space="preserve">[14] S. A. Nilsen, K. G. Askeland, D. P. J. Loro, et al. </w:t>
       </w:r>
       <w:r>
         <w:t xml:space="preserve">“</w:t>
@@ -8808,7 +8944,7 @@
       <w:r>
         <w:t xml:space="preserve"> </w:t>
       </w:r>
-      <w:hyperlink r:id="rId50">
+      <w:hyperlink r:id="rId51">
         <w:r>
           <w:rPr>
             <w:rStyle w:val="Hyperkobling"/>
@@ -8825,7 +8961,7 @@
         <w:pStyle w:val="Brdtekst"/>
       </w:pPr>
       <w:r>
-        <w:t xml:space="preserve">[13] L. Sand, T. Bøe, R. Shafran, et al. </w:t>
+        <w:t xml:space="preserve">[15] L. Sand, T. Bøe, R. Shafran, et al. </w:t>
       </w:r>
       <w:r>
         <w:t xml:space="preserve">“</w:t>
@@ -8870,7 +9006,7 @@
       <w:r>
         <w:t xml:space="preserve"> </w:t>
       </w:r>
-      <w:hyperlink r:id="rId51">
+      <w:hyperlink r:id="rId52">
         <w:r>
           <w:rPr>
             <w:rStyle w:val="Hyperkobling"/>
@@ -8887,7 +9023,7 @@
         <w:pStyle w:val="Brdtekst"/>
       </w:pPr>
       <w:r>
-        <w:t xml:space="preserve">[14] J. C. Skogen, G. J. Hjetland, T. Bøe, et al. </w:t>
+        <w:t xml:space="preserve">[16] J. C. Skogen, G. J. Hjetland, T. Bøe, et al. </w:t>
       </w:r>
       <w:r>
         <w:t xml:space="preserve">“</w:t>
@@ -8938,7 +9074,7 @@
       <w:r>
         <w:t xml:space="preserve"> </w:t>
       </w:r>
-      <w:hyperlink r:id="rId52">
+      <w:hyperlink r:id="rId53">
         <w:r>
           <w:rPr>
             <w:rStyle w:val="Hyperkobling"/>
@@ -8955,7 +9091,7 @@
         <w:pStyle w:val="Brdtekst"/>
       </w:pPr>
       <w:r>
-        <w:t xml:space="preserve">[15] K. G. Askeland, T. Bøe, A. J. Lundervold, et al. </w:t>
+        <w:t xml:space="preserve">[17] K. G. Askeland, T. Bøe, A. J. Lundervold, et al. </w:t>
       </w:r>
       <w:r>
         <w:t xml:space="preserve">“</w:t>
@@ -9000,7 +9136,7 @@
       <w:r>
         <w:t xml:space="preserve"> </w:t>
       </w:r>
-      <w:hyperlink r:id="rId53">
+      <w:hyperlink r:id="rId54">
         <w:r>
           <w:rPr>
             <w:rStyle w:val="Hyperkobling"/>
@@ -9017,7 +9153,7 @@
         <w:pStyle w:val="Brdtekst"/>
       </w:pPr>
       <w:r>
-        <w:t xml:space="preserve">[16] K. G. Askeland, T. Bøe, K. Breivik, et al. </w:t>
+        <w:t xml:space="preserve">[18] K. G. Askeland, T. Bøe, K. Breivik, et al. </w:t>
       </w:r>
       <w:r>
         <w:t xml:space="preserve">“</w:t>
@@ -9062,7 +9198,7 @@
       <w:r>
         <w:t xml:space="preserve"> </w:t>
       </w:r>
-      <w:hyperlink r:id="rId54">
+      <w:hyperlink r:id="rId55">
         <w:r>
           <w:rPr>
             <w:rStyle w:val="Hyperkobling"/>
@@ -9079,7 +9215,7 @@
         <w:pStyle w:val="Brdtekst"/>
       </w:pPr>
       <w:r>
-        <w:t xml:space="preserve">[17] T. Bøe, M. Hysing, K. J. Lønning, et al. </w:t>
+        <w:t xml:space="preserve">[19] T. Bøe, M. Hysing, K. J. Lønning, et al. </w:t>
       </w:r>
       <w:r>
         <w:t xml:space="preserve">“</w:t>
@@ -9138,7 +9274,7 @@
       <w:r>
         <w:t xml:space="preserve"> </w:t>
       </w:r>
-      <w:hyperlink r:id="rId55">
+      <w:hyperlink r:id="rId56">
         <w:r>
           <w:rPr>
             <w:rStyle w:val="Hyperkobling"/>
@@ -9155,7 +9291,7 @@
         <w:pStyle w:val="Brdtekst"/>
       </w:pPr>
       <w:r>
-        <w:t xml:space="preserve">[18] O. Heradstveit, S. Haugland, M. Hysing, et al. </w:t>
+        <w:t xml:space="preserve">[20] O. Heradstveit, S. Haugland, M. Hysing, et al. </w:t>
       </w:r>
       <w:r>
         <w:t xml:space="preserve">“</w:t>
@@ -9214,7 +9350,7 @@
       <w:r>
         <w:t xml:space="preserve"> </w:t>
       </w:r>
-      <w:hyperlink r:id="rId56">
+      <w:hyperlink r:id="rId57">
         <w:r>
           <w:rPr>
             <w:rStyle w:val="Hyperkobling"/>
@@ -9231,7 +9367,7 @@
         <w:pStyle w:val="Brdtekst"/>
       </w:pPr>
       <w:r>
-        <w:t xml:space="preserve">[19] O. Heradstveit, M. Hysing, S. A. Nilsen, et al. </w:t>
+        <w:t xml:space="preserve">[21] O. Heradstveit, M. Hysing, S. A. Nilsen, et al. </w:t>
       </w:r>
       <w:r>
         <w:t xml:space="preserve">“</w:t>
@@ -9282,7 +9418,7 @@
       <w:r>
         <w:t xml:space="preserve"> </w:t>
       </w:r>
-      <w:hyperlink r:id="rId57">
+      <w:hyperlink r:id="rId58">
         <w:r>
           <w:rPr>
             <w:rStyle w:val="Hyperkobling"/>
@@ -9299,7 +9435,7 @@
         <w:pStyle w:val="Brdtekst"/>
       </w:pPr>
       <w:r>
-        <w:t xml:space="preserve">[20] M. Hysing, K. J. Petrie, T. Bøe, et al. </w:t>
+        <w:t xml:space="preserve">[22] M. Hysing, K. J. Petrie, T. Bøe, et al. </w:t>
       </w:r>
       <w:r>
         <w:t xml:space="preserve">“</w:t>
@@ -9344,7 +9480,7 @@
       <w:r>
         <w:t xml:space="preserve"> </w:t>
       </w:r>
-      <w:hyperlink r:id="rId58">
+      <w:hyperlink r:id="rId59">
         <w:r>
           <w:rPr>
             <w:rStyle w:val="Hyperkobling"/>
@@ -9361,7 +9497,7 @@
         <w:pStyle w:val="Brdtekst"/>
       </w:pPr>
       <w:r>
-        <w:t xml:space="preserve">[21] M. Hysing, O. Heradstveit, A. G. Harvey, et al. </w:t>
+        <w:t xml:space="preserve">[23] M. Hysing, O. Heradstveit, A. G. Harvey, et al. </w:t>
       </w:r>
       <w:r>
         <w:t xml:space="preserve">“</w:t>
@@ -9420,7 +9556,7 @@
       <w:r>
         <w:t xml:space="preserve"> </w:t>
       </w:r>
-      <w:hyperlink r:id="rId59">
+      <w:hyperlink r:id="rId60">
         <w:r>
           <w:rPr>
             <w:rStyle w:val="Hyperkobling"/>
@@ -9437,7 +9573,7 @@
         <w:pStyle w:val="Brdtekst"/>
       </w:pPr>
       <w:r>
-        <w:t xml:space="preserve">[22] M. Hysing, A. G. Harvey, T. Bøe, et al. </w:t>
+        <w:t xml:space="preserve">[24] M. Hysing, A. G. Harvey, T. Bøe, et al. </w:t>
       </w:r>
       <w:r>
         <w:t xml:space="preserve">“</w:t>
@@ -9482,7 +9618,7 @@
       <w:r>
         <w:t xml:space="preserve"> </w:t>
       </w:r>
-      <w:hyperlink r:id="rId60">
+      <w:hyperlink r:id="rId61">
         <w:r>
           <w:rPr>
             <w:rStyle w:val="Hyperkobling"/>
@@ -9499,7 +9635,7 @@
         <w:pStyle w:val="Brdtekst"/>
       </w:pPr>
       <w:r>
-        <w:t xml:space="preserve">[23] M. Jensen, S. C. Smid, and T. Bøe.</w:t>
+        <w:t xml:space="preserve">[25] M. Jensen, S. C. Smid, and T. Bøe.</w:t>
       </w:r>
       <w:r>
         <w:t xml:space="preserve"> </w:t>
@@ -9547,7 +9683,7 @@
       <w:r>
         <w:t xml:space="preserve"> </w:t>
       </w:r>
-      <w:hyperlink r:id="rId61">
+      <w:hyperlink r:id="rId62">
         <w:r>
           <w:rPr>
             <w:rStyle w:val="Hyperkobling"/>
@@ -9564,7 +9700,7 @@
         <w:pStyle w:val="Brdtekst"/>
       </w:pPr>
       <w:r>
-        <w:t xml:space="preserve">[24] E. Mølland, K. L. Vigsnes, T. Bøe, et al. </w:t>
+        <w:t xml:space="preserve">[26] E. Mølland, K. L. Vigsnes, T. Bøe, et al. </w:t>
       </w:r>
       <w:r>
         <w:t xml:space="preserve">“</w:t>
@@ -9617,7 +9753,7 @@
       <w:r>
         <w:t xml:space="preserve"> </w:t>
       </w:r>
-      <w:hyperlink r:id="rId62">
+      <w:hyperlink r:id="rId63">
         <w:r>
           <w:rPr>
             <w:rStyle w:val="Hyperkobling"/>
@@ -9640,7 +9776,7 @@
         <w:pStyle w:val="Brdtekst"/>
       </w:pPr>
       <w:r>
-        <w:t xml:space="preserve">[25] S. A. Nilsen, K. Breivik, B. Wold, et al. </w:t>
+        <w:t xml:space="preserve">[27] S. A. Nilsen, K. Breivik, B. Wold, et al. </w:t>
       </w:r>
       <w:r>
         <w:t xml:space="preserve">“</w:t>
@@ -9685,7 +9821,7 @@
       <w:r>
         <w:t xml:space="preserve"> </w:t>
       </w:r>
-      <w:hyperlink r:id="rId63">
+      <w:hyperlink r:id="rId64">
         <w:r>
           <w:rPr>
             <w:rStyle w:val="Hyperkobling"/>
@@ -9702,7 +9838,7 @@
         <w:pStyle w:val="Brdtekst"/>
       </w:pPr>
       <w:r>
-        <w:t xml:space="preserve">[26] A. Arntzen, T. Bøe, E. Dahl, et al. </w:t>
+        <w:t xml:space="preserve">[28] A. Arntzen, T. Bøe, E. Dahl, et al. </w:t>
       </w:r>
       <w:r>
         <w:t xml:space="preserve">“</w:t>
@@ -9747,7 +9883,7 @@
       <w:r>
         <w:t xml:space="preserve"> </w:t>
       </w:r>
-      <w:hyperlink r:id="rId64">
+      <w:hyperlink r:id="rId65">
         <w:r>
           <w:rPr>
             <w:rStyle w:val="Hyperkobling"/>
@@ -9764,7 +9900,7 @@
         <w:pStyle w:val="Brdtekst"/>
       </w:pPr>
       <w:r>
-        <w:t xml:space="preserve">[27] T. Bøe.</w:t>
+        <w:t xml:space="preserve">[29] T. Bøe.</w:t>
       </w:r>
       <w:r>
         <w:t xml:space="preserve"> </w:t>
@@ -9814,7 +9950,7 @@
       <w:r>
         <w:t xml:space="preserve"> </w:t>
       </w:r>
-      <w:hyperlink r:id="rId65">
+      <w:hyperlink r:id="rId66">
         <w:r>
           <w:rPr>
             <w:rStyle w:val="Hyperkobling"/>
@@ -9831,7 +9967,7 @@
         <w:pStyle w:val="Brdtekst"/>
       </w:pPr>
       <w:r>
-        <w:t xml:space="preserve">[28] T. Bøe, K. J. Petrie, B. Sivertsen, et al. </w:t>
+        <w:t xml:space="preserve">[30] T. Bøe, K. J. Petrie, B. Sivertsen, et al. </w:t>
       </w:r>
       <w:r>
         <w:t xml:space="preserve">“</w:t>
@@ -9876,7 +10012,7 @@
       <w:r>
         <w:t xml:space="preserve"> </w:t>
       </w:r>
-      <w:hyperlink r:id="rId66">
+      <w:hyperlink r:id="rId67">
         <w:r>
           <w:rPr>
             <w:rStyle w:val="Hyperkobling"/>
@@ -9893,7 +10029,7 @@
         <w:pStyle w:val="Brdtekst"/>
       </w:pPr>
       <w:r>
-        <w:t xml:space="preserve">[29] S. A. Nilsen, M. Hysing, K. Breivik, et al. </w:t>
+        <w:t xml:space="preserve">[31] S. A. Nilsen, M. Hysing, K. Breivik, et al. </w:t>
       </w:r>
       <w:r>
         <w:t xml:space="preserve">“</w:t>
@@ -9938,7 +10074,7 @@
       <w:r>
         <w:t xml:space="preserve"> </w:t>
       </w:r>
-      <w:hyperlink r:id="rId67">
+      <w:hyperlink r:id="rId68">
         <w:r>
           <w:rPr>
             <w:rStyle w:val="Hyperkobling"/>
@@ -9955,7 +10091,7 @@
         <w:pStyle w:val="Brdtekst"/>
       </w:pPr>
       <w:r>
-        <w:t xml:space="preserve">[30] J. C. Skogen, B. Sivertsen, M. Hysing, et al. </w:t>
+        <w:t xml:space="preserve">[32] J. C. Skogen, B. Sivertsen, M. Hysing, et al. </w:t>
       </w:r>
       <w:r>
         <w:t xml:space="preserve">“</w:t>
@@ -9978,7 +10114,7 @@
       <w:r>
         <w:t xml:space="preserve"> </w:t>
       </w:r>
-      <w:hyperlink r:id="rId68">
+      <w:hyperlink r:id="rId69">
         <w:r>
           <w:rPr>
             <w:rStyle w:val="Hyperkobling"/>
@@ -10031,7 +10167,7 @@
       <w:r>
         <w:t xml:space="preserve"> </w:t>
       </w:r>
-      <w:hyperlink r:id="rId69">
+      <w:hyperlink r:id="rId70">
         <w:r>
           <w:rPr>
             <w:rStyle w:val="Hyperkobling"/>
@@ -10048,7 +10184,7 @@
         <w:pStyle w:val="Brdtekst"/>
       </w:pPr>
       <w:r>
-        <w:t xml:space="preserve">[31] J. C. Skogen, T. Bøe, M. M. Thørrisen, et al. </w:t>
+        <w:t xml:space="preserve">[33] J. C. Skogen, T. Bøe, M. M. Thørrisen, et al. </w:t>
       </w:r>
       <w:r>
         <w:t xml:space="preserve">“</w:t>
@@ -10099,7 +10235,7 @@
       <w:r>
         <w:t xml:space="preserve"> </w:t>
       </w:r>
-      <w:hyperlink r:id="rId70">
+      <w:hyperlink r:id="rId71">
         <w:r>
           <w:rPr>
             <w:rStyle w:val="Hyperkobling"/>
@@ -10116,7 +10252,7 @@
         <w:pStyle w:val="Brdtekst"/>
       </w:pPr>
       <w:r>
-        <w:t xml:space="preserve">[32] T. Bøe, E. Dearing, K. M. Stormark, et al. </w:t>
+        <w:t xml:space="preserve">[34] T. Bøe, E. Dearing, K. M. Stormark, et al. </w:t>
       </w:r>
       <w:r>
         <w:t xml:space="preserve">“</w:t>
@@ -10139,7 +10275,7 @@
       <w:r>
         <w:t xml:space="preserve"> </w:t>
       </w:r>
-      <w:hyperlink r:id="rId71">
+      <w:hyperlink r:id="rId72">
         <w:r>
           <w:rPr>
             <w:rStyle w:val="Hyperkobling"/>
@@ -10184,7 +10320,7 @@
       <w:r>
         <w:t xml:space="preserve"> </w:t>
       </w:r>
-      <w:hyperlink r:id="rId72">
+      <w:hyperlink r:id="rId73">
         <w:r>
           <w:rPr>
             <w:rStyle w:val="Hyperkobling"/>
@@ -10201,7 +10337,7 @@
         <w:pStyle w:val="Brdtekst"/>
       </w:pPr>
       <w:r>
-        <w:t xml:space="preserve">[33] O. Heradstveit, J. C. Skogen, T. Bøe, et al. </w:t>
+        <w:t xml:space="preserve">[35] O. Heradstveit, J. C. Skogen, T. Bøe, et al. </w:t>
       </w:r>
       <w:r>
         <w:t xml:space="preserve">“</w:t>
@@ -10246,7 +10382,7 @@
       <w:r>
         <w:t xml:space="preserve"> </w:t>
       </w:r>
-      <w:hyperlink r:id="rId73">
+      <w:hyperlink r:id="rId74">
         <w:r>
           <w:rPr>
             <w:rStyle w:val="Hyperkobling"/>
@@ -10263,7 +10399,7 @@
         <w:pStyle w:val="Brdtekst"/>
       </w:pPr>
       <w:r>
-        <w:t xml:space="preserve">[34] Ø. Hetlevik, T. Bøe, and M. Hysing.</w:t>
+        <w:t xml:space="preserve">[36] Ø. Hetlevik, T. Bøe, and M. Hysing.</w:t>
       </w:r>
       <w:r>
         <w:t xml:space="preserve"> </w:t>
@@ -10311,7 +10447,7 @@
       <w:r>
         <w:t xml:space="preserve"> </w:t>
       </w:r>
-      <w:hyperlink r:id="rId74">
+      <w:hyperlink r:id="rId75">
         <w:r>
           <w:rPr>
             <w:rStyle w:val="Hyperkobling"/>
@@ -10328,7 +10464,7 @@
         <w:pStyle w:val="Brdtekst"/>
       </w:pPr>
       <w:r>
-        <w:t xml:space="preserve">[35] S. M. M. Sæther, B. Sivertsen, S. Haugland, et al. </w:t>
+        <w:t xml:space="preserve">[37] S. M. M. Sæther, B. Sivertsen, S. Haugland, et al. </w:t>
       </w:r>
       <w:r>
         <w:t xml:space="preserve">“</w:t>
@@ -10373,7 +10509,7 @@
       <w:r>
         <w:t xml:space="preserve"> </w:t>
       </w:r>
-      <w:hyperlink r:id="rId75">
+      <w:hyperlink r:id="rId76">
         <w:r>
           <w:rPr>
             <w:rStyle w:val="Hyperkobling"/>
@@ -10390,7 +10526,7 @@
         <w:pStyle w:val="Brdtekst"/>
       </w:pPr>
       <w:r>
-        <w:t xml:space="preserve">[36] S. A. Nilsen, K. Breivik, B. Wold, et al. </w:t>
+        <w:t xml:space="preserve">[38] S. A. Nilsen, K. Breivik, B. Wold, et al. </w:t>
       </w:r>
       <w:r>
         <w:t xml:space="preserve">“</w:t>
@@ -10429,7 +10565,7 @@
       <w:r>
         <w:t xml:space="preserve"> </w:t>
       </w:r>
-      <w:hyperlink r:id="rId76">
+      <w:hyperlink r:id="rId77">
         <w:r>
           <w:rPr>
             <w:rStyle w:val="Hyperkobling"/>
@@ -10446,7 +10582,7 @@
         <w:pStyle w:val="Brdtekst"/>
       </w:pPr>
       <w:r>
-        <w:t xml:space="preserve">[37] L. B. Sandtorv, S. K. E. Fevang, S. A. Nilsen, et al. </w:t>
+        <w:t xml:space="preserve">[39] L. B. Sandtorv, S. K. E. Fevang, S. A. Nilsen, et al. </w:t>
       </w:r>
       <w:r>
         <w:t xml:space="preserve">“</w:t>
@@ -10497,7 +10633,7 @@
       <w:r>
         <w:t xml:space="preserve"> </w:t>
       </w:r>
-      <w:hyperlink r:id="rId77">
+      <w:hyperlink r:id="rId78">
         <w:r>
           <w:rPr>
             <w:rStyle w:val="Hyperkobling"/>
@@ -10514,7 +10650,7 @@
         <w:pStyle w:val="Brdtekst"/>
       </w:pPr>
       <w:r>
-        <w:t xml:space="preserve">[38] S. C. Smid, J. J. Hox, E. R. Heiervang, et al. </w:t>
+        <w:t xml:space="preserve">[40] S. C. Smid, J. J. Hox, E. R. Heiervang, et al. </w:t>
       </w:r>
       <w:r>
         <w:t xml:space="preserve">“</w:t>
@@ -10559,7 +10695,7 @@
       <w:r>
         <w:t xml:space="preserve"> </w:t>
       </w:r>
-      <w:hyperlink r:id="rId78">
+      <w:hyperlink r:id="rId79">
         <w:r>
           <w:rPr>
             <w:rStyle w:val="Hyperkobling"/>
@@ -10576,7 +10712,7 @@
         <w:pStyle w:val="Brdtekst"/>
       </w:pPr>
       <w:r>
-        <w:t xml:space="preserve">[39] T. Bøe, A. S. Serlachius, B. Sivertsen, et al. </w:t>
+        <w:t xml:space="preserve">[41] T. Bøe, A. S. Serlachius, B. Sivertsen, et al. </w:t>
       </w:r>
       <w:r>
         <w:t xml:space="preserve">“</w:t>
@@ -10621,7 +10757,7 @@
       <w:r>
         <w:t xml:space="preserve"> </w:t>
       </w:r>
-      <w:hyperlink r:id="rId79">
+      <w:hyperlink r:id="rId80">
         <w:r>
           <w:rPr>
             <w:rStyle w:val="Hyperkobling"/>
@@ -10638,7 +10774,7 @@
         <w:pStyle w:val="Brdtekst"/>
       </w:pPr>
       <w:r>
-        <w:t xml:space="preserve">[40] T. Bøe, J. C. Skogen, B. Sivertsen, et al. </w:t>
+        <w:t xml:space="preserve">[42] T. Bøe, J. C. Skogen, B. Sivertsen, et al. </w:t>
       </w:r>
       <w:r>
         <w:t xml:space="preserve">“</w:t>
@@ -10689,7 +10825,7 @@
       <w:r>
         <w:t xml:space="preserve"> </w:t>
       </w:r>
-      <w:hyperlink r:id="rId80">
+      <w:hyperlink r:id="rId81">
         <w:r>
           <w:rPr>
             <w:rStyle w:val="Hyperkobling"/>
@@ -10706,7 +10842,7 @@
         <w:pStyle w:val="Brdtekst"/>
       </w:pPr>
       <w:r>
-        <w:t xml:space="preserve">[41] T. Bøe, M. Balaj, T. A. Eikemo, et al. </w:t>
+        <w:t xml:space="preserve">[43] T. Bøe, M. Balaj, T. A. Eikemo, et al. </w:t>
       </w:r>
       <w:r>
         <w:t xml:space="preserve">“</w:t>
@@ -10745,7 +10881,7 @@
       <w:r>
         <w:t xml:space="preserve"> </w:t>
       </w:r>
-      <w:hyperlink r:id="rId81">
+      <w:hyperlink r:id="rId82">
         <w:r>
           <w:rPr>
             <w:rStyle w:val="Hyperkobling"/>
@@ -10762,7 +10898,7 @@
         <w:pStyle w:val="Brdtekst"/>
       </w:pPr>
       <w:r>
-        <w:t xml:space="preserve">[42] M. Hysing, K. J. Petrie, T. Bøe, et al. </w:t>
+        <w:t xml:space="preserve">[44] M. Hysing, K. J. Petrie, T. Bøe, et al. </w:t>
       </w:r>
       <w:r>
         <w:t xml:space="preserve">“</w:t>
@@ -10807,7 +10943,7 @@
       <w:r>
         <w:t xml:space="preserve"> </w:t>
       </w:r>
-      <w:hyperlink r:id="rId82">
+      <w:hyperlink r:id="rId83">
         <w:r>
           <w:rPr>
             <w:rStyle w:val="Hyperkobling"/>
@@ -10824,7 +10960,7 @@
         <w:pStyle w:val="Brdtekst"/>
       </w:pPr>
       <w:r>
-        <w:t xml:space="preserve">[43] S. Lehman, T. Bøe, and K. Brevik.</w:t>
+        <w:t xml:space="preserve">[45] S. Lehman, T. Bøe, and K. Brevik.</w:t>
       </w:r>
       <w:r>
         <w:t xml:space="preserve"> </w:t>
@@ -10866,7 +11002,7 @@
       <w:r>
         <w:t xml:space="preserve"> </w:t>
       </w:r>
-      <w:hyperlink r:id="rId83">
+      <w:hyperlink r:id="rId84">
         <w:r>
           <w:rPr>
             <w:rStyle w:val="Hyperkobling"/>
@@ -10883,7 +11019,7 @@
         <w:pStyle w:val="Brdtekst"/>
       </w:pPr>
       <w:r>
-        <w:t xml:space="preserve">[44] A. J. Lundervold, T. Bøe, and A. Lundervold.</w:t>
+        <w:t xml:space="preserve">[46] A. J. Lundervold, T. Bøe, and A. Lundervold.</w:t>
       </w:r>
       <w:r>
         <w:t xml:space="preserve"> </w:t>
@@ -10931,7 +11067,7 @@
       <w:r>
         <w:t xml:space="preserve"> </w:t>
       </w:r>
-      <w:hyperlink r:id="rId84">
+      <w:hyperlink r:id="rId85">
         <w:r>
           <w:rPr>
             <w:rStyle w:val="Hyperkobling"/>
@@ -10948,7 +11084,7 @@
         <w:pStyle w:val="Brdtekst"/>
       </w:pPr>
       <w:r>
-        <w:t xml:space="preserve">[45] B. Sivertsen, T. Bøe, J. C. Skogen, et al. </w:t>
+        <w:t xml:space="preserve">[47] B. Sivertsen, T. Bøe, J. C. Skogen, et al. </w:t>
       </w:r>
       <w:r>
         <w:t xml:space="preserve">“</w:t>
@@ -11001,7 +11137,7 @@
       <w:r>
         <w:t xml:space="preserve"> </w:t>
       </w:r>
-      <w:hyperlink r:id="rId85">
+      <w:hyperlink r:id="rId86">
         <w:r>
           <w:rPr>
             <w:rStyle w:val="Hyperkobling"/>
@@ -11018,7 +11154,7 @@
         <w:pStyle w:val="Brdtekst"/>
       </w:pPr>
       <w:r>
-        <w:t xml:space="preserve">[46] T. Bøe, M. Hysing, and H. D. Zachrisson.</w:t>
+        <w:t xml:space="preserve">[48] T. Bøe, M. Hysing, and H. D. Zachrisson.</w:t>
       </w:r>
       <w:r>
         <w:t xml:space="preserve"> </w:t>
@@ -11074,7 +11210,7 @@
       <w:r>
         <w:t xml:space="preserve"> </w:t>
       </w:r>
-      <w:hyperlink r:id="rId86">
+      <w:hyperlink r:id="rId87">
         <w:r>
           <w:rPr>
             <w:rStyle w:val="Hyperkobling"/>
@@ -11091,7 +11227,7 @@
         <w:pStyle w:val="Brdtekst"/>
       </w:pPr>
       <w:r>
-        <w:t xml:space="preserve">[47] T. Bøe, M. Hysing, J. C. Skogen, et al. </w:t>
+        <w:t xml:space="preserve">[49] T. Bøe, M. Hysing, J. C. Skogen, et al. </w:t>
       </w:r>
       <w:r>
         <w:t xml:space="preserve">“</w:t>
@@ -11136,7 +11272,7 @@
       <w:r>
         <w:t xml:space="preserve"> </w:t>
       </w:r>
-      <w:hyperlink r:id="rId87">
+      <w:hyperlink r:id="rId88">
         <w:r>
           <w:rPr>
             <w:rStyle w:val="Hyperkobling"/>
@@ -11153,7 +11289,7 @@
         <w:pStyle w:val="Brdtekst"/>
       </w:pPr>
       <w:r>
-        <w:t xml:space="preserve">[48] T. Eilertsen, A. L. Thorsen, S. E. H. Holm, et al. </w:t>
+        <w:t xml:space="preserve">[50] T. Eilertsen, A. L. Thorsen, S. E. H. Holm, et al. </w:t>
       </w:r>
       <w:r>
         <w:t xml:space="preserve">“</w:t>
@@ -11198,7 +11334,7 @@
       <w:r>
         <w:t xml:space="preserve"> </w:t>
       </w:r>
-      <w:hyperlink r:id="rId88">
+      <w:hyperlink r:id="rId89">
         <w:r>
           <w:rPr>
             <w:rStyle w:val="Hyperkobling"/>
@@ -11215,7 +11351,7 @@
         <w:pStyle w:val="Brdtekst"/>
       </w:pPr>
       <w:r>
-        <w:t xml:space="preserve">[49] M. Hysing, K. J. Petrie, T. Bøe, et al. </w:t>
+        <w:t xml:space="preserve">[51] M. Hysing, K. J. Petrie, T. Bøe, et al. </w:t>
       </w:r>
       <w:r>
         <w:t xml:space="preserve">“</w:t>
@@ -11257,7 +11393,7 @@
         <w:pStyle w:val="Brdtekst"/>
       </w:pPr>
       <w:r>
-        <w:t xml:space="preserve">[50] J. C. Skogen, T. Bøe, B. Sivertsen, et al. </w:t>
+        <w:t xml:space="preserve">[52] J. C. Skogen, T. Bøe, B. Sivertsen, et al. </w:t>
       </w:r>
       <w:r>
         <w:t xml:space="preserve">“</w:t>
@@ -11280,7 +11416,7 @@
       <w:r>
         <w:t xml:space="preserve"> </w:t>
       </w:r>
-      <w:hyperlink r:id="rId89">
+      <w:hyperlink r:id="rId90">
         <w:r>
           <w:rPr>
             <w:rStyle w:val="Hyperkobling"/>
@@ -11319,7 +11455,7 @@
       <w:r>
         <w:t xml:space="preserve"> </w:t>
       </w:r>
-      <w:hyperlink r:id="rId90">
+      <w:hyperlink r:id="rId91">
         <w:r>
           <w:rPr>
             <w:rStyle w:val="Hyperkobling"/>
@@ -11336,7 +11472,7 @@
         <w:pStyle w:val="Brdtekst"/>
       </w:pPr>
       <w:r>
-        <w:t xml:space="preserve">[51] K. G. Askeland, S. Haugland, K. M. Stormark, et al. </w:t>
+        <w:t xml:space="preserve">[53] K. G. Askeland, S. Haugland, K. M. Stormark, et al. </w:t>
       </w:r>
       <w:r>
         <w:t xml:space="preserve">“</w:t>
@@ -11375,7 +11511,7 @@
       <w:r>
         <w:t xml:space="preserve"> </w:t>
       </w:r>
-      <w:hyperlink r:id="rId91">
+      <w:hyperlink r:id="rId92">
         <w:r>
           <w:rPr>
             <w:rStyle w:val="Hyperkobling"/>
@@ -11392,7 +11528,7 @@
         <w:pStyle w:val="Brdtekst"/>
       </w:pPr>
       <w:r>
-        <w:t xml:space="preserve">[52] M. Hysing, S. Haugland, K. M. Stormark, et al. </w:t>
+        <w:t xml:space="preserve">[54] M. Hysing, S. Haugland, K. M. Stormark, et al. </w:t>
       </w:r>
       <w:r>
         <w:t xml:space="preserve">“</w:t>
@@ -11440,7 +11576,7 @@
       <w:r>
         <w:t xml:space="preserve"> </w:t>
       </w:r>
-      <w:hyperlink r:id="rId92">
+      <w:hyperlink r:id="rId93">
         <w:r>
           <w:rPr>
             <w:rStyle w:val="Hyperkobling"/>
@@ -11457,7 +11593,7 @@
         <w:pStyle w:val="Brdtekst"/>
       </w:pPr>
       <w:r>
-        <w:t xml:space="preserve">[53] T. Bøe, B. Sivertsen, E. Heiervang, et al. </w:t>
+        <w:t xml:space="preserve">[55] T. Bøe, B. Sivertsen, E. Heiervang, et al. </w:t>
       </w:r>
       <w:r>
         <w:t xml:space="preserve">“</w:t>
@@ -11502,7 +11638,7 @@
       <w:r>
         <w:t xml:space="preserve"> </w:t>
       </w:r>
-      <w:hyperlink r:id="rId93">
+      <w:hyperlink r:id="rId94">
         <w:r>
           <w:rPr>
             <w:rStyle w:val="Hyperkobling"/>
@@ -11519,7 +11655,7 @@
         <w:pStyle w:val="Brdtekst"/>
       </w:pPr>
       <w:r>
-        <w:t xml:space="preserve">[54] B. S. Solberg, M. Hysing, T. Bøe, et al. </w:t>
+        <w:t xml:space="preserve">[56] B. S. Solberg, M. Hysing, T. Bøe, et al. </w:t>
       </w:r>
       <w:r>
         <w:t xml:space="preserve">“</w:t>
@@ -11573,7 +11709,7 @@
         <w:pStyle w:val="Brdtekst"/>
       </w:pPr>
       <w:r>
-        <w:t xml:space="preserve">[55] H. M. Bjorgaas, I. Elgen, T. Boe, et al. </w:t>
+        <w:t xml:space="preserve">[57] H. M. Bjorgaas, I. Elgen, T. Boe, et al. </w:t>
       </w:r>
       <w:r>
         <w:t xml:space="preserve">“</w:t>
@@ -11615,7 +11751,7 @@
       <w:r>
         <w:t xml:space="preserve"> </w:t>
       </w:r>
-      <w:hyperlink r:id="rId94">
+      <w:hyperlink r:id="rId95">
         <w:r>
           <w:rPr>
             <w:rStyle w:val="Hyperkobling"/>
@@ -11632,7 +11768,7 @@
         <w:pStyle w:val="Brdtekst"/>
       </w:pPr>
       <w:r>
-        <w:t xml:space="preserve">[56] M. Hysing and T. Bøe.</w:t>
+        <w:t xml:space="preserve">[58] M. Hysing and T. Bøe.</w:t>
       </w:r>
       <w:r>
         <w:t xml:space="preserve"> </w:t>
@@ -11683,7 +11819,7 @@
         <w:pStyle w:val="Brdtekst"/>
       </w:pPr>
       <w:r>
-        <w:t xml:space="preserve">[57] B. Sivertsen, S. Pallesen, K. M. Stormark, et al. </w:t>
+        <w:t xml:space="preserve">[59] B. Sivertsen, S. Pallesen, K. M. Stormark, et al. </w:t>
       </w:r>
       <w:r>
         <w:t xml:space="preserve">“</w:t>
@@ -11728,7 +11864,7 @@
       <w:r>
         <w:t xml:space="preserve"> </w:t>
       </w:r>
-      <w:hyperlink r:id="rId95">
+      <w:hyperlink r:id="rId96">
         <w:r>
           <w:rPr>
             <w:rStyle w:val="Hyperkobling"/>
@@ -11745,7 +11881,7 @@
         <w:pStyle w:val="Brdtekst"/>
       </w:pPr>
       <w:r>
-        <w:t xml:space="preserve">[58] J. C. Skogen, T. Bøe, A. K. Knudsen, et al. </w:t>
+        <w:t xml:space="preserve">[60] J. C. Skogen, T. Bøe, A. K. Knudsen, et al. </w:t>
       </w:r>
       <w:r>
         <w:t xml:space="preserve">“</w:t>
@@ -11768,7 +11904,7 @@
       <w:r>
         <w:t xml:space="preserve"> </w:t>
       </w:r>
-      <w:hyperlink r:id="rId96">
+      <w:hyperlink r:id="rId97">
         <w:r>
           <w:rPr>
             <w:rStyle w:val="Hyperkobling"/>
@@ -11818,7 +11954,7 @@
       <w:r>
         <w:t xml:space="preserve"> </w:t>
       </w:r>
-      <w:hyperlink r:id="rId97">
+      <w:hyperlink r:id="rId98">
         <w:r>
           <w:rPr>
             <w:rStyle w:val="Hyperkobling"/>
@@ -11835,7 +11971,7 @@
         <w:pStyle w:val="Brdtekst"/>
       </w:pPr>
       <w:r>
-        <w:t xml:space="preserve">[59] T. Bøe, M. Hysing, K. M. Stormark, et al. </w:t>
+        <w:t xml:space="preserve">[61] T. Bøe, M. Hysing, K. M. Stormark, et al. </w:t>
       </w:r>
       <w:r>
         <w:t xml:space="preserve">“</w:t>
@@ -11894,7 +12030,7 @@
       <w:r>
         <w:t xml:space="preserve"> </w:t>
       </w:r>
-      <w:hyperlink r:id="rId98">
+      <w:hyperlink r:id="rId99">
         <w:r>
           <w:rPr>
             <w:rStyle w:val="Hyperkobling"/>
@@ -11911,7 +12047,7 @@
         <w:pStyle w:val="Brdtekst"/>
       </w:pPr>
       <w:r>
-        <w:t xml:space="preserve">[60] T. Bøe, S. Øverland, A. J. Lundervold, et al. </w:t>
+        <w:t xml:space="preserve">[62] T. Bøe, S. Øverland, A. J. Lundervold, et al. </w:t>
       </w:r>
       <w:r>
         <w:t xml:space="preserve">“</w:t>
@@ -11956,7 +12092,7 @@
       <w:r>
         <w:t xml:space="preserve"> </w:t>
       </w:r>
-      <w:hyperlink r:id="rId99">
+      <w:hyperlink r:id="rId100">
         <w:r>
           <w:rPr>
             <w:rStyle w:val="Hyperkobling"/>
@@ -11973,7 +12109,7 @@
         <w:pStyle w:val="Brdtekst"/>
       </w:pPr>
       <w:r>
-        <w:t xml:space="preserve">[61] M. Hysing and T. Bøe.</w:t>
+        <w:t xml:space="preserve">[63] M. Hysing and T. Bøe.</w:t>
       </w:r>
       <w:r>
         <w:t xml:space="preserve"> </w:t>
@@ -12036,7 +12172,7 @@
         <w:pStyle w:val="Brdtekst"/>
       </w:pPr>
       <w:r>
-        <w:t xml:space="preserve">[62] T. Bøe and M. Hysing.</w:t>
+        <w:t xml:space="preserve">[64] T. Bøe and M. Hysing.</w:t>
       </w:r>
       <w:r>
         <w:t xml:space="preserve"> </w:t>
@@ -12099,7 +12235,7 @@
         <w:pStyle w:val="Brdtekst"/>
       </w:pPr>
       <w:r>
-        <w:t xml:space="preserve">[63] H. Kornør and T. Bøe.</w:t>
+        <w:t xml:space="preserve">[65] H. Kornør and T. Bøe.</w:t>
       </w:r>
       <w:r>
         <w:t xml:space="preserve"> </w:t>
@@ -12150,7 +12286,7 @@
         <w:pStyle w:val="Brdtekst"/>
       </w:pPr>
       <w:r>
-        <w:t xml:space="preserve">[64] H. Kornør and T. Bøe.</w:t>
+        <w:t xml:space="preserve">[66] H. Kornør and T. Bøe.</w:t>
       </w:r>
       <w:r>
         <w:t xml:space="preserve"> </w:t>
@@ -12201,7 +12337,7 @@
         <w:pStyle w:val="Brdtekst"/>
       </w:pPr>
       <w:r>
-        <w:t xml:space="preserve">[65] H. Kornør and T. Bøe.</w:t>
+        <w:t xml:space="preserve">[67] H. Kornør and T. Bøe.</w:t>
       </w:r>
       <w:r>
         <w:t xml:space="preserve"> </w:t>
@@ -12249,7 +12385,7 @@
       <w:r>
         <w:t xml:space="preserve"> </w:t>
       </w:r>
-      <w:hyperlink r:id="rId100">
+      <w:hyperlink r:id="rId101">
         <w:r>
           <w:rPr>
             <w:rStyle w:val="Hyperkobling"/>
@@ -12261,8 +12397,8 @@
         <w:t xml:space="preserve">.</w:t>
       </w:r>
     </w:p>
-    <w:bookmarkEnd w:id="101"/>
-    <w:bookmarkStart w:id="102" w:name="books-and-book-chapters"/>
+    <w:bookmarkEnd w:id="102"/>
+    <w:bookmarkStart w:id="103" w:name="books-and-book-chapters"/>
     <w:p>
       <w:pPr>
         <w:pStyle w:val="Overskrift2"/>
@@ -12339,8 +12475,8 @@
         <w:t xml:space="preserve">Gyldendal Akademisk, 2016.</w:t>
       </w:r>
     </w:p>
-    <w:bookmarkEnd w:id="102"/>
-    <w:bookmarkStart w:id="105" w:name="conference-proceedings"/>
+    <w:bookmarkEnd w:id="103"/>
+    <w:bookmarkStart w:id="106" w:name="conference-proceedings"/>
     <w:p>
       <w:pPr>
         <w:pStyle w:val="Overskrift2"/>
@@ -12399,7 +12535,7 @@
       <w:r>
         <w:t xml:space="preserve"> </w:t>
       </w:r>
-      <w:hyperlink r:id="rId103">
+      <w:hyperlink r:id="rId104">
         <w:r>
           <w:rPr>
             <w:rStyle w:val="Hyperkobling"/>
@@ -12528,7 +12664,7 @@
       <w:r>
         <w:t xml:space="preserve"> </w:t>
       </w:r>
-      <w:hyperlink r:id="rId104">
+      <w:hyperlink r:id="rId105">
         <w:r>
           <w:rPr>
             <w:rStyle w:val="Hyperkobling"/>
@@ -13023,8 +13159,8 @@
         <w:t xml:space="preserve">. 2009.</w:t>
       </w:r>
     </w:p>
-    <w:bookmarkEnd w:id="105"/>
-    <w:bookmarkStart w:id="108" w:name="reports"/>
+    <w:bookmarkEnd w:id="106"/>
+    <w:bookmarkStart w:id="109" w:name="reports"/>
     <w:p>
       <w:pPr>
         <w:pStyle w:val="Overskrift2"/>
@@ -13062,7 +13198,7 @@
       <w:r>
         <w:t xml:space="preserve"> </w:t>
       </w:r>
-      <w:hyperlink r:id="rId106">
+      <w:hyperlink r:id="rId107">
         <w:r>
           <w:rPr>
             <w:rStyle w:val="Hyperkobling"/>
@@ -13214,7 +13350,7 @@
       <w:r>
         <w:t xml:space="preserve"> </w:t>
       </w:r>
-      <w:hyperlink r:id="rId107">
+      <w:hyperlink r:id="rId108">
         <w:r>
           <w:rPr>
             <w:rStyle w:val="Hyperkobling"/>
@@ -13226,8 +13362,8 @@
         <w:t xml:space="preserve">.</w:t>
       </w:r>
     </w:p>
-    <w:bookmarkEnd w:id="108"/>
     <w:bookmarkEnd w:id="109"/>
+    <w:bookmarkEnd w:id="110"/>
     <w:sectPr>
       <w:footerReference r:id="rId9" w:type="default"/>
       <w:pgSz w:h="15840" w:w="12240"/>

</xml_diff>

<commit_message>
added top ten publications as separate zotero library with auto export from macbook pro (not on other machines yet)
</commit_message>
<xml_diff>
--- a/static/files/cv-word.docx
+++ b/static/files/cv-word.docx
@@ -5897,7 +5897,7 @@
       </w:tr>
     </w:tbl>
     <w:bookmarkEnd w:id="32"/>
-    <w:bookmarkStart w:id="38" w:name="major-collaborations"/>
+    <w:bookmarkStart w:id="49" w:name="major-collaborations"/>
     <w:p>
       <w:pPr>
         <w:pStyle w:val="Overskrift1"/>
@@ -6371,7 +6371,7 @@
         </w:tc>
       </w:tr>
     </w:tbl>
-    <w:bookmarkStart w:id="37" w:name="track-record"/>
+    <w:bookmarkStart w:id="48" w:name="track-record"/>
     <w:p>
       <w:pPr>
         <w:pStyle w:val="Overskrift3"/>
@@ -6500,63 +6500,181 @@
       </w:pPr>
     </w:p>
     <w:p>
-      <w:r>
-        <w:br w:type="page"/>
-      </w:r>
-    </w:p>
-    <w:bookmarkEnd w:id="37"/>
-    <w:bookmarkEnd w:id="38"/>
-    <w:bookmarkStart w:id="111" w:name="list-of-publications"/>
-    <w:p>
-      <w:pPr>
-        <w:pStyle w:val="Overskrift1"/>
-      </w:pPr>
-      <w:r>
-        <w:t xml:space="preserve">LIST OF PUBLICATIONS</w:t>
-      </w:r>
-    </w:p>
-    <w:bookmarkStart w:id="40" w:name="phd-thesis"/>
-    <w:p>
-      <w:pPr>
-        <w:pStyle w:val="Overskrift2"/>
-      </w:pPr>
-      <w:r>
-        <w:t xml:space="preserve">PhD Thesis</w:t>
+      <w:pPr>
+        <w:pStyle w:val="Brdtekst"/>
+      </w:pPr>
+      <w:r>
+        <w:t xml:space="preserve">[1] T. Bøe, A. S. Serlachius, B. Sivertsen, et al. </w:t>
+      </w:r>
+      <w:r>
+        <w:t xml:space="preserve">“</w:t>
+      </w:r>
+      <w:r>
+        <w:t xml:space="preserve">Cumulative Effects</w:t>
+      </w:r>
+      <w:r>
+        <w:t xml:space="preserve"> </w:t>
+      </w:r>
+      <w:r>
+        <w:t xml:space="preserve">of Negative Life Events and Family Stress on Children’s Mental Health:</w:t>
+      </w:r>
+      <w:r>
+        <w:t xml:space="preserve"> </w:t>
+      </w:r>
+      <w:r>
+        <w:t xml:space="preserve">The Bergen Child Study</w:t>
+      </w:r>
+      <w:r>
+        <w:t xml:space="preserve">”</w:t>
+      </w:r>
+      <w:r>
+        <w:t xml:space="preserve">. In:</w:t>
+      </w:r>
+      <w:r>
+        <w:t xml:space="preserve"> </w:t>
+      </w:r>
+      <w:r>
+        <w:rPr>
+          <w:iCs/>
+          <w:i/>
+        </w:rPr>
+        <w:t xml:space="preserve">Soc. Psychiatry Psychiatr. Epidemiol.</w:t>
+      </w:r>
+      <w:r>
+        <w:t xml:space="preserve"> </w:t>
+      </w:r>
+      <w:r>
+        <w:t xml:space="preserve">(2017). DOI:</w:t>
+      </w:r>
+      <w:r>
+        <w:t xml:space="preserve"> </w:t>
+      </w:r>
+      <w:hyperlink r:id="rId37">
+        <w:r>
+          <w:rPr>
+            <w:rStyle w:val="Hyperkobling"/>
+          </w:rPr>
+          <w:t xml:space="preserve">10/gcxfvb</w:t>
+        </w:r>
+      </w:hyperlink>
+      <w:r>
+        <w:t xml:space="preserve">.</w:t>
       </w:r>
     </w:p>
     <w:p>
       <w:pPr>
-        <w:pStyle w:val="FirstParagraph"/>
-      </w:pPr>
-      <w:r>
-        <w:t xml:space="preserve">[1] T. Bøe.</w:t>
-      </w:r>
-      <w:r>
-        <w:t xml:space="preserve"> </w:t>
+        <w:pStyle w:val="Brdtekst"/>
+      </w:pPr>
+      <w:r>
+        <w:t xml:space="preserve">[2] T. Bøe, M. Hysing, J. C. Skogen, et al. </w:t>
       </w:r>
       <w:r>
         <w:t xml:space="preserve">“</w:t>
       </w:r>
       <w:r>
-        <w:t xml:space="preserve">Socioeconomic Status and Mental Health in Children and</w:t>
-      </w:r>
-      <w:r>
-        <w:t xml:space="preserve"> </w:t>
-      </w:r>
-      <w:r>
-        <w:t xml:space="preserve">Adolescents</w:t>
+        <w:t xml:space="preserve">The Strengths and</w:t>
+      </w:r>
+      <w:r>
+        <w:t xml:space="preserve"> </w:t>
+      </w:r>
+      <w:r>
+        <w:t xml:space="preserve">Difficulties Questionnaire (SDQ): Factor Structure and Gender</w:t>
+      </w:r>
+      <w:r>
+        <w:t xml:space="preserve"> </w:t>
+      </w:r>
+      <w:r>
+        <w:t xml:space="preserve">Equivalence in Norwegian Adolescents</w:t>
       </w:r>
       <w:r>
         <w:t xml:space="preserve">”</w:t>
       </w:r>
       <w:r>
-        <w:t xml:space="preserve">. PhD thesis. Department of Clinical Psychology, The</w:t>
-      </w:r>
-      <w:r>
-        <w:t xml:space="preserve"> </w:t>
-      </w:r>
-      <w:r>
-        <w:t xml:space="preserve">University of Bergen, Norway.</w:t>
+        <w:t xml:space="preserve">. In:</w:t>
+      </w:r>
+      <w:r>
+        <w:t xml:space="preserve"> </w:t>
+      </w:r>
+      <w:r>
+        <w:rPr>
+          <w:iCs/>
+          <w:i/>
+        </w:rPr>
+        <w:t xml:space="preserve">PLoS One</w:t>
+      </w:r>
+      <w:r>
+        <w:t xml:space="preserve"> </w:t>
+      </w:r>
+      <w:r>
+        <w:t xml:space="preserve">11 (2016). DOI:</w:t>
+      </w:r>
+      <w:r>
+        <w:t xml:space="preserve"> </w:t>
+      </w:r>
+      <w:hyperlink r:id="rId38">
+        <w:r>
+          <w:rPr>
+            <w:rStyle w:val="Hyperkobling"/>
+          </w:rPr>
+          <w:t xml:space="preserve">10/f9v8vm</w:t>
+        </w:r>
+      </w:hyperlink>
+      <w:r>
+        <w:t xml:space="preserve">.</w:t>
+      </w:r>
+    </w:p>
+    <w:p>
+      <w:pPr>
+        <w:pStyle w:val="Brdtekst"/>
+      </w:pPr>
+      <w:r>
+        <w:t xml:space="preserve">[3] T. Bøe, J. C. Skogen, B. Sivertsen, et al. </w:t>
+      </w:r>
+      <w:r>
+        <w:t xml:space="preserve">“</w:t>
+      </w:r>
+      <w:r>
+        <w:t xml:space="preserve">Economic Volatility in</w:t>
+      </w:r>
+      <w:r>
+        <w:t xml:space="preserve"> </w:t>
+      </w:r>
+      <w:r>
+        <w:t xml:space="preserve">Childhood and Subsequent Adolescent Mental Health Problems: A</w:t>
+      </w:r>
+      <w:r>
+        <w:t xml:space="preserve"> </w:t>
+      </w:r>
+      <w:r>
+        <w:t xml:space="preserve">Longitudinal Population-Based Study of Adolescents</w:t>
+      </w:r>
+      <w:r>
+        <w:t xml:space="preserve">”</w:t>
+      </w:r>
+      <w:r>
+        <w:t xml:space="preserve">. In:</w:t>
+      </w:r>
+      <w:r>
+        <w:t xml:space="preserve"> </w:t>
+      </w:r>
+      <w:r>
+        <w:rPr>
+          <w:iCs/>
+          <w:i/>
+        </w:rPr>
+        <w:t xml:space="preserve">BMJ Open</w:t>
+      </w:r>
+      <w:r>
+        <w:t xml:space="preserve"> </w:t>
+      </w:r>
+      <w:r>
+        <w:t xml:space="preserve">7</w:t>
+      </w:r>
+      <w:r>
+        <w:t xml:space="preserve"> </w:t>
+      </w:r>
+      <w:r>
+        <w:t xml:space="preserve">(2017). DOI:</w:t>
       </w:r>
       <w:r>
         <w:t xml:space="preserve"> </w:t>
@@ -6566,53 +6684,31 @@
           <w:rPr>
             <w:rStyle w:val="Hyperkobling"/>
           </w:rPr>
-          <w:t xml:space="preserve">http://hdl.handle.net/1956/7697</w:t>
+          <w:t xml:space="preserve">10/gbw676</w:t>
         </w:r>
       </w:hyperlink>
       <w:r>
-        <w:t xml:space="preserve">:</w:t>
-      </w:r>
-      <w:r>
-        <w:t xml:space="preserve"> </w:t>
-      </w:r>
-      <w:r>
-        <w:t xml:space="preserve">University of Bergen, 2013.</w:t>
-      </w:r>
-    </w:p>
-    <w:bookmarkEnd w:id="40"/>
-    <w:bookmarkStart w:id="103" w:name="refereed-research-papers"/>
-    <w:p>
-      <w:pPr>
-        <w:pStyle w:val="Overskrift2"/>
-      </w:pPr>
-      <w:r>
-        <w:t xml:space="preserve">Refereed research papers</w:t>
+        <w:t xml:space="preserve">.</w:t>
       </w:r>
     </w:p>
     <w:p>
       <w:pPr>
-        <w:pStyle w:val="FirstParagraph"/>
-      </w:pPr>
-      <w:r>
-        <w:t xml:space="preserve">[1] O. Heradstveit, K. G. Askeland, T. Bøe, et al. </w:t>
+        <w:pStyle w:val="Brdtekst"/>
+      </w:pPr>
+      <w:r>
+        <w:t xml:space="preserve">[4] T. Bøe, M. Balaj, T. A. Eikemo, et al. </w:t>
       </w:r>
       <w:r>
         <w:t xml:space="preserve">“</w:t>
       </w:r>
       <w:r>
-        <w:t xml:space="preserve">Substance-Related</w:t>
-      </w:r>
-      <w:r>
-        <w:t xml:space="preserve"> </w:t>
-      </w:r>
-      <w:r>
-        <w:t xml:space="preserve">Problems in Adolescents with ADHD-Diagnoses: The Importance of</w:t>
-      </w:r>
-      <w:r>
-        <w:t xml:space="preserve"> </w:t>
-      </w:r>
-      <w:r>
-        <w:t xml:space="preserve">Self-Reported Conduct Problems</w:t>
+        <w:t xml:space="preserve">Financial Difficulties in</w:t>
+      </w:r>
+      <w:r>
+        <w:t xml:space="preserve"> </w:t>
+      </w:r>
+      <w:r>
+        <w:t xml:space="preserve">Childhood and Adult Depression in Europe</w:t>
       </w:r>
       <w:r>
         <w:t xml:space="preserve">”</w:t>
@@ -6628,19 +6724,53 @@
           <w:iCs/>
           <w:i/>
         </w:rPr>
-        <w:t xml:space="preserve">J Atten Disord</w:t>
-      </w:r>
-      <w:r>
-        <w:t xml:space="preserve"> </w:t>
-      </w:r>
-      <w:r>
-        <w:t xml:space="preserve">(Jun. 25, 2022).</w:t>
-      </w:r>
-      <w:r>
-        <w:t xml:space="preserve"> </w:t>
-      </w:r>
-      <w:r>
-        <w:t xml:space="preserve">DOI:</w:t>
+        <w:t xml:space="preserve">Eur. J. Public Health</w:t>
+      </w:r>
+      <w:r>
+        <w:t xml:space="preserve"> </w:t>
+      </w:r>
+      <w:r>
+        <w:t xml:space="preserve">27 (2017). DOI:</w:t>
+      </w:r>
+      <w:r>
+        <w:t xml:space="preserve"> </w:t>
+      </w:r>
+      <w:hyperlink r:id="rId40">
+        <w:r>
+          <w:rPr>
+            <w:rStyle w:val="Hyperkobling"/>
+          </w:rPr>
+          <w:t xml:space="preserve">10/f9vrfd</w:t>
+        </w:r>
+      </w:hyperlink>
+      <w:r>
+        <w:t xml:space="preserve">.</w:t>
+      </w:r>
+    </w:p>
+    <w:p>
+      <w:pPr>
+        <w:pStyle w:val="Brdtekst"/>
+      </w:pPr>
+      <w:r>
+        <w:t xml:space="preserve">[5] T. Bøe, E. Dearing, K. M. Stormark, et al. </w:t>
+      </w:r>
+      <w:r>
+        <w:t xml:space="preserve">“</w:t>
+      </w:r>
+      <w:r>
+        <w:t xml:space="preserve">Subjective Economic</w:t>
+      </w:r>
+      <w:r>
+        <w:t xml:space="preserve"> </w:t>
+      </w:r>
+      <w:r>
+        <w:t xml:space="preserve">Status in Adolescence: Determinants and Associations with Mental Health</w:t>
+      </w:r>
+      <w:r>
+        <w:t xml:space="preserve"> </w:t>
+      </w:r>
+      <w:r>
+        <w:t xml:space="preserve">in the Norwegian</w:t>
       </w:r>
       <w:r>
         <w:t xml:space="preserve"> </w:t>
@@ -6650,10 +6780,55 @@
           <w:rPr>
             <w:rStyle w:val="Hyperkobling"/>
           </w:rPr>
-          <w:t xml:space="preserve">10/gqmzzh</w:t>
+          <w:t xml:space="preserve">Youth@Hordaland</w:t>
         </w:r>
       </w:hyperlink>
       <w:r>
+        <w:t xml:space="preserve"> </w:t>
+      </w:r>
+      <w:r>
+        <w:t xml:space="preserve">Study</w:t>
+      </w:r>
+      <w:r>
+        <w:t xml:space="preserve">”</w:t>
+      </w:r>
+      <w:r>
+        <w:t xml:space="preserve">. In:</w:t>
+      </w:r>
+      <w:r>
+        <w:t xml:space="preserve"> </w:t>
+      </w:r>
+      <w:r>
+        <w:rPr>
+          <w:iCs/>
+          <w:i/>
+        </w:rPr>
+        <w:t xml:space="preserve">J Fam Econ Iss</w:t>
+      </w:r>
+      <w:r>
+        <w:t xml:space="preserve"> </w:t>
+      </w:r>
+      <w:r>
+        <w:t xml:space="preserve">39</w:t>
+      </w:r>
+      <w:r>
+        <w:t xml:space="preserve"> </w:t>
+      </w:r>
+      <w:r>
+        <w:t xml:space="preserve">(2018). DOI:</w:t>
+      </w:r>
+      <w:r>
+        <w:t xml:space="preserve"> </w:t>
+      </w:r>
+      <w:hyperlink r:id="rId42">
+        <w:r>
+          <w:rPr>
+            <w:rStyle w:val="Hyperkobling"/>
+          </w:rPr>
+          <w:t xml:space="preserve">10/gdhdg8</w:t>
+        </w:r>
+      </w:hyperlink>
+      <w:r>
         <w:t xml:space="preserve">.</w:t>
       </w:r>
     </w:p>
@@ -6662,25 +6837,87 @@
         <w:pStyle w:val="Brdtekst"/>
       </w:pPr>
       <w:r>
-        <w:t xml:space="preserve">[2] S. A. Nilsen, I. Kvestad, S. B. Randal, et al. </w:t>
+        <w:t xml:space="preserve">[6] S. C. Smid, J. J. Hox, E. R. Heiervang, et al. </w:t>
       </w:r>
       <w:r>
         <w:t xml:space="preserve">“</w:t>
       </w:r>
       <w:r>
-        <w:t xml:space="preserve">Mental Health among</w:t>
-      </w:r>
-      <w:r>
-        <w:t xml:space="preserve"> </w:t>
-      </w:r>
-      <w:r>
-        <w:t xml:space="preserve">Unaccompanied Refugee Minors after Settling in Norway: A Matched</w:t>
-      </w:r>
-      <w:r>
-        <w:t xml:space="preserve"> </w:t>
-      </w:r>
-      <w:r>
-        <w:t xml:space="preserve">Cross-Sectional Study</w:t>
+        <w:t xml:space="preserve">Measurement</w:t>
+      </w:r>
+      <w:r>
+        <w:t xml:space="preserve"> </w:t>
+      </w:r>
+      <w:r>
+        <w:t xml:space="preserve">Equivalence and Convergent Validity of a Mental Health Rating Scale</w:t>
+      </w:r>
+      <w:r>
+        <w:t xml:space="preserve">”</w:t>
+      </w:r>
+      <w:r>
+        <w:t xml:space="preserve">.</w:t>
+      </w:r>
+      <w:r>
+        <w:t xml:space="preserve"> </w:t>
+      </w:r>
+      <w:r>
+        <w:t xml:space="preserve">In:</w:t>
+      </w:r>
+      <w:r>
+        <w:t xml:space="preserve"> </w:t>
+      </w:r>
+      <w:r>
+        <w:rPr>
+          <w:iCs/>
+          <w:i/>
+        </w:rPr>
+        <w:t xml:space="preserve">Assessment</w:t>
+      </w:r>
+      <w:r>
+        <w:t xml:space="preserve"> </w:t>
+      </w:r>
+      <w:r>
+        <w:t xml:space="preserve">(2018). DOI:</w:t>
+      </w:r>
+      <w:r>
+        <w:t xml:space="preserve"> </w:t>
+      </w:r>
+      <w:hyperlink r:id="rId43">
+        <w:r>
+          <w:rPr>
+            <w:rStyle w:val="Hyperkobling"/>
+          </w:rPr>
+          <w:t xml:space="preserve">10/gfdbww</w:t>
+        </w:r>
+      </w:hyperlink>
+      <w:r>
+        <w:t xml:space="preserve">.</w:t>
+      </w:r>
+    </w:p>
+    <w:p>
+      <w:pPr>
+        <w:pStyle w:val="Brdtekst"/>
+      </w:pPr>
+      <w:r>
+        <w:t xml:space="preserve">[7] A. Arntzen, T. Bøe, E. Dahl, et al. </w:t>
+      </w:r>
+      <w:r>
+        <w:t xml:space="preserve">“</w:t>
+      </w:r>
+      <w:r>
+        <w:t xml:space="preserve">29 Recommendations to Combat</w:t>
+      </w:r>
+      <w:r>
+        <w:t xml:space="preserve"> </w:t>
+      </w:r>
+      <w:r>
+        <w:t xml:space="preserve">Social Inequalities in Health. The Norwegian Council on Social</w:t>
+      </w:r>
+      <w:r>
+        <w:t xml:space="preserve"> </w:t>
+      </w:r>
+      <w:r>
+        <w:t xml:space="preserve">Inequalities in Health</w:t>
       </w:r>
       <w:r>
         <w:t xml:space="preserve">”</w:t>
@@ -6702,131 +6939,7 @@
         <w:t xml:space="preserve"> </w:t>
       </w:r>
       <w:r>
-        <w:t xml:space="preserve">(Jun. 09, 2022).</w:t>
-      </w:r>
-      <w:r>
-        <w:t xml:space="preserve"> </w:t>
-      </w:r>
-      <w:r>
-        <w:t xml:space="preserve">DOI:</w:t>
-      </w:r>
-      <w:r>
-        <w:t xml:space="preserve"> </w:t>
-      </w:r>
-      <w:hyperlink r:id="rId42">
-        <w:r>
-          <w:rPr>
-            <w:rStyle w:val="Hyperkobling"/>
-          </w:rPr>
-          <w:t xml:space="preserve">10/gqbvsw</w:t>
-        </w:r>
-      </w:hyperlink>
-      <w:r>
-        <w:t xml:space="preserve">.</w:t>
-      </w:r>
-    </w:p>
-    <w:p>
-      <w:pPr>
-        <w:pStyle w:val="Brdtekst"/>
-      </w:pPr>
-      <w:r>
-        <w:t xml:space="preserve">[3] K. G. Askeland, T. Bøe, B. Sivertsen, et al. </w:t>
-      </w:r>
-      <w:r>
-        <w:t xml:space="preserve">“</w:t>
-      </w:r>
-      <w:r>
-        <w:t xml:space="preserve">Association of</w:t>
-      </w:r>
-      <w:r>
-        <w:t xml:space="preserve"> </w:t>
-      </w:r>
-      <w:r>
-        <w:t xml:space="preserve">Depressive Symptoms in Late Adolescence and School Dropout</w:t>
-      </w:r>
-      <w:r>
-        <w:t xml:space="preserve">”</w:t>
-      </w:r>
-      <w:r>
-        <w:t xml:space="preserve">. In:</w:t>
-      </w:r>
-      <w:r>
-        <w:t xml:space="preserve"> </w:t>
-      </w:r>
-      <w:r>
-        <w:rPr>
-          <w:iCs/>
-          <w:i/>
-        </w:rPr>
-        <w:t xml:space="preserve">School Mental Health</w:t>
-      </w:r>
-      <w:r>
-        <w:t xml:space="preserve"> </w:t>
-      </w:r>
-      <w:r>
-        <w:t xml:space="preserve">(May. 06, 2022). DOI:</w:t>
-      </w:r>
-      <w:r>
-        <w:t xml:space="preserve"> </w:t>
-      </w:r>
-      <w:hyperlink r:id="rId43">
-        <w:r>
-          <w:rPr>
-            <w:rStyle w:val="Hyperkobling"/>
-          </w:rPr>
-          <w:t xml:space="preserve">10/gp5332</w:t>
-        </w:r>
-      </w:hyperlink>
-      <w:r>
-        <w:t xml:space="preserve">.</w:t>
-      </w:r>
-    </w:p>
-    <w:p>
-      <w:pPr>
-        <w:pStyle w:val="Brdtekst"/>
-      </w:pPr>
-      <w:r>
-        <w:t xml:space="preserve">[4] J. C. Skogen, T. Bøe, T. R. Finserås, et al. </w:t>
-      </w:r>
-      <w:r>
-        <w:t xml:space="preserve">“</w:t>
-      </w:r>
-      <w:r>
-        <w:t xml:space="preserve">Lower Subjective</w:t>
-      </w:r>
-      <w:r>
-        <w:t xml:space="preserve"> </w:t>
-      </w:r>
-      <w:r>
-        <w:t xml:space="preserve">Socioeconomic Status Is Associated With Increased Risk of Reporting</w:t>
-      </w:r>
-      <w:r>
-        <w:t xml:space="preserve"> </w:t>
-      </w:r>
-      <w:r>
-        <w:t xml:space="preserve">Negative Experiences on Social Media. Findings From the</w:t>
-      </w:r>
-      <w:r>
-        <w:t xml:space="preserve">”</w:t>
-      </w:r>
-      <w:r>
-        <w:t xml:space="preserve">LifeOnSoMe”-Study”. In:</w:t>
-      </w:r>
-      <w:r>
-        <w:t xml:space="preserve"> </w:t>
-      </w:r>
-      <w:r>
-        <w:rPr>
-          <w:iCs/>
-          <w:i/>
-        </w:rPr>
-        <w:t xml:space="preserve">Front Public Health</w:t>
-      </w:r>
-      <w:r>
-        <w:t xml:space="preserve"> </w:t>
-      </w:r>
-      <w:r>
-        <w:t xml:space="preserve">10 (2022). DOI:</w:t>
+        <w:t xml:space="preserve">47 (2019). DOI:</w:t>
       </w:r>
       <w:r>
         <w:t xml:space="preserve"> </w:t>
@@ -6836,11 +6949,11 @@
           <w:rPr>
             <w:rStyle w:val="Hyperkobling"/>
           </w:rPr>
-          <w:t xml:space="preserve">10/gqbvcs</w:t>
+          <w:t xml:space="preserve">10/gf74rf</w:t>
         </w:r>
       </w:hyperlink>
       <w:r>
-        <w:t xml:space="preserve">. pmid: pmid.</w:t>
+        <w:t xml:space="preserve">.</w:t>
       </w:r>
     </w:p>
     <w:p>
@@ -6848,31 +6961,25 @@
         <w:pStyle w:val="Brdtekst"/>
       </w:pPr>
       <w:r>
-        <w:t xml:space="preserve">[5] O. Heradstveit, B. S. M. Haugland, S. A. Nilsen, et al. </w:t>
+        <w:t xml:space="preserve">[8] T. Bøe, M. Hysing, K. J. Lønning, et al. </w:t>
       </w:r>
       <w:r>
         <w:t xml:space="preserve">“</w:t>
       </w:r>
       <w:r>
-        <w:t xml:space="preserve">Parental</w:t>
-      </w:r>
-      <w:r>
-        <w:t xml:space="preserve"> </w:t>
-      </w:r>
-      <w:r>
-        <w:t xml:space="preserve">Mental Illness as a Risk Factor for Adolescent Psychiatric Disorders: A</w:t>
-      </w:r>
-      <w:r>
-        <w:t xml:space="preserve"> </w:t>
-      </w:r>
-      <w:r>
-        <w:t xml:space="preserve">Registry-Based Study of Specialized Child and Adolescent Health</w:t>
-      </w:r>
-      <w:r>
-        <w:t xml:space="preserve"> </w:t>
-      </w:r>
-      <w:r>
-        <w:t xml:space="preserve">Services</w:t>
+        <w:t xml:space="preserve">Financial Difficulties</w:t>
+      </w:r>
+      <w:r>
+        <w:t xml:space="preserve"> </w:t>
+      </w:r>
+      <w:r>
+        <w:t xml:space="preserve">and Student Health: Results from a National Cross-Sectional Survey of</w:t>
+      </w:r>
+      <w:r>
+        <w:t xml:space="preserve"> </w:t>
+      </w:r>
+      <w:r>
+        <w:t xml:space="preserve">Norwegian College and University Students</w:t>
       </w:r>
       <w:r>
         <w:t xml:space="preserve">”</w:t>
@@ -6888,13 +6995,27 @@
           <w:iCs/>
           <w:i/>
         </w:rPr>
-        <w:t xml:space="preserve">Child Youth Serv.</w:t>
-      </w:r>
-      <w:r>
-        <w:t xml:space="preserve"> </w:t>
-      </w:r>
-      <w:r>
-        <w:t xml:space="preserve">0 (Nov. 08, 2021). DOI:</w:t>
+        <w:t xml:space="preserve">Mental Health &amp;</w:t>
+      </w:r>
+      <w:r>
+        <w:rPr>
+          <w:iCs/>
+          <w:i/>
+        </w:rPr>
+        <w:t xml:space="preserve"> </w:t>
+      </w:r>
+      <w:r>
+        <w:rPr>
+          <w:iCs/>
+          <w:i/>
+        </w:rPr>
+        <w:t xml:space="preserve">Prevention</w:t>
+      </w:r>
+      <w:r>
+        <w:t xml:space="preserve"> </w:t>
+      </w:r>
+      <w:r>
+        <w:t xml:space="preserve">(2020). DOI:</w:t>
       </w:r>
       <w:r>
         <w:t xml:space="preserve"> </w:t>
@@ -6904,7 +7025,7 @@
           <w:rPr>
             <w:rStyle w:val="Hyperkobling"/>
           </w:rPr>
-          <w:t xml:space="preserve">10/gnc7sp</w:t>
+          <w:t xml:space="preserve">10/ghrkfn</w:t>
         </w:r>
       </w:hyperlink>
       <w:r>
@@ -6916,7 +7037,7 @@
         <w:pStyle w:val="Brdtekst"/>
       </w:pPr>
       <w:r>
-        <w:t xml:space="preserve">[6] T. Bøe, M. Hysing, K. G. Askeland, et al. </w:t>
+        <w:t xml:space="preserve">[9] T. Bøe, M. Hysing, K. G. Askeland, et al. </w:t>
       </w:r>
       <w:r>
         <w:t xml:space="preserve">“</w:t>
@@ -6956,13 +7077,27 @@
           <w:iCs/>
           <w:i/>
         </w:rPr>
-        <w:t xml:space="preserve">Health�Serv�Insights</w:t>
-      </w:r>
-      <w:r>
-        <w:t xml:space="preserve"> </w:t>
-      </w:r>
-      <w:r>
-        <w:t xml:space="preserve">14 (Jan. 01, 2021). DOI:</w:t>
+        <w:t xml:space="preserve">Health</w:t>
+      </w:r>
+      <w:r>
+        <w:rPr>
+          <w:iCs/>
+          <w:i/>
+        </w:rPr>
+        <w:t xml:space="preserve">Serv</w:t>
+      </w:r>
+      <w:r>
+        <w:rPr>
+          <w:iCs/>
+          <w:i/>
+        </w:rPr>
+        <w:t xml:space="preserve">Insights</w:t>
+      </w:r>
+      <w:r>
+        <w:t xml:space="preserve"> </w:t>
+      </w:r>
+      <w:r>
+        <w:t xml:space="preserve">14 (2021). DOI:</w:t>
       </w:r>
       <w:r>
         <w:t xml:space="preserve"> </w:t>
@@ -6984,7 +7119,7 @@
         <w:pStyle w:val="Brdtekst"/>
       </w:pPr>
       <w:r>
-        <w:t xml:space="preserve">[7] T. Bøe, E. R. Heiervang, K. M. Stormark, et al. </w:t>
+        <w:t xml:space="preserve">[10] T. Bøe, E. R. Heiervang, K. M. Stormark, et al. </w:t>
       </w:r>
       <w:r>
         <w:t xml:space="preserve">“</w:t>
@@ -7048,11 +7183,319 @@
       </w:r>
     </w:p>
     <w:p>
+      <w:r>
+        <w:br w:type="page"/>
+      </w:r>
+    </w:p>
+    <w:bookmarkEnd w:id="48"/>
+    <w:bookmarkEnd w:id="49"/>
+    <w:bookmarkStart w:id="106" w:name="list-of-publications"/>
+    <w:p>
+      <w:pPr>
+        <w:pStyle w:val="Overskrift1"/>
+      </w:pPr>
+      <w:r>
+        <w:t xml:space="preserve">LIST OF PUBLICATIONS</w:t>
+      </w:r>
+    </w:p>
+    <w:bookmarkStart w:id="51" w:name="phd-thesis"/>
+    <w:p>
+      <w:pPr>
+        <w:pStyle w:val="Overskrift2"/>
+      </w:pPr>
+      <w:r>
+        <w:t xml:space="preserve">PhD Thesis</w:t>
+      </w:r>
+    </w:p>
+    <w:p>
+      <w:pPr>
+        <w:pStyle w:val="FirstParagraph"/>
+      </w:pPr>
+      <w:r>
+        <w:t xml:space="preserve">[1] T. Bøe.</w:t>
+      </w:r>
+      <w:r>
+        <w:t xml:space="preserve"> </w:t>
+      </w:r>
+      <w:r>
+        <w:t xml:space="preserve">“</w:t>
+      </w:r>
+      <w:r>
+        <w:t xml:space="preserve">Socioeconomic Status and Mental Health in Children and</w:t>
+      </w:r>
+      <w:r>
+        <w:t xml:space="preserve"> </w:t>
+      </w:r>
+      <w:r>
+        <w:t xml:space="preserve">Adolescents</w:t>
+      </w:r>
+      <w:r>
+        <w:t xml:space="preserve">”</w:t>
+      </w:r>
+      <w:r>
+        <w:t xml:space="preserve">. PhD thesis. Department of Clinical Psychology, The</w:t>
+      </w:r>
+      <w:r>
+        <w:t xml:space="preserve"> </w:t>
+      </w:r>
+      <w:r>
+        <w:t xml:space="preserve">University of Bergen, Norway.</w:t>
+      </w:r>
+      <w:r>
+        <w:t xml:space="preserve"> </w:t>
+      </w:r>
+      <w:hyperlink r:id="rId50">
+        <w:r>
+          <w:rPr>
+            <w:rStyle w:val="Hyperkobling"/>
+          </w:rPr>
+          <w:t xml:space="preserve">http://hdl.handle.net/1956/7697</w:t>
+        </w:r>
+      </w:hyperlink>
+      <w:r>
+        <w:t xml:space="preserve">:</w:t>
+      </w:r>
+      <w:r>
+        <w:t xml:space="preserve"> </w:t>
+      </w:r>
+      <w:r>
+        <w:t xml:space="preserve">University of Bergen, 2013.</w:t>
+      </w:r>
+    </w:p>
+    <w:bookmarkEnd w:id="51"/>
+    <w:bookmarkStart w:id="98" w:name="refereed-research-papers"/>
+    <w:p>
+      <w:pPr>
+        <w:pStyle w:val="Overskrift2"/>
+      </w:pPr>
+      <w:r>
+        <w:t xml:space="preserve">Refereed research papers</w:t>
+      </w:r>
+    </w:p>
+    <w:p>
+      <w:pPr>
+        <w:pStyle w:val="FirstParagraph"/>
+      </w:pPr>
+      <w:r>
+        <w:t xml:space="preserve">[1] O. Heradstveit, B. S. M. Haugland, S. A. Nilsen, et al. </w:t>
+      </w:r>
+      <w:r>
+        <w:t xml:space="preserve">“</w:t>
+      </w:r>
+      <w:r>
+        <w:t xml:space="preserve">Parental</w:t>
+      </w:r>
+      <w:r>
+        <w:t xml:space="preserve"> </w:t>
+      </w:r>
+      <w:r>
+        <w:t xml:space="preserve">Mental Illness as a Risk Factor for Adolescent Psychiatric Disorders: A</w:t>
+      </w:r>
+      <w:r>
+        <w:t xml:space="preserve"> </w:t>
+      </w:r>
+      <w:r>
+        <w:t xml:space="preserve">Registry-Based Study of Specialized Child and Adolescent Health</w:t>
+      </w:r>
+      <w:r>
+        <w:t xml:space="preserve"> </w:t>
+      </w:r>
+      <w:r>
+        <w:t xml:space="preserve">Services</w:t>
+      </w:r>
+      <w:r>
+        <w:t xml:space="preserve">”</w:t>
+      </w:r>
+      <w:r>
+        <w:t xml:space="preserve">. In:</w:t>
+      </w:r>
+      <w:r>
+        <w:t xml:space="preserve"> </w:t>
+      </w:r>
+      <w:r>
+        <w:rPr>
+          <w:iCs/>
+          <w:i/>
+        </w:rPr>
+        <w:t xml:space="preserve">Child Youth Serv.</w:t>
+      </w:r>
+      <w:r>
+        <w:t xml:space="preserve"> </w:t>
+      </w:r>
+      <w:r>
+        <w:t xml:space="preserve">0 (Nov. 08, 2021). DOI:</w:t>
+      </w:r>
+      <w:r>
+        <w:t xml:space="preserve"> </w:t>
+      </w:r>
+      <w:hyperlink r:id="rId52">
+        <w:r>
+          <w:rPr>
+            <w:rStyle w:val="Hyperkobling"/>
+          </w:rPr>
+          <w:t xml:space="preserve">10/gnc7sp</w:t>
+        </w:r>
+      </w:hyperlink>
+      <w:r>
+        <w:t xml:space="preserve">.</w:t>
+      </w:r>
+    </w:p>
+    <w:p>
       <w:pPr>
         <w:pStyle w:val="Brdtekst"/>
       </w:pPr>
       <w:r>
-        <w:t xml:space="preserve">[8] I. Kvestad, T. Bøe, N. Sayyad, et al. </w:t>
+        <w:t xml:space="preserve">[2] T. Bøe, M. Hysing, K. G. Askeland, et al. </w:t>
+      </w:r>
+      <w:r>
+        <w:t xml:space="preserve">“</w:t>
+      </w:r>
+      <w:r>
+        <w:t xml:space="preserve">Do Parental</w:t>
+      </w:r>
+      <w:r>
+        <w:t xml:space="preserve"> </w:t>
+      </w:r>
+      <w:r>
+        <w:t xml:space="preserve">Education-Related Inequality Matter in Child and Adolescent Utilization</w:t>
+      </w:r>
+      <w:r>
+        <w:t xml:space="preserve"> </w:t>
+      </w:r>
+      <w:r>
+        <w:t xml:space="preserve">of Mental Health Services: Results From a Norwegian Register Linkage</w:t>
+      </w:r>
+      <w:r>
+        <w:t xml:space="preserve"> </w:t>
+      </w:r>
+      <w:r>
+        <w:t xml:space="preserve">Study</w:t>
+      </w:r>
+      <w:r>
+        <w:t xml:space="preserve">”</w:t>
+      </w:r>
+      <w:r>
+        <w:t xml:space="preserve">. In:</w:t>
+      </w:r>
+      <w:r>
+        <w:t xml:space="preserve"> </w:t>
+      </w:r>
+      <w:r>
+        <w:rPr>
+          <w:iCs/>
+          <w:i/>
+        </w:rPr>
+        <w:t xml:space="preserve">Health</w:t>
+      </w:r>
+      <w:r>
+        <w:rPr>
+          <w:iCs/>
+          <w:i/>
+        </w:rPr>
+        <w:t xml:space="preserve">Serv</w:t>
+      </w:r>
+      <w:r>
+        <w:rPr>
+          <w:iCs/>
+          <w:i/>
+        </w:rPr>
+        <w:t xml:space="preserve">Insights</w:t>
+      </w:r>
+      <w:r>
+        <w:t xml:space="preserve"> </w:t>
+      </w:r>
+      <w:r>
+        <w:t xml:space="preserve">14 (Jan. 01, 2021). DOI:</w:t>
+      </w:r>
+      <w:r>
+        <w:t xml:space="preserve"> </w:t>
+      </w:r>
+      <w:hyperlink r:id="rId46">
+        <w:r>
+          <w:rPr>
+            <w:rStyle w:val="Hyperkobling"/>
+          </w:rPr>
+          <w:t xml:space="preserve">10/gnr9hz</w:t>
+        </w:r>
+      </w:hyperlink>
+      <w:r>
+        <w:t xml:space="preserve">.</w:t>
+      </w:r>
+    </w:p>
+    <w:p>
+      <w:pPr>
+        <w:pStyle w:val="Brdtekst"/>
+      </w:pPr>
+      <w:r>
+        <w:t xml:space="preserve">[3] T. Bøe, E. R. Heiervang, K. M. Stormark, et al. </w:t>
+      </w:r>
+      <w:r>
+        <w:t xml:space="preserve">“</w:t>
+      </w:r>
+      <w:r>
+        <w:t xml:space="preserve">Prevalence of</w:t>
+      </w:r>
+      <w:r>
+        <w:t xml:space="preserve"> </w:t>
+      </w:r>
+      <w:r>
+        <w:t xml:space="preserve">Psychiatric Disorders in Norwegian 10-14-Year-Olds: Results from a</w:t>
+      </w:r>
+      <w:r>
+        <w:t xml:space="preserve"> </w:t>
+      </w:r>
+      <w:r>
+        <w:t xml:space="preserve">Cross-Sectional Study</w:t>
+      </w:r>
+      <w:r>
+        <w:t xml:space="preserve">”</w:t>
+      </w:r>
+      <w:r>
+        <w:t xml:space="preserve">. In:</w:t>
+      </w:r>
+      <w:r>
+        <w:t xml:space="preserve"> </w:t>
+      </w:r>
+      <w:r>
+        <w:rPr>
+          <w:iCs/>
+          <w:i/>
+        </w:rPr>
+        <w:t xml:space="preserve">PLoS ONE</w:t>
+      </w:r>
+      <w:r>
+        <w:t xml:space="preserve"> </w:t>
+      </w:r>
+      <w:r>
+        <w:t xml:space="preserve">16 (2021). Ed. by E. U. Syed.</w:t>
+      </w:r>
+      <w:r>
+        <w:t xml:space="preserve"> </w:t>
+      </w:r>
+      <w:r>
+        <w:t xml:space="preserve">DOI:</w:t>
+      </w:r>
+      <w:r>
+        <w:t xml:space="preserve"> </w:t>
+      </w:r>
+      <w:hyperlink r:id="rId47">
+        <w:r>
+          <w:rPr>
+            <w:rStyle w:val="Hyperkobling"/>
+          </w:rPr>
+          <w:t xml:space="preserve">10/gjh85b</w:t>
+        </w:r>
+      </w:hyperlink>
+      <w:r>
+        <w:t xml:space="preserve">.</w:t>
+      </w:r>
+    </w:p>
+    <w:p>
+      <w:pPr>
+        <w:pStyle w:val="Brdtekst"/>
+      </w:pPr>
+      <w:r>
+        <w:t xml:space="preserve">[4] I. Kvestad, T. Bøe, N. Sayyad, et al. </w:t>
       </w:r>
       <w:r>
         <w:t xml:space="preserve">“</w:t>
@@ -7111,7 +7554,7 @@
       <w:r>
         <w:t xml:space="preserve"> </w:t>
       </w:r>
-      <w:hyperlink r:id="rId48">
+      <w:hyperlink r:id="rId53">
         <w:r>
           <w:rPr>
             <w:rStyle w:val="Hyperkobling"/>
@@ -7128,7 +7571,7 @@
         <w:pStyle w:val="Brdtekst"/>
       </w:pPr>
       <w:r>
-        <w:t xml:space="preserve">[9] I. Kvestad, S. B. Randal, N. Sayyad, et al. </w:t>
+        <w:t xml:space="preserve">[5] I. Kvestad, S. B. Randal, N. Sayyad, et al. </w:t>
       </w:r>
       <w:r>
         <w:t xml:space="preserve">“</w:t>
@@ -7140,13 +7583,19 @@
         <w:t xml:space="preserve"> </w:t>
       </w:r>
       <w:r>
-        <w:t xml:space="preserve">to Independence – A Study of Unaccompanied Minor Refugees Settled in a</w:t>
-      </w:r>
-      <w:r>
-        <w:t xml:space="preserve"> </w:t>
-      </w:r>
-      <w:r>
-        <w:t xml:space="preserve">Norwegian City Municipality</w:t>
+        <w:t xml:space="preserve">to Independence</w:t>
+      </w:r>
+      <w:r>
+        <w:t xml:space="preserve"> </w:t>
+      </w:r>
+      <w:r>
+        <w:t xml:space="preserve">A Study of Unaccompanied Minor Refugees</w:t>
+      </w:r>
+      <w:r>
+        <w:t xml:space="preserve"> </w:t>
+      </w:r>
+      <w:r>
+        <w:t xml:space="preserve">Settled in a Norwegian City Municipality</w:t>
       </w:r>
       <w:r>
         <w:t xml:space="preserve">”</w:t>
@@ -7173,7 +7622,7 @@
       <w:r>
         <w:t xml:space="preserve"> </w:t>
       </w:r>
-      <w:hyperlink r:id="rId49">
+      <w:hyperlink r:id="rId54">
         <w:r>
           <w:rPr>
             <w:rStyle w:val="Hyperkobling"/>
@@ -7190,7 +7639,7 @@
         <w:pStyle w:val="Brdtekst"/>
       </w:pPr>
       <w:r>
-        <w:t xml:space="preserve">[10] C. Lysenstøen, T. Bøe, G. J. Hjetland, et al. </w:t>
+        <w:t xml:space="preserve">[6] C. Lysenstøen, T. Bøe, G. J. Hjetland, et al. </w:t>
       </w:r>
       <w:r>
         <w:t xml:space="preserve">“</w:t>
@@ -7230,21 +7679,7 @@
         <w:t xml:space="preserve"> </w:t>
       </w:r>
       <w:r>
-        <w:t xml:space="preserve">(2021). DOI:</w:t>
-      </w:r>
-      <w:r>
-        <w:t xml:space="preserve"> </w:t>
-      </w:r>
-      <w:hyperlink r:id="rId50">
-        <w:r>
-          <w:rPr>
-            <w:rStyle w:val="Hyperkobling"/>
-          </w:rPr>
-          <w:t xml:space="preserve">10/gqsmk4</w:t>
-        </w:r>
-      </w:hyperlink>
-      <w:r>
-        <w:t xml:space="preserve">.</w:t>
+        <w:t xml:space="preserve">(2021).</w:t>
       </w:r>
     </w:p>
     <w:p>
@@ -7252,7 +7687,7 @@
         <w:pStyle w:val="Brdtekst"/>
       </w:pPr>
       <w:r>
-        <w:t xml:space="preserve">[11] Y. Moussavi, G. J. Wergeland, T. Bøe, et al. </w:t>
+        <w:t xml:space="preserve">[7] Y. Moussavi, G. J. Wergeland, T. Bøe, et al. </w:t>
       </w:r>
       <w:r>
         <w:t xml:space="preserve">“</w:t>
@@ -7297,7 +7732,7 @@
       <w:r>
         <w:t xml:space="preserve"> </w:t>
       </w:r>
-      <w:hyperlink r:id="rId51">
+      <w:hyperlink r:id="rId55">
         <w:r>
           <w:rPr>
             <w:rStyle w:val="Hyperkobling"/>
@@ -7314,31 +7749,46 @@
         <w:pStyle w:val="Brdtekst"/>
       </w:pPr>
       <w:r>
-        <w:t xml:space="preserve">[12] S. Nawar, S. B. Randal, T. Bøe, et al. </w:t>
+        <w:t xml:space="preserve">[8] S. Nawar, S. B. Randal, T. Bøe, et al. </w:t>
       </w:r>
       <w:r>
         <w:t xml:space="preserve">“</w:t>
       </w:r>
       <w:r>
-        <w:t xml:space="preserve">Det var godt å si det jeg</w:t>
-      </w:r>
-      <w:r>
-        <w:t xml:space="preserve"> </w:t>
-      </w:r>
-      <w:r>
-        <w:t xml:space="preserve">hadde på hjertet</w:t>
+        <w:t xml:space="preserve">Det var godt</w:t>
+      </w:r>
+      <w:r>
+        <w:t xml:space="preserve"> </w:t>
+      </w:r>
+      <w:r>
+        <w:t xml:space="preserve">si det jeg</w:t>
+      </w:r>
+      <w:r>
+        <w:t xml:space="preserve"> </w:t>
+      </w:r>
+      <w:r>
+        <w:t xml:space="preserve">hadde p</w:t>
+      </w:r>
+      <w:r>
+        <w:t xml:space="preserve">hjertet</w:t>
       </w:r>
       <w:r>
         <w:t xml:space="preserve">”</w:t>
       </w:r>
       <w:r>
-        <w:t xml:space="preserve">. Når stemmen til enslige mindreårige flyktninger</w:t>
-      </w:r>
-      <w:r>
-        <w:t xml:space="preserve"> </w:t>
-      </w:r>
-      <w:r>
-        <w:t xml:space="preserve">bidrar til tjenesteutvikling og ny kunnskap”. In:</w:t>
+        <w:t xml:space="preserve">. N</w:t>
+      </w:r>
+      <w:r>
+        <w:t xml:space="preserve">r stemmen til enslige mindre</w:t>
+      </w:r>
+      <w:r>
+        <w:t xml:space="preserve">rige</w:t>
+      </w:r>
+      <w:r>
+        <w:t xml:space="preserve"> </w:t>
+      </w:r>
+      <w:r>
+        <w:t xml:space="preserve">flyktninger bidrar til tjenesteutvikling og ny kunnskap”. In:</w:t>
       </w:r>
       <w:r>
         <w:t xml:space="preserve"> </w:t>
@@ -7348,7 +7798,21 @@
           <w:iCs/>
           <w:i/>
         </w:rPr>
-        <w:t xml:space="preserve">Nor. Barnevern</w:t>
+        <w:t xml:space="preserve">Nor.</w:t>
+      </w:r>
+      <w:r>
+        <w:rPr>
+          <w:iCs/>
+          <w:i/>
+        </w:rPr>
+        <w:t xml:space="preserve"> </w:t>
+      </w:r>
+      <w:r>
+        <w:rPr>
+          <w:iCs/>
+          <w:i/>
+        </w:rPr>
+        <w:t xml:space="preserve">Barnevern</w:t>
       </w:r>
       <w:r>
         <w:t xml:space="preserve"> </w:t>
@@ -7362,31 +7826,25 @@
         <w:pStyle w:val="Brdtekst"/>
       </w:pPr>
       <w:r>
-        <w:t xml:space="preserve">[13] S. A. Nilsen, K. G. Askeland, D. P. J. Loro, et al. </w:t>
+        <w:t xml:space="preserve">[9] S. A. Nilsen, K. G. Askeland, D. P. J. Loro, et al. </w:t>
       </w:r>
       <w:r>
         <w:t xml:space="preserve">“</w:t>
       </w:r>
       <w:r>
-        <w:t xml:space="preserve">Mental</w:t>
-      </w:r>
-      <w:r>
-        <w:t xml:space="preserve"> </w:t>
-      </w:r>
-      <w:r>
-        <w:t xml:space="preserve">Health, Adverse Life Events and Health Service Use among Norwegian</w:t>
-      </w:r>
-      <w:r>
-        <w:t xml:space="preserve"> </w:t>
-      </w:r>
-      <w:r>
-        <w:t xml:space="preserve">Youth in the Child Welfare System: Results from a Population-Based</w:t>
-      </w:r>
-      <w:r>
-        <w:t xml:space="preserve"> </w:t>
-      </w:r>
-      <w:r>
-        <w:t xml:space="preserve">Study</w:t>
+        <w:t xml:space="preserve">Mental Health,</w:t>
+      </w:r>
+      <w:r>
+        <w:t xml:space="preserve"> </w:t>
+      </w:r>
+      <w:r>
+        <w:t xml:space="preserve">Adverse Life Events and Health Service Use among Norwegian Youth in the</w:t>
+      </w:r>
+      <w:r>
+        <w:t xml:space="preserve"> </w:t>
+      </w:r>
+      <w:r>
+        <w:t xml:space="preserve">Child Welfare System: Results from a Population-Based Study</w:t>
       </w:r>
       <w:r>
         <w:t xml:space="preserve">”</w:t>
@@ -7413,7 +7871,7 @@
       <w:r>
         <w:t xml:space="preserve"> </w:t>
       </w:r>
-      <w:hyperlink r:id="rId52">
+      <w:hyperlink r:id="rId56">
         <w:r>
           <w:rPr>
             <w:rStyle w:val="Hyperkobling"/>
@@ -7430,7 +7888,7 @@
         <w:pStyle w:val="Brdtekst"/>
       </w:pPr>
       <w:r>
-        <w:t xml:space="preserve">[14] L. Sand, T. Bøe, R. Shafran, et al. </w:t>
+        <w:t xml:space="preserve">[10] L. Sand, T. Bøe, R. Shafran, et al. </w:t>
       </w:r>
       <w:r>
         <w:t xml:space="preserve">“</w:t>
@@ -7475,7 +7933,7 @@
       <w:r>
         <w:t xml:space="preserve"> </w:t>
       </w:r>
-      <w:hyperlink r:id="rId53">
+      <w:hyperlink r:id="rId57">
         <w:r>
           <w:rPr>
             <w:rStyle w:val="Hyperkobling"/>
@@ -7492,7 +7950,7 @@
         <w:pStyle w:val="Brdtekst"/>
       </w:pPr>
       <w:r>
-        <w:t xml:space="preserve">[15] J. C. Skogen, G. J. Hjetland, T. Bøe, et al. </w:t>
+        <w:t xml:space="preserve">[11] J. C. Skogen, G. J. Hjetland, T. Bøe, et al. </w:t>
       </w:r>
       <w:r>
         <w:t xml:space="preserve">“</w:t>
@@ -7543,7 +8001,7 @@
       <w:r>
         <w:t xml:space="preserve"> </w:t>
       </w:r>
-      <w:hyperlink r:id="rId54">
+      <w:hyperlink r:id="rId58">
         <w:r>
           <w:rPr>
             <w:rStyle w:val="Hyperkobling"/>
@@ -7560,7 +8018,7 @@
         <w:pStyle w:val="Brdtekst"/>
       </w:pPr>
       <w:r>
-        <w:t xml:space="preserve">[16] K. G. Askeland, T. Bøe, A. J. Lundervold, et al. </w:t>
+        <w:t xml:space="preserve">[12] K. G. Askeland, T. Bøe, A. J. Lundervold, et al. </w:t>
       </w:r>
       <w:r>
         <w:t xml:space="preserve">“</w:t>
@@ -7605,7 +8063,7 @@
       <w:r>
         <w:t xml:space="preserve"> </w:t>
       </w:r>
-      <w:hyperlink r:id="rId55">
+      <w:hyperlink r:id="rId59">
         <w:r>
           <w:rPr>
             <w:rStyle w:val="Hyperkobling"/>
@@ -7622,7 +8080,7 @@
         <w:pStyle w:val="Brdtekst"/>
       </w:pPr>
       <w:r>
-        <w:t xml:space="preserve">[17] K. G. Askeland, T. Bøe, K. Breivik, et al. </w:t>
+        <w:t xml:space="preserve">[13] K. G. Askeland, T. Bøe, K. Breivik, et al. </w:t>
       </w:r>
       <w:r>
         <w:t xml:space="preserve">“</w:t>
@@ -7667,7 +8125,7 @@
       <w:r>
         <w:t xml:space="preserve"> </w:t>
       </w:r>
-      <w:hyperlink r:id="rId56">
+      <w:hyperlink r:id="rId60">
         <w:r>
           <w:rPr>
             <w:rStyle w:val="Hyperkobling"/>
@@ -7684,7 +8142,7 @@
         <w:pStyle w:val="Brdtekst"/>
       </w:pPr>
       <w:r>
-        <w:t xml:space="preserve">[18] T. Bøe, M. Hysing, K. J. Lønning, et al. </w:t>
+        <w:t xml:space="preserve">[14] T. Bøe, M. Hysing, K. J. Lønning, et al. </w:t>
       </w:r>
       <w:r>
         <w:t xml:space="preserve">“</w:t>
@@ -7743,7 +8201,7 @@
       <w:r>
         <w:t xml:space="preserve"> </w:t>
       </w:r>
-      <w:hyperlink r:id="rId57">
+      <w:hyperlink r:id="rId45">
         <w:r>
           <w:rPr>
             <w:rStyle w:val="Hyperkobling"/>
@@ -7760,7 +8218,7 @@
         <w:pStyle w:val="Brdtekst"/>
       </w:pPr>
       <w:r>
-        <w:t xml:space="preserve">[19] O. Heradstveit, S. Haugland, M. Hysing, et al. </w:t>
+        <w:t xml:space="preserve">[15] O. Heradstveit, S. Haugland, M. Hysing, et al. </w:t>
       </w:r>
       <w:r>
         <w:t xml:space="preserve">“</w:t>
@@ -7819,7 +8277,7 @@
       <w:r>
         <w:t xml:space="preserve"> </w:t>
       </w:r>
-      <w:hyperlink r:id="rId58">
+      <w:hyperlink r:id="rId61">
         <w:r>
           <w:rPr>
             <w:rStyle w:val="Hyperkobling"/>
@@ -7836,7 +8294,7 @@
         <w:pStyle w:val="Brdtekst"/>
       </w:pPr>
       <w:r>
-        <w:t xml:space="preserve">[20] O. Heradstveit, M. Hysing, S. A. Nilsen, et al. </w:t>
+        <w:t xml:space="preserve">[16] O. Heradstveit, M. Hysing, S. A. Nilsen, et al. </w:t>
       </w:r>
       <w:r>
         <w:t xml:space="preserve">“</w:t>
@@ -7887,7 +8345,7 @@
       <w:r>
         <w:t xml:space="preserve"> </w:t>
       </w:r>
-      <w:hyperlink r:id="rId59">
+      <w:hyperlink r:id="rId62">
         <w:r>
           <w:rPr>
             <w:rStyle w:val="Hyperkobling"/>
@@ -7904,7 +8362,7 @@
         <w:pStyle w:val="Brdtekst"/>
       </w:pPr>
       <w:r>
-        <w:t xml:space="preserve">[21] M. Hysing, K. J. Petrie, T. Bøe, et al. </w:t>
+        <w:t xml:space="preserve">[17] M. Hysing, K. J. Petrie, T. Bøe, et al. </w:t>
       </w:r>
       <w:r>
         <w:t xml:space="preserve">“</w:t>
@@ -7949,7 +8407,7 @@
       <w:r>
         <w:t xml:space="preserve"> </w:t>
       </w:r>
-      <w:hyperlink r:id="rId60">
+      <w:hyperlink r:id="rId63">
         <w:r>
           <w:rPr>
             <w:rStyle w:val="Hyperkobling"/>
@@ -7966,7 +8424,7 @@
         <w:pStyle w:val="Brdtekst"/>
       </w:pPr>
       <w:r>
-        <w:t xml:space="preserve">[22] M. Hysing, O. Heradstveit, A. G. Harvey, et al. </w:t>
+        <w:t xml:space="preserve">[18] M. Hysing, O. Heradstveit, A. G. Harvey, et al. </w:t>
       </w:r>
       <w:r>
         <w:t xml:space="preserve">“</w:t>
@@ -8025,7 +8483,7 @@
       <w:r>
         <w:t xml:space="preserve"> </w:t>
       </w:r>
-      <w:hyperlink r:id="rId61">
+      <w:hyperlink r:id="rId64">
         <w:r>
           <w:rPr>
             <w:rStyle w:val="Hyperkobling"/>
@@ -8042,7 +8500,7 @@
         <w:pStyle w:val="Brdtekst"/>
       </w:pPr>
       <w:r>
-        <w:t xml:space="preserve">[23] M. Hysing, A. G. Harvey, T. Bøe, et al. </w:t>
+        <w:t xml:space="preserve">[19] M. Hysing, A. G. Harvey, T. Bøe, et al. </w:t>
       </w:r>
       <w:r>
         <w:t xml:space="preserve">“</w:t>
@@ -8087,7 +8545,7 @@
       <w:r>
         <w:t xml:space="preserve"> </w:t>
       </w:r>
-      <w:hyperlink r:id="rId62">
+      <w:hyperlink r:id="rId65">
         <w:r>
           <w:rPr>
             <w:rStyle w:val="Hyperkobling"/>
@@ -8104,7 +8562,7 @@
         <w:pStyle w:val="Brdtekst"/>
       </w:pPr>
       <w:r>
-        <w:t xml:space="preserve">[24] M. Jensen, S. C. Smid, and T. Bøe.</w:t>
+        <w:t xml:space="preserve">[20] M. Jensen, S. C. Smid, and T. Bøe.</w:t>
       </w:r>
       <w:r>
         <w:t xml:space="preserve"> </w:t>
@@ -8152,7 +8610,7 @@
       <w:r>
         <w:t xml:space="preserve"> </w:t>
       </w:r>
-      <w:hyperlink r:id="rId63">
+      <w:hyperlink r:id="rId66">
         <w:r>
           <w:rPr>
             <w:rStyle w:val="Hyperkobling"/>
@@ -8169,7 +8627,7 @@
         <w:pStyle w:val="Brdtekst"/>
       </w:pPr>
       <w:r>
-        <w:t xml:space="preserve">[25] E. Mølland, K. L. Vigsnes, T. Bøe, et al. </w:t>
+        <w:t xml:space="preserve">[21] E. Mølland, K. L. Vigsnes, T. Bøe, et al. </w:t>
       </w:r>
       <w:r>
         <w:t xml:space="preserve">“</w:t>
@@ -8222,7 +8680,7 @@
       <w:r>
         <w:t xml:space="preserve"> </w:t>
       </w:r>
-      <w:hyperlink r:id="rId64">
+      <w:hyperlink r:id="rId67">
         <w:r>
           <w:rPr>
             <w:rStyle w:val="Hyperkobling"/>
@@ -8245,7 +8703,7 @@
         <w:pStyle w:val="Brdtekst"/>
       </w:pPr>
       <w:r>
-        <w:t xml:space="preserve">[26] S. A. Nilsen, K. Breivik, B. Wold, et al. </w:t>
+        <w:t xml:space="preserve">[22] S. A. Nilsen, K. Breivik, B. Wold, et al. </w:t>
       </w:r>
       <w:r>
         <w:t xml:space="preserve">“</w:t>
@@ -8290,7 +8748,7 @@
       <w:r>
         <w:t xml:space="preserve"> </w:t>
       </w:r>
-      <w:hyperlink r:id="rId65">
+      <w:hyperlink r:id="rId68">
         <w:r>
           <w:rPr>
             <w:rStyle w:val="Hyperkobling"/>
@@ -8307,7 +8765,7 @@
         <w:pStyle w:val="Brdtekst"/>
       </w:pPr>
       <w:r>
-        <w:t xml:space="preserve">[27] A. Arntzen, T. Bøe, E. Dahl, et al. </w:t>
+        <w:t xml:space="preserve">[23] A. Arntzen, T. Bøe, E. Dahl, et al. </w:t>
       </w:r>
       <w:r>
         <w:t xml:space="preserve">“</w:t>
@@ -8352,7 +8810,7 @@
       <w:r>
         <w:t xml:space="preserve"> </w:t>
       </w:r>
-      <w:hyperlink r:id="rId66">
+      <w:hyperlink r:id="rId44">
         <w:r>
           <w:rPr>
             <w:rStyle w:val="Hyperkobling"/>
@@ -8369,7 +8827,7 @@
         <w:pStyle w:val="Brdtekst"/>
       </w:pPr>
       <w:r>
-        <w:t xml:space="preserve">[28] T. Bøe.</w:t>
+        <w:t xml:space="preserve">[24] T. Bøe.</w:t>
       </w:r>
       <w:r>
         <w:t xml:space="preserve"> </w:t>
@@ -8378,7 +8836,13 @@
         <w:t xml:space="preserve">“</w:t>
       </w:r>
       <w:r>
-        <w:t xml:space="preserve">For Barn Er Fattigdom Mer Enn Dårlig Råd</w:t>
+        <w:t xml:space="preserve">For Barn Er Fattigdom Mer Enn D</w:t>
+      </w:r>
+      <w:r>
+        <w:t xml:space="preserve">rlig R</w:t>
+      </w:r>
+      <w:r>
+        <w:t xml:space="preserve">d</w:t>
       </w:r>
       <w:r>
         <w:t xml:space="preserve">”</w:t>
@@ -8394,21 +8858,7 @@
           <w:iCs/>
           <w:i/>
         </w:rPr>
-        <w:t xml:space="preserve">Bergens</w:t>
-      </w:r>
-      <w:r>
-        <w:rPr>
-          <w:iCs/>
-          <w:i/>
-        </w:rPr>
-        <w:t xml:space="preserve"> </w:t>
-      </w:r>
-      <w:r>
-        <w:rPr>
-          <w:iCs/>
-          <w:i/>
-        </w:rPr>
-        <w:t xml:space="preserve">Tidende</w:t>
+        <w:t xml:space="preserve">Bergens Tidende</w:t>
       </w:r>
       <w:r>
         <w:t xml:space="preserve"> </w:t>
@@ -8419,7 +8869,7 @@
       <w:r>
         <w:t xml:space="preserve"> </w:t>
       </w:r>
-      <w:hyperlink r:id="rId67">
+      <w:hyperlink r:id="rId69">
         <w:r>
           <w:rPr>
             <w:rStyle w:val="Hyperkobling"/>
@@ -8436,7 +8886,7 @@
         <w:pStyle w:val="Brdtekst"/>
       </w:pPr>
       <w:r>
-        <w:t xml:space="preserve">[29] T. Bøe, K. J. Petrie, B. Sivertsen, et al. </w:t>
+        <w:t xml:space="preserve">[25] T. Bøe, K. J. Petrie, B. Sivertsen, et al. </w:t>
       </w:r>
       <w:r>
         <w:t xml:space="preserve">“</w:t>
@@ -8481,12 +8931,12 @@
       <w:r>
         <w:t xml:space="preserve"> </w:t>
       </w:r>
-      <w:hyperlink r:id="rId68">
+      <w:hyperlink r:id="rId70">
         <w:r>
           <w:rPr>
             <w:rStyle w:val="Hyperkobling"/>
           </w:rPr>
-          <w:t xml:space="preserve">10/ggbnbn</w:t>
+          <w:t xml:space="preserve">10.1016/j.ssmph.2019.100471</w:t>
         </w:r>
       </w:hyperlink>
       <w:r>
@@ -8498,7 +8948,7 @@
         <w:pStyle w:val="Brdtekst"/>
       </w:pPr>
       <w:r>
-        <w:t xml:space="preserve">[30] S. A. Nilsen, M. Hysing, K. Breivik, et al. </w:t>
+        <w:t xml:space="preserve">[26] S. A. Nilsen, M. Hysing, K. Breivik, et al. </w:t>
       </w:r>
       <w:r>
         <w:t xml:space="preserve">“</w:t>
@@ -8543,7 +8993,7 @@
       <w:r>
         <w:t xml:space="preserve"> </w:t>
       </w:r>
-      <w:hyperlink r:id="rId69">
+      <w:hyperlink r:id="rId71">
         <w:r>
           <w:rPr>
             <w:rStyle w:val="Hyperkobling"/>
@@ -8560,7 +9010,7 @@
         <w:pStyle w:val="Brdtekst"/>
       </w:pPr>
       <w:r>
-        <w:t xml:space="preserve">[31] J. C. Skogen, B. Sivertsen, M. Hysing, et al. </w:t>
+        <w:t xml:space="preserve">[27] J. C. Skogen, B. Sivertsen, M. Hysing, et al. </w:t>
       </w:r>
       <w:r>
         <w:t xml:space="preserve">“</w:t>
@@ -8578,12 +9028,12 @@
         <w:t xml:space="preserve"> </w:t>
       </w:r>
       <w:r>
-        <w:t xml:space="preserve">– A Latent Class Analysis: The</w:t>
-      </w:r>
-      <w:r>
-        <w:t xml:space="preserve"> </w:t>
-      </w:r>
-      <w:hyperlink r:id="rId70">
+        <w:t xml:space="preserve">A Latent Class Analysis: The</w:t>
+      </w:r>
+      <w:r>
+        <w:t xml:space="preserve"> </w:t>
+      </w:r>
+      <w:hyperlink r:id="rId72">
         <w:r>
           <w:rPr>
             <w:rStyle w:val="Hyperkobling"/>
@@ -8611,21 +9061,7 @@
           <w:iCs/>
           <w:i/>
         </w:rPr>
-        <w:t xml:space="preserve">Front.</w:t>
-      </w:r>
-      <w:r>
-        <w:rPr>
-          <w:iCs/>
-          <w:i/>
-        </w:rPr>
-        <w:t xml:space="preserve"> </w:t>
-      </w:r>
-      <w:r>
-        <w:rPr>
-          <w:iCs/>
-          <w:i/>
-        </w:rPr>
-        <w:t xml:space="preserve">Psychol.</w:t>
+        <w:t xml:space="preserve">Front. Psychol.</w:t>
       </w:r>
       <w:r>
         <w:t xml:space="preserve"> </w:t>
@@ -8636,7 +9072,7 @@
       <w:r>
         <w:t xml:space="preserve"> </w:t>
       </w:r>
-      <w:hyperlink r:id="rId71">
+      <w:hyperlink r:id="rId73">
         <w:r>
           <w:rPr>
             <w:rStyle w:val="Hyperkobling"/>
@@ -8653,7 +9089,7 @@
         <w:pStyle w:val="Brdtekst"/>
       </w:pPr>
       <w:r>
-        <w:t xml:space="preserve">[32] J. C. Skogen, T. Bøe, M. M. Thørrisen, et al. </w:t>
+        <w:t xml:space="preserve">[28] J. C. Skogen, T. Bøe, M. M. Thørrisen, et al. </w:t>
       </w:r>
       <w:r>
         <w:t xml:space="preserve">“</w:t>
@@ -8704,7 +9140,7 @@
       <w:r>
         <w:t xml:space="preserve"> </w:t>
       </w:r>
-      <w:hyperlink r:id="rId72">
+      <w:hyperlink r:id="rId74">
         <w:r>
           <w:rPr>
             <w:rStyle w:val="Hyperkobling"/>
@@ -8721,7 +9157,7 @@
         <w:pStyle w:val="Brdtekst"/>
       </w:pPr>
       <w:r>
-        <w:t xml:space="preserve">[33] T. Bøe, E. Dearing, K. M. Stormark, et al. </w:t>
+        <w:t xml:space="preserve">[29] T. Bøe, E. Dearing, K. M. Stormark, et al. </w:t>
       </w:r>
       <w:r>
         <w:t xml:space="preserve">“</w:t>
@@ -8744,7 +9180,7 @@
       <w:r>
         <w:t xml:space="preserve"> </w:t>
       </w:r>
-      <w:hyperlink r:id="rId73">
+      <w:hyperlink r:id="rId41">
         <w:r>
           <w:rPr>
             <w:rStyle w:val="Hyperkobling"/>
@@ -8789,7 +9225,7 @@
       <w:r>
         <w:t xml:space="preserve"> </w:t>
       </w:r>
-      <w:hyperlink r:id="rId74">
+      <w:hyperlink r:id="rId42">
         <w:r>
           <w:rPr>
             <w:rStyle w:val="Hyperkobling"/>
@@ -8806,7 +9242,7 @@
         <w:pStyle w:val="Brdtekst"/>
       </w:pPr>
       <w:r>
-        <w:t xml:space="preserve">[34] O. Heradstveit, J. C. Skogen, T. Bøe, et al. </w:t>
+        <w:t xml:space="preserve">[30] O. Heradstveit, J. C. Skogen, T. Bøe, et al. </w:t>
       </w:r>
       <w:r>
         <w:t xml:space="preserve">“</w:t>
@@ -8868,7 +9304,7 @@
         <w:pStyle w:val="Brdtekst"/>
       </w:pPr>
       <w:r>
-        <w:t xml:space="preserve">[35] Ø. Hetlevik, T. Bøe, and M. Hysing.</w:t>
+        <w:t xml:space="preserve">[31] Ø. Hetlevik, T. Bøe, and M. Hysing.</w:t>
       </w:r>
       <w:r>
         <w:t xml:space="preserve"> </w:t>
@@ -8933,7 +9369,7 @@
         <w:pStyle w:val="Brdtekst"/>
       </w:pPr>
       <w:r>
-        <w:t xml:space="preserve">[36] S. M. M. Sæther, B. Sivertsen, S. Haugland, et al. </w:t>
+        <w:t xml:space="preserve">[32] S. M. M. Sæther, B. Sivertsen, S. Haugland, et al. </w:t>
       </w:r>
       <w:r>
         <w:t xml:space="preserve">“</w:t>
@@ -8995,7 +9431,7 @@
         <w:pStyle w:val="Brdtekst"/>
       </w:pPr>
       <w:r>
-        <w:t xml:space="preserve">[37] S. A. Nilsen, K. Breivik, B. Wold, et al. </w:t>
+        <w:t xml:space="preserve">[33] S. A. Nilsen, K. Breivik, B. Wold, et al. </w:t>
       </w:r>
       <w:r>
         <w:t xml:space="preserve">“</w:t>
@@ -9051,7 +9487,7 @@
         <w:pStyle w:val="Brdtekst"/>
       </w:pPr>
       <w:r>
-        <w:t xml:space="preserve">[38] L. B. Sandtorv, S. K. E. Fevang, S. A. Nilsen, et al. </w:t>
+        <w:t xml:space="preserve">[34] L. B. Sandtorv, S. K. E. Fevang, S. A. Nilsen, et al. </w:t>
       </w:r>
       <w:r>
         <w:t xml:space="preserve">“</w:t>
@@ -9119,7 +9555,7 @@
         <w:pStyle w:val="Brdtekst"/>
       </w:pPr>
       <w:r>
-        <w:t xml:space="preserve">[39] S. C. Smid, J. J. Hox, E. R. Heiervang, et al. </w:t>
+        <w:t xml:space="preserve">[35] S. C. Smid, J. J. Hox, E. R. Heiervang, et al. </w:t>
       </w:r>
       <w:r>
         <w:t xml:space="preserve">“</w:t>
@@ -9164,7 +9600,7 @@
       <w:r>
         <w:t xml:space="preserve"> </w:t>
       </w:r>
-      <w:hyperlink r:id="rId80">
+      <w:hyperlink r:id="rId43">
         <w:r>
           <w:rPr>
             <w:rStyle w:val="Hyperkobling"/>
@@ -9181,7 +9617,7 @@
         <w:pStyle w:val="Brdtekst"/>
       </w:pPr>
       <w:r>
-        <w:t xml:space="preserve">[40] T. Bøe, A. S. Serlachius, B. Sivertsen, et al. </w:t>
+        <w:t xml:space="preserve">[36] T. Bøe, A. S. Serlachius, B. Sivertsen, et al. </w:t>
       </w:r>
       <w:r>
         <w:t xml:space="preserve">“</w:t>
@@ -9226,7 +9662,7 @@
       <w:r>
         <w:t xml:space="preserve"> </w:t>
       </w:r>
-      <w:hyperlink r:id="rId81">
+      <w:hyperlink r:id="rId37">
         <w:r>
           <w:rPr>
             <w:rStyle w:val="Hyperkobling"/>
@@ -9243,7 +9679,7 @@
         <w:pStyle w:val="Brdtekst"/>
       </w:pPr>
       <w:r>
-        <w:t xml:space="preserve">[41] T. Bøe, J. C. Skogen, B. Sivertsen, et al. </w:t>
+        <w:t xml:space="preserve">[37] T. Bøe, J. C. Skogen, B. Sivertsen, et al. </w:t>
       </w:r>
       <w:r>
         <w:t xml:space="preserve">“</w:t>
@@ -9294,7 +9730,7 @@
       <w:r>
         <w:t xml:space="preserve"> </w:t>
       </w:r>
-      <w:hyperlink r:id="rId82">
+      <w:hyperlink r:id="rId39">
         <w:r>
           <w:rPr>
             <w:rStyle w:val="Hyperkobling"/>
@@ -9311,7 +9747,7 @@
         <w:pStyle w:val="Brdtekst"/>
       </w:pPr>
       <w:r>
-        <w:t xml:space="preserve">[42] T. Bøe, M. Balaj, T. A. Eikemo, et al. </w:t>
+        <w:t xml:space="preserve">[38] T. Bøe, M. Balaj, T. A. Eikemo, et al. </w:t>
       </w:r>
       <w:r>
         <w:t xml:space="preserve">“</w:t>
@@ -9350,7 +9786,7 @@
       <w:r>
         <w:t xml:space="preserve"> </w:t>
       </w:r>
-      <w:hyperlink r:id="rId83">
+      <w:hyperlink r:id="rId40">
         <w:r>
           <w:rPr>
             <w:rStyle w:val="Hyperkobling"/>
@@ -9367,7 +9803,7 @@
         <w:pStyle w:val="Brdtekst"/>
       </w:pPr>
       <w:r>
-        <w:t xml:space="preserve">[43] M. Hysing, K. J. Petrie, T. Bøe, et al. </w:t>
+        <w:t xml:space="preserve">[39] M. Hysing, K. J. Petrie, T. Bøe, et al. </w:t>
       </w:r>
       <w:r>
         <w:t xml:space="preserve">“</w:t>
@@ -9412,7 +9848,7 @@
       <w:r>
         <w:t xml:space="preserve"> </w:t>
       </w:r>
-      <w:hyperlink r:id="rId84">
+      <w:hyperlink r:id="rId80">
         <w:r>
           <w:rPr>
             <w:rStyle w:val="Hyperkobling"/>
@@ -9429,7 +9865,7 @@
         <w:pStyle w:val="Brdtekst"/>
       </w:pPr>
       <w:r>
-        <w:t xml:space="preserve">[44] S. Lehman, T. Bøe, and K. Brevik.</w:t>
+        <w:t xml:space="preserve">[40] S. Lehman, T. Bøe, and K. Brevik.</w:t>
       </w:r>
       <w:r>
         <w:t xml:space="preserve"> </w:t>
@@ -9471,7 +9907,7 @@
       <w:r>
         <w:t xml:space="preserve"> </w:t>
       </w:r>
-      <w:hyperlink r:id="rId85">
+      <w:hyperlink r:id="rId81">
         <w:r>
           <w:rPr>
             <w:rStyle w:val="Hyperkobling"/>
@@ -9488,7 +9924,7 @@
         <w:pStyle w:val="Brdtekst"/>
       </w:pPr>
       <w:r>
-        <w:t xml:space="preserve">[45] A. J. Lundervold, T. Bøe, and A. Lundervold.</w:t>
+        <w:t xml:space="preserve">[41] A. J. Lundervold, T. Bøe, and A. Lundervold.</w:t>
       </w:r>
       <w:r>
         <w:t xml:space="preserve"> </w:t>
@@ -9536,7 +9972,7 @@
       <w:r>
         <w:t xml:space="preserve"> </w:t>
       </w:r>
-      <w:hyperlink r:id="rId86">
+      <w:hyperlink r:id="rId82">
         <w:r>
           <w:rPr>
             <w:rStyle w:val="Hyperkobling"/>
@@ -9553,7 +9989,7 @@
         <w:pStyle w:val="Brdtekst"/>
       </w:pPr>
       <w:r>
-        <w:t xml:space="preserve">[46] B. Sivertsen, T. Bøe, J. C. Skogen, et al. </w:t>
+        <w:t xml:space="preserve">[42] B. Sivertsen, T. Bøe, J. C. Skogen, et al. </w:t>
       </w:r>
       <w:r>
         <w:t xml:space="preserve">“</w:t>
@@ -9606,7 +10042,7 @@
       <w:r>
         <w:t xml:space="preserve"> </w:t>
       </w:r>
-      <w:hyperlink r:id="rId87">
+      <w:hyperlink r:id="rId83">
         <w:r>
           <w:rPr>
             <w:rStyle w:val="Hyperkobling"/>
@@ -9623,7 +10059,7 @@
         <w:pStyle w:val="Brdtekst"/>
       </w:pPr>
       <w:r>
-        <w:t xml:space="preserve">[47] T. Bøe, M. Hysing, and H. D. Zachrisson.</w:t>
+        <w:t xml:space="preserve">[43] T. Bøe, M. Hysing, and H. D. Zachrisson.</w:t>
       </w:r>
       <w:r>
         <w:t xml:space="preserve"> </w:t>
@@ -9679,7 +10115,7 @@
       <w:r>
         <w:t xml:space="preserve"> </w:t>
       </w:r>
-      <w:hyperlink r:id="rId88">
+      <w:hyperlink r:id="rId84">
         <w:r>
           <w:rPr>
             <w:rStyle w:val="Hyperkobling"/>
@@ -9696,7 +10132,7 @@
         <w:pStyle w:val="Brdtekst"/>
       </w:pPr>
       <w:r>
-        <w:t xml:space="preserve">[48] T. Bøe, M. Hysing, J. C. Skogen, et al. </w:t>
+        <w:t xml:space="preserve">[44] T. Bøe, M. Hysing, J. C. Skogen, et al. </w:t>
       </w:r>
       <w:r>
         <w:t xml:space="preserve">“</w:t>
@@ -9741,7 +10177,7 @@
       <w:r>
         <w:t xml:space="preserve"> </w:t>
       </w:r>
-      <w:hyperlink r:id="rId89">
+      <w:hyperlink r:id="rId38">
         <w:r>
           <w:rPr>
             <w:rStyle w:val="Hyperkobling"/>
@@ -9758,7 +10194,7 @@
         <w:pStyle w:val="Brdtekst"/>
       </w:pPr>
       <w:r>
-        <w:t xml:space="preserve">[49] T. Eilertsen, A. L. Thorsen, S. E. H. Holm, et al. </w:t>
+        <w:t xml:space="preserve">[45] T. Eilertsen, A. L. Thorsen, S. E. H. Holm, et al. </w:t>
       </w:r>
       <w:r>
         <w:t xml:space="preserve">“</w:t>
@@ -9803,7 +10239,7 @@
       <w:r>
         <w:t xml:space="preserve"> </w:t>
       </w:r>
-      <w:hyperlink r:id="rId90">
+      <w:hyperlink r:id="rId85">
         <w:r>
           <w:rPr>
             <w:rStyle w:val="Hyperkobling"/>
@@ -9820,7 +10256,7 @@
         <w:pStyle w:val="Brdtekst"/>
       </w:pPr>
       <w:r>
-        <w:t xml:space="preserve">[50] M. Hysing, K. J. Petrie, T. Bøe, et al. </w:t>
+        <w:t xml:space="preserve">[46] M. Hysing, K. J. Petrie, T. Bøe, et al. </w:t>
       </w:r>
       <w:r>
         <w:t xml:space="preserve">“</w:t>
@@ -9862,7 +10298,7 @@
         <w:pStyle w:val="Brdtekst"/>
       </w:pPr>
       <w:r>
-        <w:t xml:space="preserve">[51] J. C. Skogen, T. Bøe, B. Sivertsen, et al. </w:t>
+        <w:t xml:space="preserve">[47] J. C. Skogen, T. Bøe, B. Sivertsen, et al. </w:t>
       </w:r>
       <w:r>
         <w:t xml:space="preserve">“</w:t>
@@ -9885,7 +10321,7 @@
       <w:r>
         <w:t xml:space="preserve"> </w:t>
       </w:r>
-      <w:hyperlink r:id="rId91">
+      <w:hyperlink r:id="rId86">
         <w:r>
           <w:rPr>
             <w:rStyle w:val="Hyperkobling"/>
@@ -9924,7 +10360,7 @@
       <w:r>
         <w:t xml:space="preserve"> </w:t>
       </w:r>
-      <w:hyperlink r:id="rId92">
+      <w:hyperlink r:id="rId87">
         <w:r>
           <w:rPr>
             <w:rStyle w:val="Hyperkobling"/>
@@ -9941,7 +10377,7 @@
         <w:pStyle w:val="Brdtekst"/>
       </w:pPr>
       <w:r>
-        <w:t xml:space="preserve">[52] K. G. Askeland, S. Haugland, K. M. Stormark, et al. </w:t>
+        <w:t xml:space="preserve">[48] K. G. Askeland, S. Haugland, K. M. Stormark, et al. </w:t>
       </w:r>
       <w:r>
         <w:t xml:space="preserve">“</w:t>
@@ -9980,7 +10416,7 @@
       <w:r>
         <w:t xml:space="preserve"> </w:t>
       </w:r>
-      <w:hyperlink r:id="rId93">
+      <w:hyperlink r:id="rId88">
         <w:r>
           <w:rPr>
             <w:rStyle w:val="Hyperkobling"/>
@@ -9997,7 +10433,7 @@
         <w:pStyle w:val="Brdtekst"/>
       </w:pPr>
       <w:r>
-        <w:t xml:space="preserve">[53] M. Hysing, S. Haugland, K. M. Stormark, et al. </w:t>
+        <w:t xml:space="preserve">[49] M. Hysing, S. Haugland, K. M. Stormark, et al. </w:t>
       </w:r>
       <w:r>
         <w:t xml:space="preserve">“</w:t>
@@ -10045,7 +10481,7 @@
       <w:r>
         <w:t xml:space="preserve"> </w:t>
       </w:r>
-      <w:hyperlink r:id="rId94">
+      <w:hyperlink r:id="rId89">
         <w:r>
           <w:rPr>
             <w:rStyle w:val="Hyperkobling"/>
@@ -10062,7 +10498,7 @@
         <w:pStyle w:val="Brdtekst"/>
       </w:pPr>
       <w:r>
-        <w:t xml:space="preserve">[54] T. Bøe, B. Sivertsen, E. Heiervang, et al. </w:t>
+        <w:t xml:space="preserve">[50] T. Bøe, B. Sivertsen, E. Heiervang, et al. </w:t>
       </w:r>
       <w:r>
         <w:t xml:space="preserve">“</w:t>
@@ -10107,7 +10543,7 @@
       <w:r>
         <w:t xml:space="preserve"> </w:t>
       </w:r>
-      <w:hyperlink r:id="rId95">
+      <w:hyperlink r:id="rId90">
         <w:r>
           <w:rPr>
             <w:rStyle w:val="Hyperkobling"/>
@@ -10124,7 +10560,7 @@
         <w:pStyle w:val="Brdtekst"/>
       </w:pPr>
       <w:r>
-        <w:t xml:space="preserve">[55] B. S. Solberg, M. Hysing, T. Bøe, et al. </w:t>
+        <w:t xml:space="preserve">[51] B. S. Solberg, M. Hysing, T. Bøe, et al. </w:t>
       </w:r>
       <w:r>
         <w:t xml:space="preserve">“</w:t>
@@ -10136,19 +10572,28 @@
         <w:t xml:space="preserve"> </w:t>
       </w:r>
       <w:r>
-        <w:t xml:space="preserve">Medisiner Hos Voksne Med ADHD Målt Ved Hjelp Av Beliefs about Medicines</w:t>
-      </w:r>
-      <w:r>
-        <w:t xml:space="preserve"> </w:t>
-      </w:r>
-      <w:r>
-        <w:t xml:space="preserve">Questionnaire (BMQ) [Attitudes to Medication among Adults with ADHD</w:t>
-      </w:r>
-      <w:r>
-        <w:t xml:space="preserve"> </w:t>
-      </w:r>
-      <w:r>
-        <w:t xml:space="preserve">Measured with the Beliefs about Medicines Questionnaire (BMQ)]</w:t>
+        <w:t xml:space="preserve">Medisiner Hos Voksne Med ADHD M</w:t>
+      </w:r>
+      <w:r>
+        <w:t xml:space="preserve">lt Ved Hjelp Av Beliefs about</w:t>
+      </w:r>
+      <w:r>
+        <w:t xml:space="preserve"> </w:t>
+      </w:r>
+      <w:r>
+        <w:t xml:space="preserve">Medicines Questionnaire (BMQ) [Attitudes to Medication among Adults</w:t>
+      </w:r>
+      <w:r>
+        <w:t xml:space="preserve"> </w:t>
+      </w:r>
+      <w:r>
+        <w:t xml:space="preserve">with ADHD Measured with the Beliefs about Medicines Questionnaire</w:t>
+      </w:r>
+      <w:r>
+        <w:t xml:space="preserve"> </w:t>
+      </w:r>
+      <w:r>
+        <w:t xml:space="preserve">(BMQ)]</w:t>
       </w:r>
       <w:r>
         <w:t xml:space="preserve">”</w:t>
@@ -10178,7 +10623,7 @@
         <w:pStyle w:val="Brdtekst"/>
       </w:pPr>
       <w:r>
-        <w:t xml:space="preserve">[56] H. M. Bjorgaas, I. Elgen, T. Boe, et al. </w:t>
+        <w:t xml:space="preserve">[52] H. M. Bjorgaas, I. Elgen, T. Boe, et al. </w:t>
       </w:r>
       <w:r>
         <w:t xml:space="preserve">“</w:t>
@@ -10220,7 +10665,7 @@
       <w:r>
         <w:t xml:space="preserve"> </w:t>
       </w:r>
-      <w:hyperlink r:id="rId96">
+      <w:hyperlink r:id="rId91">
         <w:r>
           <w:rPr>
             <w:rStyle w:val="Hyperkobling"/>
@@ -10237,7 +10682,7 @@
         <w:pStyle w:val="Brdtekst"/>
       </w:pPr>
       <w:r>
-        <w:t xml:space="preserve">[57] M. Hysing and T. Bøe.</w:t>
+        <w:t xml:space="preserve">[53] M. Hysing and T. Bøe.</w:t>
       </w:r>
       <w:r>
         <w:t xml:space="preserve"> </w:t>
@@ -10246,19 +10691,22 @@
         <w:t xml:space="preserve">“</w:t>
       </w:r>
       <w:r>
-        <w:t xml:space="preserve">Måleegenskaper Ved Den Norske Versjonen Av</w:t>
-      </w:r>
-      <w:r>
-        <w:t xml:space="preserve"> </w:t>
-      </w:r>
-      <w:r>
-        <w:t xml:space="preserve">Fem Til Femten (5-15) [Measurement Properties: FTF (Five to Fifteen -</w:t>
-      </w:r>
-      <w:r>
-        <w:t xml:space="preserve"> </w:t>
-      </w:r>
-      <w:r>
-        <w:t xml:space="preserve">5-15)]</w:t>
+        <w:t xml:space="preserve">M</w:t>
+      </w:r>
+      <w:r>
+        <w:t xml:space="preserve">leegenskaper Ved Den Norske Versjonen</w:t>
+      </w:r>
+      <w:r>
+        <w:t xml:space="preserve"> </w:t>
+      </w:r>
+      <w:r>
+        <w:t xml:space="preserve">Av Fem Til Femten (5-15) [Measurement Properties: FTF (Five to Fifteen</w:t>
+      </w:r>
+      <w:r>
+        <w:t xml:space="preserve"> </w:t>
+      </w:r>
+      <w:r>
+        <w:t xml:space="preserve">- 5-15)]</w:t>
       </w:r>
       <w:r>
         <w:t xml:space="preserve">”</w:t>
@@ -10288,25 +10736,25 @@
         <w:pStyle w:val="Brdtekst"/>
       </w:pPr>
       <w:r>
-        <w:t xml:space="preserve">[58] B. Sivertsen, S. Pallesen, K. M. Stormark, et al. </w:t>
+        <w:t xml:space="preserve">[54] B. Sivertsen, S. le Pallesen, K. M. Stormark, et al. </w:t>
       </w:r>
       <w:r>
         <w:t xml:space="preserve">“</w:t>
       </w:r>
       <w:r>
-        <w:t xml:space="preserve">Delayed Sleep</w:t>
-      </w:r>
-      <w:r>
-        <w:t xml:space="preserve"> </w:t>
-      </w:r>
-      <w:r>
-        <w:t xml:space="preserve">Phase Syndrome in Adolescents: Prevalence and Correlates in a Large</w:t>
-      </w:r>
-      <w:r>
-        <w:t xml:space="preserve"> </w:t>
-      </w:r>
-      <w:r>
-        <w:t xml:space="preserve">Population Based Study</w:t>
+        <w:t xml:space="preserve">Delayed</w:t>
+      </w:r>
+      <w:r>
+        <w:t xml:space="preserve"> </w:t>
+      </w:r>
+      <w:r>
+        <w:t xml:space="preserve">Sleep Phase Syndrome in Adolescents: Prevalence and Correlates in a</w:t>
+      </w:r>
+      <w:r>
+        <w:t xml:space="preserve"> </w:t>
+      </w:r>
+      <w:r>
+        <w:t xml:space="preserve">Large Population Based Study</w:t>
       </w:r>
       <w:r>
         <w:t xml:space="preserve">”</w:t>
@@ -10333,7 +10781,7 @@
       <w:r>
         <w:t xml:space="preserve"> </w:t>
       </w:r>
-      <w:hyperlink r:id="rId97">
+      <w:hyperlink r:id="rId92">
         <w:r>
           <w:rPr>
             <w:rStyle w:val="Hyperkobling"/>
@@ -10350,7 +10798,7 @@
         <w:pStyle w:val="Brdtekst"/>
       </w:pPr>
       <w:r>
-        <w:t xml:space="preserve">[59] J. C. Skogen, T. Bøe, A. K. Knudsen, et al. </w:t>
+        <w:t xml:space="preserve">[55] J. C. Skogen, T. Bøe, A. K. Knudsen, et al. </w:t>
       </w:r>
       <w:r>
         <w:t xml:space="preserve">“</w:t>
@@ -10373,7 +10821,7 @@
       <w:r>
         <w:t xml:space="preserve"> </w:t>
       </w:r>
-      <w:hyperlink r:id="rId98">
+      <w:hyperlink r:id="rId93">
         <w:r>
           <w:rPr>
             <w:rStyle w:val="Hyperkobling"/>
@@ -10423,7 +10871,7 @@
       <w:r>
         <w:t xml:space="preserve"> </w:t>
       </w:r>
-      <w:hyperlink r:id="rId99">
+      <w:hyperlink r:id="rId94">
         <w:r>
           <w:rPr>
             <w:rStyle w:val="Hyperkobling"/>
@@ -10440,7 +10888,7 @@
         <w:pStyle w:val="Brdtekst"/>
       </w:pPr>
       <w:r>
-        <w:t xml:space="preserve">[60] T. Bøe, M. Hysing, K. M. Stormark, et al. </w:t>
+        <w:t xml:space="preserve">[56] T. Bøe, M. Hysing, K. M. Stormark, et al. </w:t>
       </w:r>
       <w:r>
         <w:t xml:space="preserve">“</w:t>
@@ -10499,7 +10947,7 @@
       <w:r>
         <w:t xml:space="preserve"> </w:t>
       </w:r>
-      <w:hyperlink r:id="rId100">
+      <w:hyperlink r:id="rId95">
         <w:r>
           <w:rPr>
             <w:rStyle w:val="Hyperkobling"/>
@@ -10516,7 +10964,7 @@
         <w:pStyle w:val="Brdtekst"/>
       </w:pPr>
       <w:r>
-        <w:t xml:space="preserve">[61] T. Bøe, S. Øverland, A. J. Lundervold, et al. </w:t>
+        <w:t xml:space="preserve">[57] T. Bøe, S. Øverland, A. J. Lundervold, et al. </w:t>
       </w:r>
       <w:r>
         <w:t xml:space="preserve">“</w:t>
@@ -10561,12 +11009,12 @@
       <w:r>
         <w:t xml:space="preserve"> </w:t>
       </w:r>
-      <w:hyperlink r:id="rId101">
+      <w:hyperlink r:id="rId96">
         <w:r>
           <w:rPr>
             <w:rStyle w:val="Hyperkobling"/>
           </w:rPr>
-          <w:t xml:space="preserve">10/bqwjjk</w:t>
+          <w:t xml:space="preserve">10.1007/s00127-011-0462-9</w:t>
         </w:r>
       </w:hyperlink>
       <w:r>
@@ -10578,7 +11026,7 @@
         <w:pStyle w:val="Brdtekst"/>
       </w:pPr>
       <w:r>
-        <w:t xml:space="preserve">[62] M. Hysing and T. Bøe.</w:t>
+        <w:t xml:space="preserve">[58] M. Hysing and T. Bøe.</w:t>
       </w:r>
       <w:r>
         <w:t xml:space="preserve"> </w:t>
@@ -10587,19 +11035,28 @@
         <w:t xml:space="preserve">“</w:t>
       </w:r>
       <w:r>
-        <w:t xml:space="preserve">Måleegenskaper Ved Den Norske Versjonen Av</w:t>
-      </w:r>
-      <w:r>
-        <w:t xml:space="preserve"> </w:t>
-      </w:r>
-      <w:r>
-        <w:t xml:space="preserve">Brown Attention-Deficit Disorder Scales for Children and Adolescents,</w:t>
-      </w:r>
-      <w:r>
-        <w:t xml:space="preserve"> </w:t>
-      </w:r>
-      <w:r>
-        <w:t xml:space="preserve">8-12 År (Brown ADD 8-12) [Measurement Properties: Brown</w:t>
+        <w:t xml:space="preserve">M</w:t>
+      </w:r>
+      <w:r>
+        <w:t xml:space="preserve">leegenskaper Ved Den Norske Versjonen</w:t>
+      </w:r>
+      <w:r>
+        <w:t xml:space="preserve"> </w:t>
+      </w:r>
+      <w:r>
+        <w:t xml:space="preserve">Av Brown Attention-Deficit Disorder Scales for Children and</w:t>
+      </w:r>
+      <w:r>
+        <w:t xml:space="preserve"> </w:t>
+      </w:r>
+      <w:r>
+        <w:t xml:space="preserve">Adolescents, 8-12</w:t>
+      </w:r>
+      <w:r>
+        <w:t xml:space="preserve"> </w:t>
+      </w:r>
+      <w:r>
+        <w:t xml:space="preserve">r (Brown ADD 8-12) [Measurement Properties: Brown</w:t>
       </w:r>
       <w:r>
         <w:t xml:space="preserve"> </w:t>
@@ -10611,7 +11068,13 @@
         <w:t xml:space="preserve"> </w:t>
       </w:r>
       <w:r>
-        <w:t xml:space="preserve">Versjon, 8-12 År)]</w:t>
+        <w:t xml:space="preserve">Versjon, 8-12</w:t>
+      </w:r>
+      <w:r>
+        <w:t xml:space="preserve"> </w:t>
+      </w:r>
+      <w:r>
+        <w:t xml:space="preserve">r)]</w:t>
       </w:r>
       <w:r>
         <w:t xml:space="preserve">”</w:t>
@@ -10641,7 +11104,7 @@
         <w:pStyle w:val="Brdtekst"/>
       </w:pPr>
       <w:r>
-        <w:t xml:space="preserve">[63] T. Bøe and M. Hysing.</w:t>
+        <w:t xml:space="preserve">[59] T. Bøe and M. Hysing.</w:t>
       </w:r>
       <w:r>
         <w:t xml:space="preserve"> </w:t>
@@ -10650,25 +11113,34 @@
         <w:t xml:space="preserve">“</w:t>
       </w:r>
       <w:r>
-        <w:t xml:space="preserve">Måleegenskaper Ved Den Norske Versjonen Av</w:t>
-      </w:r>
-      <w:r>
-        <w:t xml:space="preserve"> </w:t>
-      </w:r>
-      <w:r>
-        <w:t xml:space="preserve">Brown Attention-Deficit Disorder Scales for Children and Adolescents,</w:t>
-      </w:r>
-      <w:r>
-        <w:t xml:space="preserve"> </w:t>
-      </w:r>
-      <w:r>
-        <w:t xml:space="preserve">3-7 År (Brown ADD Scales 3-7) [Measurement Properties: Brown</w:t>
-      </w:r>
-      <w:r>
-        <w:t xml:space="preserve"> </w:t>
-      </w:r>
-      <w:r>
-        <w:t xml:space="preserve">Attention-Defict Disorder Scales for Children and Adolescents</w:t>
+        <w:t xml:space="preserve">M</w:t>
+      </w:r>
+      <w:r>
+        <w:t xml:space="preserve">leegenskaper Ved Den Norske Versjonen</w:t>
+      </w:r>
+      <w:r>
+        <w:t xml:space="preserve"> </w:t>
+      </w:r>
+      <w:r>
+        <w:t xml:space="preserve">Av Brown Attention-Deficit Disorder Scales for Children and</w:t>
+      </w:r>
+      <w:r>
+        <w:t xml:space="preserve"> </w:t>
+      </w:r>
+      <w:r>
+        <w:t xml:space="preserve">Adolescents, 3-7</w:t>
+      </w:r>
+      <w:r>
+        <w:t xml:space="preserve"> </w:t>
+      </w:r>
+      <w:r>
+        <w:t xml:space="preserve">r (Brown ADD Scales 3-7) [Measurement Properties:</w:t>
+      </w:r>
+      <w:r>
+        <w:t xml:space="preserve"> </w:t>
+      </w:r>
+      <w:r>
+        <w:t xml:space="preserve">Brown Attention-Defict Disorder Scales for Children and Adolescents</w:t>
       </w:r>
       <w:r>
         <w:t xml:space="preserve"> </w:t>
@@ -10704,7 +11176,7 @@
         <w:pStyle w:val="Brdtekst"/>
       </w:pPr>
       <w:r>
-        <w:t xml:space="preserve">[64] H. Kornør and T. Bøe.</w:t>
+        <w:t xml:space="preserve">[60] H. Kornør and T. Bøe.</w:t>
       </w:r>
       <w:r>
         <w:t xml:space="preserve"> </w:t>
@@ -10713,19 +11185,37 @@
         <w:t xml:space="preserve">“</w:t>
       </w:r>
       <w:r>
-        <w:t xml:space="preserve">Måleegenskaper Ved Den Norske Versjonen Av</w:t>
-      </w:r>
-      <w:r>
-        <w:t xml:space="preserve"> </w:t>
-      </w:r>
-      <w:r>
-        <w:t xml:space="preserve">ADHD Rating Scale–IV Hjemmeversjon (ADHD-RS-IV Hjemme) [Measurement</w:t>
-      </w:r>
-      <w:r>
-        <w:t xml:space="preserve"> </w:t>
-      </w:r>
-      <w:r>
-        <w:t xml:space="preserve">Properties: ADHD-RS-IV – ADHD Rating Scale – IV (Home Version)]</w:t>
+        <w:t xml:space="preserve">M</w:t>
+      </w:r>
+      <w:r>
+        <w:t xml:space="preserve">leegenskaper Ved Den Norske Versjonen</w:t>
+      </w:r>
+      <w:r>
+        <w:t xml:space="preserve"> </w:t>
+      </w:r>
+      <w:r>
+        <w:t xml:space="preserve">Av ADHD Rating Scale</w:t>
+      </w:r>
+      <w:r>
+        <w:t xml:space="preserve">Hjemmeversjon (ADHD-RS-IV Hjemme)</w:t>
+      </w:r>
+      <w:r>
+        <w:t xml:space="preserve"> </w:t>
+      </w:r>
+      <w:r>
+        <w:t xml:space="preserve">[Measurement Properties: ADHD-RS-IV</w:t>
+      </w:r>
+      <w:r>
+        <w:t xml:space="preserve"> </w:t>
+      </w:r>
+      <w:r>
+        <w:t xml:space="preserve">ADHD Rating Scale</w:t>
+      </w:r>
+      <w:r>
+        <w:t xml:space="preserve"> </w:t>
+      </w:r>
+      <w:r>
+        <w:t xml:space="preserve">IV (Home Version)]</w:t>
       </w:r>
       <w:r>
         <w:t xml:space="preserve">”</w:t>
@@ -10755,7 +11245,7 @@
         <w:pStyle w:val="Brdtekst"/>
       </w:pPr>
       <w:r>
-        <w:t xml:space="preserve">[65] H. Kornør and T. Bøe.</w:t>
+        <w:t xml:space="preserve">[61] H. Kornør and T. Bøe.</w:t>
       </w:r>
       <w:r>
         <w:t xml:space="preserve"> </w:t>
@@ -10764,19 +11254,40 @@
         <w:t xml:space="preserve">“</w:t>
       </w:r>
       <w:r>
-        <w:t xml:space="preserve">Måleegenskaper Ved Den Norske Versjonen Av</w:t>
-      </w:r>
-      <w:r>
-        <w:t xml:space="preserve"> </w:t>
-      </w:r>
-      <w:r>
-        <w:t xml:space="preserve">ADHD Rating Scale IV, Skoleversjon (ADHD-RS-IV Skole) [Measurement</w:t>
-      </w:r>
-      <w:r>
-        <w:t xml:space="preserve"> </w:t>
-      </w:r>
-      <w:r>
-        <w:t xml:space="preserve">Properties: ADHD-RS-IV – ADHD Rating Scale – IV (School Version)]</w:t>
+        <w:t xml:space="preserve">M</w:t>
+      </w:r>
+      <w:r>
+        <w:t xml:space="preserve">leegenskaper Ved Den Norske Versjonen</w:t>
+      </w:r>
+      <w:r>
+        <w:t xml:space="preserve"> </w:t>
+      </w:r>
+      <w:r>
+        <w:t xml:space="preserve">Av ADHD Rating Scale IV, Skoleversjon (ADHD-RS-IV Skole) [Measurement</w:t>
+      </w:r>
+      <w:r>
+        <w:t xml:space="preserve"> </w:t>
+      </w:r>
+      <w:r>
+        <w:t xml:space="preserve">Properties: ADHD-RS-IV</w:t>
+      </w:r>
+      <w:r>
+        <w:t xml:space="preserve"> </w:t>
+      </w:r>
+      <w:r>
+        <w:t xml:space="preserve">ADHD Rating Scale</w:t>
+      </w:r>
+      <w:r>
+        <w:t xml:space="preserve"> </w:t>
+      </w:r>
+      <w:r>
+        <w:t xml:space="preserve">IV</w:t>
+      </w:r>
+      <w:r>
+        <w:t xml:space="preserve"> </w:t>
+      </w:r>
+      <w:r>
+        <w:t xml:space="preserve">(School Version)]</w:t>
       </w:r>
       <w:r>
         <w:t xml:space="preserve">”</w:t>
@@ -10806,7 +11317,7 @@
         <w:pStyle w:val="Brdtekst"/>
       </w:pPr>
       <w:r>
-        <w:t xml:space="preserve">[66] H. Kornør and T. Bøe.</w:t>
+        <w:t xml:space="preserve">[62] H. Kornør and T. Bøe.</w:t>
       </w:r>
       <w:r>
         <w:t xml:space="preserve"> </w:t>
@@ -10815,13 +11326,16 @@
         <w:t xml:space="preserve">“</w:t>
       </w:r>
       <w:r>
-        <w:t xml:space="preserve">Måleegenskaper Ved Den Norske Versjonen Av</w:t>
-      </w:r>
-      <w:r>
-        <w:t xml:space="preserve"> </w:t>
-      </w:r>
-      <w:r>
-        <w:t xml:space="preserve">Swanson, Nolan Og Pelham Vurderingsskala for Lærere Og Foreldre -</w:t>
+        <w:t xml:space="preserve">M</w:t>
+      </w:r>
+      <w:r>
+        <w:t xml:space="preserve">leegenskaper Ved Den Norske Versjonen</w:t>
+      </w:r>
+      <w:r>
+        <w:t xml:space="preserve"> </w:t>
+      </w:r>
+      <w:r>
+        <w:t xml:space="preserve">Av Swanson, Nolan Og Pelham Vurderingsskala for Lærere Og Foreldre -</w:t>
       </w:r>
       <w:r>
         <w:t xml:space="preserve"> </w:t>
@@ -10854,7 +11368,7 @@
       <w:r>
         <w:t xml:space="preserve"> </w:t>
       </w:r>
-      <w:hyperlink r:id="rId102">
+      <w:hyperlink r:id="rId97">
         <w:r>
           <w:rPr>
             <w:rStyle w:val="Hyperkobling"/>
@@ -10866,8 +11380,8 @@
         <w:t xml:space="preserve">.</w:t>
       </w:r>
     </w:p>
-    <w:bookmarkEnd w:id="103"/>
-    <w:bookmarkStart w:id="104" w:name="books-and-book-chapters"/>
+    <w:bookmarkEnd w:id="98"/>
+    <w:bookmarkStart w:id="99" w:name="books-and-book-chapters"/>
     <w:p>
       <w:pPr>
         <w:pStyle w:val="Overskrift2"/>
@@ -10890,19 +11404,25 @@
         <w:t xml:space="preserve">“</w:t>
       </w:r>
       <w:r>
-        <w:t xml:space="preserve">Hva betyr det for barn å vokse opp i</w:t>
-      </w:r>
-      <w:r>
-        <w:t xml:space="preserve"> </w:t>
-      </w:r>
-      <w:r>
-        <w:t xml:space="preserve">en fattig familie? [What does it mean for children to grow up in a poor</w:t>
-      </w:r>
-      <w:r>
-        <w:t xml:space="preserve"> </w:t>
-      </w:r>
-      <w:r>
-        <w:t xml:space="preserve">family?]</w:t>
+        <w:t xml:space="preserve">Hva betyr det for barn</w:t>
+      </w:r>
+      <w:r>
+        <w:t xml:space="preserve"> </w:t>
+      </w:r>
+      <w:r>
+        <w:t xml:space="preserve">vokse opp</w:t>
+      </w:r>
+      <w:r>
+        <w:t xml:space="preserve"> </w:t>
+      </w:r>
+      <w:r>
+        <w:t xml:space="preserve">i en fattig familie? [What does it mean for children to grow up in a</w:t>
+      </w:r>
+      <w:r>
+        <w:t xml:space="preserve"> </w:t>
+      </w:r>
+      <w:r>
+        <w:t xml:space="preserve">poor family?]</w:t>
       </w:r>
       <w:r>
         <w:t xml:space="preserve">”</w:t>
@@ -10944,8 +11464,8 @@
         <w:t xml:space="preserve">Gyldendal Akademisk, 2016.</w:t>
       </w:r>
     </w:p>
-    <w:bookmarkEnd w:id="104"/>
-    <w:bookmarkStart w:id="107" w:name="conference-proceedings"/>
+    <w:bookmarkEnd w:id="99"/>
+    <w:bookmarkStart w:id="102" w:name="conference-proceedings"/>
     <w:p>
       <w:pPr>
         <w:pStyle w:val="Overskrift2"/>
@@ -10990,15 +11510,21 @@
           <w:iCs/>
           <w:i/>
         </w:rPr>
-        <w:t xml:space="preserve">Eur. J. Public Health</w:t>
-      </w:r>
-      <w:r>
-        <w:t xml:space="preserve">. Vol. 29. Oxford University Press, 2019. DOI:</w:t>
-      </w:r>
-      <w:r>
-        <w:t xml:space="preserve"> </w:t>
-      </w:r>
-      <w:hyperlink r:id="rId105">
+        <w:t xml:space="preserve">European Journal of Public Health</w:t>
+      </w:r>
+      <w:r>
+        <w:t xml:space="preserve">. Vol. 29. Oxford University Press,</w:t>
+      </w:r>
+      <w:r>
+        <w:t xml:space="preserve"> </w:t>
+      </w:r>
+      <w:r>
+        <w:t xml:space="preserve">2019. DOI:</w:t>
+      </w:r>
+      <w:r>
+        <w:t xml:space="preserve"> </w:t>
+      </w:r>
+      <w:hyperlink r:id="rId100">
         <w:r>
           <w:rPr>
             <w:rStyle w:val="Hyperkobling"/>
@@ -11046,7 +11572,7 @@
           <w:iCs/>
           <w:i/>
         </w:rPr>
-        <w:t xml:space="preserve">20th Conf. Soc. Psychol. Community</w:t>
+        <w:t xml:space="preserve">The 20th Conference on Social</w:t>
       </w:r>
       <w:r>
         <w:rPr>
@@ -11060,13 +11586,10 @@
           <w:iCs/>
           <w:i/>
         </w:rPr>
-        <w:t xml:space="preserve">Psychol.</w:t>
-      </w:r>
-      <w:r>
-        <w:t xml:space="preserve"> </w:t>
-      </w:r>
-      <w:r>
-        <w:t xml:space="preserve">2019.</w:t>
+        <w:t xml:space="preserve">Psychology and Community Psychology</w:t>
+      </w:r>
+      <w:r>
+        <w:t xml:space="preserve">. 2019.</w:t>
       </w:r>
     </w:p>
     <w:p>
@@ -11108,21 +11631,29 @@
           <w:iCs/>
           <w:i/>
         </w:rPr>
-        <w:t xml:space="preserve">Eur. J. Public Health</w:t>
-      </w:r>
-      <w:r>
-        <w:t xml:space="preserve">. Vol.</w:t>
-      </w:r>
-      <w:r>
-        <w:t xml:space="preserve"> </w:t>
-      </w:r>
-      <w:r>
-        <w:t xml:space="preserve">28. Oxford University Press, 2018. DOI:</w:t>
-      </w:r>
-      <w:r>
-        <w:t xml:space="preserve"> </w:t>
-      </w:r>
-      <w:hyperlink r:id="rId106">
+        <w:t xml:space="preserve">European Journal of Public</w:t>
+      </w:r>
+      <w:r>
+        <w:rPr>
+          <w:iCs/>
+          <w:i/>
+        </w:rPr>
+        <w:t xml:space="preserve"> </w:t>
+      </w:r>
+      <w:r>
+        <w:rPr>
+          <w:iCs/>
+          <w:i/>
+        </w:rPr>
+        <w:t xml:space="preserve">Health</w:t>
+      </w:r>
+      <w:r>
+        <w:t xml:space="preserve">. Vol. 28. Oxford University Press, 2018. DOI:</w:t>
+      </w:r>
+      <w:r>
+        <w:t xml:space="preserve"> </w:t>
+      </w:r>
+      <w:hyperlink r:id="rId101">
         <w:r>
           <w:rPr>
             <w:rStyle w:val="Hyperkobling"/>
@@ -11164,13 +11695,10 @@
           <w:iCs/>
           <w:i/>
         </w:rPr>
-        <w:t xml:space="preserve">23rd Nor. Conf. Epidemiol.</w:t>
-      </w:r>
-      <w:r>
-        <w:t xml:space="preserve"> </w:t>
-      </w:r>
-      <w:r>
-        <w:t xml:space="preserve">2016.</w:t>
+        <w:t xml:space="preserve">The 23rd Norwegian Conference on Epidemiology</w:t>
+      </w:r>
+      <w:r>
+        <w:t xml:space="preserve">. 2016.</w:t>
       </w:r>
     </w:p>
     <w:p>
@@ -11190,7 +11718,10 @@
         <w:t xml:space="preserve"> </w:t>
       </w:r>
       <w:r>
-        <w:t xml:space="preserve">Poor in Norway–Associations to Adolescent Mental Health</w:t>
+        <w:t xml:space="preserve">Poor in Norway</w:t>
+      </w:r>
+      <w:r>
+        <w:t xml:space="preserve">to Adolescent Mental Health</w:t>
       </w:r>
       <w:r>
         <w:t xml:space="preserve">”</w:t>
@@ -11206,13 +11737,92 @@
           <w:iCs/>
           <w:i/>
         </w:rPr>
-        <w:t xml:space="preserve">Eur. J.</w:t>
+        <w:t xml:space="preserve">The European Journal of Public Health</w:t>
+      </w:r>
+      <w:r>
+        <w:t xml:space="preserve">. Vol. 26. 2016.</w:t>
+      </w:r>
+    </w:p>
+    <w:p>
+      <w:pPr>
+        <w:pStyle w:val="Brdtekst"/>
+      </w:pPr>
+      <w:r>
+        <w:t xml:space="preserve">[6] T. Bøe.</w:t>
+      </w:r>
+      <w:r>
+        <w:t xml:space="preserve"> </w:t>
+      </w:r>
+      <w:r>
+        <w:t xml:space="preserve">“</w:t>
+      </w:r>
+      <w:r>
+        <w:t xml:space="preserve">Subjective Economic Status in Adolescence: Determinants</w:t>
+      </w:r>
+      <w:r>
+        <w:t xml:space="preserve"> </w:t>
+      </w:r>
+      <w:r>
+        <w:t xml:space="preserve">and Associations with Mental Health in Norwegian Youth.</w:t>
+      </w:r>
+      <w:r>
+        <w:t xml:space="preserve">”</w:t>
+      </w:r>
+      <w:r>
+        <w:t xml:space="preserve"> </w:t>
+      </w:r>
+      <w:r>
+        <w:t xml:space="preserve">In:</w:t>
+      </w:r>
+      <w:r>
+        <w:t xml:space="preserve"> </w:t>
       </w:r>
       <w:r>
         <w:rPr>
           <w:iCs/>
           <w:i/>
         </w:rPr>
+        <w:t xml:space="preserve">Velferdsstat Og Ulikhet i Helse i Økonomiske Nedgangstider</w:t>
+      </w:r>
+      <w:r>
+        <w:t xml:space="preserve">. 2016.</w:t>
+      </w:r>
+    </w:p>
+    <w:p>
+      <w:pPr>
+        <w:pStyle w:val="Brdtekst"/>
+      </w:pPr>
+      <w:r>
+        <w:t xml:space="preserve">[7] T. Bøe.</w:t>
+      </w:r>
+      <w:r>
+        <w:t xml:space="preserve"> </w:t>
+      </w:r>
+      <w:r>
+        <w:t xml:space="preserve">“</w:t>
+      </w:r>
+      <w:r>
+        <w:t xml:space="preserve">Perceived Poor Family Economy Is Associated with Mental</w:t>
+      </w:r>
+      <w:r>
+        <w:t xml:space="preserve"> </w:t>
+      </w:r>
+      <w:r>
+        <w:t xml:space="preserve">Health Outcomes in a Large Population Sample of Norwegian Adolescents</w:t>
+      </w:r>
+      <w:r>
+        <w:t xml:space="preserve">”</w:t>
+      </w:r>
+      <w:r>
+        <w:t xml:space="preserve">.</w:t>
+      </w:r>
+      <w:r>
+        <w:t xml:space="preserve"> </w:t>
+      </w:r>
+      <w:r>
+        <w:t xml:space="preserve">In:</w:t>
+      </w:r>
+      <w:r>
         <w:t xml:space="preserve"> </w:t>
       </w:r>
       <w:r>
@@ -11220,10 +11830,10 @@
           <w:iCs/>
           <w:i/>
         </w:rPr>
-        <w:t xml:space="preserve">Public Health</w:t>
-      </w:r>
-      <w:r>
-        <w:t xml:space="preserve">. Vol. 26. 2016.</w:t>
+        <w:t xml:space="preserve">SRCD Biennial Meeting</w:t>
+      </w:r>
+      <w:r>
+        <w:t xml:space="preserve">. 2015.</w:t>
       </w:r>
     </w:p>
     <w:p>
@@ -11231,31 +11841,31 @@
         <w:pStyle w:val="Brdtekst"/>
       </w:pPr>
       <w:r>
-        <w:t xml:space="preserve">[6] T. Bøe.</w:t>
-      </w:r>
-      <w:r>
-        <w:t xml:space="preserve"> </w:t>
+        <w:t xml:space="preserve">[8] T. Bøe, B. Sivertsen, R. Goodman, et al. </w:t>
       </w:r>
       <w:r>
         <w:t xml:space="preserve">“</w:t>
       </w:r>
       <w:r>
-        <w:t xml:space="preserve">Subjective Economic Status in Adolescence: Determinants</w:t>
-      </w:r>
-      <w:r>
-        <w:t xml:space="preserve"> </w:t>
-      </w:r>
-      <w:r>
-        <w:t xml:space="preserve">and Associations with Mental Health in Norwegian Youth.</w:t>
+        <w:t xml:space="preserve">Parental Emotional</w:t>
+      </w:r>
+      <w:r>
+        <w:t xml:space="preserve"> </w:t>
+      </w:r>
+      <w:r>
+        <w:t xml:space="preserve">Well-Being and Parenting Practices Mediate the Association between Ses</w:t>
+      </w:r>
+      <w:r>
+        <w:t xml:space="preserve"> </w:t>
+      </w:r>
+      <w:r>
+        <w:t xml:space="preserve">and Mental Health Problems in Children</w:t>
       </w:r>
       <w:r>
         <w:t xml:space="preserve">”</w:t>
       </w:r>
       <w:r>
-        <w:t xml:space="preserve"> </w:t>
-      </w:r>
-      <w:r>
-        <w:t xml:space="preserve">In:</w:t>
+        <w:t xml:space="preserve">. In:</w:t>
       </w:r>
       <w:r>
         <w:t xml:space="preserve"> </w:t>
@@ -11265,95 +11875,13 @@
           <w:iCs/>
           <w:i/>
         </w:rPr>
-        <w:t xml:space="preserve">Velferdsstat Og Ulikhet Helse Økon. Nedgangstider</w:t>
-      </w:r>
-      <w:r>
-        <w:t xml:space="preserve">. 2016.</w:t>
-      </w:r>
-    </w:p>
-    <w:p>
-      <w:pPr>
-        <w:pStyle w:val="Brdtekst"/>
-      </w:pPr>
-      <w:r>
-        <w:t xml:space="preserve">[7] T. Bøe.</w:t>
-      </w:r>
-      <w:r>
-        <w:t xml:space="preserve"> </w:t>
-      </w:r>
-      <w:r>
-        <w:t xml:space="preserve">“</w:t>
-      </w:r>
-      <w:r>
-        <w:t xml:space="preserve">Perceived Poor Family Economy Is Associated with Mental</w:t>
-      </w:r>
-      <w:r>
-        <w:t xml:space="preserve"> </w:t>
-      </w:r>
-      <w:r>
-        <w:t xml:space="preserve">Health Outcomes in a Large Population Sample of Norwegian Adolescents</w:t>
-      </w:r>
-      <w:r>
-        <w:t xml:space="preserve">”</w:t>
-      </w:r>
-      <w:r>
-        <w:t xml:space="preserve">.</w:t>
-      </w:r>
-      <w:r>
-        <w:t xml:space="preserve"> </w:t>
-      </w:r>
-      <w:r>
-        <w:t xml:space="preserve">In:</w:t>
-      </w:r>
-      <w:r>
-        <w:t xml:space="preserve"> </w:t>
+        <w:t xml:space="preserve">Soc. Res. Child Dev.</w:t>
       </w:r>
       <w:r>
         <w:rPr>
           <w:iCs/>
           <w:i/>
         </w:rPr>
-        <w:t xml:space="preserve">SRCD Bienn. Meet.</w:t>
-      </w:r>
-      <w:r>
-        <w:t xml:space="preserve"> </w:t>
-      </w:r>
-      <w:r>
-        <w:t xml:space="preserve">2015.</w:t>
-      </w:r>
-    </w:p>
-    <w:p>
-      <w:pPr>
-        <w:pStyle w:val="Brdtekst"/>
-      </w:pPr>
-      <w:r>
-        <w:t xml:space="preserve">[8] T. Bøe, B. Sivertsen, R. Goodman, et al. </w:t>
-      </w:r>
-      <w:r>
-        <w:t xml:space="preserve">“</w:t>
-      </w:r>
-      <w:r>
-        <w:t xml:space="preserve">Parental Emotional</w:t>
-      </w:r>
-      <w:r>
-        <w:t xml:space="preserve"> </w:t>
-      </w:r>
-      <w:r>
-        <w:t xml:space="preserve">Well-Being and Parenting Practices Mediate the Association between Ses</w:t>
-      </w:r>
-      <w:r>
-        <w:t xml:space="preserve"> </w:t>
-      </w:r>
-      <w:r>
-        <w:t xml:space="preserve">and Mental Health Problems in Children</w:t>
-      </w:r>
-      <w:r>
-        <w:t xml:space="preserve">”</w:t>
-      </w:r>
-      <w:r>
-        <w:t xml:space="preserve">. In:</w:t>
-      </w:r>
-      <w:r>
         <w:t xml:space="preserve"> </w:t>
       </w:r>
       <w:r>
@@ -11361,13 +11889,48 @@
           <w:iCs/>
           <w:i/>
         </w:rPr>
-        <w:t xml:space="preserve">Soc Res Child Dev Bienn</w:t>
+        <w:t xml:space="preserve">Bienn. Meet. April 18</w:t>
       </w:r>
       <w:r>
         <w:rPr>
           <w:iCs/>
           <w:i/>
         </w:rPr>
+        <w:t xml:space="preserve">, 2013, Seattle, US.</w:t>
+      </w:r>
+      <w:r>
+        <w:t xml:space="preserve"> </w:t>
+      </w:r>
+      <w:r>
+        <w:t xml:space="preserve">2013.</w:t>
+      </w:r>
+    </w:p>
+    <w:p>
+      <w:pPr>
+        <w:pStyle w:val="Brdtekst"/>
+      </w:pPr>
+      <w:r>
+        <w:t xml:space="preserve">[9] T. Bøe, M. Hysing, A. J. Lundervold, et al. </w:t>
+      </w:r>
+      <w:r>
+        <w:t xml:space="preserve">“</w:t>
+      </w:r>
+      <w:r>
+        <w:t xml:space="preserve">Childhood Sleep</w:t>
+      </w:r>
+      <w:r>
+        <w:t xml:space="preserve"> </w:t>
+      </w:r>
+      <w:r>
+        <w:t xml:space="preserve">Problems and Familial Socioeconomic Status</w:t>
+      </w:r>
+      <w:r>
+        <w:t xml:space="preserve">”</w:t>
+      </w:r>
+      <w:r>
+        <w:t xml:space="preserve">. In:</w:t>
+      </w:r>
+      <w:r>
         <w:t xml:space="preserve"> </w:t>
       </w:r>
       <w:r>
@@ -11375,52 +11938,64 @@
           <w:iCs/>
           <w:i/>
         </w:rPr>
-        <w:t xml:space="preserve">Meet April 18–20 2013 Seattle US</w:t>
-      </w:r>
-      <w:r>
-        <w:t xml:space="preserve">. 2013.</w:t>
-      </w:r>
-    </w:p>
-    <w:p>
-      <w:pPr>
-        <w:pStyle w:val="Brdtekst"/>
-      </w:pPr>
-      <w:r>
-        <w:t xml:space="preserve">[9] T. Bøe, M. Hysing, A. J. Lundervold, et al. </w:t>
-      </w:r>
-      <w:r>
-        <w:t xml:space="preserve">“</w:t>
-      </w:r>
-      <w:r>
-        <w:t xml:space="preserve">Childhood Sleep</w:t>
-      </w:r>
-      <w:r>
-        <w:t xml:space="preserve"> </w:t>
-      </w:r>
-      <w:r>
-        <w:t xml:space="preserve">Problems and Familial Socioeconomic Status</w:t>
-      </w:r>
-      <w:r>
-        <w:t xml:space="preserve">”</w:t>
-      </w:r>
-      <w:r>
-        <w:t xml:space="preserve">. In:</w:t>
-      </w:r>
-      <w:r>
-        <w:t xml:space="preserve"> </w:t>
+        <w:t xml:space="preserve">15th Eur. Conf. Dev.</w:t>
       </w:r>
       <w:r>
         <w:rPr>
           <w:iCs/>
           <w:i/>
         </w:rPr>
-        <w:t xml:space="preserve">15th Eur Conf Dev</w:t>
+        <w:t xml:space="preserve"> </w:t>
       </w:r>
       <w:r>
         <w:rPr>
           <w:iCs/>
           <w:i/>
         </w:rPr>
+        <w:t xml:space="preserve">Psychol. Bergen, Norway.</w:t>
+      </w:r>
+      <w:r>
+        <w:t xml:space="preserve"> </w:t>
+      </w:r>
+      <w:r>
+        <w:t xml:space="preserve">2012.</w:t>
+      </w:r>
+    </w:p>
+    <w:p>
+      <w:pPr>
+        <w:pStyle w:val="Brdtekst"/>
+      </w:pPr>
+      <w:r>
+        <w:t xml:space="preserve">[10] T. Bøe, M. Hysing, and S. Øverland.</w:t>
+      </w:r>
+      <w:r>
+        <w:t xml:space="preserve"> </w:t>
+      </w:r>
+      <w:r>
+        <w:t xml:space="preserve">“</w:t>
+      </w:r>
+      <w:r>
+        <w:t xml:space="preserve">Socioeconomic Status and</w:t>
+      </w:r>
+      <w:r>
+        <w:t xml:space="preserve"> </w:t>
+      </w:r>
+      <w:r>
+        <w:t xml:space="preserve">Children’s Mental Health Problems — Results From the Bergen Child</w:t>
+      </w:r>
+      <w:r>
+        <w:t xml:space="preserve"> </w:t>
+      </w:r>
+      <w:r>
+        <w:t xml:space="preserve">Study</w:t>
+      </w:r>
+      <w:r>
+        <w:t xml:space="preserve">”</w:t>
+      </w:r>
+      <w:r>
+        <w:t xml:space="preserve">. In:</w:t>
+      </w:r>
+      <w:r>
         <w:t xml:space="preserve"> </w:t>
       </w:r>
       <w:r>
@@ -11428,72 +12003,28 @@
           <w:iCs/>
           <w:i/>
         </w:rPr>
-        <w:t xml:space="preserve">Psychol Bergen Nor.</w:t>
-      </w:r>
-      <w:r>
-        <w:t xml:space="preserve"> </w:t>
-      </w:r>
-      <w:r>
-        <w:t xml:space="preserve">2012.</w:t>
-      </w:r>
-    </w:p>
-    <w:p>
-      <w:pPr>
-        <w:pStyle w:val="Brdtekst"/>
-      </w:pPr>
-      <w:r>
-        <w:t xml:space="preserve">[10] T. Bøe, M. Hysing, and S. Øverland.</w:t>
-      </w:r>
-      <w:r>
-        <w:t xml:space="preserve"> </w:t>
-      </w:r>
-      <w:r>
-        <w:t xml:space="preserve">“</w:t>
-      </w:r>
-      <w:r>
-        <w:t xml:space="preserve">Socioeconomic Status and</w:t>
-      </w:r>
-      <w:r>
-        <w:t xml:space="preserve"> </w:t>
-      </w:r>
-      <w:r>
-        <w:t xml:space="preserve">Children’s Mental Health Problems — Results From the Bergen Child</w:t>
-      </w:r>
-      <w:r>
-        <w:t xml:space="preserve"> </w:t>
-      </w:r>
-      <w:r>
-        <w:t xml:space="preserve">Study</w:t>
-      </w:r>
-      <w:r>
-        <w:t xml:space="preserve">”</w:t>
-      </w:r>
-      <w:r>
-        <w:t xml:space="preserve">. In:</w:t>
-      </w:r>
-      <w:r>
-        <w:t xml:space="preserve"> </w:t>
+        <w:t xml:space="preserve">Nordic Child and Adolescent Psychiatric Research Meeting,</w:t>
       </w:r>
       <w:r>
         <w:rPr>
           <w:iCs/>
           <w:i/>
         </w:rPr>
-        <w:t xml:space="preserve">Nord. Child Adolesc. Psychiatr. Res. Meet. Sept. 8–9 2010</w:t>
+        <w:t xml:space="preserve"> </w:t>
       </w:r>
       <w:r>
         <w:rPr>
           <w:iCs/>
           <w:i/>
         </w:rPr>
-        <w:t xml:space="preserve"> </w:t>
+        <w:t xml:space="preserve">September, 8</w:t>
       </w:r>
       <w:r>
         <w:rPr>
           <w:iCs/>
           <w:i/>
         </w:rPr>
-        <w:t xml:space="preserve">Alborg Den.</w:t>
+        <w:t xml:space="preserve">, 2010, Alborg, Denmark.</w:t>
       </w:r>
       <w:r>
         <w:t xml:space="preserve"> </w:t>
@@ -11541,7 +12072,7 @@
           <w:iCs/>
           <w:i/>
         </w:rPr>
-        <w:t xml:space="preserve">Nord Child Adolesc Psychiatr Res Meet Sept 8–9 2010 Alborg</w:t>
+        <w:t xml:space="preserve">Nord. Child Adolesc. Psychiatr. Res. Meet. Sept.</w:t>
       </w:r>
       <w:r>
         <w:rPr>
@@ -11555,92 +12086,65 @@
           <w:iCs/>
           <w:i/>
         </w:rPr>
-        <w:t xml:space="preserve">Den.</w:t>
-      </w:r>
-      <w:r>
-        <w:t xml:space="preserve"> </w:t>
-      </w:r>
-      <w:r>
-        <w:t xml:space="preserve">2010.</w:t>
-      </w:r>
-    </w:p>
-    <w:p>
-      <w:pPr>
-        <w:pStyle w:val="Brdtekst"/>
-      </w:pPr>
-      <w:r>
-        <w:t xml:space="preserve">[12] T. Bøe and S. Øverland.</w:t>
-      </w:r>
-      <w:r>
-        <w:t xml:space="preserve"> </w:t>
-      </w:r>
-      <w:r>
-        <w:t xml:space="preserve">“</w:t>
-      </w:r>
-      <w:r>
-        <w:t xml:space="preserve">Socioeconomic Status and Children’s</w:t>
-      </w:r>
-      <w:r>
-        <w:t xml:space="preserve"> </w:t>
-      </w:r>
-      <w:r>
-        <w:t xml:space="preserve">Mental Health: Results from the Bergen Child Study</w:t>
-      </w:r>
-      <w:r>
-        <w:t xml:space="preserve">”</w:t>
-      </w:r>
-      <w:r>
-        <w:t xml:space="preserve">. In:</w:t>
-      </w:r>
-      <w:r>
-        <w:t xml:space="preserve"> </w:t>
+        <w:t xml:space="preserve">8</w:t>
       </w:r>
       <w:r>
         <w:rPr>
           <w:iCs/>
           <w:i/>
         </w:rPr>
-        <w:t xml:space="preserve">11th Conf.</w:t>
+        <w:t xml:space="preserve">, 2010, Alborg, Denmark.</w:t>
+      </w:r>
+      <w:r>
+        <w:t xml:space="preserve"> </w:t>
+      </w:r>
+      <w:r>
+        <w:t xml:space="preserve">2010.</w:t>
+      </w:r>
+    </w:p>
+    <w:p>
+      <w:pPr>
+        <w:pStyle w:val="Brdtekst"/>
+      </w:pPr>
+      <w:r>
+        <w:t xml:space="preserve">[12] T. Bøe and S. Øverland.</w:t>
+      </w:r>
+      <w:r>
+        <w:t xml:space="preserve"> </w:t>
+      </w:r>
+      <w:r>
+        <w:t xml:space="preserve">“</w:t>
+      </w:r>
+      <w:r>
+        <w:t xml:space="preserve">Socioeconomic Status and Children’s</w:t>
+      </w:r>
+      <w:r>
+        <w:t xml:space="preserve"> </w:t>
+      </w:r>
+      <w:r>
+        <w:t xml:space="preserve">Mental Health: Results from the Bergen Child Study</w:t>
+      </w:r>
+      <w:r>
+        <w:t xml:space="preserve">”</w:t>
+      </w:r>
+      <w:r>
+        <w:t xml:space="preserve">. In:</w:t>
+      </w:r>
+      <w:r>
+        <w:t xml:space="preserve"> </w:t>
       </w:r>
       <w:r>
         <w:rPr>
           <w:iCs/>
           <w:i/>
         </w:rPr>
-        <w:t xml:space="preserve"> </w:t>
+        <w:t xml:space="preserve">The 11th</w:t>
       </w:r>
       <w:r>
         <w:rPr>
           <w:iCs/>
           <w:i/>
         </w:rPr>
-        <w:t xml:space="preserve">Soc. Community Psychol. Bergen Nor.</w:t>
-      </w:r>
-      <w:r>
-        <w:t xml:space="preserve"> </w:t>
-      </w:r>
-      <w:r>
-        <w:t xml:space="preserve">2009.</w:t>
-      </w:r>
-    </w:p>
-    <w:bookmarkEnd w:id="107"/>
-    <w:bookmarkStart w:id="110" w:name="reports"/>
-    <w:p>
-      <w:pPr>
-        <w:pStyle w:val="Overskrift2"/>
-      </w:pPr>
-      <w:r>
-        <w:t xml:space="preserve">Reports</w:t>
-      </w:r>
-    </w:p>
-    <w:p>
-      <w:pPr>
-        <w:pStyle w:val="FirstParagraph"/>
-      </w:pPr>
-      <w:r>
-        <w:t xml:space="preserve">[1] T. Bøe.</w:t>
-      </w:r>
-      <w:r>
         <w:t xml:space="preserve"> </w:t>
       </w:r>
       <w:r>
@@ -11648,7 +12152,45 @@
           <w:iCs/>
           <w:i/>
         </w:rPr>
-        <w:t xml:space="preserve">Levekårsundersøkelse i Askøy, Fjell, Sund Og Øygarden</w:t>
+        <w:t xml:space="preserve">Conference on Social and Community Psychology, Bergen, Norway</w:t>
+      </w:r>
+      <w:r>
+        <w:t xml:space="preserve">. 2009.</w:t>
+      </w:r>
+    </w:p>
+    <w:bookmarkEnd w:id="102"/>
+    <w:bookmarkStart w:id="105" w:name="reports"/>
+    <w:p>
+      <w:pPr>
+        <w:pStyle w:val="Overskrift2"/>
+      </w:pPr>
+      <w:r>
+        <w:t xml:space="preserve">Reports</w:t>
+      </w:r>
+    </w:p>
+    <w:p>
+      <w:pPr>
+        <w:pStyle w:val="FirstParagraph"/>
+      </w:pPr>
+      <w:r>
+        <w:t xml:space="preserve">[1] T. Bøe.</w:t>
+      </w:r>
+      <w:r>
+        <w:t xml:space="preserve"> </w:t>
+      </w:r>
+      <w:r>
+        <w:rPr>
+          <w:iCs/>
+          <w:i/>
+        </w:rPr>
+        <w:t xml:space="preserve">Levek</w:t>
+      </w:r>
+      <w:r>
+        <w:rPr>
+          <w:iCs/>
+          <w:i/>
+        </w:rPr>
+        <w:t xml:space="preserve">rsundersøkelse i Askøy, Fjell, Sund Og Øygarden</w:t>
       </w:r>
       <w:r>
         <w:t xml:space="preserve">.</w:t>
@@ -11662,7 +12204,7 @@
       <w:r>
         <w:t xml:space="preserve"> </w:t>
       </w:r>
-      <w:hyperlink r:id="rId108">
+      <w:hyperlink r:id="rId103">
         <w:r>
           <w:rPr>
             <w:rStyle w:val="Hyperkobling"/>
@@ -11734,13 +12276,13 @@
         <w:t xml:space="preserve">investment perspective]</w:t>
       </w:r>
       <w:r>
-        <w:t xml:space="preserve">. Helsedirektoratet [Norwegian directorate of</w:t>
-      </w:r>
-      <w:r>
-        <w:t xml:space="preserve"> </w:t>
-      </w:r>
-      <w:r>
-        <w:t xml:space="preserve">Health], 2015.</w:t>
+        <w:t xml:space="preserve">. Government. Helsedirektoratet [Norwegian</w:t>
+      </w:r>
+      <w:r>
+        <w:t xml:space="preserve"> </w:t>
+      </w:r>
+      <w:r>
+        <w:t xml:space="preserve">directorate of Health], 2015.</w:t>
       </w:r>
     </w:p>
     <w:p>
@@ -11772,21 +12314,28 @@
           <w:iCs/>
           <w:i/>
         </w:rPr>
-        <w:t xml:space="preserve">Barneverntjenesten for enslige mindreårige flyktninger i Bergen kommune</w:t>
+        <w:t xml:space="preserve">Barneverntjenesten for enslige mindre</w:t>
       </w:r>
       <w:r>
         <w:rPr>
           <w:iCs/>
           <w:i/>
         </w:rPr>
-        <w:t xml:space="preserve"> </w:t>
+        <w:t xml:space="preserve">rige flyktninger i Bergen</w:t>
       </w:r>
       <w:r>
         <w:rPr>
           <w:iCs/>
           <w:i/>
         </w:rPr>
-        <w:t xml:space="preserve">[Road to Independence: A project in child-care services for</w:t>
+        <w:t xml:space="preserve"> </w:t>
+      </w:r>
+      <w:r>
+        <w:rPr>
+          <w:iCs/>
+          <w:i/>
+        </w:rPr>
+        <w:t xml:space="preserve">kommune [Road to Independence: A project in child-care services for</w:t>
       </w:r>
       <w:r>
         <w:rPr>
@@ -11814,7 +12363,7 @@
       <w:r>
         <w:t xml:space="preserve"> </w:t>
       </w:r>
-      <w:hyperlink r:id="rId109">
+      <w:hyperlink r:id="rId104">
         <w:r>
           <w:rPr>
             <w:rStyle w:val="Hyperkobling"/>
@@ -11826,8 +12375,8 @@
         <w:t xml:space="preserve">.</w:t>
       </w:r>
     </w:p>
-    <w:bookmarkEnd w:id="110"/>
-    <w:bookmarkEnd w:id="111"/>
+    <w:bookmarkEnd w:id="105"/>
+    <w:bookmarkEnd w:id="106"/>
     <w:sectPr>
       <w:footerReference r:id="rId9" w:type="default"/>
       <w:pgSz w:h="15840" w:w="12240"/>

</xml_diff>

<commit_message>
removed analytics and updated cv
</commit_message>
<xml_diff>
--- a/static/files/cv-word.docx
+++ b/static/files/cv-word.docx
@@ -83,17 +83,16 @@
       </w:tblGrid>
       <w:tr>
         <w:trPr>
-          <w:cantSplit/>
           <w:trHeight w:val="360" w:hRule="auto"/>
         </w:trPr>
         body1
         <w:tc>
           <w:tcPr>
             <w:tcBorders>
-              <w:bottom w:val="single" w:sz="8" w:space="0" w:color="666666"/>
-              <w:top w:val="single" w:sz="8" w:space="0" w:color="666666"/>
-              <w:left w:val="single" w:sz="8" w:space="0" w:color="666666"/>
-              <w:right w:val="single" w:sz="8" w:space="0" w:color="666666"/>
+              <w:bottom w:val="single" w:sz="6" w:space="0" w:color="666666"/>
+              <w:top w:val="single" w:sz="6" w:space="0" w:color="666666"/>
+              <w:left w:val="single" w:sz="6" w:space="0" w:color="666666"/>
+              <w:right w:val="single" w:sz="6" w:space="0" w:color="666666"/>
             </w:tcBorders>
             <w:shd w:val="clear" w:color="auto" w:fill="F2F2F2"/>
             <w:tcMar>
@@ -106,8 +105,8 @@
           </w:tcPr>
           <w:p>
             <w:pPr>
+              <w:pStyle w:val="Normal"/>
               <w:jc w:val="left"/>
-              <w:keepNext/>
               <w:pBdr>
                 <w:bottom w:val="none" w:sz="0" w:space="0" w:color="000000"/>
                 <w:top w:val="none" w:sz="0" w:space="0" w:color="000000"/>
@@ -115,7 +114,7 @@
                 <w:right w:val="none" w:sz="0" w:space="0" w:color="000000"/>
               </w:pBdr>
               <w:spacing w:after="100" w:before="100" w:line="240"/>
-              <w:ind w:firstLine="0" w:left="100" w:right="100"/>
+              <w:ind w:left="100" w:right="100" w:firstLine="0" w:firstLineChars="0"/>
             </w:pPr>
             <w:r xmlns:w="http://schemas.openxmlformats.org/wordprocessingml/2006/main" xmlns:wp="http://schemas.openxmlformats.org/drawingml/2006/wordprocessingDrawing" xmlns:r="http://schemas.openxmlformats.org/officeDocument/2006/relationships" xmlns:w14="http://schemas.microsoft.com/office/word/2010/wordml">
               <w:rPr>
@@ -135,10 +134,10 @@
           <w:tcPr>
             <w:gridSpan w:val="3"/>
             <w:tcBorders>
-              <w:bottom w:val="single" w:sz="8" w:space="0" w:color="666666"/>
-              <w:top w:val="single" w:sz="8" w:space="0" w:color="666666"/>
-              <w:left w:val="single" w:sz="8" w:space="0" w:color="666666"/>
-              <w:right w:val="single" w:sz="8" w:space="0" w:color="666666"/>
+              <w:bottom w:val="single" w:sz="6" w:space="0" w:color="666666"/>
+              <w:top w:val="single" w:sz="6" w:space="0" w:color="666666"/>
+              <w:left w:val="single" w:sz="6" w:space="0" w:color="666666"/>
+              <w:right w:val="single" w:sz="6" w:space="0" w:color="666666"/>
             </w:tcBorders>
             <w:shd w:val="clear" w:color="auto" w:fill="FFFFFF"/>
             <w:tcMar>
@@ -151,8 +150,8 @@
           </w:tcPr>
           <w:p>
             <w:pPr>
+              <w:pStyle w:val="Normal"/>
               <w:jc w:val="left"/>
-              <w:keepNext/>
               <w:pBdr>
                 <w:bottom w:val="none" w:sz="0" w:space="0" w:color="000000"/>
                 <w:top w:val="none" w:sz="0" w:space="0" w:color="000000"/>
@@ -160,7 +159,7 @@
                 <w:right w:val="none" w:sz="0" w:space="0" w:color="000000"/>
               </w:pBdr>
               <w:spacing w:after="100" w:before="100" w:line="240"/>
-              <w:ind w:firstLine="0" w:left="100" w:right="100"/>
+              <w:ind w:left="100" w:right="100" w:firstLine="0" w:firstLineChars="0"/>
             </w:pPr>
             <w:r xmlns:w="http://schemas.openxmlformats.org/wordprocessingml/2006/main" xmlns:wp="http://schemas.openxmlformats.org/drawingml/2006/wordprocessingDrawing" xmlns:r="http://schemas.openxmlformats.org/officeDocument/2006/relationships" xmlns:w14="http://schemas.microsoft.com/office/word/2010/wordml">
               <w:rPr>
@@ -179,17 +178,16 @@
       </w:tr>
       <w:tr>
         <w:trPr>
-          <w:cantSplit/>
           <w:trHeight w:val="360" w:hRule="auto"/>
         </w:trPr>
         body2
         <w:tc>
           <w:tcPr>
             <w:tcBorders>
-              <w:bottom w:val="single" w:sz="8" w:space="0" w:color="666666"/>
-              <w:top w:val="single" w:sz="8" w:space="0" w:color="666666"/>
-              <w:left w:val="single" w:sz="8" w:space="0" w:color="666666"/>
-              <w:right w:val="single" w:sz="8" w:space="0" w:color="666666"/>
+              <w:bottom w:val="single" w:sz="6" w:space="0" w:color="666666"/>
+              <w:top w:val="single" w:sz="6" w:space="0" w:color="666666"/>
+              <w:left w:val="single" w:sz="6" w:space="0" w:color="666666"/>
+              <w:right w:val="single" w:sz="6" w:space="0" w:color="666666"/>
             </w:tcBorders>
             <w:shd w:val="clear" w:color="auto" w:fill="F2F2F2"/>
             <w:tcMar>
@@ -202,8 +200,8 @@
           </w:tcPr>
           <w:p>
             <w:pPr>
+              <w:pStyle w:val="Normal"/>
               <w:jc w:val="left"/>
-              <w:keepNext/>
               <w:pBdr>
                 <w:bottom w:val="none" w:sz="0" w:space="0" w:color="000000"/>
                 <w:top w:val="none" w:sz="0" w:space="0" w:color="000000"/>
@@ -211,7 +209,7 @@
                 <w:right w:val="none" w:sz="0" w:space="0" w:color="000000"/>
               </w:pBdr>
               <w:spacing w:after="100" w:before="100" w:line="240"/>
-              <w:ind w:firstLine="0" w:left="100" w:right="100"/>
+              <w:ind w:left="100" w:right="100" w:firstLine="0" w:firstLineChars="0"/>
             </w:pPr>
             <w:r xmlns:w="http://schemas.openxmlformats.org/wordprocessingml/2006/main" xmlns:wp="http://schemas.openxmlformats.org/drawingml/2006/wordprocessingDrawing" xmlns:r="http://schemas.openxmlformats.org/officeDocument/2006/relationships" xmlns:w14="http://schemas.microsoft.com/office/word/2010/wordml">
               <w:rPr>
@@ -230,10 +228,10 @@
         <w:tc>
           <w:tcPr>
             <w:tcBorders>
-              <w:bottom w:val="single" w:sz="8" w:space="0" w:color="666666"/>
-              <w:top w:val="single" w:sz="8" w:space="0" w:color="666666"/>
-              <w:left w:val="single" w:sz="8" w:space="0" w:color="666666"/>
-              <w:right w:val="single" w:sz="8" w:space="0" w:color="666666"/>
+              <w:bottom w:val="single" w:sz="6" w:space="0" w:color="666666"/>
+              <w:top w:val="single" w:sz="6" w:space="0" w:color="666666"/>
+              <w:left w:val="single" w:sz="6" w:space="0" w:color="666666"/>
+              <w:right w:val="single" w:sz="6" w:space="0" w:color="666666"/>
             </w:tcBorders>
             <w:shd w:val="clear" w:color="auto" w:fill="FFFFFF"/>
             <w:tcMar>
@@ -246,8 +244,8 @@
           </w:tcPr>
           <w:p>
             <w:pPr>
+              <w:pStyle w:val="Normal"/>
               <w:jc w:val="left"/>
-              <w:keepNext/>
               <w:pBdr>
                 <w:bottom w:val="none" w:sz="0" w:space="0" w:color="000000"/>
                 <w:top w:val="none" w:sz="0" w:space="0" w:color="000000"/>
@@ -255,7 +253,7 @@
                 <w:right w:val="none" w:sz="0" w:space="0" w:color="000000"/>
               </w:pBdr>
               <w:spacing w:after="100" w:before="100" w:line="240"/>
-              <w:ind w:firstLine="0" w:left="100" w:right="100"/>
+              <w:ind w:left="100" w:right="100" w:firstLine="0" w:firstLineChars="0"/>
             </w:pPr>
             <w:r xmlns:w="http://schemas.openxmlformats.org/wordprocessingml/2006/main" xmlns:wp="http://schemas.openxmlformats.org/drawingml/2006/wordprocessingDrawing" xmlns:r="http://schemas.openxmlformats.org/officeDocument/2006/relationships" xmlns:w14="http://schemas.microsoft.com/office/word/2010/wordml">
               <w:rPr>
@@ -274,10 +272,10 @@
         <w:tc>
           <w:tcPr>
             <w:tcBorders>
-              <w:bottom w:val="single" w:sz="8" w:space="0" w:color="666666"/>
-              <w:top w:val="single" w:sz="8" w:space="0" w:color="666666"/>
-              <w:left w:val="single" w:sz="8" w:space="0" w:color="666666"/>
-              <w:right w:val="single" w:sz="8" w:space="0" w:color="666666"/>
+              <w:bottom w:val="single" w:sz="6" w:space="0" w:color="666666"/>
+              <w:top w:val="single" w:sz="6" w:space="0" w:color="666666"/>
+              <w:left w:val="single" w:sz="6" w:space="0" w:color="666666"/>
+              <w:right w:val="single" w:sz="6" w:space="0" w:color="666666"/>
             </w:tcBorders>
             <w:shd w:val="clear" w:color="auto" w:fill="F2F2F2"/>
             <w:tcMar>
@@ -290,8 +288,8 @@
           </w:tcPr>
           <w:p>
             <w:pPr>
+              <w:pStyle w:val="Normal"/>
               <w:jc w:val="left"/>
-              <w:keepNext/>
               <w:pBdr>
                 <w:bottom w:val="none" w:sz="0" w:space="0" w:color="000000"/>
                 <w:top w:val="none" w:sz="0" w:space="0" w:color="000000"/>
@@ -299,7 +297,7 @@
                 <w:right w:val="none" w:sz="0" w:space="0" w:color="000000"/>
               </w:pBdr>
               <w:spacing w:after="100" w:before="100" w:line="240"/>
-              <w:ind w:firstLine="0" w:left="100" w:right="100"/>
+              <w:ind w:left="100" w:right="100" w:firstLine="0" w:firstLineChars="0"/>
             </w:pPr>
             <w:r xmlns:w="http://schemas.openxmlformats.org/wordprocessingml/2006/main" xmlns:wp="http://schemas.openxmlformats.org/drawingml/2006/wordprocessingDrawing" xmlns:r="http://schemas.openxmlformats.org/officeDocument/2006/relationships" xmlns:w14="http://schemas.microsoft.com/office/word/2010/wordml">
               <w:rPr>
@@ -318,10 +316,10 @@
         <w:tc>
           <w:tcPr>
             <w:tcBorders>
-              <w:bottom w:val="single" w:sz="8" w:space="0" w:color="666666"/>
-              <w:top w:val="single" w:sz="8" w:space="0" w:color="666666"/>
-              <w:left w:val="single" w:sz="8" w:space="0" w:color="666666"/>
-              <w:right w:val="single" w:sz="8" w:space="0" w:color="666666"/>
+              <w:bottom w:val="single" w:sz="6" w:space="0" w:color="666666"/>
+              <w:top w:val="single" w:sz="6" w:space="0" w:color="666666"/>
+              <w:left w:val="single" w:sz="6" w:space="0" w:color="666666"/>
+              <w:right w:val="single" w:sz="6" w:space="0" w:color="666666"/>
             </w:tcBorders>
             <w:shd w:val="clear" w:color="auto" w:fill="FFFFFF"/>
             <w:tcMar>
@@ -334,8 +332,8 @@
           </w:tcPr>
           <w:p>
             <w:pPr>
+              <w:pStyle w:val="Normal"/>
               <w:jc w:val="left"/>
-              <w:keepNext/>
               <w:pBdr>
                 <w:bottom w:val="none" w:sz="0" w:space="0" w:color="000000"/>
                 <w:top w:val="none" w:sz="0" w:space="0" w:color="000000"/>
@@ -343,7 +341,7 @@
                 <w:right w:val="none" w:sz="0" w:space="0" w:color="000000"/>
               </w:pBdr>
               <w:spacing w:after="100" w:before="100" w:line="240"/>
-              <w:ind w:firstLine="0" w:left="100" w:right="100"/>
+              <w:ind w:left="100" w:right="100" w:firstLine="0" w:firstLineChars="0"/>
             </w:pPr>
             <w:r xmlns:w="http://schemas.openxmlformats.org/wordprocessingml/2006/main" xmlns:wp="http://schemas.openxmlformats.org/drawingml/2006/wordprocessingDrawing" xmlns:r="http://schemas.openxmlformats.org/officeDocument/2006/relationships" xmlns:w14="http://schemas.microsoft.com/office/word/2010/wordml">
               <w:rPr>
@@ -362,17 +360,16 @@
       </w:tr>
       <w:tr>
         <w:trPr>
-          <w:cantSplit/>
           <w:trHeight w:val="360" w:hRule="auto"/>
         </w:trPr>
         body3
         <w:tc>
           <w:tcPr>
             <w:tcBorders>
-              <w:bottom w:val="single" w:sz="8" w:space="0" w:color="666666"/>
-              <w:top w:val="single" w:sz="8" w:space="0" w:color="666666"/>
-              <w:left w:val="single" w:sz="8" w:space="0" w:color="666666"/>
-              <w:right w:val="single" w:sz="8" w:space="0" w:color="666666"/>
+              <w:bottom w:val="single" w:sz="6" w:space="0" w:color="666666"/>
+              <w:top w:val="single" w:sz="6" w:space="0" w:color="666666"/>
+              <w:left w:val="single" w:sz="6" w:space="0" w:color="666666"/>
+              <w:right w:val="single" w:sz="6" w:space="0" w:color="666666"/>
             </w:tcBorders>
             <w:shd w:val="clear" w:color="auto" w:fill="F2F2F2"/>
             <w:tcMar>
@@ -385,8 +382,8 @@
           </w:tcPr>
           <w:p>
             <w:pPr>
+              <w:pStyle w:val="Normal"/>
               <w:jc w:val="left"/>
-              <w:keepNext/>
               <w:pBdr>
                 <w:bottom w:val="none" w:sz="0" w:space="0" w:color="000000"/>
                 <w:top w:val="none" w:sz="0" w:space="0" w:color="000000"/>
@@ -394,7 +391,7 @@
                 <w:right w:val="none" w:sz="0" w:space="0" w:color="000000"/>
               </w:pBdr>
               <w:spacing w:after="100" w:before="100" w:line="240"/>
-              <w:ind w:firstLine="0" w:left="100" w:right="100"/>
+              <w:ind w:left="100" w:right="100" w:firstLine="0" w:firstLineChars="0"/>
             </w:pPr>
             <w:r xmlns:w="http://schemas.openxmlformats.org/wordprocessingml/2006/main" xmlns:wp="http://schemas.openxmlformats.org/drawingml/2006/wordprocessingDrawing" xmlns:r="http://schemas.openxmlformats.org/officeDocument/2006/relationships" xmlns:w14="http://schemas.microsoft.com/office/word/2010/wordml">
               <w:rPr>
@@ -414,10 +411,10 @@
           <w:tcPr>
             <w:gridSpan w:val="3"/>
             <w:tcBorders>
-              <w:bottom w:val="single" w:sz="8" w:space="0" w:color="666666"/>
-              <w:top w:val="single" w:sz="8" w:space="0" w:color="666666"/>
-              <w:left w:val="single" w:sz="8" w:space="0" w:color="666666"/>
-              <w:right w:val="single" w:sz="8" w:space="0" w:color="666666"/>
+              <w:bottom w:val="single" w:sz="6" w:space="0" w:color="666666"/>
+              <w:top w:val="single" w:sz="6" w:space="0" w:color="666666"/>
+              <w:left w:val="single" w:sz="6" w:space="0" w:color="666666"/>
+              <w:right w:val="single" w:sz="6" w:space="0" w:color="666666"/>
             </w:tcBorders>
             <w:shd w:val="clear" w:color="auto" w:fill="FFFFFF"/>
             <w:tcMar>
@@ -430,8 +427,8 @@
           </w:tcPr>
           <w:p>
             <w:pPr>
+              <w:pStyle w:val="Normal"/>
               <w:jc w:val="left"/>
-              <w:keepNext/>
               <w:pBdr>
                 <w:bottom w:val="none" w:sz="0" w:space="0" w:color="000000"/>
                 <w:top w:val="none" w:sz="0" w:space="0" w:color="000000"/>
@@ -439,7 +436,7 @@
                 <w:right w:val="none" w:sz="0" w:space="0" w:color="000000"/>
               </w:pBdr>
               <w:spacing w:after="100" w:before="100" w:line="240"/>
-              <w:ind w:firstLine="0" w:left="100" w:right="100"/>
+              <w:ind w:left="100" w:right="100" w:firstLine="0" w:firstLineChars="0"/>
             </w:pPr>
             <w:r xmlns:w="http://schemas.openxmlformats.org/wordprocessingml/2006/main" xmlns:wp="http://schemas.openxmlformats.org/drawingml/2006/wordprocessingDrawing" xmlns:r="http://schemas.openxmlformats.org/officeDocument/2006/relationships" xmlns:w14="http://schemas.microsoft.com/office/word/2010/wordml">
               <w:rPr>
@@ -458,17 +455,16 @@
       </w:tr>
       <w:tr>
         <w:trPr>
-          <w:cantSplit/>
           <w:trHeight w:val="720" w:hRule="auto"/>
         </w:trPr>
         body4
         <w:tc>
           <w:tcPr>
             <w:tcBorders>
-              <w:bottom w:val="single" w:sz="8" w:space="0" w:color="666666"/>
-              <w:top w:val="single" w:sz="8" w:space="0" w:color="666666"/>
-              <w:left w:val="single" w:sz="8" w:space="0" w:color="666666"/>
-              <w:right w:val="single" w:sz="8" w:space="0" w:color="666666"/>
+              <w:bottom w:val="single" w:sz="6" w:space="0" w:color="666666"/>
+              <w:top w:val="single" w:sz="6" w:space="0" w:color="666666"/>
+              <w:left w:val="single" w:sz="6" w:space="0" w:color="666666"/>
+              <w:right w:val="single" w:sz="6" w:space="0" w:color="666666"/>
             </w:tcBorders>
             <w:shd w:val="clear" w:color="auto" w:fill="F2F2F2"/>
             <w:tcMar>
@@ -481,8 +477,8 @@
           </w:tcPr>
           <w:p>
             <w:pPr>
+              <w:pStyle w:val="Normal"/>
               <w:jc w:val="left"/>
-              <w:keepNext/>
               <w:pBdr>
                 <w:bottom w:val="none" w:sz="0" w:space="0" w:color="000000"/>
                 <w:top w:val="none" w:sz="0" w:space="0" w:color="000000"/>
@@ -490,7 +486,7 @@
                 <w:right w:val="none" w:sz="0" w:space="0" w:color="000000"/>
               </w:pBdr>
               <w:spacing w:after="100" w:before="100" w:line="240"/>
-              <w:ind w:firstLine="0" w:left="100" w:right="100"/>
+              <w:ind w:left="100" w:right="100" w:firstLine="0" w:firstLineChars="0"/>
             </w:pPr>
             <w:r xmlns:w="http://schemas.openxmlformats.org/wordprocessingml/2006/main" xmlns:wp="http://schemas.openxmlformats.org/drawingml/2006/wordprocessingDrawing" xmlns:r="http://schemas.openxmlformats.org/officeDocument/2006/relationships" xmlns:w14="http://schemas.microsoft.com/office/word/2010/wordml">
               <w:rPr>
@@ -534,10 +530,10 @@
           <w:tcPr>
             <w:gridSpan w:val="3"/>
             <w:tcBorders>
-              <w:bottom w:val="single" w:sz="8" w:space="0" w:color="666666"/>
-              <w:top w:val="single" w:sz="8" w:space="0" w:color="666666"/>
-              <w:left w:val="single" w:sz="8" w:space="0" w:color="666666"/>
-              <w:right w:val="single" w:sz="8" w:space="0" w:color="666666"/>
+              <w:bottom w:val="single" w:sz="6" w:space="0" w:color="666666"/>
+              <w:top w:val="single" w:sz="6" w:space="0" w:color="666666"/>
+              <w:left w:val="single" w:sz="6" w:space="0" w:color="666666"/>
+              <w:right w:val="single" w:sz="6" w:space="0" w:color="666666"/>
             </w:tcBorders>
             <w:shd w:val="clear" w:color="auto" w:fill="FFFFFF"/>
             <w:tcMar>
@@ -550,8 +546,8 @@
           </w:tcPr>
           <w:p>
             <w:pPr>
+              <w:pStyle w:val="Normal"/>
               <w:jc w:val="left"/>
-              <w:keepNext/>
               <w:pBdr>
                 <w:bottom w:val="none" w:sz="0" w:space="0" w:color="000000"/>
                 <w:top w:val="none" w:sz="0" w:space="0" w:color="000000"/>
@@ -559,7 +555,7 @@
                 <w:right w:val="none" w:sz="0" w:space="0" w:color="000000"/>
               </w:pBdr>
               <w:spacing w:after="100" w:before="100" w:line="240"/>
-              <w:ind w:firstLine="0" w:left="100" w:right="100"/>
+              <w:ind w:left="100" w:right="100" w:firstLine="0" w:firstLineChars="0"/>
             </w:pPr>
             <w:r xmlns:w="http://schemas.openxmlformats.org/wordprocessingml/2006/main" xmlns:wp="http://schemas.openxmlformats.org/drawingml/2006/wordprocessingDrawing" xmlns:r="http://schemas.openxmlformats.org/officeDocument/2006/relationships" xmlns:w14="http://schemas.microsoft.com/office/word/2010/wordml">
               <w:rPr>
@@ -578,17 +574,16 @@
       </w:tr>
       <w:tr>
         <w:trPr>
-          <w:cantSplit/>
           <w:trHeight w:val="360" w:hRule="auto"/>
         </w:trPr>
         body5
         <w:tc>
           <w:tcPr>
             <w:tcBorders>
-              <w:bottom w:val="single" w:sz="8" w:space="0" w:color="666666"/>
-              <w:top w:val="single" w:sz="8" w:space="0" w:color="666666"/>
-              <w:left w:val="single" w:sz="8" w:space="0" w:color="666666"/>
-              <w:right w:val="single" w:sz="8" w:space="0" w:color="666666"/>
+              <w:bottom w:val="single" w:sz="6" w:space="0" w:color="666666"/>
+              <w:top w:val="single" w:sz="6" w:space="0" w:color="666666"/>
+              <w:left w:val="single" w:sz="6" w:space="0" w:color="666666"/>
+              <w:right w:val="single" w:sz="6" w:space="0" w:color="666666"/>
             </w:tcBorders>
             <w:shd w:val="clear" w:color="auto" w:fill="F2F2F2"/>
             <w:tcMar>
@@ -601,8 +596,8 @@
           </w:tcPr>
           <w:p>
             <w:pPr>
+              <w:pStyle w:val="Normal"/>
               <w:jc w:val="left"/>
-              <w:keepNext/>
               <w:pBdr>
                 <w:bottom w:val="none" w:sz="0" w:space="0" w:color="000000"/>
                 <w:top w:val="none" w:sz="0" w:space="0" w:color="000000"/>
@@ -610,7 +605,7 @@
                 <w:right w:val="none" w:sz="0" w:space="0" w:color="000000"/>
               </w:pBdr>
               <w:spacing w:after="100" w:before="100" w:line="240"/>
-              <w:ind w:firstLine="0" w:left="100" w:right="100"/>
+              <w:ind w:left="100" w:right="100" w:firstLine="0" w:firstLineChars="0"/>
             </w:pPr>
             <w:r xmlns:w="http://schemas.openxmlformats.org/wordprocessingml/2006/main" xmlns:wp="http://schemas.openxmlformats.org/drawingml/2006/wordprocessingDrawing" xmlns:r="http://schemas.openxmlformats.org/officeDocument/2006/relationships" xmlns:w14="http://schemas.microsoft.com/office/word/2010/wordml">
               <w:rPr>
@@ -630,10 +625,10 @@
           <w:tcPr>
             <w:gridSpan w:val="3"/>
             <w:tcBorders>
-              <w:bottom w:val="single" w:sz="8" w:space="0" w:color="666666"/>
-              <w:top w:val="single" w:sz="8" w:space="0" w:color="666666"/>
-              <w:left w:val="single" w:sz="8" w:space="0" w:color="666666"/>
-              <w:right w:val="single" w:sz="8" w:space="0" w:color="666666"/>
+              <w:bottom w:val="single" w:sz="6" w:space="0" w:color="666666"/>
+              <w:top w:val="single" w:sz="6" w:space="0" w:color="666666"/>
+              <w:left w:val="single" w:sz="6" w:space="0" w:color="666666"/>
+              <w:right w:val="single" w:sz="6" w:space="0" w:color="666666"/>
             </w:tcBorders>
             <w:shd w:val="clear" w:color="auto" w:fill="FFFFFF"/>
             <w:tcMar>
@@ -646,8 +641,8 @@
           </w:tcPr>
           <w:p>
             <w:pPr>
+              <w:pStyle w:val="Normal"/>
               <w:jc w:val="left"/>
-              <w:keepNext/>
               <w:pBdr>
                 <w:bottom w:val="none" w:sz="0" w:space="0" w:color="000000"/>
                 <w:top w:val="none" w:sz="0" w:space="0" w:color="000000"/>
@@ -655,7 +650,7 @@
                 <w:right w:val="none" w:sz="0" w:space="0" w:color="000000"/>
               </w:pBdr>
               <w:spacing w:after="100" w:before="100" w:line="240"/>
-              <w:ind w:firstLine="0" w:left="100" w:right="100"/>
+              <w:ind w:left="100" w:right="100" w:firstLine="0" w:firstLineChars="0"/>
             </w:pPr>
             <w:r xmlns:w="http://schemas.openxmlformats.org/wordprocessingml/2006/main" xmlns:wp="http://schemas.openxmlformats.org/drawingml/2006/wordprocessingDrawing" xmlns:r="http://schemas.openxmlformats.org/officeDocument/2006/relationships" xmlns:w14="http://schemas.microsoft.com/office/word/2010/wordml">
               <w:rPr>
@@ -695,17 +690,16 @@
       </w:tblGrid>
       <w:tr>
         <w:trPr>
-          <w:cantSplit/>
           <w:trHeight w:val="360" w:hRule="auto"/>
         </w:trPr>
         body1
         <w:tc>
           <w:tcPr>
             <w:tcBorders>
-              <w:bottom w:val="single" w:sz="8" w:space="0" w:color="666666"/>
-              <w:top w:val="single" w:sz="8" w:space="0" w:color="666666"/>
-              <w:left w:val="single" w:sz="8" w:space="0" w:color="666666"/>
-              <w:right w:val="single" w:sz="8" w:space="0" w:color="666666"/>
+              <w:bottom w:val="single" w:sz="6" w:space="0" w:color="666666"/>
+              <w:top w:val="single" w:sz="6" w:space="0" w:color="666666"/>
+              <w:left w:val="single" w:sz="6" w:space="0" w:color="666666"/>
+              <w:right w:val="single" w:sz="6" w:space="0" w:color="666666"/>
             </w:tcBorders>
             <w:shd w:val="clear" w:color="auto" w:fill="F2F2F2"/>
             <w:tcMar>
@@ -718,8 +712,8 @@
           </w:tcPr>
           <w:p>
             <w:pPr>
+              <w:pStyle w:val="Normal"/>
               <w:jc w:val="left"/>
-              <w:keepNext/>
               <w:pBdr>
                 <w:bottom w:val="none" w:sz="0" w:space="0" w:color="000000"/>
                 <w:top w:val="none" w:sz="0" w:space="0" w:color="000000"/>
@@ -727,7 +721,7 @@
                 <w:right w:val="none" w:sz="0" w:space="0" w:color="000000"/>
               </w:pBdr>
               <w:spacing w:after="100" w:before="100" w:line="240"/>
-              <w:ind w:firstLine="0" w:left="100" w:right="100"/>
+              <w:ind w:left="100" w:right="100" w:firstLine="0" w:firstLineChars="0"/>
             </w:pPr>
             <w:r xmlns:w="http://schemas.openxmlformats.org/wordprocessingml/2006/main" xmlns:wp="http://schemas.openxmlformats.org/drawingml/2006/wordprocessingDrawing" xmlns:r="http://schemas.openxmlformats.org/officeDocument/2006/relationships" xmlns:w14="http://schemas.microsoft.com/office/word/2010/wordml">
               <w:rPr>
@@ -746,10 +740,10 @@
         <w:tc>
           <w:tcPr>
             <w:tcBorders>
-              <w:bottom w:val="single" w:sz="8" w:space="0" w:color="666666"/>
-              <w:top w:val="single" w:sz="8" w:space="0" w:color="666666"/>
-              <w:left w:val="single" w:sz="8" w:space="0" w:color="666666"/>
-              <w:right w:val="single" w:sz="8" w:space="0" w:color="666666"/>
+              <w:bottom w:val="single" w:sz="6" w:space="0" w:color="666666"/>
+              <w:top w:val="single" w:sz="6" w:space="0" w:color="666666"/>
+              <w:left w:val="single" w:sz="6" w:space="0" w:color="666666"/>
+              <w:right w:val="single" w:sz="6" w:space="0" w:color="666666"/>
             </w:tcBorders>
             <w:shd w:val="clear" w:color="auto" w:fill="F2F2F2"/>
             <w:tcMar>
@@ -762,8 +756,8 @@
           </w:tcPr>
           <w:p>
             <w:pPr>
+              <w:pStyle w:val="Normal"/>
               <w:jc w:val="left"/>
-              <w:keepNext/>
               <w:pBdr>
                 <w:bottom w:val="none" w:sz="0" w:space="0" w:color="000000"/>
                 <w:top w:val="none" w:sz="0" w:space="0" w:color="000000"/>
@@ -771,7 +765,7 @@
                 <w:right w:val="none" w:sz="0" w:space="0" w:color="000000"/>
               </w:pBdr>
               <w:spacing w:after="100" w:before="100" w:line="240"/>
-              <w:ind w:firstLine="0" w:left="100" w:right="100"/>
+              <w:ind w:left="100" w:right="100" w:firstLine="0" w:firstLineChars="0"/>
             </w:pPr>
             <w:r xmlns:w="http://schemas.openxmlformats.org/wordprocessingml/2006/main" xmlns:wp="http://schemas.openxmlformats.org/drawingml/2006/wordprocessingDrawing" xmlns:r="http://schemas.openxmlformats.org/officeDocument/2006/relationships" xmlns:w14="http://schemas.microsoft.com/office/word/2010/wordml">
               <w:rPr>
@@ -790,17 +784,16 @@
       </w:tr>
       <w:tr>
         <w:trPr>
-          <w:cantSplit/>
           <w:trHeight w:val="360" w:hRule="auto"/>
         </w:trPr>
         body2
         <w:tc>
           <w:tcPr>
             <w:tcBorders>
-              <w:bottom w:val="single" w:sz="8" w:space="0" w:color="666666"/>
-              <w:top w:val="single" w:sz="8" w:space="0" w:color="666666"/>
-              <w:left w:val="single" w:sz="8" w:space="0" w:color="666666"/>
-              <w:right w:val="single" w:sz="8" w:space="0" w:color="666666"/>
+              <w:bottom w:val="single" w:sz="6" w:space="0" w:color="666666"/>
+              <w:top w:val="single" w:sz="6" w:space="0" w:color="666666"/>
+              <w:left w:val="single" w:sz="6" w:space="0" w:color="666666"/>
+              <w:right w:val="single" w:sz="6" w:space="0" w:color="666666"/>
             </w:tcBorders>
             <w:shd w:val="clear" w:color="auto" w:fill="FFFFFF"/>
             <w:tcMar>
@@ -813,8 +806,8 @@
           </w:tcPr>
           <w:p>
             <w:pPr>
+              <w:pStyle w:val="Normal"/>
               <w:jc w:val="left"/>
-              <w:keepNext/>
               <w:pBdr>
                 <w:bottom w:val="none" w:sz="0" w:space="0" w:color="000000"/>
                 <w:top w:val="none" w:sz="0" w:space="0" w:color="000000"/>
@@ -822,7 +815,7 @@
                 <w:right w:val="none" w:sz="0" w:space="0" w:color="000000"/>
               </w:pBdr>
               <w:spacing w:after="100" w:before="100" w:line="240"/>
-              <w:ind w:firstLine="0" w:left="100" w:right="100"/>
+              <w:ind w:left="100" w:right="100" w:firstLine="0" w:firstLineChars="0"/>
             </w:pPr>
             <w:r xmlns:w="http://schemas.openxmlformats.org/wordprocessingml/2006/main" xmlns:wp="http://schemas.openxmlformats.org/drawingml/2006/wordprocessingDrawing" xmlns:r="http://schemas.openxmlformats.org/officeDocument/2006/relationships" xmlns:w14="http://schemas.microsoft.com/office/word/2010/wordml">
               <w:rPr>
@@ -841,10 +834,10 @@
         <w:tc>
           <w:tcPr>
             <w:tcBorders>
-              <w:bottom w:val="single" w:sz="8" w:space="0" w:color="666666"/>
-              <w:top w:val="single" w:sz="8" w:space="0" w:color="666666"/>
-              <w:left w:val="single" w:sz="8" w:space="0" w:color="666666"/>
-              <w:right w:val="single" w:sz="8" w:space="0" w:color="666666"/>
+              <w:bottom w:val="single" w:sz="6" w:space="0" w:color="666666"/>
+              <w:top w:val="single" w:sz="6" w:space="0" w:color="666666"/>
+              <w:left w:val="single" w:sz="6" w:space="0" w:color="666666"/>
+              <w:right w:val="single" w:sz="6" w:space="0" w:color="666666"/>
             </w:tcBorders>
             <w:shd w:val="clear" w:color="auto" w:fill="FFFFFF"/>
             <w:tcMar>
@@ -857,8 +850,8 @@
           </w:tcPr>
           <w:p>
             <w:pPr>
+              <w:pStyle w:val="Normal"/>
               <w:jc w:val="left"/>
-              <w:keepNext/>
               <w:pBdr>
                 <w:bottom w:val="none" w:sz="0" w:space="0" w:color="000000"/>
                 <w:top w:val="none" w:sz="0" w:space="0" w:color="000000"/>
@@ -866,7 +859,7 @@
                 <w:right w:val="none" w:sz="0" w:space="0" w:color="000000"/>
               </w:pBdr>
               <w:spacing w:after="100" w:before="100" w:line="240"/>
-              <w:ind w:firstLine="0" w:left="100" w:right="100"/>
+              <w:ind w:left="100" w:right="100" w:firstLine="0" w:firstLineChars="0"/>
             </w:pPr>
             <w:r xmlns:w="http://schemas.openxmlformats.org/wordprocessingml/2006/main" xmlns:wp="http://schemas.openxmlformats.org/drawingml/2006/wordprocessingDrawing" xmlns:r="http://schemas.openxmlformats.org/officeDocument/2006/relationships" xmlns:w14="http://schemas.microsoft.com/office/word/2010/wordml">
               <w:rPr>
@@ -885,17 +878,16 @@
       </w:tr>
       <w:tr>
         <w:trPr>
-          <w:cantSplit/>
           <w:trHeight w:val="360" w:hRule="auto"/>
         </w:trPr>
         body3
         <w:tc>
           <w:tcPr>
             <w:tcBorders>
-              <w:bottom w:val="single" w:sz="8" w:space="0" w:color="666666"/>
-              <w:top w:val="single" w:sz="8" w:space="0" w:color="666666"/>
-              <w:left w:val="single" w:sz="8" w:space="0" w:color="666666"/>
-              <w:right w:val="single" w:sz="8" w:space="0" w:color="666666"/>
+              <w:bottom w:val="single" w:sz="6" w:space="0" w:color="666666"/>
+              <w:top w:val="single" w:sz="6" w:space="0" w:color="666666"/>
+              <w:left w:val="single" w:sz="6" w:space="0" w:color="666666"/>
+              <w:right w:val="single" w:sz="6" w:space="0" w:color="666666"/>
             </w:tcBorders>
             <w:shd w:val="clear" w:color="auto" w:fill="FFFFFF"/>
             <w:tcMar>
@@ -908,8 +900,8 @@
           </w:tcPr>
           <w:p>
             <w:pPr>
+              <w:pStyle w:val="Normal"/>
               <w:jc w:val="left"/>
-              <w:keepNext/>
               <w:pBdr>
                 <w:bottom w:val="none" w:sz="0" w:space="0" w:color="000000"/>
                 <w:top w:val="none" w:sz="0" w:space="0" w:color="000000"/>
@@ -917,7 +909,7 @@
                 <w:right w:val="none" w:sz="0" w:space="0" w:color="000000"/>
               </w:pBdr>
               <w:spacing w:after="100" w:before="100" w:line="240"/>
-              <w:ind w:firstLine="0" w:left="100" w:right="100"/>
+              <w:ind w:left="100" w:right="100" w:firstLine="0" w:firstLineChars="0"/>
             </w:pPr>
             <w:r xmlns:w="http://schemas.openxmlformats.org/wordprocessingml/2006/main" xmlns:wp="http://schemas.openxmlformats.org/drawingml/2006/wordprocessingDrawing" xmlns:r="http://schemas.openxmlformats.org/officeDocument/2006/relationships" xmlns:w14="http://schemas.microsoft.com/office/word/2010/wordml">
               <w:rPr>
@@ -936,10 +928,10 @@
         <w:tc>
           <w:tcPr>
             <w:tcBorders>
-              <w:bottom w:val="single" w:sz="8" w:space="0" w:color="666666"/>
-              <w:top w:val="single" w:sz="8" w:space="0" w:color="666666"/>
-              <w:left w:val="single" w:sz="8" w:space="0" w:color="666666"/>
-              <w:right w:val="single" w:sz="8" w:space="0" w:color="666666"/>
+              <w:bottom w:val="single" w:sz="6" w:space="0" w:color="666666"/>
+              <w:top w:val="single" w:sz="6" w:space="0" w:color="666666"/>
+              <w:left w:val="single" w:sz="6" w:space="0" w:color="666666"/>
+              <w:right w:val="single" w:sz="6" w:space="0" w:color="666666"/>
             </w:tcBorders>
             <w:shd w:val="clear" w:color="auto" w:fill="FFFFFF"/>
             <w:tcMar>
@@ -952,8 +944,8 @@
           </w:tcPr>
           <w:p>
             <w:pPr>
+              <w:pStyle w:val="Normal"/>
               <w:jc w:val="left"/>
-              <w:keepNext/>
               <w:pBdr>
                 <w:bottom w:val="none" w:sz="0" w:space="0" w:color="000000"/>
                 <w:top w:val="none" w:sz="0" w:space="0" w:color="000000"/>
@@ -961,7 +953,7 @@
                 <w:right w:val="none" w:sz="0" w:space="0" w:color="000000"/>
               </w:pBdr>
               <w:spacing w:after="100" w:before="100" w:line="240"/>
-              <w:ind w:firstLine="0" w:left="100" w:right="100"/>
+              <w:ind w:left="100" w:right="100" w:firstLine="0" w:firstLineChars="0"/>
             </w:pPr>
             <w:r xmlns:w="http://schemas.openxmlformats.org/wordprocessingml/2006/main" xmlns:wp="http://schemas.openxmlformats.org/drawingml/2006/wordprocessingDrawing" xmlns:r="http://schemas.openxmlformats.org/officeDocument/2006/relationships" xmlns:w14="http://schemas.microsoft.com/office/word/2010/wordml">
               <w:rPr>
@@ -980,17 +972,16 @@
       </w:tr>
       <w:tr>
         <w:trPr>
-          <w:cantSplit/>
           <w:trHeight w:val="360" w:hRule="auto"/>
         </w:trPr>
         body4
         <w:tc>
           <w:tcPr>
             <w:tcBorders>
-              <w:bottom w:val="single" w:sz="8" w:space="0" w:color="666666"/>
-              <w:top w:val="single" w:sz="8" w:space="0" w:color="666666"/>
-              <w:left w:val="single" w:sz="8" w:space="0" w:color="666666"/>
-              <w:right w:val="single" w:sz="8" w:space="0" w:color="666666"/>
+              <w:bottom w:val="single" w:sz="6" w:space="0" w:color="666666"/>
+              <w:top w:val="single" w:sz="6" w:space="0" w:color="666666"/>
+              <w:left w:val="single" w:sz="6" w:space="0" w:color="666666"/>
+              <w:right w:val="single" w:sz="6" w:space="0" w:color="666666"/>
             </w:tcBorders>
             <w:shd w:val="clear" w:color="auto" w:fill="FFFFFF"/>
             <w:tcMar>
@@ -1003,8 +994,8 @@
           </w:tcPr>
           <w:p>
             <w:pPr>
+              <w:pStyle w:val="Normal"/>
               <w:jc w:val="left"/>
-              <w:keepNext/>
               <w:pBdr>
                 <w:bottom w:val="none" w:sz="0" w:space="0" w:color="000000"/>
                 <w:top w:val="none" w:sz="0" w:space="0" w:color="000000"/>
@@ -1012,7 +1003,7 @@
                 <w:right w:val="none" w:sz="0" w:space="0" w:color="000000"/>
               </w:pBdr>
               <w:spacing w:after="100" w:before="100" w:line="240"/>
-              <w:ind w:firstLine="0" w:left="100" w:right="100"/>
+              <w:ind w:left="100" w:right="100" w:firstLine="0" w:firstLineChars="0"/>
             </w:pPr>
             <w:r xmlns:w="http://schemas.openxmlformats.org/wordprocessingml/2006/main" xmlns:wp="http://schemas.openxmlformats.org/drawingml/2006/wordprocessingDrawing" xmlns:r="http://schemas.openxmlformats.org/officeDocument/2006/relationships" xmlns:w14="http://schemas.microsoft.com/office/word/2010/wordml">
               <w:rPr>
@@ -1031,10 +1022,10 @@
         <w:tc>
           <w:tcPr>
             <w:tcBorders>
-              <w:bottom w:val="single" w:sz="8" w:space="0" w:color="666666"/>
-              <w:top w:val="single" w:sz="8" w:space="0" w:color="666666"/>
-              <w:left w:val="single" w:sz="8" w:space="0" w:color="666666"/>
-              <w:right w:val="single" w:sz="8" w:space="0" w:color="666666"/>
+              <w:bottom w:val="single" w:sz="6" w:space="0" w:color="666666"/>
+              <w:top w:val="single" w:sz="6" w:space="0" w:color="666666"/>
+              <w:left w:val="single" w:sz="6" w:space="0" w:color="666666"/>
+              <w:right w:val="single" w:sz="6" w:space="0" w:color="666666"/>
             </w:tcBorders>
             <w:shd w:val="clear" w:color="auto" w:fill="FFFFFF"/>
             <w:tcMar>
@@ -1047,8 +1038,8 @@
           </w:tcPr>
           <w:p>
             <w:pPr>
+              <w:pStyle w:val="Normal"/>
               <w:jc w:val="left"/>
-              <w:keepNext/>
               <w:pBdr>
                 <w:bottom w:val="none" w:sz="0" w:space="0" w:color="000000"/>
                 <w:top w:val="none" w:sz="0" w:space="0" w:color="000000"/>
@@ -1056,7 +1047,7 @@
                 <w:right w:val="none" w:sz="0" w:space="0" w:color="000000"/>
               </w:pBdr>
               <w:spacing w:after="100" w:before="100" w:line="240"/>
-              <w:ind w:firstLine="0" w:left="100" w:right="100"/>
+              <w:ind w:left="100" w:right="100" w:firstLine="0" w:firstLineChars="0"/>
             </w:pPr>
             <w:r xmlns:w="http://schemas.openxmlformats.org/wordprocessingml/2006/main" xmlns:wp="http://schemas.openxmlformats.org/drawingml/2006/wordprocessingDrawing" xmlns:r="http://schemas.openxmlformats.org/officeDocument/2006/relationships" xmlns:w14="http://schemas.microsoft.com/office/word/2010/wordml">
               <w:rPr>
@@ -1096,17 +1087,16 @@
       </w:tblGrid>
       <w:tr>
         <w:trPr>
-          <w:cantSplit/>
           <w:trHeight w:val="360" w:hRule="auto"/>
         </w:trPr>
         body1
         <w:tc>
           <w:tcPr>
             <w:tcBorders>
-              <w:bottom w:val="single" w:sz="8" w:space="0" w:color="666666"/>
-              <w:top w:val="single" w:sz="8" w:space="0" w:color="666666"/>
-              <w:left w:val="single" w:sz="8" w:space="0" w:color="666666"/>
-              <w:right w:val="single" w:sz="8" w:space="0" w:color="666666"/>
+              <w:bottom w:val="single" w:sz="6" w:space="0" w:color="666666"/>
+              <w:top w:val="single" w:sz="6" w:space="0" w:color="666666"/>
+              <w:left w:val="single" w:sz="6" w:space="0" w:color="666666"/>
+              <w:right w:val="single" w:sz="6" w:space="0" w:color="666666"/>
             </w:tcBorders>
             <w:shd w:val="clear" w:color="auto" w:fill="F2F2F2"/>
             <w:tcMar>
@@ -1119,8 +1109,8 @@
           </w:tcPr>
           <w:p>
             <w:pPr>
+              <w:pStyle w:val="Normal"/>
               <w:jc w:val="left"/>
-              <w:keepNext/>
               <w:pBdr>
                 <w:bottom w:val="none" w:sz="0" w:space="0" w:color="000000"/>
                 <w:top w:val="none" w:sz="0" w:space="0" w:color="000000"/>
@@ -1128,7 +1118,7 @@
                 <w:right w:val="none" w:sz="0" w:space="0" w:color="000000"/>
               </w:pBdr>
               <w:spacing w:after="100" w:before="100" w:line="240"/>
-              <w:ind w:firstLine="0" w:left="100" w:right="100"/>
+              <w:ind w:left="100" w:right="100" w:firstLine="0" w:firstLineChars="0"/>
             </w:pPr>
             <w:r xmlns:w="http://schemas.openxmlformats.org/wordprocessingml/2006/main" xmlns:wp="http://schemas.openxmlformats.org/drawingml/2006/wordprocessingDrawing" xmlns:r="http://schemas.openxmlformats.org/officeDocument/2006/relationships" xmlns:w14="http://schemas.microsoft.com/office/word/2010/wordml">
               <w:rPr>
@@ -1147,10 +1137,10 @@
         <w:tc>
           <w:tcPr>
             <w:tcBorders>
-              <w:bottom w:val="single" w:sz="8" w:space="0" w:color="666666"/>
-              <w:top w:val="single" w:sz="8" w:space="0" w:color="666666"/>
-              <w:left w:val="single" w:sz="8" w:space="0" w:color="666666"/>
-              <w:right w:val="single" w:sz="8" w:space="0" w:color="666666"/>
+              <w:bottom w:val="single" w:sz="6" w:space="0" w:color="666666"/>
+              <w:top w:val="single" w:sz="6" w:space="0" w:color="666666"/>
+              <w:left w:val="single" w:sz="6" w:space="0" w:color="666666"/>
+              <w:right w:val="single" w:sz="6" w:space="0" w:color="666666"/>
             </w:tcBorders>
             <w:shd w:val="clear" w:color="auto" w:fill="F2F2F2"/>
             <w:tcMar>
@@ -1163,8 +1153,8 @@
           </w:tcPr>
           <w:p>
             <w:pPr>
+              <w:pStyle w:val="Normal"/>
               <w:jc w:val="left"/>
-              <w:keepNext/>
               <w:pBdr>
                 <w:bottom w:val="none" w:sz="0" w:space="0" w:color="000000"/>
                 <w:top w:val="none" w:sz="0" w:space="0" w:color="000000"/>
@@ -1172,7 +1162,7 @@
                 <w:right w:val="none" w:sz="0" w:space="0" w:color="000000"/>
               </w:pBdr>
               <w:spacing w:after="100" w:before="100" w:line="240"/>
-              <w:ind w:firstLine="0" w:left="100" w:right="100"/>
+              <w:ind w:left="100" w:right="100" w:firstLine="0" w:firstLineChars="0"/>
             </w:pPr>
             <w:r xmlns:w="http://schemas.openxmlformats.org/wordprocessingml/2006/main" xmlns:wp="http://schemas.openxmlformats.org/drawingml/2006/wordprocessingDrawing" xmlns:r="http://schemas.openxmlformats.org/officeDocument/2006/relationships" xmlns:w14="http://schemas.microsoft.com/office/word/2010/wordml">
               <w:rPr>
@@ -1191,17 +1181,16 @@
       </w:tr>
       <w:tr>
         <w:trPr>
-          <w:cantSplit/>
           <w:trHeight w:val="360" w:hRule="auto"/>
         </w:trPr>
         body2
         <w:tc>
           <w:tcPr>
             <w:tcBorders>
-              <w:bottom w:val="single" w:sz="8" w:space="0" w:color="666666"/>
-              <w:top w:val="single" w:sz="8" w:space="0" w:color="666666"/>
-              <w:left w:val="single" w:sz="8" w:space="0" w:color="666666"/>
-              <w:right w:val="single" w:sz="8" w:space="0" w:color="666666"/>
+              <w:bottom w:val="single" w:sz="6" w:space="0" w:color="666666"/>
+              <w:top w:val="single" w:sz="6" w:space="0" w:color="666666"/>
+              <w:left w:val="single" w:sz="6" w:space="0" w:color="666666"/>
+              <w:right w:val="single" w:sz="6" w:space="0" w:color="666666"/>
             </w:tcBorders>
             <w:shd w:val="clear" w:color="auto" w:fill="FFFFFF"/>
             <w:tcMar>
@@ -1214,8 +1203,8 @@
           </w:tcPr>
           <w:p>
             <w:pPr>
+              <w:pStyle w:val="Normal"/>
               <w:jc w:val="left"/>
-              <w:keepNext/>
               <w:pBdr>
                 <w:bottom w:val="none" w:sz="0" w:space="0" w:color="000000"/>
                 <w:top w:val="none" w:sz="0" w:space="0" w:color="000000"/>
@@ -1223,7 +1212,7 @@
                 <w:right w:val="none" w:sz="0" w:space="0" w:color="000000"/>
               </w:pBdr>
               <w:spacing w:after="100" w:before="100" w:line="240"/>
-              <w:ind w:firstLine="0" w:left="100" w:right="100"/>
+              <w:ind w:left="100" w:right="100" w:firstLine="0" w:firstLineChars="0"/>
             </w:pPr>
             <w:r xmlns:w="http://schemas.openxmlformats.org/wordprocessingml/2006/main" xmlns:wp="http://schemas.openxmlformats.org/drawingml/2006/wordprocessingDrawing" xmlns:r="http://schemas.openxmlformats.org/officeDocument/2006/relationships" xmlns:w14="http://schemas.microsoft.com/office/word/2010/wordml">
               <w:rPr>
@@ -1242,10 +1231,10 @@
         <w:tc>
           <w:tcPr>
             <w:tcBorders>
-              <w:bottom w:val="single" w:sz="8" w:space="0" w:color="666666"/>
-              <w:top w:val="single" w:sz="8" w:space="0" w:color="666666"/>
-              <w:left w:val="single" w:sz="8" w:space="0" w:color="666666"/>
-              <w:right w:val="single" w:sz="8" w:space="0" w:color="666666"/>
+              <w:bottom w:val="single" w:sz="6" w:space="0" w:color="666666"/>
+              <w:top w:val="single" w:sz="6" w:space="0" w:color="666666"/>
+              <w:left w:val="single" w:sz="6" w:space="0" w:color="666666"/>
+              <w:right w:val="single" w:sz="6" w:space="0" w:color="666666"/>
             </w:tcBorders>
             <w:shd w:val="clear" w:color="auto" w:fill="FFFFFF"/>
             <w:tcMar>
@@ -1258,8 +1247,8 @@
           </w:tcPr>
           <w:p>
             <w:pPr>
+              <w:pStyle w:val="Normal"/>
               <w:jc w:val="left"/>
-              <w:keepNext/>
               <w:pBdr>
                 <w:bottom w:val="none" w:sz="0" w:space="0" w:color="000000"/>
                 <w:top w:val="none" w:sz="0" w:space="0" w:color="000000"/>
@@ -1267,7 +1256,7 @@
                 <w:right w:val="none" w:sz="0" w:space="0" w:color="000000"/>
               </w:pBdr>
               <w:spacing w:after="100" w:before="100" w:line="240"/>
-              <w:ind w:firstLine="0" w:left="100" w:right="100"/>
+              <w:ind w:left="100" w:right="100" w:firstLine="0" w:firstLineChars="0"/>
             </w:pPr>
             <w:r xmlns:w="http://schemas.openxmlformats.org/wordprocessingml/2006/main" xmlns:wp="http://schemas.openxmlformats.org/drawingml/2006/wordprocessingDrawing" xmlns:r="http://schemas.openxmlformats.org/officeDocument/2006/relationships" xmlns:w14="http://schemas.microsoft.com/office/word/2010/wordml">
               <w:rPr>
@@ -1286,17 +1275,16 @@
       </w:tr>
       <w:tr>
         <w:trPr>
-          <w:cantSplit/>
           <w:trHeight w:val="360" w:hRule="auto"/>
         </w:trPr>
         body3
         <w:tc>
           <w:tcPr>
             <w:tcBorders>
-              <w:bottom w:val="single" w:sz="8" w:space="0" w:color="666666"/>
-              <w:top w:val="single" w:sz="8" w:space="0" w:color="666666"/>
-              <w:left w:val="single" w:sz="8" w:space="0" w:color="666666"/>
-              <w:right w:val="single" w:sz="8" w:space="0" w:color="666666"/>
+              <w:bottom w:val="single" w:sz="6" w:space="0" w:color="666666"/>
+              <w:top w:val="single" w:sz="6" w:space="0" w:color="666666"/>
+              <w:left w:val="single" w:sz="6" w:space="0" w:color="666666"/>
+              <w:right w:val="single" w:sz="6" w:space="0" w:color="666666"/>
             </w:tcBorders>
             <w:shd w:val="clear" w:color="auto" w:fill="FFFFFF"/>
             <w:tcMar>
@@ -1309,8 +1297,8 @@
           </w:tcPr>
           <w:p>
             <w:pPr>
+              <w:pStyle w:val="Normal"/>
               <w:jc w:val="left"/>
-              <w:keepNext/>
               <w:pBdr>
                 <w:bottom w:val="none" w:sz="0" w:space="0" w:color="000000"/>
                 <w:top w:val="none" w:sz="0" w:space="0" w:color="000000"/>
@@ -1318,7 +1306,7 @@
                 <w:right w:val="none" w:sz="0" w:space="0" w:color="000000"/>
               </w:pBdr>
               <w:spacing w:after="100" w:before="100" w:line="240"/>
-              <w:ind w:firstLine="0" w:left="100" w:right="100"/>
+              <w:ind w:left="100" w:right="100" w:firstLine="0" w:firstLineChars="0"/>
             </w:pPr>
             <w:r xmlns:w="http://schemas.openxmlformats.org/wordprocessingml/2006/main" xmlns:wp="http://schemas.openxmlformats.org/drawingml/2006/wordprocessingDrawing" xmlns:r="http://schemas.openxmlformats.org/officeDocument/2006/relationships" xmlns:w14="http://schemas.microsoft.com/office/word/2010/wordml">
               <w:rPr>
@@ -1337,10 +1325,10 @@
         <w:tc>
           <w:tcPr>
             <w:tcBorders>
-              <w:bottom w:val="single" w:sz="8" w:space="0" w:color="666666"/>
-              <w:top w:val="single" w:sz="8" w:space="0" w:color="666666"/>
-              <w:left w:val="single" w:sz="8" w:space="0" w:color="666666"/>
-              <w:right w:val="single" w:sz="8" w:space="0" w:color="666666"/>
+              <w:bottom w:val="single" w:sz="6" w:space="0" w:color="666666"/>
+              <w:top w:val="single" w:sz="6" w:space="0" w:color="666666"/>
+              <w:left w:val="single" w:sz="6" w:space="0" w:color="666666"/>
+              <w:right w:val="single" w:sz="6" w:space="0" w:color="666666"/>
             </w:tcBorders>
             <w:shd w:val="clear" w:color="auto" w:fill="FFFFFF"/>
             <w:tcMar>
@@ -1353,8 +1341,8 @@
           </w:tcPr>
           <w:p>
             <w:pPr>
+              <w:pStyle w:val="Normal"/>
               <w:jc w:val="left"/>
-              <w:keepNext/>
               <w:pBdr>
                 <w:bottom w:val="none" w:sz="0" w:space="0" w:color="000000"/>
                 <w:top w:val="none" w:sz="0" w:space="0" w:color="000000"/>
@@ -1362,7 +1350,7 @@
                 <w:right w:val="none" w:sz="0" w:space="0" w:color="000000"/>
               </w:pBdr>
               <w:spacing w:after="100" w:before="100" w:line="240"/>
-              <w:ind w:firstLine="0" w:left="100" w:right="100"/>
+              <w:ind w:left="100" w:right="100" w:firstLine="0" w:firstLineChars="0"/>
             </w:pPr>
             <w:r xmlns:w="http://schemas.openxmlformats.org/wordprocessingml/2006/main" xmlns:wp="http://schemas.openxmlformats.org/drawingml/2006/wordprocessingDrawing" xmlns:r="http://schemas.openxmlformats.org/officeDocument/2006/relationships" xmlns:w14="http://schemas.microsoft.com/office/word/2010/wordml">
               <w:rPr>
@@ -1381,17 +1369,16 @@
       </w:tr>
       <w:tr>
         <w:trPr>
-          <w:cantSplit/>
           <w:trHeight w:val="360" w:hRule="auto"/>
         </w:trPr>
         body4
         <w:tc>
           <w:tcPr>
             <w:tcBorders>
-              <w:bottom w:val="single" w:sz="8" w:space="0" w:color="666666"/>
-              <w:top w:val="single" w:sz="8" w:space="0" w:color="666666"/>
-              <w:left w:val="single" w:sz="8" w:space="0" w:color="666666"/>
-              <w:right w:val="single" w:sz="8" w:space="0" w:color="666666"/>
+              <w:bottom w:val="single" w:sz="6" w:space="0" w:color="666666"/>
+              <w:top w:val="single" w:sz="6" w:space="0" w:color="666666"/>
+              <w:left w:val="single" w:sz="6" w:space="0" w:color="666666"/>
+              <w:right w:val="single" w:sz="6" w:space="0" w:color="666666"/>
             </w:tcBorders>
             <w:shd w:val="clear" w:color="auto" w:fill="FFFFFF"/>
             <w:tcMar>
@@ -1404,8 +1391,8 @@
           </w:tcPr>
           <w:p>
             <w:pPr>
+              <w:pStyle w:val="Normal"/>
               <w:jc w:val="left"/>
-              <w:keepNext/>
               <w:pBdr>
                 <w:bottom w:val="none" w:sz="0" w:space="0" w:color="000000"/>
                 <w:top w:val="none" w:sz="0" w:space="0" w:color="000000"/>
@@ -1413,7 +1400,7 @@
                 <w:right w:val="none" w:sz="0" w:space="0" w:color="000000"/>
               </w:pBdr>
               <w:spacing w:after="100" w:before="100" w:line="240"/>
-              <w:ind w:firstLine="0" w:left="100" w:right="100"/>
+              <w:ind w:left="100" w:right="100" w:firstLine="0" w:firstLineChars="0"/>
             </w:pPr>
             <w:r xmlns:w="http://schemas.openxmlformats.org/wordprocessingml/2006/main" xmlns:wp="http://schemas.openxmlformats.org/drawingml/2006/wordprocessingDrawing" xmlns:r="http://schemas.openxmlformats.org/officeDocument/2006/relationships" xmlns:w14="http://schemas.microsoft.com/office/word/2010/wordml">
               <w:rPr>
@@ -1432,10 +1419,10 @@
         <w:tc>
           <w:tcPr>
             <w:tcBorders>
-              <w:bottom w:val="single" w:sz="8" w:space="0" w:color="666666"/>
-              <w:top w:val="single" w:sz="8" w:space="0" w:color="666666"/>
-              <w:left w:val="single" w:sz="8" w:space="0" w:color="666666"/>
-              <w:right w:val="single" w:sz="8" w:space="0" w:color="666666"/>
+              <w:bottom w:val="single" w:sz="6" w:space="0" w:color="666666"/>
+              <w:top w:val="single" w:sz="6" w:space="0" w:color="666666"/>
+              <w:left w:val="single" w:sz="6" w:space="0" w:color="666666"/>
+              <w:right w:val="single" w:sz="6" w:space="0" w:color="666666"/>
             </w:tcBorders>
             <w:shd w:val="clear" w:color="auto" w:fill="FFFFFF"/>
             <w:tcMar>
@@ -1448,8 +1435,8 @@
           </w:tcPr>
           <w:p>
             <w:pPr>
+              <w:pStyle w:val="Normal"/>
               <w:jc w:val="left"/>
-              <w:keepNext/>
               <w:pBdr>
                 <w:bottom w:val="none" w:sz="0" w:space="0" w:color="000000"/>
                 <w:top w:val="none" w:sz="0" w:space="0" w:color="000000"/>
@@ -1457,7 +1444,7 @@
                 <w:right w:val="none" w:sz="0" w:space="0" w:color="000000"/>
               </w:pBdr>
               <w:spacing w:after="100" w:before="100" w:line="240"/>
-              <w:ind w:firstLine="0" w:left="100" w:right="100"/>
+              <w:ind w:left="100" w:right="100" w:firstLine="0" w:firstLineChars="0"/>
             </w:pPr>
             <w:r xmlns:w="http://schemas.openxmlformats.org/wordprocessingml/2006/main" xmlns:wp="http://schemas.openxmlformats.org/drawingml/2006/wordprocessingDrawing" xmlns:r="http://schemas.openxmlformats.org/officeDocument/2006/relationships" xmlns:w14="http://schemas.microsoft.com/office/word/2010/wordml">
               <w:rPr>
@@ -1476,17 +1463,16 @@
       </w:tr>
       <w:tr>
         <w:trPr>
-          <w:cantSplit/>
           <w:trHeight w:val="360" w:hRule="auto"/>
         </w:trPr>
         body5
         <w:tc>
           <w:tcPr>
             <w:tcBorders>
-              <w:bottom w:val="single" w:sz="8" w:space="0" w:color="666666"/>
-              <w:top w:val="single" w:sz="8" w:space="0" w:color="666666"/>
-              <w:left w:val="single" w:sz="8" w:space="0" w:color="666666"/>
-              <w:right w:val="single" w:sz="8" w:space="0" w:color="666666"/>
+              <w:bottom w:val="single" w:sz="6" w:space="0" w:color="666666"/>
+              <w:top w:val="single" w:sz="6" w:space="0" w:color="666666"/>
+              <w:left w:val="single" w:sz="6" w:space="0" w:color="666666"/>
+              <w:right w:val="single" w:sz="6" w:space="0" w:color="666666"/>
             </w:tcBorders>
             <w:shd w:val="clear" w:color="auto" w:fill="FFFFFF"/>
             <w:tcMar>
@@ -1499,8 +1485,8 @@
           </w:tcPr>
           <w:p>
             <w:pPr>
+              <w:pStyle w:val="Normal"/>
               <w:jc w:val="left"/>
-              <w:keepNext/>
               <w:pBdr>
                 <w:bottom w:val="none" w:sz="0" w:space="0" w:color="000000"/>
                 <w:top w:val="none" w:sz="0" w:space="0" w:color="000000"/>
@@ -1508,7 +1494,7 @@
                 <w:right w:val="none" w:sz="0" w:space="0" w:color="000000"/>
               </w:pBdr>
               <w:spacing w:after="100" w:before="100" w:line="240"/>
-              <w:ind w:firstLine="0" w:left="100" w:right="100"/>
+              <w:ind w:left="100" w:right="100" w:firstLine="0" w:firstLineChars="0"/>
             </w:pPr>
             <w:r xmlns:w="http://schemas.openxmlformats.org/wordprocessingml/2006/main" xmlns:wp="http://schemas.openxmlformats.org/drawingml/2006/wordprocessingDrawing" xmlns:r="http://schemas.openxmlformats.org/officeDocument/2006/relationships" xmlns:w14="http://schemas.microsoft.com/office/word/2010/wordml">
               <w:rPr>
@@ -1527,10 +1513,10 @@
         <w:tc>
           <w:tcPr>
             <w:tcBorders>
-              <w:bottom w:val="single" w:sz="8" w:space="0" w:color="666666"/>
-              <w:top w:val="single" w:sz="8" w:space="0" w:color="666666"/>
-              <w:left w:val="single" w:sz="8" w:space="0" w:color="666666"/>
-              <w:right w:val="single" w:sz="8" w:space="0" w:color="666666"/>
+              <w:bottom w:val="single" w:sz="6" w:space="0" w:color="666666"/>
+              <w:top w:val="single" w:sz="6" w:space="0" w:color="666666"/>
+              <w:left w:val="single" w:sz="6" w:space="0" w:color="666666"/>
+              <w:right w:val="single" w:sz="6" w:space="0" w:color="666666"/>
             </w:tcBorders>
             <w:shd w:val="clear" w:color="auto" w:fill="FFFFFF"/>
             <w:tcMar>
@@ -1543,8 +1529,8 @@
           </w:tcPr>
           <w:p>
             <w:pPr>
+              <w:pStyle w:val="Normal"/>
               <w:jc w:val="left"/>
-              <w:keepNext/>
               <w:pBdr>
                 <w:bottom w:val="none" w:sz="0" w:space="0" w:color="000000"/>
                 <w:top w:val="none" w:sz="0" w:space="0" w:color="000000"/>
@@ -1552,7 +1538,7 @@
                 <w:right w:val="none" w:sz="0" w:space="0" w:color="000000"/>
               </w:pBdr>
               <w:spacing w:after="100" w:before="100" w:line="240"/>
-              <w:ind w:firstLine="0" w:left="100" w:right="100"/>
+              <w:ind w:left="100" w:right="100" w:firstLine="0" w:firstLineChars="0"/>
             </w:pPr>
             <w:r xmlns:w="http://schemas.openxmlformats.org/wordprocessingml/2006/main" xmlns:wp="http://schemas.openxmlformats.org/drawingml/2006/wordprocessingDrawing" xmlns:r="http://schemas.openxmlformats.org/officeDocument/2006/relationships" xmlns:w14="http://schemas.microsoft.com/office/word/2010/wordml">
               <w:rPr>
@@ -1571,17 +1557,16 @@
       </w:tr>
       <w:tr>
         <w:trPr>
-          <w:cantSplit/>
           <w:trHeight w:val="360" w:hRule="auto"/>
         </w:trPr>
         body6
         <w:tc>
           <w:tcPr>
             <w:tcBorders>
-              <w:bottom w:val="single" w:sz="8" w:space="0" w:color="666666"/>
-              <w:top w:val="single" w:sz="8" w:space="0" w:color="666666"/>
-              <w:left w:val="single" w:sz="8" w:space="0" w:color="666666"/>
-              <w:right w:val="single" w:sz="8" w:space="0" w:color="666666"/>
+              <w:bottom w:val="single" w:sz="6" w:space="0" w:color="666666"/>
+              <w:top w:val="single" w:sz="6" w:space="0" w:color="666666"/>
+              <w:left w:val="single" w:sz="6" w:space="0" w:color="666666"/>
+              <w:right w:val="single" w:sz="6" w:space="0" w:color="666666"/>
             </w:tcBorders>
             <w:shd w:val="clear" w:color="auto" w:fill="FFFFFF"/>
             <w:tcMar>
@@ -1594,8 +1579,8 @@
           </w:tcPr>
           <w:p>
             <w:pPr>
+              <w:pStyle w:val="Normal"/>
               <w:jc w:val="left"/>
-              <w:keepNext/>
               <w:pBdr>
                 <w:bottom w:val="none" w:sz="0" w:space="0" w:color="000000"/>
                 <w:top w:val="none" w:sz="0" w:space="0" w:color="000000"/>
@@ -1603,7 +1588,7 @@
                 <w:right w:val="none" w:sz="0" w:space="0" w:color="000000"/>
               </w:pBdr>
               <w:spacing w:after="100" w:before="100" w:line="240"/>
-              <w:ind w:firstLine="0" w:left="100" w:right="100"/>
+              <w:ind w:left="100" w:right="100" w:firstLine="0" w:firstLineChars="0"/>
             </w:pPr>
             <w:r xmlns:w="http://schemas.openxmlformats.org/wordprocessingml/2006/main" xmlns:wp="http://schemas.openxmlformats.org/drawingml/2006/wordprocessingDrawing" xmlns:r="http://schemas.openxmlformats.org/officeDocument/2006/relationships" xmlns:w14="http://schemas.microsoft.com/office/word/2010/wordml">
               <w:rPr>
@@ -1622,10 +1607,10 @@
         <w:tc>
           <w:tcPr>
             <w:tcBorders>
-              <w:bottom w:val="single" w:sz="8" w:space="0" w:color="666666"/>
-              <w:top w:val="single" w:sz="8" w:space="0" w:color="666666"/>
-              <w:left w:val="single" w:sz="8" w:space="0" w:color="666666"/>
-              <w:right w:val="single" w:sz="8" w:space="0" w:color="666666"/>
+              <w:bottom w:val="single" w:sz="6" w:space="0" w:color="666666"/>
+              <w:top w:val="single" w:sz="6" w:space="0" w:color="666666"/>
+              <w:left w:val="single" w:sz="6" w:space="0" w:color="666666"/>
+              <w:right w:val="single" w:sz="6" w:space="0" w:color="666666"/>
             </w:tcBorders>
             <w:shd w:val="clear" w:color="auto" w:fill="FFFFFF"/>
             <w:tcMar>
@@ -1638,8 +1623,8 @@
           </w:tcPr>
           <w:p>
             <w:pPr>
+              <w:pStyle w:val="Normal"/>
               <w:jc w:val="left"/>
-              <w:keepNext/>
               <w:pBdr>
                 <w:bottom w:val="none" w:sz="0" w:space="0" w:color="000000"/>
                 <w:top w:val="none" w:sz="0" w:space="0" w:color="000000"/>
@@ -1647,7 +1632,7 @@
                 <w:right w:val="none" w:sz="0" w:space="0" w:color="000000"/>
               </w:pBdr>
               <w:spacing w:after="100" w:before="100" w:line="240"/>
-              <w:ind w:firstLine="0" w:left="100" w:right="100"/>
+              <w:ind w:left="100" w:right="100" w:firstLine="0" w:firstLineChars="0"/>
             </w:pPr>
             <w:r xmlns:w="http://schemas.openxmlformats.org/wordprocessingml/2006/main" xmlns:wp="http://schemas.openxmlformats.org/drawingml/2006/wordprocessingDrawing" xmlns:r="http://schemas.openxmlformats.org/officeDocument/2006/relationships" xmlns:w14="http://schemas.microsoft.com/office/word/2010/wordml">
               <w:rPr>
@@ -1687,17 +1672,16 @@
       </w:tblGrid>
       <w:tr>
         <w:trPr>
-          <w:cantSplit/>
           <w:trHeight w:val="360" w:hRule="auto"/>
         </w:trPr>
         body 1
         <w:tc>
           <w:tcPr>
             <w:tcBorders>
-              <w:bottom w:val="single" w:sz="8" w:space="0" w:color="666666"/>
-              <w:top w:val="single" w:sz="8" w:space="0" w:color="666666"/>
-              <w:left w:val="single" w:sz="8" w:space="0" w:color="666666"/>
-              <w:right w:val="single" w:sz="8" w:space="0" w:color="666666"/>
+              <w:bottom w:val="single" w:sz="6" w:space="0" w:color="666666"/>
+              <w:top w:val="single" w:sz="6" w:space="0" w:color="666666"/>
+              <w:left w:val="single" w:sz="6" w:space="0" w:color="666666"/>
+              <w:right w:val="single" w:sz="6" w:space="0" w:color="666666"/>
             </w:tcBorders>
             <w:shd w:val="clear" w:color="auto" w:fill="F2F2F2"/>
             <w:tcMar>
@@ -1710,8 +1694,8 @@
           </w:tcPr>
           <w:p>
             <w:pPr>
+              <w:pStyle w:val="Normal"/>
               <w:jc w:val="left"/>
-              <w:keepNext/>
               <w:pBdr>
                 <w:bottom w:val="none" w:sz="0" w:space="0" w:color="000000"/>
                 <w:top w:val="none" w:sz="0" w:space="0" w:color="000000"/>
@@ -1719,7 +1703,7 @@
                 <w:right w:val="none" w:sz="0" w:space="0" w:color="000000"/>
               </w:pBdr>
               <w:spacing w:after="100" w:before="100" w:line="240"/>
-              <w:ind w:firstLine="0" w:left="100" w:right="100"/>
+              <w:ind w:left="100" w:right="100" w:firstLine="0" w:firstLineChars="0"/>
             </w:pPr>
             <w:r xmlns:w="http://schemas.openxmlformats.org/wordprocessingml/2006/main" xmlns:wp="http://schemas.openxmlformats.org/drawingml/2006/wordprocessingDrawing" xmlns:r="http://schemas.openxmlformats.org/officeDocument/2006/relationships" xmlns:w14="http://schemas.microsoft.com/office/word/2010/wordml">
               <w:rPr>
@@ -1738,10 +1722,10 @@
         <w:tc>
           <w:tcPr>
             <w:tcBorders>
-              <w:bottom w:val="single" w:sz="8" w:space="0" w:color="666666"/>
-              <w:top w:val="single" w:sz="8" w:space="0" w:color="666666"/>
-              <w:left w:val="single" w:sz="8" w:space="0" w:color="666666"/>
-              <w:right w:val="single" w:sz="8" w:space="0" w:color="666666"/>
+              <w:bottom w:val="single" w:sz="6" w:space="0" w:color="666666"/>
+              <w:top w:val="single" w:sz="6" w:space="0" w:color="666666"/>
+              <w:left w:val="single" w:sz="6" w:space="0" w:color="666666"/>
+              <w:right w:val="single" w:sz="6" w:space="0" w:color="666666"/>
             </w:tcBorders>
             <w:shd w:val="clear" w:color="auto" w:fill="F2F2F2"/>
             <w:tcMar>
@@ -1754,8 +1738,8 @@
           </w:tcPr>
           <w:p>
             <w:pPr>
+              <w:pStyle w:val="Normal"/>
               <w:jc w:val="left"/>
-              <w:keepNext/>
               <w:pBdr>
                 <w:bottom w:val="none" w:sz="0" w:space="0" w:color="000000"/>
                 <w:top w:val="none" w:sz="0" w:space="0" w:color="000000"/>
@@ -1763,7 +1747,7 @@
                 <w:right w:val="none" w:sz="0" w:space="0" w:color="000000"/>
               </w:pBdr>
               <w:spacing w:after="100" w:before="100" w:line="240"/>
-              <w:ind w:firstLine="0" w:left="100" w:right="100"/>
+              <w:ind w:left="100" w:right="100" w:firstLine="0" w:firstLineChars="0"/>
             </w:pPr>
             <w:r xmlns:w="http://schemas.openxmlformats.org/wordprocessingml/2006/main" xmlns:wp="http://schemas.openxmlformats.org/drawingml/2006/wordprocessingDrawing" xmlns:r="http://schemas.openxmlformats.org/officeDocument/2006/relationships" xmlns:w14="http://schemas.microsoft.com/office/word/2010/wordml">
               <w:rPr>
@@ -1782,17 +1766,16 @@
       </w:tr>
       <w:tr>
         <w:trPr>
-          <w:cantSplit/>
           <w:trHeight w:val="360" w:hRule="auto"/>
         </w:trPr>
         body 2
         <w:tc>
           <w:tcPr>
             <w:tcBorders>
-              <w:bottom w:val="single" w:sz="8" w:space="0" w:color="666666"/>
-              <w:top w:val="single" w:sz="8" w:space="0" w:color="666666"/>
-              <w:left w:val="single" w:sz="8" w:space="0" w:color="666666"/>
-              <w:right w:val="single" w:sz="8" w:space="0" w:color="666666"/>
+              <w:bottom w:val="single" w:sz="6" w:space="0" w:color="666666"/>
+              <w:top w:val="single" w:sz="6" w:space="0" w:color="666666"/>
+              <w:left w:val="single" w:sz="6" w:space="0" w:color="666666"/>
+              <w:right w:val="single" w:sz="6" w:space="0" w:color="666666"/>
             </w:tcBorders>
             <w:shd w:val="clear" w:color="auto" w:fill="FFFFFF"/>
             <w:tcMar>
@@ -1805,8 +1788,8 @@
           </w:tcPr>
           <w:p>
             <w:pPr>
+              <w:pStyle w:val="Normal"/>
               <w:jc w:val="left"/>
-              <w:keepNext/>
               <w:pBdr>
                 <w:bottom w:val="none" w:sz="0" w:space="0" w:color="000000"/>
                 <w:top w:val="none" w:sz="0" w:space="0" w:color="000000"/>
@@ -1814,7 +1797,7 @@
                 <w:right w:val="none" w:sz="0" w:space="0" w:color="000000"/>
               </w:pBdr>
               <w:spacing w:after="100" w:before="100" w:line="240"/>
-              <w:ind w:firstLine="0" w:left="100" w:right="100"/>
+              <w:ind w:left="100" w:right="100" w:firstLine="0" w:firstLineChars="0"/>
             </w:pPr>
             <w:r xmlns:w="http://schemas.openxmlformats.org/wordprocessingml/2006/main" xmlns:wp="http://schemas.openxmlformats.org/drawingml/2006/wordprocessingDrawing" xmlns:r="http://schemas.openxmlformats.org/officeDocument/2006/relationships" xmlns:w14="http://schemas.microsoft.com/office/word/2010/wordml">
               <w:rPr>
@@ -1833,10 +1816,10 @@
         <w:tc>
           <w:tcPr>
             <w:tcBorders>
-              <w:bottom w:val="single" w:sz="8" w:space="0" w:color="666666"/>
-              <w:top w:val="single" w:sz="8" w:space="0" w:color="666666"/>
-              <w:left w:val="single" w:sz="8" w:space="0" w:color="666666"/>
-              <w:right w:val="single" w:sz="8" w:space="0" w:color="666666"/>
+              <w:bottom w:val="single" w:sz="6" w:space="0" w:color="666666"/>
+              <w:top w:val="single" w:sz="6" w:space="0" w:color="666666"/>
+              <w:left w:val="single" w:sz="6" w:space="0" w:color="666666"/>
+              <w:right w:val="single" w:sz="6" w:space="0" w:color="666666"/>
             </w:tcBorders>
             <w:shd w:val="clear" w:color="auto" w:fill="FFFFFF"/>
             <w:tcMar>
@@ -1849,8 +1832,8 @@
           </w:tcPr>
           <w:p>
             <w:pPr>
+              <w:pStyle w:val="Normal"/>
               <w:jc w:val="left"/>
-              <w:keepNext/>
               <w:pBdr>
                 <w:bottom w:val="none" w:sz="0" w:space="0" w:color="000000"/>
                 <w:top w:val="none" w:sz="0" w:space="0" w:color="000000"/>
@@ -1858,7 +1841,7 @@
                 <w:right w:val="none" w:sz="0" w:space="0" w:color="000000"/>
               </w:pBdr>
               <w:spacing w:after="100" w:before="100" w:line="240"/>
-              <w:ind w:firstLine="0" w:left="100" w:right="100"/>
+              <w:ind w:left="100" w:right="100" w:firstLine="0" w:firstLineChars="0"/>
             </w:pPr>
             <w:r xmlns:w="http://schemas.openxmlformats.org/wordprocessingml/2006/main" xmlns:wp="http://schemas.openxmlformats.org/drawingml/2006/wordprocessingDrawing" xmlns:r="http://schemas.openxmlformats.org/officeDocument/2006/relationships" xmlns:w14="http://schemas.microsoft.com/office/word/2010/wordml">
               <w:rPr>
@@ -1877,17 +1860,16 @@
       </w:tr>
       <w:tr>
         <w:trPr>
-          <w:cantSplit/>
           <w:trHeight w:val="360" w:hRule="auto"/>
         </w:trPr>
         body 3
         <w:tc>
           <w:tcPr>
             <w:tcBorders>
-              <w:bottom w:val="single" w:sz="8" w:space="0" w:color="666666"/>
-              <w:top w:val="single" w:sz="8" w:space="0" w:color="666666"/>
-              <w:left w:val="single" w:sz="8" w:space="0" w:color="666666"/>
-              <w:right w:val="single" w:sz="8" w:space="0" w:color="666666"/>
+              <w:bottom w:val="single" w:sz="6" w:space="0" w:color="666666"/>
+              <w:top w:val="single" w:sz="6" w:space="0" w:color="666666"/>
+              <w:left w:val="single" w:sz="6" w:space="0" w:color="666666"/>
+              <w:right w:val="single" w:sz="6" w:space="0" w:color="666666"/>
             </w:tcBorders>
             <w:shd w:val="clear" w:color="auto" w:fill="FFFFFF"/>
             <w:tcMar>
@@ -1900,8 +1882,8 @@
           </w:tcPr>
           <w:p>
             <w:pPr>
+              <w:pStyle w:val="Normal"/>
               <w:jc w:val="left"/>
-              <w:keepNext/>
               <w:pBdr>
                 <w:bottom w:val="none" w:sz="0" w:space="0" w:color="000000"/>
                 <w:top w:val="none" w:sz="0" w:space="0" w:color="000000"/>
@@ -1909,7 +1891,7 @@
                 <w:right w:val="none" w:sz="0" w:space="0" w:color="000000"/>
               </w:pBdr>
               <w:spacing w:after="100" w:before="100" w:line="240"/>
-              <w:ind w:firstLine="0" w:left="100" w:right="100"/>
+              <w:ind w:left="100" w:right="100" w:firstLine="0" w:firstLineChars="0"/>
             </w:pPr>
             <w:r xmlns:w="http://schemas.openxmlformats.org/wordprocessingml/2006/main" xmlns:wp="http://schemas.openxmlformats.org/drawingml/2006/wordprocessingDrawing" xmlns:r="http://schemas.openxmlformats.org/officeDocument/2006/relationships" xmlns:w14="http://schemas.microsoft.com/office/word/2010/wordml">
               <w:rPr>
@@ -1928,10 +1910,10 @@
         <w:tc>
           <w:tcPr>
             <w:tcBorders>
-              <w:bottom w:val="single" w:sz="8" w:space="0" w:color="666666"/>
-              <w:top w:val="single" w:sz="8" w:space="0" w:color="666666"/>
-              <w:left w:val="single" w:sz="8" w:space="0" w:color="666666"/>
-              <w:right w:val="single" w:sz="8" w:space="0" w:color="666666"/>
+              <w:bottom w:val="single" w:sz="6" w:space="0" w:color="666666"/>
+              <w:top w:val="single" w:sz="6" w:space="0" w:color="666666"/>
+              <w:left w:val="single" w:sz="6" w:space="0" w:color="666666"/>
+              <w:right w:val="single" w:sz="6" w:space="0" w:color="666666"/>
             </w:tcBorders>
             <w:shd w:val="clear" w:color="auto" w:fill="FFFFFF"/>
             <w:tcMar>
@@ -1944,8 +1926,8 @@
           </w:tcPr>
           <w:p>
             <w:pPr>
+              <w:pStyle w:val="Normal"/>
               <w:jc w:val="left"/>
-              <w:keepNext/>
               <w:pBdr>
                 <w:bottom w:val="none" w:sz="0" w:space="0" w:color="000000"/>
                 <w:top w:val="none" w:sz="0" w:space="0" w:color="000000"/>
@@ -1953,7 +1935,7 @@
                 <w:right w:val="none" w:sz="0" w:space="0" w:color="000000"/>
               </w:pBdr>
               <w:spacing w:after="100" w:before="100" w:line="240"/>
-              <w:ind w:firstLine="0" w:left="100" w:right="100"/>
+              <w:ind w:left="100" w:right="100" w:firstLine="0" w:firstLineChars="0"/>
             </w:pPr>
             <w:r xmlns:w="http://schemas.openxmlformats.org/wordprocessingml/2006/main" xmlns:wp="http://schemas.openxmlformats.org/drawingml/2006/wordprocessingDrawing" xmlns:r="http://schemas.openxmlformats.org/officeDocument/2006/relationships" xmlns:w14="http://schemas.microsoft.com/office/word/2010/wordml">
               <w:rPr>
@@ -1972,17 +1954,16 @@
       </w:tr>
       <w:tr>
         <w:trPr>
-          <w:cantSplit/>
           <w:trHeight w:val="360" w:hRule="auto"/>
         </w:trPr>
         body 4
         <w:tc>
           <w:tcPr>
             <w:tcBorders>
-              <w:bottom w:val="single" w:sz="8" w:space="0" w:color="666666"/>
-              <w:top w:val="single" w:sz="8" w:space="0" w:color="666666"/>
-              <w:left w:val="single" w:sz="8" w:space="0" w:color="666666"/>
-              <w:right w:val="single" w:sz="8" w:space="0" w:color="666666"/>
+              <w:bottom w:val="single" w:sz="6" w:space="0" w:color="666666"/>
+              <w:top w:val="single" w:sz="6" w:space="0" w:color="666666"/>
+              <w:left w:val="single" w:sz="6" w:space="0" w:color="666666"/>
+              <w:right w:val="single" w:sz="6" w:space="0" w:color="666666"/>
             </w:tcBorders>
             <w:shd w:val="clear" w:color="auto" w:fill="FFFFFF"/>
             <w:tcMar>
@@ -1995,8 +1976,8 @@
           </w:tcPr>
           <w:p>
             <w:pPr>
+              <w:pStyle w:val="Normal"/>
               <w:jc w:val="left"/>
-              <w:keepNext/>
               <w:pBdr>
                 <w:bottom w:val="none" w:sz="0" w:space="0" w:color="000000"/>
                 <w:top w:val="none" w:sz="0" w:space="0" w:color="000000"/>
@@ -2004,7 +1985,7 @@
                 <w:right w:val="none" w:sz="0" w:space="0" w:color="000000"/>
               </w:pBdr>
               <w:spacing w:after="100" w:before="100" w:line="240"/>
-              <w:ind w:firstLine="0" w:left="100" w:right="100"/>
+              <w:ind w:left="100" w:right="100" w:firstLine="0" w:firstLineChars="0"/>
             </w:pPr>
             <w:r xmlns:w="http://schemas.openxmlformats.org/wordprocessingml/2006/main" xmlns:wp="http://schemas.openxmlformats.org/drawingml/2006/wordprocessingDrawing" xmlns:r="http://schemas.openxmlformats.org/officeDocument/2006/relationships" xmlns:w14="http://schemas.microsoft.com/office/word/2010/wordml">
               <w:rPr>
@@ -2023,10 +2004,10 @@
         <w:tc>
           <w:tcPr>
             <w:tcBorders>
-              <w:bottom w:val="single" w:sz="8" w:space="0" w:color="666666"/>
-              <w:top w:val="single" w:sz="8" w:space="0" w:color="666666"/>
-              <w:left w:val="single" w:sz="8" w:space="0" w:color="666666"/>
-              <w:right w:val="single" w:sz="8" w:space="0" w:color="666666"/>
+              <w:bottom w:val="single" w:sz="6" w:space="0" w:color="666666"/>
+              <w:top w:val="single" w:sz="6" w:space="0" w:color="666666"/>
+              <w:left w:val="single" w:sz="6" w:space="0" w:color="666666"/>
+              <w:right w:val="single" w:sz="6" w:space="0" w:color="666666"/>
             </w:tcBorders>
             <w:shd w:val="clear" w:color="auto" w:fill="FFFFFF"/>
             <w:tcMar>
@@ -2039,8 +2020,8 @@
           </w:tcPr>
           <w:p>
             <w:pPr>
+              <w:pStyle w:val="Normal"/>
               <w:jc w:val="left"/>
-              <w:keepNext/>
               <w:pBdr>
                 <w:bottom w:val="none" w:sz="0" w:space="0" w:color="000000"/>
                 <w:top w:val="none" w:sz="0" w:space="0" w:color="000000"/>
@@ -2048,7 +2029,7 @@
                 <w:right w:val="none" w:sz="0" w:space="0" w:color="000000"/>
               </w:pBdr>
               <w:spacing w:after="100" w:before="100" w:line="240"/>
-              <w:ind w:firstLine="0" w:left="100" w:right="100"/>
+              <w:ind w:left="100" w:right="100" w:firstLine="0" w:firstLineChars="0"/>
             </w:pPr>
             <w:r xmlns:w="http://schemas.openxmlformats.org/wordprocessingml/2006/main" xmlns:wp="http://schemas.openxmlformats.org/drawingml/2006/wordprocessingDrawing" xmlns:r="http://schemas.openxmlformats.org/officeDocument/2006/relationships" xmlns:w14="http://schemas.microsoft.com/office/word/2010/wordml">
               <w:rPr>
@@ -2067,17 +2048,16 @@
       </w:tr>
       <w:tr>
         <w:trPr>
-          <w:cantSplit/>
           <w:trHeight w:val="360" w:hRule="auto"/>
         </w:trPr>
         body 5
         <w:tc>
           <w:tcPr>
             <w:tcBorders>
-              <w:bottom w:val="single" w:sz="8" w:space="0" w:color="666666"/>
-              <w:top w:val="single" w:sz="8" w:space="0" w:color="666666"/>
-              <w:left w:val="single" w:sz="8" w:space="0" w:color="666666"/>
-              <w:right w:val="single" w:sz="8" w:space="0" w:color="666666"/>
+              <w:bottom w:val="single" w:sz="6" w:space="0" w:color="666666"/>
+              <w:top w:val="single" w:sz="6" w:space="0" w:color="666666"/>
+              <w:left w:val="single" w:sz="6" w:space="0" w:color="666666"/>
+              <w:right w:val="single" w:sz="6" w:space="0" w:color="666666"/>
             </w:tcBorders>
             <w:shd w:val="clear" w:color="auto" w:fill="FFFFFF"/>
             <w:tcMar>
@@ -2090,8 +2070,8 @@
           </w:tcPr>
           <w:p>
             <w:pPr>
+              <w:pStyle w:val="Normal"/>
               <w:jc w:val="left"/>
-              <w:keepNext/>
               <w:pBdr>
                 <w:bottom w:val="none" w:sz="0" w:space="0" w:color="000000"/>
                 <w:top w:val="none" w:sz="0" w:space="0" w:color="000000"/>
@@ -2099,7 +2079,7 @@
                 <w:right w:val="none" w:sz="0" w:space="0" w:color="000000"/>
               </w:pBdr>
               <w:spacing w:after="100" w:before="100" w:line="240"/>
-              <w:ind w:firstLine="0" w:left="100" w:right="100"/>
+              <w:ind w:left="100" w:right="100" w:firstLine="0" w:firstLineChars="0"/>
             </w:pPr>
             <w:r xmlns:w="http://schemas.openxmlformats.org/wordprocessingml/2006/main" xmlns:wp="http://schemas.openxmlformats.org/drawingml/2006/wordprocessingDrawing" xmlns:r="http://schemas.openxmlformats.org/officeDocument/2006/relationships" xmlns:w14="http://schemas.microsoft.com/office/word/2010/wordml">
               <w:rPr>
@@ -2118,10 +2098,10 @@
         <w:tc>
           <w:tcPr>
             <w:tcBorders>
-              <w:bottom w:val="single" w:sz="8" w:space="0" w:color="666666"/>
-              <w:top w:val="single" w:sz="8" w:space="0" w:color="666666"/>
-              <w:left w:val="single" w:sz="8" w:space="0" w:color="666666"/>
-              <w:right w:val="single" w:sz="8" w:space="0" w:color="666666"/>
+              <w:bottom w:val="single" w:sz="6" w:space="0" w:color="666666"/>
+              <w:top w:val="single" w:sz="6" w:space="0" w:color="666666"/>
+              <w:left w:val="single" w:sz="6" w:space="0" w:color="666666"/>
+              <w:right w:val="single" w:sz="6" w:space="0" w:color="666666"/>
             </w:tcBorders>
             <w:shd w:val="clear" w:color="auto" w:fill="FFFFFF"/>
             <w:tcMar>
@@ -2134,8 +2114,8 @@
           </w:tcPr>
           <w:p>
             <w:pPr>
+              <w:pStyle w:val="Normal"/>
               <w:jc w:val="left"/>
-              <w:keepNext/>
               <w:pBdr>
                 <w:bottom w:val="none" w:sz="0" w:space="0" w:color="000000"/>
                 <w:top w:val="none" w:sz="0" w:space="0" w:color="000000"/>
@@ -2143,7 +2123,7 @@
                 <w:right w:val="none" w:sz="0" w:space="0" w:color="000000"/>
               </w:pBdr>
               <w:spacing w:after="100" w:before="100" w:line="240"/>
-              <w:ind w:firstLine="0" w:left="100" w:right="100"/>
+              <w:ind w:left="100" w:right="100" w:firstLine="0" w:firstLineChars="0"/>
             </w:pPr>
             <w:r xmlns:w="http://schemas.openxmlformats.org/wordprocessingml/2006/main" xmlns:wp="http://schemas.openxmlformats.org/drawingml/2006/wordprocessingDrawing" xmlns:r="http://schemas.openxmlformats.org/officeDocument/2006/relationships" xmlns:w14="http://schemas.microsoft.com/office/word/2010/wordml">
               <w:rPr>
@@ -2162,17 +2142,16 @@
       </w:tr>
       <w:tr>
         <w:trPr>
-          <w:cantSplit/>
           <w:trHeight w:val="360" w:hRule="auto"/>
         </w:trPr>
         body 6
         <w:tc>
           <w:tcPr>
             <w:tcBorders>
-              <w:bottom w:val="single" w:sz="8" w:space="0" w:color="666666"/>
-              <w:top w:val="single" w:sz="8" w:space="0" w:color="666666"/>
-              <w:left w:val="single" w:sz="8" w:space="0" w:color="666666"/>
-              <w:right w:val="single" w:sz="8" w:space="0" w:color="666666"/>
+              <w:bottom w:val="single" w:sz="6" w:space="0" w:color="666666"/>
+              <w:top w:val="single" w:sz="6" w:space="0" w:color="666666"/>
+              <w:left w:val="single" w:sz="6" w:space="0" w:color="666666"/>
+              <w:right w:val="single" w:sz="6" w:space="0" w:color="666666"/>
             </w:tcBorders>
             <w:shd w:val="clear" w:color="auto" w:fill="FFFFFF"/>
             <w:tcMar>
@@ -2185,8 +2164,8 @@
           </w:tcPr>
           <w:p>
             <w:pPr>
+              <w:pStyle w:val="Normal"/>
               <w:jc w:val="left"/>
-              <w:keepNext/>
               <w:pBdr>
                 <w:bottom w:val="none" w:sz="0" w:space="0" w:color="000000"/>
                 <w:top w:val="none" w:sz="0" w:space="0" w:color="000000"/>
@@ -2194,7 +2173,7 @@
                 <w:right w:val="none" w:sz="0" w:space="0" w:color="000000"/>
               </w:pBdr>
               <w:spacing w:after="100" w:before="100" w:line="240"/>
-              <w:ind w:firstLine="0" w:left="100" w:right="100"/>
+              <w:ind w:left="100" w:right="100" w:firstLine="0" w:firstLineChars="0"/>
             </w:pPr>
             <w:r xmlns:w="http://schemas.openxmlformats.org/wordprocessingml/2006/main" xmlns:wp="http://schemas.openxmlformats.org/drawingml/2006/wordprocessingDrawing" xmlns:r="http://schemas.openxmlformats.org/officeDocument/2006/relationships" xmlns:w14="http://schemas.microsoft.com/office/word/2010/wordml">
               <w:rPr>
@@ -2213,10 +2192,10 @@
         <w:tc>
           <w:tcPr>
             <w:tcBorders>
-              <w:bottom w:val="single" w:sz="8" w:space="0" w:color="666666"/>
-              <w:top w:val="single" w:sz="8" w:space="0" w:color="666666"/>
-              <w:left w:val="single" w:sz="8" w:space="0" w:color="666666"/>
-              <w:right w:val="single" w:sz="8" w:space="0" w:color="666666"/>
+              <w:bottom w:val="single" w:sz="6" w:space="0" w:color="666666"/>
+              <w:top w:val="single" w:sz="6" w:space="0" w:color="666666"/>
+              <w:left w:val="single" w:sz="6" w:space="0" w:color="666666"/>
+              <w:right w:val="single" w:sz="6" w:space="0" w:color="666666"/>
             </w:tcBorders>
             <w:shd w:val="clear" w:color="auto" w:fill="FFFFFF"/>
             <w:tcMar>
@@ -2229,8 +2208,8 @@
           </w:tcPr>
           <w:p>
             <w:pPr>
+              <w:pStyle w:val="Normal"/>
               <w:jc w:val="left"/>
-              <w:keepNext/>
               <w:pBdr>
                 <w:bottom w:val="none" w:sz="0" w:space="0" w:color="000000"/>
                 <w:top w:val="none" w:sz="0" w:space="0" w:color="000000"/>
@@ -2238,7 +2217,7 @@
                 <w:right w:val="none" w:sz="0" w:space="0" w:color="000000"/>
               </w:pBdr>
               <w:spacing w:after="100" w:before="100" w:line="240"/>
-              <w:ind w:firstLine="0" w:left="100" w:right="100"/>
+              <w:ind w:left="100" w:right="100" w:firstLine="0" w:firstLineChars="0"/>
             </w:pPr>
             <w:r xmlns:w="http://schemas.openxmlformats.org/wordprocessingml/2006/main" xmlns:wp="http://schemas.openxmlformats.org/drawingml/2006/wordprocessingDrawing" xmlns:r="http://schemas.openxmlformats.org/officeDocument/2006/relationships" xmlns:w14="http://schemas.microsoft.com/office/word/2010/wordml">
               <w:rPr>
@@ -2257,17 +2236,16 @@
       </w:tr>
       <w:tr>
         <w:trPr>
-          <w:cantSplit/>
           <w:trHeight w:val="360" w:hRule="auto"/>
         </w:trPr>
         body 7
         <w:tc>
           <w:tcPr>
             <w:tcBorders>
-              <w:bottom w:val="single" w:sz="8" w:space="0" w:color="666666"/>
-              <w:top w:val="single" w:sz="8" w:space="0" w:color="666666"/>
-              <w:left w:val="single" w:sz="8" w:space="0" w:color="666666"/>
-              <w:right w:val="single" w:sz="8" w:space="0" w:color="666666"/>
+              <w:bottom w:val="single" w:sz="6" w:space="0" w:color="666666"/>
+              <w:top w:val="single" w:sz="6" w:space="0" w:color="666666"/>
+              <w:left w:val="single" w:sz="6" w:space="0" w:color="666666"/>
+              <w:right w:val="single" w:sz="6" w:space="0" w:color="666666"/>
             </w:tcBorders>
             <w:shd w:val="clear" w:color="auto" w:fill="FFFFFF"/>
             <w:tcMar>
@@ -2280,8 +2258,8 @@
           </w:tcPr>
           <w:p>
             <w:pPr>
+              <w:pStyle w:val="Normal"/>
               <w:jc w:val="left"/>
-              <w:keepNext/>
               <w:pBdr>
                 <w:bottom w:val="none" w:sz="0" w:space="0" w:color="000000"/>
                 <w:top w:val="none" w:sz="0" w:space="0" w:color="000000"/>
@@ -2289,7 +2267,7 @@
                 <w:right w:val="none" w:sz="0" w:space="0" w:color="000000"/>
               </w:pBdr>
               <w:spacing w:after="100" w:before="100" w:line="240"/>
-              <w:ind w:firstLine="0" w:left="100" w:right="100"/>
+              <w:ind w:left="100" w:right="100" w:firstLine="0" w:firstLineChars="0"/>
             </w:pPr>
             <w:r xmlns:w="http://schemas.openxmlformats.org/wordprocessingml/2006/main" xmlns:wp="http://schemas.openxmlformats.org/drawingml/2006/wordprocessingDrawing" xmlns:r="http://schemas.openxmlformats.org/officeDocument/2006/relationships" xmlns:w14="http://schemas.microsoft.com/office/word/2010/wordml">
               <w:rPr>
@@ -2308,10 +2286,10 @@
         <w:tc>
           <w:tcPr>
             <w:tcBorders>
-              <w:bottom w:val="single" w:sz="8" w:space="0" w:color="666666"/>
-              <w:top w:val="single" w:sz="8" w:space="0" w:color="666666"/>
-              <w:left w:val="single" w:sz="8" w:space="0" w:color="666666"/>
-              <w:right w:val="single" w:sz="8" w:space="0" w:color="666666"/>
+              <w:bottom w:val="single" w:sz="6" w:space="0" w:color="666666"/>
+              <w:top w:val="single" w:sz="6" w:space="0" w:color="666666"/>
+              <w:left w:val="single" w:sz="6" w:space="0" w:color="666666"/>
+              <w:right w:val="single" w:sz="6" w:space="0" w:color="666666"/>
             </w:tcBorders>
             <w:shd w:val="clear" w:color="auto" w:fill="FFFFFF"/>
             <w:tcMar>
@@ -2324,8 +2302,8 @@
           </w:tcPr>
           <w:p>
             <w:pPr>
+              <w:pStyle w:val="Normal"/>
               <w:jc w:val="left"/>
-              <w:keepNext/>
               <w:pBdr>
                 <w:bottom w:val="none" w:sz="0" w:space="0" w:color="000000"/>
                 <w:top w:val="none" w:sz="0" w:space="0" w:color="000000"/>
@@ -2333,7 +2311,7 @@
                 <w:right w:val="none" w:sz="0" w:space="0" w:color="000000"/>
               </w:pBdr>
               <w:spacing w:after="100" w:before="100" w:line="240"/>
-              <w:ind w:firstLine="0" w:left="100" w:right="100"/>
+              <w:ind w:left="100" w:right="100" w:firstLine="0" w:firstLineChars="0"/>
             </w:pPr>
             <w:r xmlns:w="http://schemas.openxmlformats.org/wordprocessingml/2006/main" xmlns:wp="http://schemas.openxmlformats.org/drawingml/2006/wordprocessingDrawing" xmlns:r="http://schemas.openxmlformats.org/officeDocument/2006/relationships" xmlns:w14="http://schemas.microsoft.com/office/word/2010/wordml">
               <w:rPr>
@@ -2352,17 +2330,16 @@
       </w:tr>
       <w:tr>
         <w:trPr>
-          <w:cantSplit/>
           <w:trHeight w:val="360" w:hRule="auto"/>
         </w:trPr>
         body 8
         <w:tc>
           <w:tcPr>
             <w:tcBorders>
-              <w:bottom w:val="single" w:sz="8" w:space="0" w:color="666666"/>
-              <w:top w:val="single" w:sz="8" w:space="0" w:color="666666"/>
-              <w:left w:val="single" w:sz="8" w:space="0" w:color="666666"/>
-              <w:right w:val="single" w:sz="8" w:space="0" w:color="666666"/>
+              <w:bottom w:val="single" w:sz="6" w:space="0" w:color="666666"/>
+              <w:top w:val="single" w:sz="6" w:space="0" w:color="666666"/>
+              <w:left w:val="single" w:sz="6" w:space="0" w:color="666666"/>
+              <w:right w:val="single" w:sz="6" w:space="0" w:color="666666"/>
             </w:tcBorders>
             <w:shd w:val="clear" w:color="auto" w:fill="FFFFFF"/>
             <w:tcMar>
@@ -2375,8 +2352,8 @@
           </w:tcPr>
           <w:p>
             <w:pPr>
+              <w:pStyle w:val="Normal"/>
               <w:jc w:val="left"/>
-              <w:keepNext/>
               <w:pBdr>
                 <w:bottom w:val="none" w:sz="0" w:space="0" w:color="000000"/>
                 <w:top w:val="none" w:sz="0" w:space="0" w:color="000000"/>
@@ -2384,7 +2361,7 @@
                 <w:right w:val="none" w:sz="0" w:space="0" w:color="000000"/>
               </w:pBdr>
               <w:spacing w:after="100" w:before="100" w:line="240"/>
-              <w:ind w:firstLine="0" w:left="100" w:right="100"/>
+              <w:ind w:left="100" w:right="100" w:firstLine="0" w:firstLineChars="0"/>
             </w:pPr>
             <w:r xmlns:w="http://schemas.openxmlformats.org/wordprocessingml/2006/main" xmlns:wp="http://schemas.openxmlformats.org/drawingml/2006/wordprocessingDrawing" xmlns:r="http://schemas.openxmlformats.org/officeDocument/2006/relationships" xmlns:w14="http://schemas.microsoft.com/office/word/2010/wordml">
               <w:rPr>
@@ -2403,10 +2380,10 @@
         <w:tc>
           <w:tcPr>
             <w:tcBorders>
-              <w:bottom w:val="single" w:sz="8" w:space="0" w:color="666666"/>
-              <w:top w:val="single" w:sz="8" w:space="0" w:color="666666"/>
-              <w:left w:val="single" w:sz="8" w:space="0" w:color="666666"/>
-              <w:right w:val="single" w:sz="8" w:space="0" w:color="666666"/>
+              <w:bottom w:val="single" w:sz="6" w:space="0" w:color="666666"/>
+              <w:top w:val="single" w:sz="6" w:space="0" w:color="666666"/>
+              <w:left w:val="single" w:sz="6" w:space="0" w:color="666666"/>
+              <w:right w:val="single" w:sz="6" w:space="0" w:color="666666"/>
             </w:tcBorders>
             <w:shd w:val="clear" w:color="auto" w:fill="FFFFFF"/>
             <w:tcMar>
@@ -2419,8 +2396,8 @@
           </w:tcPr>
           <w:p>
             <w:pPr>
+              <w:pStyle w:val="Normal"/>
               <w:jc w:val="left"/>
-              <w:keepNext/>
               <w:pBdr>
                 <w:bottom w:val="none" w:sz="0" w:space="0" w:color="000000"/>
                 <w:top w:val="none" w:sz="0" w:space="0" w:color="000000"/>
@@ -2428,7 +2405,7 @@
                 <w:right w:val="none" w:sz="0" w:space="0" w:color="000000"/>
               </w:pBdr>
               <w:spacing w:after="100" w:before="100" w:line="240"/>
-              <w:ind w:firstLine="0" w:left="100" w:right="100"/>
+              <w:ind w:left="100" w:right="100" w:firstLine="0" w:firstLineChars="0"/>
             </w:pPr>
             <w:r xmlns:w="http://schemas.openxmlformats.org/wordprocessingml/2006/main" xmlns:wp="http://schemas.openxmlformats.org/drawingml/2006/wordprocessingDrawing" xmlns:r="http://schemas.openxmlformats.org/officeDocument/2006/relationships" xmlns:w14="http://schemas.microsoft.com/office/word/2010/wordml">
               <w:rPr>
@@ -2447,17 +2424,16 @@
       </w:tr>
       <w:tr>
         <w:trPr>
-          <w:cantSplit/>
           <w:trHeight w:val="360" w:hRule="auto"/>
         </w:trPr>
         body 9
         <w:tc>
           <w:tcPr>
             <w:tcBorders>
-              <w:bottom w:val="single" w:sz="8" w:space="0" w:color="666666"/>
-              <w:top w:val="single" w:sz="8" w:space="0" w:color="666666"/>
-              <w:left w:val="single" w:sz="8" w:space="0" w:color="666666"/>
-              <w:right w:val="single" w:sz="8" w:space="0" w:color="666666"/>
+              <w:bottom w:val="single" w:sz="6" w:space="0" w:color="666666"/>
+              <w:top w:val="single" w:sz="6" w:space="0" w:color="666666"/>
+              <w:left w:val="single" w:sz="6" w:space="0" w:color="666666"/>
+              <w:right w:val="single" w:sz="6" w:space="0" w:color="666666"/>
             </w:tcBorders>
             <w:shd w:val="clear" w:color="auto" w:fill="FFFFFF"/>
             <w:tcMar>
@@ -2470,8 +2446,8 @@
           </w:tcPr>
           <w:p>
             <w:pPr>
+              <w:pStyle w:val="Normal"/>
               <w:jc w:val="left"/>
-              <w:keepNext/>
               <w:pBdr>
                 <w:bottom w:val="none" w:sz="0" w:space="0" w:color="000000"/>
                 <w:top w:val="none" w:sz="0" w:space="0" w:color="000000"/>
@@ -2479,7 +2455,7 @@
                 <w:right w:val="none" w:sz="0" w:space="0" w:color="000000"/>
               </w:pBdr>
               <w:spacing w:after="100" w:before="100" w:line="240"/>
-              <w:ind w:firstLine="0" w:left="100" w:right="100"/>
+              <w:ind w:left="100" w:right="100" w:firstLine="0" w:firstLineChars="0"/>
             </w:pPr>
             <w:r xmlns:w="http://schemas.openxmlformats.org/wordprocessingml/2006/main" xmlns:wp="http://schemas.openxmlformats.org/drawingml/2006/wordprocessingDrawing" xmlns:r="http://schemas.openxmlformats.org/officeDocument/2006/relationships" xmlns:w14="http://schemas.microsoft.com/office/word/2010/wordml">
               <w:rPr>
@@ -2498,10 +2474,10 @@
         <w:tc>
           <w:tcPr>
             <w:tcBorders>
-              <w:bottom w:val="single" w:sz="8" w:space="0" w:color="666666"/>
-              <w:top w:val="single" w:sz="8" w:space="0" w:color="666666"/>
-              <w:left w:val="single" w:sz="8" w:space="0" w:color="666666"/>
-              <w:right w:val="single" w:sz="8" w:space="0" w:color="666666"/>
+              <w:bottom w:val="single" w:sz="6" w:space="0" w:color="666666"/>
+              <w:top w:val="single" w:sz="6" w:space="0" w:color="666666"/>
+              <w:left w:val="single" w:sz="6" w:space="0" w:color="666666"/>
+              <w:right w:val="single" w:sz="6" w:space="0" w:color="666666"/>
             </w:tcBorders>
             <w:shd w:val="clear" w:color="auto" w:fill="FFFFFF"/>
             <w:tcMar>
@@ -2514,8 +2490,8 @@
           </w:tcPr>
           <w:p>
             <w:pPr>
+              <w:pStyle w:val="Normal"/>
               <w:jc w:val="left"/>
-              <w:keepNext/>
               <w:pBdr>
                 <w:bottom w:val="none" w:sz="0" w:space="0" w:color="000000"/>
                 <w:top w:val="none" w:sz="0" w:space="0" w:color="000000"/>
@@ -2523,7 +2499,7 @@
                 <w:right w:val="none" w:sz="0" w:space="0" w:color="000000"/>
               </w:pBdr>
               <w:spacing w:after="100" w:before="100" w:line="240"/>
-              <w:ind w:firstLine="0" w:left="100" w:right="100"/>
+              <w:ind w:left="100" w:right="100" w:firstLine="0" w:firstLineChars="0"/>
             </w:pPr>
             <w:r xmlns:w="http://schemas.openxmlformats.org/wordprocessingml/2006/main" xmlns:wp="http://schemas.openxmlformats.org/drawingml/2006/wordprocessingDrawing" xmlns:r="http://schemas.openxmlformats.org/officeDocument/2006/relationships" xmlns:w14="http://schemas.microsoft.com/office/word/2010/wordml">
               <w:rPr>
@@ -2542,17 +2518,16 @@
       </w:tr>
       <w:tr>
         <w:trPr>
-          <w:cantSplit/>
           <w:trHeight w:val="360" w:hRule="auto"/>
         </w:trPr>
         body10
         <w:tc>
           <w:tcPr>
             <w:tcBorders>
-              <w:bottom w:val="single" w:sz="8" w:space="0" w:color="666666"/>
-              <w:top w:val="single" w:sz="8" w:space="0" w:color="666666"/>
-              <w:left w:val="single" w:sz="8" w:space="0" w:color="666666"/>
-              <w:right w:val="single" w:sz="8" w:space="0" w:color="666666"/>
+              <w:bottom w:val="single" w:sz="6" w:space="0" w:color="666666"/>
+              <w:top w:val="single" w:sz="6" w:space="0" w:color="666666"/>
+              <w:left w:val="single" w:sz="6" w:space="0" w:color="666666"/>
+              <w:right w:val="single" w:sz="6" w:space="0" w:color="666666"/>
             </w:tcBorders>
             <w:shd w:val="clear" w:color="auto" w:fill="FFFFFF"/>
             <w:tcMar>
@@ -2565,8 +2540,8 @@
           </w:tcPr>
           <w:p>
             <w:pPr>
+              <w:pStyle w:val="Normal"/>
               <w:jc w:val="left"/>
-              <w:keepNext/>
               <w:pBdr>
                 <w:bottom w:val="none" w:sz="0" w:space="0" w:color="000000"/>
                 <w:top w:val="none" w:sz="0" w:space="0" w:color="000000"/>
@@ -2574,7 +2549,7 @@
                 <w:right w:val="none" w:sz="0" w:space="0" w:color="000000"/>
               </w:pBdr>
               <w:spacing w:after="100" w:before="100" w:line="240"/>
-              <w:ind w:firstLine="0" w:left="100" w:right="100"/>
+              <w:ind w:left="100" w:right="100" w:firstLine="0" w:firstLineChars="0"/>
             </w:pPr>
             <w:r xmlns:w="http://schemas.openxmlformats.org/wordprocessingml/2006/main" xmlns:wp="http://schemas.openxmlformats.org/drawingml/2006/wordprocessingDrawing" xmlns:r="http://schemas.openxmlformats.org/officeDocument/2006/relationships" xmlns:w14="http://schemas.microsoft.com/office/word/2010/wordml">
               <w:rPr>
@@ -2593,10 +2568,10 @@
         <w:tc>
           <w:tcPr>
             <w:tcBorders>
-              <w:bottom w:val="single" w:sz="8" w:space="0" w:color="666666"/>
-              <w:top w:val="single" w:sz="8" w:space="0" w:color="666666"/>
-              <w:left w:val="single" w:sz="8" w:space="0" w:color="666666"/>
-              <w:right w:val="single" w:sz="8" w:space="0" w:color="666666"/>
+              <w:bottom w:val="single" w:sz="6" w:space="0" w:color="666666"/>
+              <w:top w:val="single" w:sz="6" w:space="0" w:color="666666"/>
+              <w:left w:val="single" w:sz="6" w:space="0" w:color="666666"/>
+              <w:right w:val="single" w:sz="6" w:space="0" w:color="666666"/>
             </w:tcBorders>
             <w:shd w:val="clear" w:color="auto" w:fill="FFFFFF"/>
             <w:tcMar>
@@ -2609,8 +2584,8 @@
           </w:tcPr>
           <w:p>
             <w:pPr>
+              <w:pStyle w:val="Normal"/>
               <w:jc w:val="left"/>
-              <w:keepNext/>
               <w:pBdr>
                 <w:bottom w:val="none" w:sz="0" w:space="0" w:color="000000"/>
                 <w:top w:val="none" w:sz="0" w:space="0" w:color="000000"/>
@@ -2618,7 +2593,7 @@
                 <w:right w:val="none" w:sz="0" w:space="0" w:color="000000"/>
               </w:pBdr>
               <w:spacing w:after="100" w:before="100" w:line="240"/>
-              <w:ind w:firstLine="0" w:left="100" w:right="100"/>
+              <w:ind w:left="100" w:right="100" w:firstLine="0" w:firstLineChars="0"/>
             </w:pPr>
             <w:r xmlns:w="http://schemas.openxmlformats.org/wordprocessingml/2006/main" xmlns:wp="http://schemas.openxmlformats.org/drawingml/2006/wordprocessingDrawing" xmlns:r="http://schemas.openxmlformats.org/officeDocument/2006/relationships" xmlns:w14="http://schemas.microsoft.com/office/word/2010/wordml">
               <w:rPr>
@@ -2637,17 +2612,16 @@
       </w:tr>
       <w:tr>
         <w:trPr>
-          <w:cantSplit/>
           <w:trHeight w:val="360" w:hRule="auto"/>
         </w:trPr>
         body11
         <w:tc>
           <w:tcPr>
             <w:tcBorders>
-              <w:bottom w:val="single" w:sz="8" w:space="0" w:color="666666"/>
-              <w:top w:val="single" w:sz="8" w:space="0" w:color="666666"/>
-              <w:left w:val="single" w:sz="8" w:space="0" w:color="666666"/>
-              <w:right w:val="single" w:sz="8" w:space="0" w:color="666666"/>
+              <w:bottom w:val="single" w:sz="6" w:space="0" w:color="666666"/>
+              <w:top w:val="single" w:sz="6" w:space="0" w:color="666666"/>
+              <w:left w:val="single" w:sz="6" w:space="0" w:color="666666"/>
+              <w:right w:val="single" w:sz="6" w:space="0" w:color="666666"/>
             </w:tcBorders>
             <w:shd w:val="clear" w:color="auto" w:fill="FFFFFF"/>
             <w:tcMar>
@@ -2660,8 +2634,8 @@
           </w:tcPr>
           <w:p>
             <w:pPr>
+              <w:pStyle w:val="Normal"/>
               <w:jc w:val="left"/>
-              <w:keepNext/>
               <w:pBdr>
                 <w:bottom w:val="none" w:sz="0" w:space="0" w:color="000000"/>
                 <w:top w:val="none" w:sz="0" w:space="0" w:color="000000"/>
@@ -2669,7 +2643,7 @@
                 <w:right w:val="none" w:sz="0" w:space="0" w:color="000000"/>
               </w:pBdr>
               <w:spacing w:after="100" w:before="100" w:line="240"/>
-              <w:ind w:firstLine="0" w:left="100" w:right="100"/>
+              <w:ind w:left="100" w:right="100" w:firstLine="0" w:firstLineChars="0"/>
             </w:pPr>
             <w:r xmlns:w="http://schemas.openxmlformats.org/wordprocessingml/2006/main" xmlns:wp="http://schemas.openxmlformats.org/drawingml/2006/wordprocessingDrawing" xmlns:r="http://schemas.openxmlformats.org/officeDocument/2006/relationships" xmlns:w14="http://schemas.microsoft.com/office/word/2010/wordml">
               <w:rPr>
@@ -2688,10 +2662,10 @@
         <w:tc>
           <w:tcPr>
             <w:tcBorders>
-              <w:bottom w:val="single" w:sz="8" w:space="0" w:color="666666"/>
-              <w:top w:val="single" w:sz="8" w:space="0" w:color="666666"/>
-              <w:left w:val="single" w:sz="8" w:space="0" w:color="666666"/>
-              <w:right w:val="single" w:sz="8" w:space="0" w:color="666666"/>
+              <w:bottom w:val="single" w:sz="6" w:space="0" w:color="666666"/>
+              <w:top w:val="single" w:sz="6" w:space="0" w:color="666666"/>
+              <w:left w:val="single" w:sz="6" w:space="0" w:color="666666"/>
+              <w:right w:val="single" w:sz="6" w:space="0" w:color="666666"/>
             </w:tcBorders>
             <w:shd w:val="clear" w:color="auto" w:fill="FFFFFF"/>
             <w:tcMar>
@@ -2704,8 +2678,8 @@
           </w:tcPr>
           <w:p>
             <w:pPr>
+              <w:pStyle w:val="Normal"/>
               <w:jc w:val="left"/>
-              <w:keepNext/>
               <w:pBdr>
                 <w:bottom w:val="none" w:sz="0" w:space="0" w:color="000000"/>
                 <w:top w:val="none" w:sz="0" w:space="0" w:color="000000"/>
@@ -2713,7 +2687,7 @@
                 <w:right w:val="none" w:sz="0" w:space="0" w:color="000000"/>
               </w:pBdr>
               <w:spacing w:after="100" w:before="100" w:line="240"/>
-              <w:ind w:firstLine="0" w:left="100" w:right="100"/>
+              <w:ind w:left="100" w:right="100" w:firstLine="0" w:firstLineChars="0"/>
             </w:pPr>
             <w:r xmlns:w="http://schemas.openxmlformats.org/wordprocessingml/2006/main" xmlns:wp="http://schemas.openxmlformats.org/drawingml/2006/wordprocessingDrawing" xmlns:r="http://schemas.openxmlformats.org/officeDocument/2006/relationships" xmlns:w14="http://schemas.microsoft.com/office/word/2010/wordml">
               <w:rPr>
@@ -2754,17 +2728,16 @@
       </w:tblGrid>
       <w:tr>
         <w:trPr>
-          <w:cantSplit/>
           <w:trHeight w:val="1008" w:hRule="auto"/>
         </w:trPr>
         body1
         <w:tc>
           <w:tcPr>
             <w:tcBorders>
-              <w:bottom w:val="single" w:sz="8" w:space="0" w:color="666666"/>
-              <w:top w:val="single" w:sz="8" w:space="0" w:color="666666"/>
-              <w:left w:val="single" w:sz="8" w:space="0" w:color="666666"/>
-              <w:right w:val="single" w:sz="8" w:space="0" w:color="666666"/>
+              <w:bottom w:val="single" w:sz="6" w:space="0" w:color="666666"/>
+              <w:top w:val="single" w:sz="6" w:space="0" w:color="666666"/>
+              <w:left w:val="single" w:sz="6" w:space="0" w:color="666666"/>
+              <w:right w:val="single" w:sz="6" w:space="0" w:color="666666"/>
             </w:tcBorders>
             <w:shd w:val="clear" w:color="auto" w:fill="F2F2F2"/>
             <w:tcMar>
@@ -2777,8 +2750,8 @@
           </w:tcPr>
           <w:p>
             <w:pPr>
+              <w:pStyle w:val="Normal"/>
               <w:jc w:val="left"/>
-              <w:keepNext/>
               <w:pBdr>
                 <w:bottom w:val="none" w:sz="0" w:space="0" w:color="000000"/>
                 <w:top w:val="none" w:sz="0" w:space="0" w:color="000000"/>
@@ -2786,7 +2759,7 @@
                 <w:right w:val="none" w:sz="0" w:space="0" w:color="000000"/>
               </w:pBdr>
               <w:spacing w:after="100" w:before="100" w:line="240"/>
-              <w:ind w:firstLine="0" w:left="100" w:right="100"/>
+              <w:ind w:left="100" w:right="100" w:firstLine="0" w:firstLineChars="0"/>
             </w:pPr>
             <w:r xmlns:w="http://schemas.openxmlformats.org/wordprocessingml/2006/main" xmlns:wp="http://schemas.openxmlformats.org/drawingml/2006/wordprocessingDrawing" xmlns:r="http://schemas.openxmlformats.org/officeDocument/2006/relationships" xmlns:w14="http://schemas.microsoft.com/office/word/2010/wordml">
               <w:rPr>
@@ -2805,10 +2778,10 @@
         <w:tc>
           <w:tcPr>
             <w:tcBorders>
-              <w:bottom w:val="single" w:sz="8" w:space="0" w:color="666666"/>
-              <w:top w:val="single" w:sz="8" w:space="0" w:color="666666"/>
-              <w:left w:val="single" w:sz="8" w:space="0" w:color="666666"/>
-              <w:right w:val="single" w:sz="8" w:space="0" w:color="666666"/>
+              <w:bottom w:val="single" w:sz="6" w:space="0" w:color="666666"/>
+              <w:top w:val="single" w:sz="6" w:space="0" w:color="666666"/>
+              <w:left w:val="single" w:sz="6" w:space="0" w:color="666666"/>
+              <w:right w:val="single" w:sz="6" w:space="0" w:color="666666"/>
             </w:tcBorders>
             <w:shd w:val="clear" w:color="auto" w:fill="F2F2F2"/>
             <w:tcMar>
@@ -2821,8 +2794,8 @@
           </w:tcPr>
           <w:p>
             <w:pPr>
+              <w:pStyle w:val="Normal"/>
               <w:jc w:val="left"/>
-              <w:keepNext/>
               <w:pBdr>
                 <w:bottom w:val="none" w:sz="0" w:space="0" w:color="000000"/>
                 <w:top w:val="none" w:sz="0" w:space="0" w:color="000000"/>
@@ -2830,7 +2803,7 @@
                 <w:right w:val="none" w:sz="0" w:space="0" w:color="000000"/>
               </w:pBdr>
               <w:spacing w:after="100" w:before="100" w:line="240"/>
-              <w:ind w:firstLine="0" w:left="100" w:right="100"/>
+              <w:ind w:left="100" w:right="100" w:firstLine="0" w:firstLineChars="0"/>
             </w:pPr>
             <w:r xmlns:w="http://schemas.openxmlformats.org/wordprocessingml/2006/main" xmlns:wp="http://schemas.openxmlformats.org/drawingml/2006/wordprocessingDrawing" xmlns:r="http://schemas.openxmlformats.org/officeDocument/2006/relationships" xmlns:w14="http://schemas.microsoft.com/office/word/2010/wordml">
               <w:rPr>
@@ -2849,10 +2822,10 @@
         <w:tc>
           <w:tcPr>
             <w:tcBorders>
-              <w:bottom w:val="single" w:sz="8" w:space="0" w:color="666666"/>
-              <w:top w:val="single" w:sz="8" w:space="0" w:color="666666"/>
-              <w:left w:val="single" w:sz="8" w:space="0" w:color="666666"/>
-              <w:right w:val="single" w:sz="8" w:space="0" w:color="666666"/>
+              <w:bottom w:val="single" w:sz="6" w:space="0" w:color="666666"/>
+              <w:top w:val="single" w:sz="6" w:space="0" w:color="666666"/>
+              <w:left w:val="single" w:sz="6" w:space="0" w:color="666666"/>
+              <w:right w:val="single" w:sz="6" w:space="0" w:color="666666"/>
             </w:tcBorders>
             <w:shd w:val="clear" w:color="auto" w:fill="F2F2F2"/>
             <w:tcMar>
@@ -2865,8 +2838,8 @@
           </w:tcPr>
           <w:p>
             <w:pPr>
+              <w:pStyle w:val="Normal"/>
               <w:jc w:val="left"/>
-              <w:keepNext/>
               <w:pBdr>
                 <w:bottom w:val="none" w:sz="0" w:space="0" w:color="000000"/>
                 <w:top w:val="none" w:sz="0" w:space="0" w:color="000000"/>
@@ -2874,7 +2847,7 @@
                 <w:right w:val="none" w:sz="0" w:space="0" w:color="000000"/>
               </w:pBdr>
               <w:spacing w:after="100" w:before="100" w:line="240"/>
-              <w:ind w:firstLine="0" w:left="100" w:right="100"/>
+              <w:ind w:left="100" w:right="100" w:firstLine="0" w:firstLineChars="0"/>
             </w:pPr>
             <w:r xmlns:w="http://schemas.openxmlformats.org/wordprocessingml/2006/main" xmlns:wp="http://schemas.openxmlformats.org/drawingml/2006/wordprocessingDrawing" xmlns:r="http://schemas.openxmlformats.org/officeDocument/2006/relationships" xmlns:w14="http://schemas.microsoft.com/office/word/2010/wordml">
               <w:rPr>
@@ -2893,17 +2866,16 @@
       </w:tr>
       <w:tr>
         <w:trPr>
-          <w:cantSplit/>
           <w:trHeight w:val="360" w:hRule="auto"/>
         </w:trPr>
         body2
         <w:tc>
           <w:tcPr>
             <w:tcBorders>
-              <w:bottom w:val="single" w:sz="8" w:space="0" w:color="666666"/>
-              <w:top w:val="single" w:sz="8" w:space="0" w:color="666666"/>
-              <w:left w:val="single" w:sz="8" w:space="0" w:color="666666"/>
-              <w:right w:val="single" w:sz="8" w:space="0" w:color="666666"/>
+              <w:bottom w:val="single" w:sz="6" w:space="0" w:color="666666"/>
+              <w:top w:val="single" w:sz="6" w:space="0" w:color="666666"/>
+              <w:left w:val="single" w:sz="6" w:space="0" w:color="666666"/>
+              <w:right w:val="single" w:sz="6" w:space="0" w:color="666666"/>
             </w:tcBorders>
             <w:shd w:val="clear" w:color="auto" w:fill="FFFFFF"/>
             <w:tcMar>
@@ -2916,8 +2888,8 @@
           </w:tcPr>
           <w:p>
             <w:pPr>
+              <w:pStyle w:val="Normal"/>
               <w:jc w:val="left"/>
-              <w:keepNext/>
               <w:pBdr>
                 <w:bottom w:val="none" w:sz="0" w:space="0" w:color="000000"/>
                 <w:top w:val="none" w:sz="0" w:space="0" w:color="000000"/>
@@ -2925,7 +2897,7 @@
                 <w:right w:val="none" w:sz="0" w:space="0" w:color="000000"/>
               </w:pBdr>
               <w:spacing w:after="100" w:before="100" w:line="240"/>
-              <w:ind w:firstLine="0" w:left="100" w:right="100"/>
+              <w:ind w:left="100" w:right="100" w:firstLine="0" w:firstLineChars="0"/>
             </w:pPr>
             <w:r xmlns:w="http://schemas.openxmlformats.org/wordprocessingml/2006/main" xmlns:wp="http://schemas.openxmlformats.org/drawingml/2006/wordprocessingDrawing" xmlns:r="http://schemas.openxmlformats.org/officeDocument/2006/relationships" xmlns:w14="http://schemas.microsoft.com/office/word/2010/wordml">
               <w:rPr>
@@ -2944,10 +2916,10 @@
         <w:tc>
           <w:tcPr>
             <w:tcBorders>
-              <w:bottom w:val="single" w:sz="8" w:space="0" w:color="666666"/>
-              <w:top w:val="single" w:sz="8" w:space="0" w:color="666666"/>
-              <w:left w:val="single" w:sz="8" w:space="0" w:color="666666"/>
-              <w:right w:val="single" w:sz="8" w:space="0" w:color="666666"/>
+              <w:bottom w:val="single" w:sz="6" w:space="0" w:color="666666"/>
+              <w:top w:val="single" w:sz="6" w:space="0" w:color="666666"/>
+              <w:left w:val="single" w:sz="6" w:space="0" w:color="666666"/>
+              <w:right w:val="single" w:sz="6" w:space="0" w:color="666666"/>
             </w:tcBorders>
             <w:shd w:val="clear" w:color="auto" w:fill="FFFFFF"/>
             <w:tcMar>
@@ -2960,8 +2932,8 @@
           </w:tcPr>
           <w:p>
             <w:pPr>
+              <w:pStyle w:val="Normal"/>
               <w:jc w:val="left"/>
-              <w:keepNext/>
               <w:pBdr>
                 <w:bottom w:val="none" w:sz="0" w:space="0" w:color="000000"/>
                 <w:top w:val="none" w:sz="0" w:space="0" w:color="000000"/>
@@ -2969,7 +2941,7 @@
                 <w:right w:val="none" w:sz="0" w:space="0" w:color="000000"/>
               </w:pBdr>
               <w:spacing w:after="100" w:before="100" w:line="240"/>
-              <w:ind w:firstLine="0" w:left="100" w:right="100"/>
+              <w:ind w:left="100" w:right="100" w:firstLine="0" w:firstLineChars="0"/>
             </w:pPr>
             <w:r xmlns:w="http://schemas.openxmlformats.org/wordprocessingml/2006/main" xmlns:wp="http://schemas.openxmlformats.org/drawingml/2006/wordprocessingDrawing" xmlns:r="http://schemas.openxmlformats.org/officeDocument/2006/relationships" xmlns:w14="http://schemas.microsoft.com/office/word/2010/wordml">
               <w:rPr>
@@ -2988,10 +2960,10 @@
         <w:tc>
           <w:tcPr>
             <w:tcBorders>
-              <w:bottom w:val="single" w:sz="8" w:space="0" w:color="666666"/>
-              <w:top w:val="single" w:sz="8" w:space="0" w:color="666666"/>
-              <w:left w:val="single" w:sz="8" w:space="0" w:color="666666"/>
-              <w:right w:val="single" w:sz="8" w:space="0" w:color="666666"/>
+              <w:bottom w:val="single" w:sz="6" w:space="0" w:color="666666"/>
+              <w:top w:val="single" w:sz="6" w:space="0" w:color="666666"/>
+              <w:left w:val="single" w:sz="6" w:space="0" w:color="666666"/>
+              <w:right w:val="single" w:sz="6" w:space="0" w:color="666666"/>
             </w:tcBorders>
             <w:shd w:val="clear" w:color="auto" w:fill="FFFFFF"/>
             <w:tcMar>
@@ -3004,8 +2976,8 @@
           </w:tcPr>
           <w:p>
             <w:pPr>
+              <w:pStyle w:val="Normal"/>
               <w:jc w:val="left"/>
-              <w:keepNext/>
               <w:pBdr>
                 <w:bottom w:val="none" w:sz="0" w:space="0" w:color="000000"/>
                 <w:top w:val="none" w:sz="0" w:space="0" w:color="000000"/>
@@ -3013,7 +2985,7 @@
                 <w:right w:val="none" w:sz="0" w:space="0" w:color="000000"/>
               </w:pBdr>
               <w:spacing w:after="100" w:before="100" w:line="240"/>
-              <w:ind w:firstLine="0" w:left="100" w:right="100"/>
+              <w:ind w:left="100" w:right="100" w:firstLine="0" w:firstLineChars="0"/>
             </w:pPr>
             <w:r xmlns:w="http://schemas.openxmlformats.org/wordprocessingml/2006/main" xmlns:wp="http://schemas.openxmlformats.org/drawingml/2006/wordprocessingDrawing" xmlns:r="http://schemas.openxmlformats.org/officeDocument/2006/relationships" xmlns:w14="http://schemas.microsoft.com/office/word/2010/wordml">
               <w:rPr>
@@ -3053,17 +3025,16 @@
       </w:tblGrid>
       <w:tr>
         <w:trPr>
-          <w:cantSplit/>
           <w:trHeight w:val="360" w:hRule="auto"/>
         </w:trPr>
         body1
         <w:tc>
           <w:tcPr>
             <w:tcBorders>
-              <w:bottom w:val="single" w:sz="8" w:space="0" w:color="666666"/>
-              <w:top w:val="single" w:sz="8" w:space="0" w:color="666666"/>
-              <w:left w:val="single" w:sz="8" w:space="0" w:color="666666"/>
-              <w:right w:val="single" w:sz="8" w:space="0" w:color="666666"/>
+              <w:bottom w:val="single" w:sz="6" w:space="0" w:color="666666"/>
+              <w:top w:val="single" w:sz="6" w:space="0" w:color="666666"/>
+              <w:left w:val="single" w:sz="6" w:space="0" w:color="666666"/>
+              <w:right w:val="single" w:sz="6" w:space="0" w:color="666666"/>
             </w:tcBorders>
             <w:shd w:val="clear" w:color="auto" w:fill="F2F2F2"/>
             <w:tcMar>
@@ -3076,8 +3047,8 @@
           </w:tcPr>
           <w:p>
             <w:pPr>
+              <w:pStyle w:val="Normal"/>
               <w:jc w:val="left"/>
-              <w:keepNext/>
               <w:pBdr>
                 <w:bottom w:val="none" w:sz="0" w:space="0" w:color="000000"/>
                 <w:top w:val="none" w:sz="0" w:space="0" w:color="000000"/>
@@ -3085,7 +3056,7 @@
                 <w:right w:val="none" w:sz="0" w:space="0" w:color="000000"/>
               </w:pBdr>
               <w:spacing w:after="100" w:before="100" w:line="240"/>
-              <w:ind w:firstLine="0" w:left="100" w:right="100"/>
+              <w:ind w:left="100" w:right="100" w:firstLine="0" w:firstLineChars="0"/>
             </w:pPr>
             <w:r xmlns:w="http://schemas.openxmlformats.org/wordprocessingml/2006/main" xmlns:wp="http://schemas.openxmlformats.org/drawingml/2006/wordprocessingDrawing" xmlns:r="http://schemas.openxmlformats.org/officeDocument/2006/relationships" xmlns:w14="http://schemas.microsoft.com/office/word/2010/wordml">
               <w:rPr>
@@ -3104,10 +3075,10 @@
         <w:tc>
           <w:tcPr>
             <w:tcBorders>
-              <w:bottom w:val="single" w:sz="8" w:space="0" w:color="666666"/>
-              <w:top w:val="single" w:sz="8" w:space="0" w:color="666666"/>
-              <w:left w:val="single" w:sz="8" w:space="0" w:color="666666"/>
-              <w:right w:val="single" w:sz="8" w:space="0" w:color="666666"/>
+              <w:bottom w:val="single" w:sz="6" w:space="0" w:color="666666"/>
+              <w:top w:val="single" w:sz="6" w:space="0" w:color="666666"/>
+              <w:left w:val="single" w:sz="6" w:space="0" w:color="666666"/>
+              <w:right w:val="single" w:sz="6" w:space="0" w:color="666666"/>
             </w:tcBorders>
             <w:shd w:val="clear" w:color="auto" w:fill="F2F2F2"/>
             <w:tcMar>
@@ -3120,8 +3091,8 @@
           </w:tcPr>
           <w:p>
             <w:pPr>
+              <w:pStyle w:val="Normal"/>
               <w:jc w:val="left"/>
-              <w:keepNext/>
               <w:pBdr>
                 <w:bottom w:val="none" w:sz="0" w:space="0" w:color="000000"/>
                 <w:top w:val="none" w:sz="0" w:space="0" w:color="000000"/>
@@ -3129,7 +3100,7 @@
                 <w:right w:val="none" w:sz="0" w:space="0" w:color="000000"/>
               </w:pBdr>
               <w:spacing w:after="100" w:before="100" w:line="240"/>
-              <w:ind w:firstLine="0" w:left="100" w:right="100"/>
+              <w:ind w:left="100" w:right="100" w:firstLine="0" w:firstLineChars="0"/>
             </w:pPr>
             <w:r xmlns:w="http://schemas.openxmlformats.org/wordprocessingml/2006/main" xmlns:wp="http://schemas.openxmlformats.org/drawingml/2006/wordprocessingDrawing" xmlns:r="http://schemas.openxmlformats.org/officeDocument/2006/relationships" xmlns:w14="http://schemas.microsoft.com/office/word/2010/wordml">
               <w:rPr>
@@ -3148,17 +3119,16 @@
       </w:tr>
       <w:tr>
         <w:trPr>
-          <w:cantSplit/>
           <w:trHeight w:val="360" w:hRule="auto"/>
         </w:trPr>
         body2
         <w:tc>
           <w:tcPr>
             <w:tcBorders>
-              <w:bottom w:val="single" w:sz="8" w:space="0" w:color="666666"/>
-              <w:top w:val="single" w:sz="8" w:space="0" w:color="666666"/>
-              <w:left w:val="single" w:sz="8" w:space="0" w:color="666666"/>
-              <w:right w:val="single" w:sz="8" w:space="0" w:color="666666"/>
+              <w:bottom w:val="single" w:sz="6" w:space="0" w:color="666666"/>
+              <w:top w:val="single" w:sz="6" w:space="0" w:color="666666"/>
+              <w:left w:val="single" w:sz="6" w:space="0" w:color="666666"/>
+              <w:right w:val="single" w:sz="6" w:space="0" w:color="666666"/>
             </w:tcBorders>
             <w:shd w:val="clear" w:color="auto" w:fill="FFFFFF"/>
             <w:tcMar>
@@ -3171,8 +3141,8 @@
           </w:tcPr>
           <w:p>
             <w:pPr>
+              <w:pStyle w:val="Normal"/>
               <w:jc w:val="left"/>
-              <w:keepNext/>
               <w:pBdr>
                 <w:bottom w:val="none" w:sz="0" w:space="0" w:color="000000"/>
                 <w:top w:val="none" w:sz="0" w:space="0" w:color="000000"/>
@@ -3180,7 +3150,7 @@
                 <w:right w:val="none" w:sz="0" w:space="0" w:color="000000"/>
               </w:pBdr>
               <w:spacing w:after="100" w:before="100" w:line="240"/>
-              <w:ind w:firstLine="0" w:left="100" w:right="100"/>
+              <w:ind w:left="100" w:right="100" w:firstLine="0" w:firstLineChars="0"/>
             </w:pPr>
             <w:r xmlns:w="http://schemas.openxmlformats.org/wordprocessingml/2006/main" xmlns:wp="http://schemas.openxmlformats.org/drawingml/2006/wordprocessingDrawing" xmlns:r="http://schemas.openxmlformats.org/officeDocument/2006/relationships" xmlns:w14="http://schemas.microsoft.com/office/word/2010/wordml">
               <w:rPr>
@@ -3199,10 +3169,10 @@
         <w:tc>
           <w:tcPr>
             <w:tcBorders>
-              <w:bottom w:val="single" w:sz="8" w:space="0" w:color="666666"/>
-              <w:top w:val="single" w:sz="8" w:space="0" w:color="666666"/>
-              <w:left w:val="single" w:sz="8" w:space="0" w:color="666666"/>
-              <w:right w:val="single" w:sz="8" w:space="0" w:color="666666"/>
+              <w:bottom w:val="single" w:sz="6" w:space="0" w:color="666666"/>
+              <w:top w:val="single" w:sz="6" w:space="0" w:color="666666"/>
+              <w:left w:val="single" w:sz="6" w:space="0" w:color="666666"/>
+              <w:right w:val="single" w:sz="6" w:space="0" w:color="666666"/>
             </w:tcBorders>
             <w:shd w:val="clear" w:color="auto" w:fill="FFFFFF"/>
             <w:tcMar>
@@ -3215,8 +3185,8 @@
           </w:tcPr>
           <w:p>
             <w:pPr>
+              <w:pStyle w:val="Normal"/>
               <w:jc w:val="left"/>
-              <w:keepNext/>
               <w:pBdr>
                 <w:bottom w:val="none" w:sz="0" w:space="0" w:color="000000"/>
                 <w:top w:val="none" w:sz="0" w:space="0" w:color="000000"/>
@@ -3224,7 +3194,7 @@
                 <w:right w:val="none" w:sz="0" w:space="0" w:color="000000"/>
               </w:pBdr>
               <w:spacing w:after="100" w:before="100" w:line="240"/>
-              <w:ind w:firstLine="0" w:left="100" w:right="100"/>
+              <w:ind w:left="100" w:right="100" w:firstLine="0" w:firstLineChars="0"/>
             </w:pPr>
             <w:r xmlns:w="http://schemas.openxmlformats.org/wordprocessingml/2006/main" xmlns:wp="http://schemas.openxmlformats.org/drawingml/2006/wordprocessingDrawing" xmlns:r="http://schemas.openxmlformats.org/officeDocument/2006/relationships" xmlns:w14="http://schemas.microsoft.com/office/word/2010/wordml">
               <w:rPr>
@@ -3243,17 +3213,16 @@
       </w:tr>
       <w:tr>
         <w:trPr>
-          <w:cantSplit/>
           <w:trHeight w:val="360" w:hRule="auto"/>
         </w:trPr>
         body3
         <w:tc>
           <w:tcPr>
             <w:tcBorders>
-              <w:bottom w:val="single" w:sz="8" w:space="0" w:color="666666"/>
-              <w:top w:val="single" w:sz="8" w:space="0" w:color="666666"/>
-              <w:left w:val="single" w:sz="8" w:space="0" w:color="666666"/>
-              <w:right w:val="single" w:sz="8" w:space="0" w:color="666666"/>
+              <w:bottom w:val="single" w:sz="6" w:space="0" w:color="666666"/>
+              <w:top w:val="single" w:sz="6" w:space="0" w:color="666666"/>
+              <w:left w:val="single" w:sz="6" w:space="0" w:color="666666"/>
+              <w:right w:val="single" w:sz="6" w:space="0" w:color="666666"/>
             </w:tcBorders>
             <w:shd w:val="clear" w:color="auto" w:fill="FFFFFF"/>
             <w:tcMar>
@@ -3266,8 +3235,8 @@
           </w:tcPr>
           <w:p>
             <w:pPr>
+              <w:pStyle w:val="Normal"/>
               <w:jc w:val="left"/>
-              <w:keepNext/>
               <w:pBdr>
                 <w:bottom w:val="none" w:sz="0" w:space="0" w:color="000000"/>
                 <w:top w:val="none" w:sz="0" w:space="0" w:color="000000"/>
@@ -3275,7 +3244,7 @@
                 <w:right w:val="none" w:sz="0" w:space="0" w:color="000000"/>
               </w:pBdr>
               <w:spacing w:after="100" w:before="100" w:line="240"/>
-              <w:ind w:firstLine="0" w:left="100" w:right="100"/>
+              <w:ind w:left="100" w:right="100" w:firstLine="0" w:firstLineChars="0"/>
             </w:pPr>
             <w:r xmlns:w="http://schemas.openxmlformats.org/wordprocessingml/2006/main" xmlns:wp="http://schemas.openxmlformats.org/drawingml/2006/wordprocessingDrawing" xmlns:r="http://schemas.openxmlformats.org/officeDocument/2006/relationships" xmlns:w14="http://schemas.microsoft.com/office/word/2010/wordml">
               <w:rPr>
@@ -3294,10 +3263,10 @@
         <w:tc>
           <w:tcPr>
             <w:tcBorders>
-              <w:bottom w:val="single" w:sz="8" w:space="0" w:color="666666"/>
-              <w:top w:val="single" w:sz="8" w:space="0" w:color="666666"/>
-              <w:left w:val="single" w:sz="8" w:space="0" w:color="666666"/>
-              <w:right w:val="single" w:sz="8" w:space="0" w:color="666666"/>
+              <w:bottom w:val="single" w:sz="6" w:space="0" w:color="666666"/>
+              <w:top w:val="single" w:sz="6" w:space="0" w:color="666666"/>
+              <w:left w:val="single" w:sz="6" w:space="0" w:color="666666"/>
+              <w:right w:val="single" w:sz="6" w:space="0" w:color="666666"/>
             </w:tcBorders>
             <w:shd w:val="clear" w:color="auto" w:fill="FFFFFF"/>
             <w:tcMar>
@@ -3310,8 +3279,8 @@
           </w:tcPr>
           <w:p>
             <w:pPr>
+              <w:pStyle w:val="Normal"/>
               <w:jc w:val="left"/>
-              <w:keepNext/>
               <w:pBdr>
                 <w:bottom w:val="none" w:sz="0" w:space="0" w:color="000000"/>
                 <w:top w:val="none" w:sz="0" w:space="0" w:color="000000"/>
@@ -3319,7 +3288,7 @@
                 <w:right w:val="none" w:sz="0" w:space="0" w:color="000000"/>
               </w:pBdr>
               <w:spacing w:after="100" w:before="100" w:line="240"/>
-              <w:ind w:firstLine="0" w:left="100" w:right="100"/>
+              <w:ind w:left="100" w:right="100" w:firstLine="0" w:firstLineChars="0"/>
             </w:pPr>
             <w:r xmlns:w="http://schemas.openxmlformats.org/wordprocessingml/2006/main" xmlns:wp="http://schemas.openxmlformats.org/drawingml/2006/wordprocessingDrawing" xmlns:r="http://schemas.openxmlformats.org/officeDocument/2006/relationships" xmlns:w14="http://schemas.microsoft.com/office/word/2010/wordml">
               <w:rPr>
@@ -3338,17 +3307,16 @@
       </w:tr>
       <w:tr>
         <w:trPr>
-          <w:cantSplit/>
           <w:trHeight w:val="360" w:hRule="auto"/>
         </w:trPr>
         body4
         <w:tc>
           <w:tcPr>
             <w:tcBorders>
-              <w:bottom w:val="single" w:sz="8" w:space="0" w:color="666666"/>
-              <w:top w:val="single" w:sz="8" w:space="0" w:color="666666"/>
-              <w:left w:val="single" w:sz="8" w:space="0" w:color="666666"/>
-              <w:right w:val="single" w:sz="8" w:space="0" w:color="666666"/>
+              <w:bottom w:val="single" w:sz="6" w:space="0" w:color="666666"/>
+              <w:top w:val="single" w:sz="6" w:space="0" w:color="666666"/>
+              <w:left w:val="single" w:sz="6" w:space="0" w:color="666666"/>
+              <w:right w:val="single" w:sz="6" w:space="0" w:color="666666"/>
             </w:tcBorders>
             <w:shd w:val="clear" w:color="auto" w:fill="FFFFFF"/>
             <w:tcMar>
@@ -3361,8 +3329,8 @@
           </w:tcPr>
           <w:p>
             <w:pPr>
+              <w:pStyle w:val="Normal"/>
               <w:jc w:val="left"/>
-              <w:keepNext/>
               <w:pBdr>
                 <w:bottom w:val="none" w:sz="0" w:space="0" w:color="000000"/>
                 <w:top w:val="none" w:sz="0" w:space="0" w:color="000000"/>
@@ -3370,7 +3338,7 @@
                 <w:right w:val="none" w:sz="0" w:space="0" w:color="000000"/>
               </w:pBdr>
               <w:spacing w:after="100" w:before="100" w:line="240"/>
-              <w:ind w:firstLine="0" w:left="100" w:right="100"/>
+              <w:ind w:left="100" w:right="100" w:firstLine="0" w:firstLineChars="0"/>
             </w:pPr>
             <w:r xmlns:w="http://schemas.openxmlformats.org/wordprocessingml/2006/main" xmlns:wp="http://schemas.openxmlformats.org/drawingml/2006/wordprocessingDrawing" xmlns:r="http://schemas.openxmlformats.org/officeDocument/2006/relationships" xmlns:w14="http://schemas.microsoft.com/office/word/2010/wordml">
               <w:rPr>
@@ -3389,10 +3357,10 @@
         <w:tc>
           <w:tcPr>
             <w:tcBorders>
-              <w:bottom w:val="single" w:sz="8" w:space="0" w:color="666666"/>
-              <w:top w:val="single" w:sz="8" w:space="0" w:color="666666"/>
-              <w:left w:val="single" w:sz="8" w:space="0" w:color="666666"/>
-              <w:right w:val="single" w:sz="8" w:space="0" w:color="666666"/>
+              <w:bottom w:val="single" w:sz="6" w:space="0" w:color="666666"/>
+              <w:top w:val="single" w:sz="6" w:space="0" w:color="666666"/>
+              <w:left w:val="single" w:sz="6" w:space="0" w:color="666666"/>
+              <w:right w:val="single" w:sz="6" w:space="0" w:color="666666"/>
             </w:tcBorders>
             <w:shd w:val="clear" w:color="auto" w:fill="FFFFFF"/>
             <w:tcMar>
@@ -3405,8 +3373,8 @@
           </w:tcPr>
           <w:p>
             <w:pPr>
+              <w:pStyle w:val="Normal"/>
               <w:jc w:val="left"/>
-              <w:keepNext/>
               <w:pBdr>
                 <w:bottom w:val="none" w:sz="0" w:space="0" w:color="000000"/>
                 <w:top w:val="none" w:sz="0" w:space="0" w:color="000000"/>
@@ -3414,7 +3382,7 @@
                 <w:right w:val="none" w:sz="0" w:space="0" w:color="000000"/>
               </w:pBdr>
               <w:spacing w:after="100" w:before="100" w:line="240"/>
-              <w:ind w:firstLine="0" w:left="100" w:right="100"/>
+              <w:ind w:left="100" w:right="100" w:firstLine="0" w:firstLineChars="0"/>
             </w:pPr>
             <w:r xmlns:w="http://schemas.openxmlformats.org/wordprocessingml/2006/main" xmlns:wp="http://schemas.openxmlformats.org/drawingml/2006/wordprocessingDrawing" xmlns:r="http://schemas.openxmlformats.org/officeDocument/2006/relationships" xmlns:w14="http://schemas.microsoft.com/office/word/2010/wordml">
               <w:rPr>
@@ -3433,17 +3401,16 @@
       </w:tr>
       <w:tr>
         <w:trPr>
-          <w:cantSplit/>
           <w:trHeight w:val="360" w:hRule="auto"/>
         </w:trPr>
         body5
         <w:tc>
           <w:tcPr>
             <w:tcBorders>
-              <w:bottom w:val="single" w:sz="8" w:space="0" w:color="666666"/>
-              <w:top w:val="single" w:sz="8" w:space="0" w:color="666666"/>
-              <w:left w:val="single" w:sz="8" w:space="0" w:color="666666"/>
-              <w:right w:val="single" w:sz="8" w:space="0" w:color="666666"/>
+              <w:bottom w:val="single" w:sz="6" w:space="0" w:color="666666"/>
+              <w:top w:val="single" w:sz="6" w:space="0" w:color="666666"/>
+              <w:left w:val="single" w:sz="6" w:space="0" w:color="666666"/>
+              <w:right w:val="single" w:sz="6" w:space="0" w:color="666666"/>
             </w:tcBorders>
             <w:shd w:val="clear" w:color="auto" w:fill="FFFFFF"/>
             <w:tcMar>
@@ -3456,8 +3423,8 @@
           </w:tcPr>
           <w:p>
             <w:pPr>
+              <w:pStyle w:val="Normal"/>
               <w:jc w:val="left"/>
-              <w:keepNext/>
               <w:pBdr>
                 <w:bottom w:val="none" w:sz="0" w:space="0" w:color="000000"/>
                 <w:top w:val="none" w:sz="0" w:space="0" w:color="000000"/>
@@ -3465,7 +3432,7 @@
                 <w:right w:val="none" w:sz="0" w:space="0" w:color="000000"/>
               </w:pBdr>
               <w:spacing w:after="100" w:before="100" w:line="240"/>
-              <w:ind w:firstLine="0" w:left="100" w:right="100"/>
+              <w:ind w:left="100" w:right="100" w:firstLine="0" w:firstLineChars="0"/>
             </w:pPr>
             <w:r xmlns:w="http://schemas.openxmlformats.org/wordprocessingml/2006/main" xmlns:wp="http://schemas.openxmlformats.org/drawingml/2006/wordprocessingDrawing" xmlns:r="http://schemas.openxmlformats.org/officeDocument/2006/relationships" xmlns:w14="http://schemas.microsoft.com/office/word/2010/wordml">
               <w:rPr>
@@ -3484,10 +3451,10 @@
         <w:tc>
           <w:tcPr>
             <w:tcBorders>
-              <w:bottom w:val="single" w:sz="8" w:space="0" w:color="666666"/>
-              <w:top w:val="single" w:sz="8" w:space="0" w:color="666666"/>
-              <w:left w:val="single" w:sz="8" w:space="0" w:color="666666"/>
-              <w:right w:val="single" w:sz="8" w:space="0" w:color="666666"/>
+              <w:bottom w:val="single" w:sz="6" w:space="0" w:color="666666"/>
+              <w:top w:val="single" w:sz="6" w:space="0" w:color="666666"/>
+              <w:left w:val="single" w:sz="6" w:space="0" w:color="666666"/>
+              <w:right w:val="single" w:sz="6" w:space="0" w:color="666666"/>
             </w:tcBorders>
             <w:shd w:val="clear" w:color="auto" w:fill="FFFFFF"/>
             <w:tcMar>
@@ -3500,8 +3467,8 @@
           </w:tcPr>
           <w:p>
             <w:pPr>
+              <w:pStyle w:val="Normal"/>
               <w:jc w:val="left"/>
-              <w:keepNext/>
               <w:pBdr>
                 <w:bottom w:val="none" w:sz="0" w:space="0" w:color="000000"/>
                 <w:top w:val="none" w:sz="0" w:space="0" w:color="000000"/>
@@ -3509,7 +3476,7 @@
                 <w:right w:val="none" w:sz="0" w:space="0" w:color="000000"/>
               </w:pBdr>
               <w:spacing w:after="100" w:before="100" w:line="240"/>
-              <w:ind w:firstLine="0" w:left="100" w:right="100"/>
+              <w:ind w:left="100" w:right="100" w:firstLine="0" w:firstLineChars="0"/>
             </w:pPr>
             <w:r xmlns:w="http://schemas.openxmlformats.org/wordprocessingml/2006/main" xmlns:wp="http://schemas.openxmlformats.org/drawingml/2006/wordprocessingDrawing" xmlns:r="http://schemas.openxmlformats.org/officeDocument/2006/relationships" xmlns:w14="http://schemas.microsoft.com/office/word/2010/wordml">
               <w:rPr>
@@ -3528,17 +3495,16 @@
       </w:tr>
       <w:tr>
         <w:trPr>
-          <w:cantSplit/>
           <w:trHeight w:val="360" w:hRule="auto"/>
         </w:trPr>
         body6
         <w:tc>
           <w:tcPr>
             <w:tcBorders>
-              <w:bottom w:val="single" w:sz="8" w:space="0" w:color="666666"/>
-              <w:top w:val="single" w:sz="8" w:space="0" w:color="666666"/>
-              <w:left w:val="single" w:sz="8" w:space="0" w:color="666666"/>
-              <w:right w:val="single" w:sz="8" w:space="0" w:color="666666"/>
+              <w:bottom w:val="single" w:sz="6" w:space="0" w:color="666666"/>
+              <w:top w:val="single" w:sz="6" w:space="0" w:color="666666"/>
+              <w:left w:val="single" w:sz="6" w:space="0" w:color="666666"/>
+              <w:right w:val="single" w:sz="6" w:space="0" w:color="666666"/>
             </w:tcBorders>
             <w:shd w:val="clear" w:color="auto" w:fill="FFFFFF"/>
             <w:tcMar>
@@ -3551,8 +3517,8 @@
           </w:tcPr>
           <w:p>
             <w:pPr>
+              <w:pStyle w:val="Normal"/>
               <w:jc w:val="left"/>
-              <w:keepNext/>
               <w:pBdr>
                 <w:bottom w:val="none" w:sz="0" w:space="0" w:color="000000"/>
                 <w:top w:val="none" w:sz="0" w:space="0" w:color="000000"/>
@@ -3560,7 +3526,7 @@
                 <w:right w:val="none" w:sz="0" w:space="0" w:color="000000"/>
               </w:pBdr>
               <w:spacing w:after="100" w:before="100" w:line="240"/>
-              <w:ind w:firstLine="0" w:left="100" w:right="100"/>
+              <w:ind w:left="100" w:right="100" w:firstLine="0" w:firstLineChars="0"/>
             </w:pPr>
             <w:r xmlns:w="http://schemas.openxmlformats.org/wordprocessingml/2006/main" xmlns:wp="http://schemas.openxmlformats.org/drawingml/2006/wordprocessingDrawing" xmlns:r="http://schemas.openxmlformats.org/officeDocument/2006/relationships" xmlns:w14="http://schemas.microsoft.com/office/word/2010/wordml">
               <w:rPr>
@@ -3579,10 +3545,10 @@
         <w:tc>
           <w:tcPr>
             <w:tcBorders>
-              <w:bottom w:val="single" w:sz="8" w:space="0" w:color="666666"/>
-              <w:top w:val="single" w:sz="8" w:space="0" w:color="666666"/>
-              <w:left w:val="single" w:sz="8" w:space="0" w:color="666666"/>
-              <w:right w:val="single" w:sz="8" w:space="0" w:color="666666"/>
+              <w:bottom w:val="single" w:sz="6" w:space="0" w:color="666666"/>
+              <w:top w:val="single" w:sz="6" w:space="0" w:color="666666"/>
+              <w:left w:val="single" w:sz="6" w:space="0" w:color="666666"/>
+              <w:right w:val="single" w:sz="6" w:space="0" w:color="666666"/>
             </w:tcBorders>
             <w:shd w:val="clear" w:color="auto" w:fill="FFFFFF"/>
             <w:tcMar>
@@ -3595,8 +3561,8 @@
           </w:tcPr>
           <w:p>
             <w:pPr>
+              <w:pStyle w:val="Normal"/>
               <w:jc w:val="left"/>
-              <w:keepNext/>
               <w:pBdr>
                 <w:bottom w:val="none" w:sz="0" w:space="0" w:color="000000"/>
                 <w:top w:val="none" w:sz="0" w:space="0" w:color="000000"/>
@@ -3604,7 +3570,7 @@
                 <w:right w:val="none" w:sz="0" w:space="0" w:color="000000"/>
               </w:pBdr>
               <w:spacing w:after="100" w:before="100" w:line="240"/>
-              <w:ind w:firstLine="0" w:left="100" w:right="100"/>
+              <w:ind w:left="100" w:right="100" w:firstLine="0" w:firstLineChars="0"/>
             </w:pPr>
             <w:r xmlns:w="http://schemas.openxmlformats.org/wordprocessingml/2006/main" xmlns:wp="http://schemas.openxmlformats.org/drawingml/2006/wordprocessingDrawing" xmlns:r="http://schemas.openxmlformats.org/officeDocument/2006/relationships" xmlns:w14="http://schemas.microsoft.com/office/word/2010/wordml">
               <w:rPr>
@@ -3623,17 +3589,16 @@
       </w:tr>
       <w:tr>
         <w:trPr>
-          <w:cantSplit/>
           <w:trHeight w:val="360" w:hRule="auto"/>
         </w:trPr>
         body7
         <w:tc>
           <w:tcPr>
             <w:tcBorders>
-              <w:bottom w:val="single" w:sz="8" w:space="0" w:color="666666"/>
-              <w:top w:val="single" w:sz="8" w:space="0" w:color="666666"/>
-              <w:left w:val="single" w:sz="8" w:space="0" w:color="666666"/>
-              <w:right w:val="single" w:sz="8" w:space="0" w:color="666666"/>
+              <w:bottom w:val="single" w:sz="6" w:space="0" w:color="666666"/>
+              <w:top w:val="single" w:sz="6" w:space="0" w:color="666666"/>
+              <w:left w:val="single" w:sz="6" w:space="0" w:color="666666"/>
+              <w:right w:val="single" w:sz="6" w:space="0" w:color="666666"/>
             </w:tcBorders>
             <w:shd w:val="clear" w:color="auto" w:fill="FFFFFF"/>
             <w:tcMar>
@@ -3646,8 +3611,8 @@
           </w:tcPr>
           <w:p>
             <w:pPr>
+              <w:pStyle w:val="Normal"/>
               <w:jc w:val="left"/>
-              <w:keepNext/>
               <w:pBdr>
                 <w:bottom w:val="none" w:sz="0" w:space="0" w:color="000000"/>
                 <w:top w:val="none" w:sz="0" w:space="0" w:color="000000"/>
@@ -3655,7 +3620,7 @@
                 <w:right w:val="none" w:sz="0" w:space="0" w:color="000000"/>
               </w:pBdr>
               <w:spacing w:after="100" w:before="100" w:line="240"/>
-              <w:ind w:firstLine="0" w:left="100" w:right="100"/>
+              <w:ind w:left="100" w:right="100" w:firstLine="0" w:firstLineChars="0"/>
             </w:pPr>
             <w:r xmlns:w="http://schemas.openxmlformats.org/wordprocessingml/2006/main" xmlns:wp="http://schemas.openxmlformats.org/drawingml/2006/wordprocessingDrawing" xmlns:r="http://schemas.openxmlformats.org/officeDocument/2006/relationships" xmlns:w14="http://schemas.microsoft.com/office/word/2010/wordml">
               <w:rPr>
@@ -3674,10 +3639,10 @@
         <w:tc>
           <w:tcPr>
             <w:tcBorders>
-              <w:bottom w:val="single" w:sz="8" w:space="0" w:color="666666"/>
-              <w:top w:val="single" w:sz="8" w:space="0" w:color="666666"/>
-              <w:left w:val="single" w:sz="8" w:space="0" w:color="666666"/>
-              <w:right w:val="single" w:sz="8" w:space="0" w:color="666666"/>
+              <w:bottom w:val="single" w:sz="6" w:space="0" w:color="666666"/>
+              <w:top w:val="single" w:sz="6" w:space="0" w:color="666666"/>
+              <w:left w:val="single" w:sz="6" w:space="0" w:color="666666"/>
+              <w:right w:val="single" w:sz="6" w:space="0" w:color="666666"/>
             </w:tcBorders>
             <w:shd w:val="clear" w:color="auto" w:fill="FFFFFF"/>
             <w:tcMar>
@@ -3690,8 +3655,8 @@
           </w:tcPr>
           <w:p>
             <w:pPr>
+              <w:pStyle w:val="Normal"/>
               <w:jc w:val="left"/>
-              <w:keepNext/>
               <w:pBdr>
                 <w:bottom w:val="none" w:sz="0" w:space="0" w:color="000000"/>
                 <w:top w:val="none" w:sz="0" w:space="0" w:color="000000"/>
@@ -3699,7 +3664,7 @@
                 <w:right w:val="none" w:sz="0" w:space="0" w:color="000000"/>
               </w:pBdr>
               <w:spacing w:after="100" w:before="100" w:line="240"/>
-              <w:ind w:firstLine="0" w:left="100" w:right="100"/>
+              <w:ind w:left="100" w:right="100" w:firstLine="0" w:firstLineChars="0"/>
             </w:pPr>
             <w:r xmlns:w="http://schemas.openxmlformats.org/wordprocessingml/2006/main" xmlns:wp="http://schemas.openxmlformats.org/drawingml/2006/wordprocessingDrawing" xmlns:r="http://schemas.openxmlformats.org/officeDocument/2006/relationships" xmlns:w14="http://schemas.microsoft.com/office/word/2010/wordml">
               <w:rPr>
@@ -3718,17 +3683,16 @@
       </w:tr>
       <w:tr>
         <w:trPr>
-          <w:cantSplit/>
           <w:trHeight w:val="360" w:hRule="auto"/>
         </w:trPr>
         body8
         <w:tc>
           <w:tcPr>
             <w:tcBorders>
-              <w:bottom w:val="single" w:sz="8" w:space="0" w:color="666666"/>
-              <w:top w:val="single" w:sz="8" w:space="0" w:color="666666"/>
-              <w:left w:val="single" w:sz="8" w:space="0" w:color="666666"/>
-              <w:right w:val="single" w:sz="8" w:space="0" w:color="666666"/>
+              <w:bottom w:val="single" w:sz="6" w:space="0" w:color="666666"/>
+              <w:top w:val="single" w:sz="6" w:space="0" w:color="666666"/>
+              <w:left w:val="single" w:sz="6" w:space="0" w:color="666666"/>
+              <w:right w:val="single" w:sz="6" w:space="0" w:color="666666"/>
             </w:tcBorders>
             <w:shd w:val="clear" w:color="auto" w:fill="FFFFFF"/>
             <w:tcMar>
@@ -3741,8 +3705,8 @@
           </w:tcPr>
           <w:p>
             <w:pPr>
+              <w:pStyle w:val="Normal"/>
               <w:jc w:val="left"/>
-              <w:keepNext/>
               <w:pBdr>
                 <w:bottom w:val="none" w:sz="0" w:space="0" w:color="000000"/>
                 <w:top w:val="none" w:sz="0" w:space="0" w:color="000000"/>
@@ -3750,7 +3714,7 @@
                 <w:right w:val="none" w:sz="0" w:space="0" w:color="000000"/>
               </w:pBdr>
               <w:spacing w:after="100" w:before="100" w:line="240"/>
-              <w:ind w:firstLine="0" w:left="100" w:right="100"/>
+              <w:ind w:left="100" w:right="100" w:firstLine="0" w:firstLineChars="0"/>
             </w:pPr>
             <w:r xmlns:w="http://schemas.openxmlformats.org/wordprocessingml/2006/main" xmlns:wp="http://schemas.openxmlformats.org/drawingml/2006/wordprocessingDrawing" xmlns:r="http://schemas.openxmlformats.org/officeDocument/2006/relationships" xmlns:w14="http://schemas.microsoft.com/office/word/2010/wordml">
               <w:rPr>
@@ -3769,10 +3733,10 @@
         <w:tc>
           <w:tcPr>
             <w:tcBorders>
-              <w:bottom w:val="single" w:sz="8" w:space="0" w:color="666666"/>
-              <w:top w:val="single" w:sz="8" w:space="0" w:color="666666"/>
-              <w:left w:val="single" w:sz="8" w:space="0" w:color="666666"/>
-              <w:right w:val="single" w:sz="8" w:space="0" w:color="666666"/>
+              <w:bottom w:val="single" w:sz="6" w:space="0" w:color="666666"/>
+              <w:top w:val="single" w:sz="6" w:space="0" w:color="666666"/>
+              <w:left w:val="single" w:sz="6" w:space="0" w:color="666666"/>
+              <w:right w:val="single" w:sz="6" w:space="0" w:color="666666"/>
             </w:tcBorders>
             <w:shd w:val="clear" w:color="auto" w:fill="FFFFFF"/>
             <w:tcMar>
@@ -3785,8 +3749,8 @@
           </w:tcPr>
           <w:p>
             <w:pPr>
+              <w:pStyle w:val="Normal"/>
               <w:jc w:val="left"/>
-              <w:keepNext/>
               <w:pBdr>
                 <w:bottom w:val="none" w:sz="0" w:space="0" w:color="000000"/>
                 <w:top w:val="none" w:sz="0" w:space="0" w:color="000000"/>
@@ -3794,7 +3758,7 @@
                 <w:right w:val="none" w:sz="0" w:space="0" w:color="000000"/>
               </w:pBdr>
               <w:spacing w:after="100" w:before="100" w:line="240"/>
-              <w:ind w:firstLine="0" w:left="100" w:right="100"/>
+              <w:ind w:left="100" w:right="100" w:firstLine="0" w:firstLineChars="0"/>
             </w:pPr>
             <w:r xmlns:w="http://schemas.openxmlformats.org/wordprocessingml/2006/main" xmlns:wp="http://schemas.openxmlformats.org/drawingml/2006/wordprocessingDrawing" xmlns:r="http://schemas.openxmlformats.org/officeDocument/2006/relationships" xmlns:w14="http://schemas.microsoft.com/office/word/2010/wordml">
               <w:rPr>
@@ -3826,7 +3790,7 @@
         <w:pStyle w:val="FirstParagraph"/>
       </w:pPr>
       <w:r>
-        <w:t xml:space="preserve">I have authored or co-authored more than 82 publications (journal articles, book chapters and reports). I am the first author of 15 peer reviewed journal articles and the senior author on 17. My articles have been cited 2077 times, my</w:t>
+        <w:t xml:space="preserve">I have authored or co-authored more than 85 publications (journal articles, book chapters and reports). I am the first author of 15 peer reviewed journal articles and the senior author on 18. My articles have been cited 2157 times, my</w:t>
       </w:r>
       <w:r>
         <w:t xml:space="preserve"> </w:t>
@@ -3839,7 +3803,7 @@
         <w:t xml:space="preserve">h</w:t>
       </w:r>
       <w:r>
-        <w:t xml:space="preserve">-index is 24 and my</w:t>
+        <w:t xml:space="preserve">-index is 25 and my</w:t>
       </w:r>
       <w:r>
         <w:t xml:space="preserve"> </w:t>
@@ -3852,7 +3816,7 @@
         <w:t xml:space="preserve">i10</w:t>
       </w:r>
       <w:r>
-        <w:t xml:space="preserve">-index is 41</w:t>
+        <w:t xml:space="preserve">-index is 43</w:t>
       </w:r>
       <w:r>
         <w:t xml:space="preserve"> </w:t>
@@ -3876,7 +3840,7 @@
           <w:iCs/>
           <w:i/>
         </w:rPr>
-        <w:t xml:space="preserve">(Updated 21.04.2023)</w:t>
+        <w:t xml:space="preserve">(Updated 14.06.2023)</w:t>
       </w:r>
       <w:r>
         <w:t xml:space="preserve">. I am the sole author of a report on social inequalities in child mental health commissioned by the Norwegian Directorate of Health, and my research has been featured in several national policy documents, such as the</w:t>
@@ -4647,7 +4611,7 @@
     </w:p>
     <w:bookmarkEnd w:id="40"/>
     <w:bookmarkEnd w:id="41"/>
-    <w:bookmarkStart w:id="108" w:name="extended-list-of-publications"/>
+    <w:bookmarkStart w:id="112" w:name="extended-list-of-publications"/>
     <w:p>
       <w:pPr>
         <w:pStyle w:val="Overskrift1"/>
@@ -4721,7 +4685,7 @@
       </w:r>
     </w:p>
     <w:bookmarkEnd w:id="43"/>
-    <w:bookmarkStart w:id="98" w:name="refereed-research-papers"/>
+    <w:bookmarkStart w:id="102" w:name="refereed-research-papers"/>
     <w:p>
       <w:pPr>
         <w:pStyle w:val="Overskrift2"/>
@@ -4735,12 +4699,150 @@
         <w:pStyle w:val="FirstParagraph"/>
       </w:pPr>
       <w:r>
-        <w:t xml:space="preserve">[1] K. Karhina, T. Bøe, M. Hysing, et al. </w:t>
+        <w:t xml:space="preserve">[1] E. Hanevik, F. M. G. Røvik, T. Bøe, et al. </w:t>
       </w:r>
       <w:r>
         <w:t xml:space="preserve">“</w:t>
       </w:r>
       <w:r>
+        <w:t xml:space="preserve">Client Predictors of</w:t>
+      </w:r>
+      <w:r>
+        <w:t xml:space="preserve"> </w:t>
+      </w:r>
+      <w:r>
+        <w:t xml:space="preserve">Therapy Dropout in a Primary Care Setting: A Prospective Cohort Study</w:t>
+      </w:r>
+      <w:r>
+        <w:t xml:space="preserve">”</w:t>
+      </w:r>
+      <w:r>
+        <w:t xml:space="preserve">.</w:t>
+      </w:r>
+      <w:r>
+        <w:t xml:space="preserve"> </w:t>
+      </w:r>
+      <w:r>
+        <w:t xml:space="preserve">In:</w:t>
+      </w:r>
+      <w:r>
+        <w:t xml:space="preserve"> </w:t>
+      </w:r>
+      <w:r>
+        <w:rPr>
+          <w:iCs/>
+          <w:i/>
+        </w:rPr>
+        <w:t xml:space="preserve">BMC Psychiatry</w:t>
+      </w:r>
+      <w:r>
+        <w:t xml:space="preserve"> </w:t>
+      </w:r>
+      <w:r>
+        <w:t xml:space="preserve">23 (May. 24, 2023). DOI:</w:t>
+      </w:r>
+      <w:r>
+        <w:t xml:space="preserve"> </w:t>
+      </w:r>
+      <w:hyperlink r:id="rId44">
+        <w:r>
+          <w:rPr>
+            <w:rStyle w:val="Hyperkobling"/>
+          </w:rPr>
+          <w:t xml:space="preserve">10/gsbg6r</w:t>
+        </w:r>
+      </w:hyperlink>
+      <w:r>
+        <w:t xml:space="preserve">. (Visited on 06/09/2023).</w:t>
+      </w:r>
+    </w:p>
+    <w:p>
+      <w:pPr>
+        <w:pStyle w:val="Brdtekst"/>
+      </w:pPr>
+      <w:r>
+        <w:t xml:space="preserve">[2] M. Jørgensen, O. R. Smith, B. Wold, et al. </w:t>
+      </w:r>
+      <w:r>
+        <w:t xml:space="preserve">“</w:t>
+      </w:r>
+      <w:r>
+        <w:t xml:space="preserve">Tracking of Depressed</w:t>
+      </w:r>
+      <w:r>
+        <w:t xml:space="preserve"> </w:t>
+      </w:r>
+      <w:r>
+        <w:t xml:space="preserve">Mood from Adolescence into Adulthood and the Role of Peer and Parent</w:t>
+      </w:r>
+      <w:r>
+        <w:t xml:space="preserve"> </w:t>
+      </w:r>
+      <w:r>
+        <w:t xml:space="preserve">Support: A Partial Test of the Adolescent Pathway Model</w:t>
+      </w:r>
+      <w:r>
+        <w:t xml:space="preserve">”</w:t>
+      </w:r>
+      <w:r>
+        <w:t xml:space="preserve">. In:</w:t>
+      </w:r>
+      <w:r>
+        <w:t xml:space="preserve"> </w:t>
+      </w:r>
+      <w:r>
+        <w:rPr>
+          <w:iCs/>
+          <w:i/>
+        </w:rPr>
+        <w:t xml:space="preserve">SSM -</w:t>
+      </w:r>
+      <w:r>
+        <w:rPr>
+          <w:iCs/>
+          <w:i/>
+        </w:rPr>
+        <w:t xml:space="preserve"> </w:t>
+      </w:r>
+      <w:r>
+        <w:rPr>
+          <w:iCs/>
+          <w:i/>
+        </w:rPr>
+        <w:t xml:space="preserve">Population Health</w:t>
+      </w:r>
+      <w:r>
+        <w:t xml:space="preserve"> </w:t>
+      </w:r>
+      <w:r>
+        <w:t xml:space="preserve">(May. 2023). DOI:</w:t>
+      </w:r>
+      <w:r>
+        <w:t xml:space="preserve"> </w:t>
+      </w:r>
+      <w:hyperlink r:id="rId45">
+        <w:r>
+          <w:rPr>
+            <w:rStyle w:val="Hyperkobling"/>
+          </w:rPr>
+          <w:t xml:space="preserve">10/gr96n9</w:t>
+        </w:r>
+      </w:hyperlink>
+      <w:r>
+        <w:t xml:space="preserve">. (Visited on 06/02/2023).</w:t>
+      </w:r>
+    </w:p>
+    <w:p>
+      <w:pPr>
+        <w:pStyle w:val="Brdtekst"/>
+      </w:pPr>
+      <w:r>
+        <w:t xml:space="preserve">[3] K. Karhina, T. Bøe, M. Hysing, et al. </w:t>
+      </w:r>
+      <w:r>
+        <w:t xml:space="preserve">“</w:t>
+      </w:r>
+      <w:r>
         <w:t xml:space="preserve">Parental Separation and</w:t>
       </w:r>
       <w:r>
@@ -4780,7 +4882,7 @@
       <w:r>
         <w:t xml:space="preserve"> </w:t>
       </w:r>
-      <w:hyperlink r:id="rId44">
+      <w:hyperlink r:id="rId46">
         <w:r>
           <w:rPr>
             <w:rStyle w:val="Hyperkobling"/>
@@ -4803,12 +4905,88 @@
         <w:pStyle w:val="Brdtekst"/>
       </w:pPr>
       <w:r>
-        <w:t xml:space="preserve">[2] B. Sivertsen, R. C. O’Connor, S. A. Nilsen, et al. </w:t>
+        <w:t xml:space="preserve">[4] A. Skandsen, L. Sand, M. H. Teicher, et al. </w:t>
       </w:r>
       <w:r>
         <w:t xml:space="preserve">“</w:t>
       </w:r>
       <w:r>
+        <w:t xml:space="preserve">Exposure to</w:t>
+      </w:r>
+      <w:r>
+        <w:t xml:space="preserve"> </w:t>
+      </w:r>
+      <w:r>
+        <w:t xml:space="preserve">Potentially Traumatic Events and PTSD Symptomatology in Norwegian</w:t>
+      </w:r>
+      <w:r>
+        <w:t xml:space="preserve"> </w:t>
+      </w:r>
+      <w:r>
+        <w:t xml:space="preserve">11–13-Year-Olds: Results from the Bergen Child Study</w:t>
+      </w:r>
+      <w:r>
+        <w:t xml:space="preserve">”</w:t>
+      </w:r>
+      <w:r>
+        <w:t xml:space="preserve">. In:</w:t>
+      </w:r>
+      <w:r>
+        <w:t xml:space="preserve"> </w:t>
+      </w:r>
+      <w:r>
+        <w:rPr>
+          <w:iCs/>
+          <w:i/>
+        </w:rPr>
+        <w:t xml:space="preserve">Child and</w:t>
+      </w:r>
+      <w:r>
+        <w:rPr>
+          <w:iCs/>
+          <w:i/>
+        </w:rPr>
+        <w:t xml:space="preserve"> </w:t>
+      </w:r>
+      <w:r>
+        <w:rPr>
+          <w:iCs/>
+          <w:i/>
+        </w:rPr>
+        <w:t xml:space="preserve">Adolescent Psychiatry and Mental Health</w:t>
+      </w:r>
+      <w:r>
+        <w:t xml:space="preserve"> </w:t>
+      </w:r>
+      <w:r>
+        <w:t xml:space="preserve">17 (Mar. 04, 2023). DOI:</w:t>
+      </w:r>
+      <w:r>
+        <w:t xml:space="preserve"> </w:t>
+      </w:r>
+      <w:hyperlink r:id="rId47">
+        <w:r>
+          <w:rPr>
+            <w:rStyle w:val="Hyperkobling"/>
+          </w:rPr>
+          <w:t xml:space="preserve">10/grwc7s</w:t>
+        </w:r>
+      </w:hyperlink>
+      <w:r>
+        <w:t xml:space="preserve">. (Visited on 03/07/2023).</w:t>
+      </w:r>
+    </w:p>
+    <w:p>
+      <w:pPr>
+        <w:pStyle w:val="Brdtekst"/>
+      </w:pPr>
+      <w:r>
+        <w:t xml:space="preserve">[5] B. Sivertsen, R. C. O’Connor, S. A. Nilsen, et al. </w:t>
+      </w:r>
+      <w:r>
+        <w:t xml:space="preserve">“</w:t>
+      </w:r>
+      <w:r>
         <w:t xml:space="preserve">Mental Health</w:t>
       </w:r>
       <w:r>
@@ -4862,7 +5040,7 @@
       <w:r>
         <w:t xml:space="preserve"> </w:t>
       </w:r>
-      <w:hyperlink r:id="rId45">
+      <w:hyperlink r:id="rId48">
         <w:r>
           <w:rPr>
             <w:rStyle w:val="Hyperkobling"/>
@@ -4879,25 +5057,25 @@
         <w:pStyle w:val="Brdtekst"/>
       </w:pPr>
       <w:r>
-        <w:t xml:space="preserve">[3] B. Sivertsen, R. C. O’Connor, S. A. Nilsen, et al. </w:t>
+        <w:t xml:space="preserve">[6] E. Mølland, K. G. Lundberg, K. Haraldstad, et al. </w:t>
       </w:r>
       <w:r>
         <w:t xml:space="preserve">“</w:t>
       </w:r>
       <w:r>
-        <w:t xml:space="preserve">Mental Health</w:t>
-      </w:r>
-      <w:r>
-        <w:t xml:space="preserve"> </w:t>
-      </w:r>
-      <w:r>
-        <w:t xml:space="preserve">Problems and Suicidal Behavior from Adolescence to Young Adulthood in</w:t>
-      </w:r>
-      <w:r>
-        <w:t xml:space="preserve"> </w:t>
-      </w:r>
-      <w:r>
-        <w:t xml:space="preserve">College: Linking Two Population-Based Studies</w:t>
+        <w:t xml:space="preserve">Economic</w:t>
+      </w:r>
+      <w:r>
+        <w:t xml:space="preserve"> </w:t>
+      </w:r>
+      <w:r>
+        <w:t xml:space="preserve">Composition and Income Volatility of Norwegian Low-Income Families – a</w:t>
+      </w:r>
+      <w:r>
+        <w:t xml:space="preserve"> </w:t>
+      </w:r>
+      <w:r>
+        <w:t xml:space="preserve">Mixed Method Study of Its Implications</w:t>
       </w:r>
       <w:r>
         <w:t xml:space="preserve">”</w:t>
@@ -4913,41 +5091,47 @@
           <w:iCs/>
           <w:i/>
         </w:rPr>
-        <w:t xml:space="preserve">Eur Child Adolesc</w:t>
-      </w:r>
-      <w:r>
-        <w:rPr>
-          <w:iCs/>
-          <w:i/>
-        </w:rPr>
-        <w:t xml:space="preserve"> </w:t>
-      </w:r>
-      <w:r>
-        <w:rPr>
-          <w:iCs/>
-          <w:i/>
-        </w:rPr>
-        <w:t xml:space="preserve">Psychiatry</w:t>
-      </w:r>
-      <w:r>
-        <w:t xml:space="preserve"> </w:t>
-      </w:r>
-      <w:r>
-        <w:t xml:space="preserve">(Feb. 27, 2023). DOI:</w:t>
-      </w:r>
-      <w:r>
-        <w:t xml:space="preserve"> </w:t>
-      </w:r>
-      <w:hyperlink r:id="rId45">
+        <w:t xml:space="preserve">Nord. J. Soc. Res.</w:t>
+      </w:r>
+      <w:r>
+        <w:t xml:space="preserve"> </w:t>
+      </w:r>
+      <w:r>
+        <w:t xml:space="preserve">14</w:t>
+      </w:r>
+      <w:r>
+        <w:t xml:space="preserve"> </w:t>
+      </w:r>
+      <w:r>
+        <w:t xml:space="preserve">(2023). DOI:</w:t>
+      </w:r>
+      <w:r>
+        <w:t xml:space="preserve"> </w:t>
+      </w:r>
+      <w:hyperlink r:id="rId49">
         <w:r>
           <w:rPr>
             <w:rStyle w:val="Hyperkobling"/>
           </w:rPr>
-          <w:t xml:space="preserve">10/grvcvw</w:t>
+          <w:t xml:space="preserve">10/gsb6nd</w:t>
         </w:r>
       </w:hyperlink>
       <w:r>
-        <w:t xml:space="preserve">. (Visited on 03/02/2023).</w:t>
+        <w:t xml:space="preserve">. eprint:</w:t>
+      </w:r>
+      <w:r>
+        <w:t xml:space="preserve"> </w:t>
+      </w:r>
+      <w:hyperlink r:id="rId50">
+        <w:r>
+          <w:rPr>
+            <w:rStyle w:val="Hyperkobling"/>
+          </w:rPr>
+          <w:t xml:space="preserve">https://www.idunn.no/doi/pdf/10.18261/njsr.14.1.2</w:t>
+        </w:r>
+      </w:hyperlink>
+      <w:r>
+        <w:t xml:space="preserve">.</w:t>
       </w:r>
     </w:p>
     <w:p>
@@ -4955,7 +5139,7 @@
         <w:pStyle w:val="Brdtekst"/>
       </w:pPr>
       <w:r>
-        <w:t xml:space="preserve">[4] O. Heradstveit, K. G. Askeland, T. Bøe, et al. </w:t>
+        <w:t xml:space="preserve">[7] O. Heradstveit, K. G. Askeland, T. Bøe, et al. </w:t>
       </w:r>
       <w:r>
         <w:t xml:space="preserve">“</w:t>
@@ -5006,7 +5190,7 @@
       <w:r>
         <w:t xml:space="preserve"> </w:t>
       </w:r>
-      <w:hyperlink r:id="rId46">
+      <w:hyperlink r:id="rId51">
         <w:r>
           <w:rPr>
             <w:rStyle w:val="Hyperkobling"/>
@@ -5023,7 +5207,7 @@
         <w:pStyle w:val="Brdtekst"/>
       </w:pPr>
       <w:r>
-        <w:t xml:space="preserve">[5] S. A. Nilsen, I. Kvestad, S. B. Randal, et al. </w:t>
+        <w:t xml:space="preserve">[8] S. A. Nilsen, I. Kvestad, S. B. Randal, et al. </w:t>
       </w:r>
       <w:r>
         <w:t xml:space="preserve">“</w:t>
@@ -5074,7 +5258,7 @@
       <w:r>
         <w:t xml:space="preserve"> </w:t>
       </w:r>
-      <w:hyperlink r:id="rId47">
+      <w:hyperlink r:id="rId52">
         <w:r>
           <w:rPr>
             <w:rStyle w:val="Hyperkobling"/>
@@ -5091,7 +5275,7 @@
         <w:pStyle w:val="Brdtekst"/>
       </w:pPr>
       <w:r>
-        <w:t xml:space="preserve">[6] K. G. Askeland, T. Bøe, B. Sivertsen, et al. </w:t>
+        <w:t xml:space="preserve">[9] K. G. Askeland, T. Bøe, B. Sivertsen, et al. </w:t>
       </w:r>
       <w:r>
         <w:t xml:space="preserve">“</w:t>
@@ -5130,7 +5314,7 @@
       <w:r>
         <w:t xml:space="preserve"> </w:t>
       </w:r>
-      <w:hyperlink r:id="rId48">
+      <w:hyperlink r:id="rId53">
         <w:r>
           <w:rPr>
             <w:rStyle w:val="Hyperkobling"/>
@@ -5147,7 +5331,7 @@
         <w:pStyle w:val="Brdtekst"/>
       </w:pPr>
       <w:r>
-        <w:t xml:space="preserve">[7] O. M. Amundsen, A. Fauglied, J. C. Nugame, et al. </w:t>
+        <w:t xml:space="preserve">[10] O. M. Amundsen, A. Fauglied, J. C. Nugame, et al. </w:t>
       </w:r>
       <w:r>
         <w:t xml:space="preserve">“</w:t>
@@ -5179,7 +5363,7 @@
         <w:pStyle w:val="Brdtekst"/>
       </w:pPr>
       <w:r>
-        <w:t xml:space="preserve">[8] Y. Moussavi, G. J. Wergeland, T. Bøe, et al. </w:t>
+        <w:t xml:space="preserve">[11] Y. Moussavi, G. J. Wergeland, T. Bøe, et al. </w:t>
       </w:r>
       <w:r>
         <w:t xml:space="preserve">“</w:t>
@@ -5230,7 +5414,7 @@
       <w:r>
         <w:t xml:space="preserve"> </w:t>
       </w:r>
-      <w:hyperlink r:id="rId49">
+      <w:hyperlink r:id="rId54">
         <w:r>
           <w:rPr>
             <w:rStyle w:val="Hyperkobling"/>
@@ -5247,7 +5431,7 @@
         <w:pStyle w:val="Brdtekst"/>
       </w:pPr>
       <w:r>
-        <w:t xml:space="preserve">[9] J. C. Skogen, T. Bøe, T. R. Finserås, et al. </w:t>
+        <w:t xml:space="preserve">[12] J. C. Skogen, T. Bøe, T. R. Finserås, et al. </w:t>
       </w:r>
       <w:r>
         <w:t xml:space="preserve">“</w:t>
@@ -5292,7 +5476,7 @@
       <w:r>
         <w:t xml:space="preserve"> </w:t>
       </w:r>
-      <w:hyperlink r:id="rId50">
+      <w:hyperlink r:id="rId55">
         <w:r>
           <w:rPr>
             <w:rStyle w:val="Hyperkobling"/>
@@ -5309,7 +5493,7 @@
         <w:pStyle w:val="Brdtekst"/>
       </w:pPr>
       <w:r>
-        <w:t xml:space="preserve">[10] O. Heradstveit, B. S. M. Haugland, S. A. Nilsen, et al. </w:t>
+        <w:t xml:space="preserve">[13] O. Heradstveit, B. S. M. Haugland, S. A. Nilsen, et al. </w:t>
       </w:r>
       <w:r>
         <w:t xml:space="preserve">“</w:t>
@@ -5360,7 +5544,7 @@
       <w:r>
         <w:t xml:space="preserve"> </w:t>
       </w:r>
-      <w:hyperlink r:id="rId51">
+      <w:hyperlink r:id="rId56">
         <w:r>
           <w:rPr>
             <w:rStyle w:val="Hyperkobling"/>
@@ -5377,7 +5561,7 @@
         <w:pStyle w:val="Brdtekst"/>
       </w:pPr>
       <w:r>
-        <w:t xml:space="preserve">[11] T. Bøe, M. Hysing, K. G. Askeland, et al. </w:t>
+        <w:t xml:space="preserve">[14] T. Bøe, M. Hysing, K. G. Askeland, et al. </w:t>
       </w:r>
       <w:r>
         <w:t xml:space="preserve">“</w:t>
@@ -5445,7 +5629,7 @@
         <w:pStyle w:val="Brdtekst"/>
       </w:pPr>
       <w:r>
-        <w:t xml:space="preserve">[12] T. Bøe, E. R. Heiervang, K. M. Stormark, et al. </w:t>
+        <w:t xml:space="preserve">[15] T. Bøe, E. R. Heiervang, K. M. Stormark, et al. </w:t>
       </w:r>
       <w:r>
         <w:t xml:space="preserve">“</w:t>
@@ -5513,7 +5697,7 @@
         <w:pStyle w:val="Brdtekst"/>
       </w:pPr>
       <w:r>
-        <w:t xml:space="preserve">[13] I. Kvestad, T. Bøe, N. Sayyad, et al. </w:t>
+        <w:t xml:space="preserve">[16] I. Kvestad, T. Bøe, N. Sayyad, et al. </w:t>
       </w:r>
       <w:r>
         <w:t xml:space="preserve">“</w:t>
@@ -5572,7 +5756,7 @@
       <w:r>
         <w:t xml:space="preserve"> </w:t>
       </w:r>
-      <w:hyperlink r:id="rId52">
+      <w:hyperlink r:id="rId57">
         <w:r>
           <w:rPr>
             <w:rStyle w:val="Hyperkobling"/>
@@ -5595,7 +5779,7 @@
         <w:pStyle w:val="Brdtekst"/>
       </w:pPr>
       <w:r>
-        <w:t xml:space="preserve">[14] I. Kvestad, S. B. Randal, N. Sayyad, et al. </w:t>
+        <w:t xml:space="preserve">[17] I. Kvestad, S. B. Randal, N. Sayyad, et al. </w:t>
       </w:r>
       <w:r>
         <w:t xml:space="preserve">“</w:t>
@@ -5640,7 +5824,7 @@
       <w:r>
         <w:t xml:space="preserve"> </w:t>
       </w:r>
-      <w:hyperlink r:id="rId53">
+      <w:hyperlink r:id="rId58">
         <w:r>
           <w:rPr>
             <w:rStyle w:val="Hyperkobling"/>
@@ -5663,7 +5847,7 @@
         <w:pStyle w:val="Brdtekst"/>
       </w:pPr>
       <w:r>
-        <w:t xml:space="preserve">[15] C. Lysenstøen, T. Bøe, G. J. Hjetland, et al. </w:t>
+        <w:t xml:space="preserve">[18] C. Lysenstøen, T. Bøe, G. J. Hjetland, et al. </w:t>
       </w:r>
       <w:r>
         <w:t xml:space="preserve">“</w:t>
@@ -5708,7 +5892,7 @@
       <w:r>
         <w:t xml:space="preserve"> </w:t>
       </w:r>
-      <w:hyperlink r:id="rId54">
+      <w:hyperlink r:id="rId59">
         <w:r>
           <w:rPr>
             <w:rStyle w:val="Hyperkobling"/>
@@ -5725,7 +5909,7 @@
         <w:pStyle w:val="Brdtekst"/>
       </w:pPr>
       <w:r>
-        <w:t xml:space="preserve">[16] Y. Moussavi, G. J. Wergeland, T. Bøe, et al. </w:t>
+        <w:t xml:space="preserve">[19] Y. Moussavi, G. J. Wergeland, T. Bøe, et al. </w:t>
       </w:r>
       <w:r>
         <w:t xml:space="preserve">“</w:t>
@@ -5770,7 +5954,7 @@
       <w:r>
         <w:t xml:space="preserve"> </w:t>
       </w:r>
-      <w:hyperlink r:id="rId49">
+      <w:hyperlink r:id="rId54">
         <w:r>
           <w:rPr>
             <w:rStyle w:val="Hyperkobling"/>
@@ -5787,7 +5971,7 @@
         <w:pStyle w:val="Brdtekst"/>
       </w:pPr>
       <w:r>
-        <w:t xml:space="preserve">[17] S. Nawar, S. B. Randal, T. Bøe, et al. “</w:t>
+        <w:t xml:space="preserve">[20] S. Nawar, S. B. Randal, T. Bøe, et al. </w:t>
       </w:r>
       <w:r>
         <w:t xml:space="preserve">“</w:t>
@@ -5835,7 +6019,7 @@
         <w:pStyle w:val="Brdtekst"/>
       </w:pPr>
       <w:r>
-        <w:t xml:space="preserve">[18] S. A. Nilsen, K. G. Askeland, D. P. J. Loro, et al. </w:t>
+        <w:t xml:space="preserve">[21] S. A. Nilsen, K. G. Askeland, D. P. J. Loro, et al. </w:t>
       </w:r>
       <w:r>
         <w:t xml:space="preserve">“</w:t>
@@ -5886,7 +6070,7 @@
       <w:r>
         <w:t xml:space="preserve"> </w:t>
       </w:r>
-      <w:hyperlink r:id="rId55">
+      <w:hyperlink r:id="rId60">
         <w:r>
           <w:rPr>
             <w:rStyle w:val="Hyperkobling"/>
@@ -5903,7 +6087,7 @@
         <w:pStyle w:val="Brdtekst"/>
       </w:pPr>
       <w:r>
-        <w:t xml:space="preserve">[19] L. Sand, T. Bøe, R. Shafran, et al. </w:t>
+        <w:t xml:space="preserve">[22] L. Sand, T. Bøe, R. Shafran, et al. </w:t>
       </w:r>
       <w:r>
         <w:t xml:space="preserve">“</w:t>
@@ -5948,7 +6132,7 @@
       <w:r>
         <w:t xml:space="preserve"> </w:t>
       </w:r>
-      <w:hyperlink r:id="rId56">
+      <w:hyperlink r:id="rId61">
         <w:r>
           <w:rPr>
             <w:rStyle w:val="Hyperkobling"/>
@@ -5965,7 +6149,7 @@
         <w:pStyle w:val="Brdtekst"/>
       </w:pPr>
       <w:r>
-        <w:t xml:space="preserve">[20] J. C. Skogen, G. J. Hjetland, T. Bøe, et al. </w:t>
+        <w:t xml:space="preserve">[23] J. C. Skogen, G. J. Hjetland, T. Bøe, et al. </w:t>
       </w:r>
       <w:r>
         <w:t xml:space="preserve">“</w:t>
@@ -6016,7 +6200,7 @@
       <w:r>
         <w:t xml:space="preserve"> </w:t>
       </w:r>
-      <w:hyperlink r:id="rId57">
+      <w:hyperlink r:id="rId62">
         <w:r>
           <w:rPr>
             <w:rStyle w:val="Hyperkobling"/>
@@ -6033,7 +6217,7 @@
         <w:pStyle w:val="Brdtekst"/>
       </w:pPr>
       <w:r>
-        <w:t xml:space="preserve">[21] K. G. Askeland, T. Bøe, A. J. Lundervold, et al. </w:t>
+        <w:t xml:space="preserve">[24] K. G. Askeland, T. Bøe, A. J. Lundervold, et al. </w:t>
       </w:r>
       <w:r>
         <w:t xml:space="preserve">“</w:t>
@@ -6078,7 +6262,7 @@
       <w:r>
         <w:t xml:space="preserve"> </w:t>
       </w:r>
-      <w:hyperlink r:id="rId58">
+      <w:hyperlink r:id="rId63">
         <w:r>
           <w:rPr>
             <w:rStyle w:val="Hyperkobling"/>
@@ -6095,7 +6279,7 @@
         <w:pStyle w:val="Brdtekst"/>
       </w:pPr>
       <w:r>
-        <w:t xml:space="preserve">[22] K. G. Askeland, T. Bøe, K. Breivik, et al. </w:t>
+        <w:t xml:space="preserve">[25] K. G. Askeland, T. Bøe, K. Breivik, et al. </w:t>
       </w:r>
       <w:r>
         <w:t xml:space="preserve">“</w:t>
@@ -6140,7 +6324,7 @@
       <w:r>
         <w:t xml:space="preserve"> </w:t>
       </w:r>
-      <w:hyperlink r:id="rId59">
+      <w:hyperlink r:id="rId64">
         <w:r>
           <w:rPr>
             <w:rStyle w:val="Hyperkobling"/>
@@ -6157,7 +6341,7 @@
         <w:pStyle w:val="Brdtekst"/>
       </w:pPr>
       <w:r>
-        <w:t xml:space="preserve">[23] T. Bøe, M. Hysing, K. J. Lønning, et al. </w:t>
+        <w:t xml:space="preserve">[26] T. Bøe, M. Hysing, K. J. Lønning, et al. </w:t>
       </w:r>
       <w:r>
         <w:t xml:space="preserve">“</w:t>
@@ -6239,7 +6423,7 @@
         <w:pStyle w:val="Brdtekst"/>
       </w:pPr>
       <w:r>
-        <w:t xml:space="preserve">[24] O. Heradstveit, S. Haugland, M. Hysing, et al. </w:t>
+        <w:t xml:space="preserve">[27] O. Heradstveit, S. Haugland, M. Hysing, et al. </w:t>
       </w:r>
       <w:r>
         <w:t xml:space="preserve">“</w:t>
@@ -6298,7 +6482,7 @@
       <w:r>
         <w:t xml:space="preserve"> </w:t>
       </w:r>
-      <w:hyperlink r:id="rId60">
+      <w:hyperlink r:id="rId65">
         <w:r>
           <w:rPr>
             <w:rStyle w:val="Hyperkobling"/>
@@ -6315,7 +6499,7 @@
         <w:pStyle w:val="Brdtekst"/>
       </w:pPr>
       <w:r>
-        <w:t xml:space="preserve">[25] O. Heradstveit, M. Hysing, S. A. Nilsen, et al. </w:t>
+        <w:t xml:space="preserve">[28] O. Heradstveit, M. Hysing, S. A. Nilsen, et al. </w:t>
       </w:r>
       <w:r>
         <w:t xml:space="preserve">“</w:t>
@@ -6366,7 +6550,7 @@
       <w:r>
         <w:t xml:space="preserve"> </w:t>
       </w:r>
-      <w:hyperlink r:id="rId61">
+      <w:hyperlink r:id="rId66">
         <w:r>
           <w:rPr>
             <w:rStyle w:val="Hyperkobling"/>
@@ -6389,7 +6573,7 @@
         <w:pStyle w:val="Brdtekst"/>
       </w:pPr>
       <w:r>
-        <w:t xml:space="preserve">[26] M. Hysing, K. J. Petrie, T. Bøe, et al. </w:t>
+        <w:t xml:space="preserve">[29] M. Hysing, K. J. Petrie, T. Bøe, et al. </w:t>
       </w:r>
       <w:r>
         <w:t xml:space="preserve">“</w:t>
@@ -6434,7 +6618,7 @@
       <w:r>
         <w:t xml:space="preserve"> </w:t>
       </w:r>
-      <w:hyperlink r:id="rId62">
+      <w:hyperlink r:id="rId67">
         <w:r>
           <w:rPr>
             <w:rStyle w:val="Hyperkobling"/>
@@ -6451,7 +6635,7 @@
         <w:pStyle w:val="Brdtekst"/>
       </w:pPr>
       <w:r>
-        <w:t xml:space="preserve">[27] M. Hysing, O. Heradstveit, A. G. Harvey, et al. </w:t>
+        <w:t xml:space="preserve">[30] M. Hysing, O. Heradstveit, A. G. Harvey, et al. </w:t>
       </w:r>
       <w:r>
         <w:t xml:space="preserve">“</w:t>
@@ -6510,7 +6694,7 @@
       <w:r>
         <w:t xml:space="preserve"> </w:t>
       </w:r>
-      <w:hyperlink r:id="rId63">
+      <w:hyperlink r:id="rId68">
         <w:r>
           <w:rPr>
             <w:rStyle w:val="Hyperkobling"/>
@@ -6533,7 +6717,7 @@
         <w:pStyle w:val="Brdtekst"/>
       </w:pPr>
       <w:r>
-        <w:t xml:space="preserve">[28] M. Hysing, A. G. Harvey, T. Bøe, et al. </w:t>
+        <w:t xml:space="preserve">[31] M. Hysing, A. G. Harvey, T. Bøe, et al. </w:t>
       </w:r>
       <w:r>
         <w:t xml:space="preserve">“</w:t>
@@ -6578,7 +6762,7 @@
       <w:r>
         <w:t xml:space="preserve"> </w:t>
       </w:r>
-      <w:hyperlink r:id="rId64">
+      <w:hyperlink r:id="rId69">
         <w:r>
           <w:rPr>
             <w:rStyle w:val="Hyperkobling"/>
@@ -6595,7 +6779,7 @@
         <w:pStyle w:val="Brdtekst"/>
       </w:pPr>
       <w:r>
-        <w:t xml:space="preserve">[29] M. Jensen, S. C. Smid, and T. Bøe.</w:t>
+        <w:t xml:space="preserve">[32] M. Jensen, S. C. Smid, and T. Bøe.</w:t>
       </w:r>
       <w:r>
         <w:t xml:space="preserve"> </w:t>
@@ -6643,7 +6827,7 @@
       <w:r>
         <w:t xml:space="preserve"> </w:t>
       </w:r>
-      <w:hyperlink r:id="rId65">
+      <w:hyperlink r:id="rId70">
         <w:r>
           <w:rPr>
             <w:rStyle w:val="Hyperkobling"/>
@@ -6660,7 +6844,7 @@
         <w:pStyle w:val="Brdtekst"/>
       </w:pPr>
       <w:r>
-        <w:t xml:space="preserve">[30] E. Mølland, K. L. Vigsnes, T. Bøe, et al. </w:t>
+        <w:t xml:space="preserve">[33] E. Mølland, K. L. Vigsnes, T. Bøe, et al. </w:t>
       </w:r>
       <w:r>
         <w:t xml:space="preserve">“</w:t>
@@ -6713,7 +6897,7 @@
       <w:r>
         <w:t xml:space="preserve"> </w:t>
       </w:r>
-      <w:hyperlink r:id="rId66">
+      <w:hyperlink r:id="rId71">
         <w:r>
           <w:rPr>
             <w:rStyle w:val="Hyperkobling"/>
@@ -6736,7 +6920,7 @@
         <w:pStyle w:val="Brdtekst"/>
       </w:pPr>
       <w:r>
-        <w:t xml:space="preserve">[31] S. A. Nilsen, K. Breivik, B. Wold, et al. </w:t>
+        <w:t xml:space="preserve">[34] S. A. Nilsen, K. Breivik, B. Wold, et al. </w:t>
       </w:r>
       <w:r>
         <w:t xml:space="preserve">“</w:t>
@@ -6781,7 +6965,7 @@
       <w:r>
         <w:t xml:space="preserve"> </w:t>
       </w:r>
-      <w:hyperlink r:id="rId67">
+      <w:hyperlink r:id="rId72">
         <w:r>
           <w:rPr>
             <w:rStyle w:val="Hyperkobling"/>
@@ -6798,7 +6982,7 @@
         <w:pStyle w:val="Brdtekst"/>
       </w:pPr>
       <w:r>
-        <w:t xml:space="preserve">[32] A. Arntzen, T. Bøe, E. Dahl, et al. </w:t>
+        <w:t xml:space="preserve">[35] A. Arntzen, T. Bøe, E. Dahl, et al. </w:t>
       </w:r>
       <w:r>
         <w:t xml:space="preserve">“</w:t>
@@ -6860,7 +7044,7 @@
         <w:pStyle w:val="Brdtekst"/>
       </w:pPr>
       <w:r>
-        <w:t xml:space="preserve">[33] T. Bøe.</w:t>
+        <w:t xml:space="preserve">[36] T. Bøe.</w:t>
       </w:r>
       <w:r>
         <w:t xml:space="preserve"> </w:t>
@@ -6910,7 +7094,7 @@
       <w:r>
         <w:t xml:space="preserve"> </w:t>
       </w:r>
-      <w:hyperlink r:id="rId68">
+      <w:hyperlink r:id="rId73">
         <w:r>
           <w:rPr>
             <w:rStyle w:val="Hyperkobling"/>
@@ -6927,7 +7111,7 @@
         <w:pStyle w:val="Brdtekst"/>
       </w:pPr>
       <w:r>
-        <w:t xml:space="preserve">[34] T. Bøe, K. J. Petrie, B. Sivertsen, et al. </w:t>
+        <w:t xml:space="preserve">[37] T. Bøe, K. J. Petrie, B. Sivertsen, et al. </w:t>
       </w:r>
       <w:r>
         <w:t xml:space="preserve">“</w:t>
@@ -6972,7 +7156,7 @@
       <w:r>
         <w:t xml:space="preserve"> </w:t>
       </w:r>
-      <w:hyperlink r:id="rId69">
+      <w:hyperlink r:id="rId74">
         <w:r>
           <w:rPr>
             <w:rStyle w:val="Hyperkobling"/>
@@ -6989,7 +7173,7 @@
         <w:pStyle w:val="Brdtekst"/>
       </w:pPr>
       <w:r>
-        <w:t xml:space="preserve">[35] S. A. Nilsen, M. Hysing, K. Breivik, et al. </w:t>
+        <w:t xml:space="preserve">[38] S. A. Nilsen, M. Hysing, K. Breivik, et al. </w:t>
       </w:r>
       <w:r>
         <w:t xml:space="preserve">“</w:t>
@@ -7034,7 +7218,7 @@
       <w:r>
         <w:t xml:space="preserve"> </w:t>
       </w:r>
-      <w:hyperlink r:id="rId70">
+      <w:hyperlink r:id="rId75">
         <w:r>
           <w:rPr>
             <w:rStyle w:val="Hyperkobling"/>
@@ -7051,7 +7235,7 @@
         <w:pStyle w:val="Brdtekst"/>
       </w:pPr>
       <w:r>
-        <w:t xml:space="preserve">[36] J. C. Skogen, B. Sivertsen, M. Hysing, et al. </w:t>
+        <w:t xml:space="preserve">[39] J. C. Skogen, B. Sivertsen, M. Hysing, et al. </w:t>
       </w:r>
       <w:r>
         <w:t xml:space="preserve">“</w:t>
@@ -7074,7 +7258,7 @@
       <w:r>
         <w:t xml:space="preserve"> </w:t>
       </w:r>
-      <w:hyperlink r:id="rId71">
+      <w:hyperlink r:id="rId76">
         <w:r>
           <w:rPr>
             <w:rStyle w:val="Hyperkobling"/>
@@ -7127,7 +7311,7 @@
       <w:r>
         <w:t xml:space="preserve"> </w:t>
       </w:r>
-      <w:hyperlink r:id="rId72">
+      <w:hyperlink r:id="rId77">
         <w:r>
           <w:rPr>
             <w:rStyle w:val="Hyperkobling"/>
@@ -7150,7 +7334,7 @@
         <w:pStyle w:val="Brdtekst"/>
       </w:pPr>
       <w:r>
-        <w:t xml:space="preserve">[37] J. C. Skogen, T. Bøe, M. M. Thørrisen, et al. </w:t>
+        <w:t xml:space="preserve">[40] J. C. Skogen, T. Bøe, M. M. Thørrisen, et al. </w:t>
       </w:r>
       <w:r>
         <w:t xml:space="preserve">“</w:t>
@@ -7201,7 +7385,7 @@
       <w:r>
         <w:t xml:space="preserve"> </w:t>
       </w:r>
-      <w:hyperlink r:id="rId73">
+      <w:hyperlink r:id="rId78">
         <w:r>
           <w:rPr>
             <w:rStyle w:val="Hyperkobling"/>
@@ -7218,86 +7402,7 @@
         <w:pStyle w:val="Brdtekst"/>
       </w:pPr>
       <w:r>
-        <w:t xml:space="preserve">[38] M. M. Glymour and R. Hamad.</w:t>
-      </w:r>
-      <w:r>
-        <w:t xml:space="preserve"> </w:t>
-      </w:r>
-      <w:r>
-        <w:t xml:space="preserve">“</w:t>
-      </w:r>
-      <w:r>
-        <w:t xml:space="preserve">Causal Thinking as a Critical Tool</w:t>
-      </w:r>
-      <w:r>
-        <w:t xml:space="preserve"> </w:t>
-      </w:r>
-      <w:r>
-        <w:t xml:space="preserve">for Eliminating Social Inequalities in Health</w:t>
-      </w:r>
-      <w:r>
-        <w:t xml:space="preserve">”</w:t>
-      </w:r>
-      <w:r>
-        <w:t xml:space="preserve">. In:</w:t>
-      </w:r>
-      <w:r>
-        <w:t xml:space="preserve"> </w:t>
-      </w:r>
-      <w:r>
-        <w:rPr>
-          <w:iCs/>
-          <w:i/>
-        </w:rPr>
-        <w:t xml:space="preserve">Am J Public</w:t>
-      </w:r>
-      <w:r>
-        <w:rPr>
-          <w:iCs/>
-          <w:i/>
-        </w:rPr>
-        <w:t xml:space="preserve"> </w:t>
-      </w:r>
-      <w:r>
-        <w:rPr>
-          <w:iCs/>
-          <w:i/>
-        </w:rPr>
-        <w:t xml:space="preserve">Health</w:t>
-      </w:r>
-      <w:r>
-        <w:t xml:space="preserve"> </w:t>
-      </w:r>
-      <w:r>
-        <w:t xml:space="preserve">108 (May. 2018). DOI:</w:t>
-      </w:r>
-      <w:r>
-        <w:t xml:space="preserve"> </w:t>
-      </w:r>
-      <w:hyperlink r:id="rId74">
-        <w:r>
-          <w:rPr>
-            <w:rStyle w:val="Hyperkobling"/>
-          </w:rPr>
-          <w:t xml:space="preserve">10/gjv98j</w:t>
-        </w:r>
-      </w:hyperlink>
-      <w:r>
-        <w:t xml:space="preserve">.</w:t>
-      </w:r>
-      <w:r>
-        <w:t xml:space="preserve"> </w:t>
-      </w:r>
-      <w:r>
-        <w:t xml:space="preserve">pmid: pmid.</w:t>
-      </w:r>
-    </w:p>
-    <w:p>
-      <w:pPr>
-        <w:pStyle w:val="Brdtekst"/>
-      </w:pPr>
-      <w:r>
-        <w:t xml:space="preserve">[39] T. Bøe, E. Dearing, K. M. Stormark, et al. </w:t>
+        <w:t xml:space="preserve">[41] T. Bøe, E. Dearing, K. M. Stormark, et al. </w:t>
       </w:r>
       <w:r>
         <w:t xml:space="preserve">“</w:t>
@@ -7388,7 +7493,7 @@
         <w:pStyle w:val="Brdtekst"/>
       </w:pPr>
       <w:r>
-        <w:t xml:space="preserve">[40] O. Heradstveit, J. C. Skogen, T. Bøe, et al. </w:t>
+        <w:t xml:space="preserve">[42] O. Heradstveit, J. C. Skogen, T. Bøe, et al. </w:t>
       </w:r>
       <w:r>
         <w:t xml:space="preserve">“</w:t>
@@ -7433,7 +7538,7 @@
       <w:r>
         <w:t xml:space="preserve"> </w:t>
       </w:r>
-      <w:hyperlink r:id="rId75">
+      <w:hyperlink r:id="rId79">
         <w:r>
           <w:rPr>
             <w:rStyle w:val="Hyperkobling"/>
@@ -7450,7 +7555,7 @@
         <w:pStyle w:val="Brdtekst"/>
       </w:pPr>
       <w:r>
-        <w:t xml:space="preserve">[41] Ø. Hetlevik, T. Bøe, and M. Hysing.</w:t>
+        <w:t xml:space="preserve">[43] Ø. Hetlevik, T. Bøe, and M. Hysing.</w:t>
       </w:r>
       <w:r>
         <w:t xml:space="preserve"> </w:t>
@@ -7498,7 +7603,7 @@
       <w:r>
         <w:t xml:space="preserve"> </w:t>
       </w:r>
-      <w:hyperlink r:id="rId76">
+      <w:hyperlink r:id="rId80">
         <w:r>
           <w:rPr>
             <w:rStyle w:val="Hyperkobling"/>
@@ -7515,7 +7620,7 @@
         <w:pStyle w:val="Brdtekst"/>
       </w:pPr>
       <w:r>
-        <w:t xml:space="preserve">[42] S. M. M. Sæther, B. Sivertsen, S. Haugland, et al. </w:t>
+        <w:t xml:space="preserve">[44] S. M. M. Sæther, B. Sivertsen, S. Haugland, et al. </w:t>
       </w:r>
       <w:r>
         <w:t xml:space="preserve">“</w:t>
@@ -7560,7 +7665,7 @@
       <w:r>
         <w:t xml:space="preserve"> </w:t>
       </w:r>
-      <w:hyperlink r:id="rId77">
+      <w:hyperlink r:id="rId81">
         <w:r>
           <w:rPr>
             <w:rStyle w:val="Hyperkobling"/>
@@ -7577,7 +7682,7 @@
         <w:pStyle w:val="Brdtekst"/>
       </w:pPr>
       <w:r>
-        <w:t xml:space="preserve">[43] S. A. Nilsen, K. Breivik, B. Wold, et al. </w:t>
+        <w:t xml:space="preserve">[45] S. A. Nilsen, K. Breivik, B. Wold, et al. </w:t>
       </w:r>
       <w:r>
         <w:t xml:space="preserve">“</w:t>
@@ -7616,7 +7721,7 @@
       <w:r>
         <w:t xml:space="preserve"> </w:t>
       </w:r>
-      <w:hyperlink r:id="rId78">
+      <w:hyperlink r:id="rId82">
         <w:r>
           <w:rPr>
             <w:rStyle w:val="Hyperkobling"/>
@@ -7633,7 +7738,7 @@
         <w:pStyle w:val="Brdtekst"/>
       </w:pPr>
       <w:r>
-        <w:t xml:space="preserve">[44] L. B. Sandtorv, S. K. E. Fevang, S. A. Nilsen, et al. </w:t>
+        <w:t xml:space="preserve">[46] L. B. Sandtorv, S. K. E. Fevang, S. A. Nilsen, et al. </w:t>
       </w:r>
       <w:r>
         <w:t xml:space="preserve">“</w:t>
@@ -7684,7 +7789,7 @@
       <w:r>
         <w:t xml:space="preserve"> </w:t>
       </w:r>
-      <w:hyperlink r:id="rId79">
+      <w:hyperlink r:id="rId83">
         <w:r>
           <w:rPr>
             <w:rStyle w:val="Hyperkobling"/>
@@ -7701,7 +7806,7 @@
         <w:pStyle w:val="Brdtekst"/>
       </w:pPr>
       <w:r>
-        <w:t xml:space="preserve">[45] S. C. Smid, J. J. Hox, E. R. Heiervang, et al. </w:t>
+        <w:t xml:space="preserve">[47] S. C. Smid, J. J. Hox, E. R. Heiervang, et al. </w:t>
       </w:r>
       <w:r>
         <w:t xml:space="preserve">“</w:t>
@@ -7763,7 +7868,7 @@
         <w:pStyle w:val="Brdtekst"/>
       </w:pPr>
       <w:r>
-        <w:t xml:space="preserve">[46] T. Bøe, A. S. Serlachius, B. Sivertsen, et al. </w:t>
+        <w:t xml:space="preserve">[48] T. Bøe, A. S. Serlachius, B. Sivertsen, et al. </w:t>
       </w:r>
       <w:r>
         <w:t xml:space="preserve">“</w:t>
@@ -7825,7 +7930,7 @@
         <w:pStyle w:val="Brdtekst"/>
       </w:pPr>
       <w:r>
-        <w:t xml:space="preserve">[47] T. Bøe, J. C. Skogen, B. Sivertsen, et al. </w:t>
+        <w:t xml:space="preserve">[49] T. Bøe, J. C. Skogen, B. Sivertsen, et al. </w:t>
       </w:r>
       <w:r>
         <w:t xml:space="preserve">“</w:t>
@@ -7893,7 +7998,7 @@
         <w:pStyle w:val="Brdtekst"/>
       </w:pPr>
       <w:r>
-        <w:t xml:space="preserve">[48] T. Bøe, M. Balaj, T. A. Eikemo, et al. </w:t>
+        <w:t xml:space="preserve">[50] T. Bøe, M. Balaj, T. A. Eikemo, et al. </w:t>
       </w:r>
       <w:r>
         <w:t xml:space="preserve">“</w:t>
@@ -7949,7 +8054,7 @@
         <w:pStyle w:val="Brdtekst"/>
       </w:pPr>
       <w:r>
-        <w:t xml:space="preserve">[49] M. Hysing, K. J. Petrie, T. Bøe, et al. </w:t>
+        <w:t xml:space="preserve">[51] M. Hysing, K. J. Petrie, T. Bøe, et al. </w:t>
       </w:r>
       <w:r>
         <w:t xml:space="preserve">“</w:t>
@@ -7994,7 +8099,7 @@
       <w:r>
         <w:t xml:space="preserve"> </w:t>
       </w:r>
-      <w:hyperlink r:id="rId80">
+      <w:hyperlink r:id="rId84">
         <w:r>
           <w:rPr>
             <w:rStyle w:val="Hyperkobling"/>
@@ -8011,7 +8116,7 @@
         <w:pStyle w:val="Brdtekst"/>
       </w:pPr>
       <w:r>
-        <w:t xml:space="preserve">[50] S. Lehman, T. Bøe, and K. Brevik.</w:t>
+        <w:t xml:space="preserve">[52] S. Lehman, T. Bøe, and K. Brevik.</w:t>
       </w:r>
       <w:r>
         <w:t xml:space="preserve"> </w:t>
@@ -8053,7 +8158,7 @@
       <w:r>
         <w:t xml:space="preserve"> </w:t>
       </w:r>
-      <w:hyperlink r:id="rId81">
+      <w:hyperlink r:id="rId85">
         <w:r>
           <w:rPr>
             <w:rStyle w:val="Hyperkobling"/>
@@ -8070,7 +8175,7 @@
         <w:pStyle w:val="Brdtekst"/>
       </w:pPr>
       <w:r>
-        <w:t xml:space="preserve">[51] A. J. Lundervold, T. Bøe, and A. Lundervold.</w:t>
+        <w:t xml:space="preserve">[53] A. J. Lundervold, T. Bøe, and A. Lundervold.</w:t>
       </w:r>
       <w:r>
         <w:t xml:space="preserve"> </w:t>
@@ -8118,7 +8223,7 @@
       <w:r>
         <w:t xml:space="preserve"> </w:t>
       </w:r>
-      <w:hyperlink r:id="rId82">
+      <w:hyperlink r:id="rId86">
         <w:r>
           <w:rPr>
             <w:rStyle w:val="Hyperkobling"/>
@@ -8135,7 +8240,7 @@
         <w:pStyle w:val="Brdtekst"/>
       </w:pPr>
       <w:r>
-        <w:t xml:space="preserve">[52] B. Sivertsen, T. Bøe, J. C. Skogen, et al. </w:t>
+        <w:t xml:space="preserve">[54] B. Sivertsen, T. Bøe, J. C. Skogen, et al. </w:t>
       </w:r>
       <w:r>
         <w:t xml:space="preserve">“</w:t>
@@ -8188,7 +8293,7 @@
       <w:r>
         <w:t xml:space="preserve"> </w:t>
       </w:r>
-      <w:hyperlink r:id="rId83">
+      <w:hyperlink r:id="rId87">
         <w:r>
           <w:rPr>
             <w:rStyle w:val="Hyperkobling"/>
@@ -8205,7 +8310,7 @@
         <w:pStyle w:val="Brdtekst"/>
       </w:pPr>
       <w:r>
-        <w:t xml:space="preserve">[53] T. Bøe, M. Hysing, and H. D. Zachrisson.</w:t>
+        <w:t xml:space="preserve">[55] T. Bøe, M. Hysing, and H. D. Zachrisson.</w:t>
       </w:r>
       <w:r>
         <w:t xml:space="preserve"> </w:t>
@@ -8261,7 +8366,7 @@
       <w:r>
         <w:t xml:space="preserve"> </w:t>
       </w:r>
-      <w:hyperlink r:id="rId84">
+      <w:hyperlink r:id="rId88">
         <w:r>
           <w:rPr>
             <w:rStyle w:val="Hyperkobling"/>
@@ -8278,7 +8383,7 @@
         <w:pStyle w:val="Brdtekst"/>
       </w:pPr>
       <w:r>
-        <w:t xml:space="preserve">[54] T. Bøe, M. Hysing, J. C. Skogen, et al. </w:t>
+        <w:t xml:space="preserve">[56] T. Bøe, M. Hysing, J. C. Skogen, et al. </w:t>
       </w:r>
       <w:r>
         <w:t xml:space="preserve">“</w:t>
@@ -8340,7 +8445,7 @@
         <w:pStyle w:val="Brdtekst"/>
       </w:pPr>
       <w:r>
-        <w:t xml:space="preserve">[55] T. Eilertsen, A. L. Thorsen, S. E. H. Holm, et al. </w:t>
+        <w:t xml:space="preserve">[57] T. Eilertsen, A. L. Thorsen, S. E. H. Holm, et al. </w:t>
       </w:r>
       <w:r>
         <w:t xml:space="preserve">“</w:t>
@@ -8385,7 +8490,7 @@
       <w:r>
         <w:t xml:space="preserve"> </w:t>
       </w:r>
-      <w:hyperlink r:id="rId85">
+      <w:hyperlink r:id="rId89">
         <w:r>
           <w:rPr>
             <w:rStyle w:val="Hyperkobling"/>
@@ -8402,7 +8507,7 @@
         <w:pStyle w:val="Brdtekst"/>
       </w:pPr>
       <w:r>
-        <w:t xml:space="preserve">[56] M. Hysing, K. J. Petrie, T. Bøe, et al. </w:t>
+        <w:t xml:space="preserve">[58] M. Hysing, K. J. Petrie, T. Bøe, et al. </w:t>
       </w:r>
       <w:r>
         <w:t xml:space="preserve">“</w:t>
@@ -8444,7 +8549,7 @@
         <w:pStyle w:val="Brdtekst"/>
       </w:pPr>
       <w:r>
-        <w:t xml:space="preserve">[57] J. C. Skogen, T. Bøe, B. Sivertsen, et al. </w:t>
+        <w:t xml:space="preserve">[59] J. C. Skogen, T. Bøe, B. Sivertsen, et al. </w:t>
       </w:r>
       <w:r>
         <w:t xml:space="preserve">“</w:t>
@@ -8467,7 +8572,7 @@
       <w:r>
         <w:t xml:space="preserve"> </w:t>
       </w:r>
-      <w:hyperlink r:id="rId86">
+      <w:hyperlink r:id="rId90">
         <w:r>
           <w:rPr>
             <w:rStyle w:val="Hyperkobling"/>
@@ -8506,7 +8611,7 @@
       <w:r>
         <w:t xml:space="preserve"> </w:t>
       </w:r>
-      <w:hyperlink r:id="rId87">
+      <w:hyperlink r:id="rId91">
         <w:r>
           <w:rPr>
             <w:rStyle w:val="Hyperkobling"/>
@@ -8523,7 +8628,7 @@
         <w:pStyle w:val="Brdtekst"/>
       </w:pPr>
       <w:r>
-        <w:t xml:space="preserve">[58] K. G. Askeland, S. Haugland, K. M. Stormark, et al. </w:t>
+        <w:t xml:space="preserve">[60] K. G. Askeland, S. Haugland, K. M. Stormark, et al. </w:t>
       </w:r>
       <w:r>
         <w:t xml:space="preserve">“</w:t>
@@ -8562,7 +8667,7 @@
       <w:r>
         <w:t xml:space="preserve"> </w:t>
       </w:r>
-      <w:hyperlink r:id="rId88">
+      <w:hyperlink r:id="rId92">
         <w:r>
           <w:rPr>
             <w:rStyle w:val="Hyperkobling"/>
@@ -8579,7 +8684,7 @@
         <w:pStyle w:val="Brdtekst"/>
       </w:pPr>
       <w:r>
-        <w:t xml:space="preserve">[59] M. Hysing, S. Haugland, K. M. Stormark, et al. </w:t>
+        <w:t xml:space="preserve">[61] M. Hysing, S. Haugland, K. M. Stormark, et al. </w:t>
       </w:r>
       <w:r>
         <w:t xml:space="preserve">“</w:t>
@@ -8627,7 +8732,7 @@
       <w:r>
         <w:t xml:space="preserve"> </w:t>
       </w:r>
-      <w:hyperlink r:id="rId89">
+      <w:hyperlink r:id="rId93">
         <w:r>
           <w:rPr>
             <w:rStyle w:val="Hyperkobling"/>
@@ -8644,7 +8749,7 @@
         <w:pStyle w:val="Brdtekst"/>
       </w:pPr>
       <w:r>
-        <w:t xml:space="preserve">[60] T. Bøe, B. Sivertsen, E. Heiervang, et al. </w:t>
+        <w:t xml:space="preserve">[62] T. Bøe, B. Sivertsen, E. Heiervang, et al. </w:t>
       </w:r>
       <w:r>
         <w:t xml:space="preserve">“</w:t>
@@ -8689,7 +8794,7 @@
       <w:r>
         <w:t xml:space="preserve"> </w:t>
       </w:r>
-      <w:hyperlink r:id="rId90">
+      <w:hyperlink r:id="rId94">
         <w:r>
           <w:rPr>
             <w:rStyle w:val="Hyperkobling"/>
@@ -8706,7 +8811,7 @@
         <w:pStyle w:val="Brdtekst"/>
       </w:pPr>
       <w:r>
-        <w:t xml:space="preserve">[61] B. S. Solberg, M. Hysing, T. Bøe, et al. </w:t>
+        <w:t xml:space="preserve">[63] B. S. Solberg, M. Hysing, T. Bøe, et al. </w:t>
       </w:r>
       <w:r>
         <w:t xml:space="preserve">“</w:t>
@@ -8760,7 +8865,7 @@
         <w:pStyle w:val="Brdtekst"/>
       </w:pPr>
       <w:r>
-        <w:t xml:space="preserve">[62] H. M. Bjorgaas, I. Elgen, T. Boe, et al. </w:t>
+        <w:t xml:space="preserve">[64] H. M. Bjorgaas, I. Elgen, T. Boe, et al. </w:t>
       </w:r>
       <w:r>
         <w:t xml:space="preserve">“</w:t>
@@ -8802,7 +8907,7 @@
       <w:r>
         <w:t xml:space="preserve"> </w:t>
       </w:r>
-      <w:hyperlink r:id="rId91">
+      <w:hyperlink r:id="rId95">
         <w:r>
           <w:rPr>
             <w:rStyle w:val="Hyperkobling"/>
@@ -8819,7 +8924,7 @@
         <w:pStyle w:val="Brdtekst"/>
       </w:pPr>
       <w:r>
-        <w:t xml:space="preserve">[63] M. Hysing and T. Bøe.</w:t>
+        <w:t xml:space="preserve">[65] M. Hysing and T. Bøe.</w:t>
       </w:r>
       <w:r>
         <w:t xml:space="preserve"> </w:t>
@@ -8870,7 +8975,7 @@
         <w:pStyle w:val="Brdtekst"/>
       </w:pPr>
       <w:r>
-        <w:t xml:space="preserve">[64] B. Sivertsen, S. Pallesen, K. M. Stormark, et al. </w:t>
+        <w:t xml:space="preserve">[66] B. Sivertsen, S. Pallesen, K. M. Stormark, et al. </w:t>
       </w:r>
       <w:r>
         <w:t xml:space="preserve">“</w:t>
@@ -8915,7 +9020,7 @@
       <w:r>
         <w:t xml:space="preserve"> </w:t>
       </w:r>
-      <w:hyperlink r:id="rId92">
+      <w:hyperlink r:id="rId96">
         <w:r>
           <w:rPr>
             <w:rStyle w:val="Hyperkobling"/>
@@ -8932,7 +9037,7 @@
         <w:pStyle w:val="Brdtekst"/>
       </w:pPr>
       <w:r>
-        <w:t xml:space="preserve">[65] J. C. Skogen, T. Bøe, A. K. Knudsen, et al. </w:t>
+        <w:t xml:space="preserve">[67] J. C. Skogen, T. Bøe, A. K. Knudsen, et al. </w:t>
       </w:r>
       <w:r>
         <w:t xml:space="preserve">“</w:t>
@@ -8955,7 +9060,7 @@
       <w:r>
         <w:t xml:space="preserve"> </w:t>
       </w:r>
-      <w:hyperlink r:id="rId93">
+      <w:hyperlink r:id="rId97">
         <w:r>
           <w:rPr>
             <w:rStyle w:val="Hyperkobling"/>
@@ -9005,7 +9110,7 @@
       <w:r>
         <w:t xml:space="preserve"> </w:t>
       </w:r>
-      <w:hyperlink r:id="rId94">
+      <w:hyperlink r:id="rId98">
         <w:r>
           <w:rPr>
             <w:rStyle w:val="Hyperkobling"/>
@@ -9022,7 +9127,7 @@
         <w:pStyle w:val="Brdtekst"/>
       </w:pPr>
       <w:r>
-        <w:t xml:space="preserve">[66] T. Bøe, M. Hysing, K. M. Stormark, et al. </w:t>
+        <w:t xml:space="preserve">[68] T. Bøe, M. Hysing, K. M. Stormark, et al. </w:t>
       </w:r>
       <w:r>
         <w:t xml:space="preserve">“</w:t>
@@ -9081,7 +9186,7 @@
       <w:r>
         <w:t xml:space="preserve"> </w:t>
       </w:r>
-      <w:hyperlink r:id="rId95">
+      <w:hyperlink r:id="rId99">
         <w:r>
           <w:rPr>
             <w:rStyle w:val="Hyperkobling"/>
@@ -9098,7 +9203,7 @@
         <w:pStyle w:val="Brdtekst"/>
       </w:pPr>
       <w:r>
-        <w:t xml:space="preserve">[67] T. Bøe, S. Øverland, A. J. Lundervold, et al. </w:t>
+        <w:t xml:space="preserve">[69] T. Bøe, S. Øverland, A. J. Lundervold, et al. </w:t>
       </w:r>
       <w:r>
         <w:t xml:space="preserve">“</w:t>
@@ -9143,7 +9248,7 @@
       <w:r>
         <w:t xml:space="preserve"> </w:t>
       </w:r>
-      <w:hyperlink r:id="rId96">
+      <w:hyperlink r:id="rId100">
         <w:r>
           <w:rPr>
             <w:rStyle w:val="Hyperkobling"/>
@@ -9160,7 +9265,7 @@
         <w:pStyle w:val="Brdtekst"/>
       </w:pPr>
       <w:r>
-        <w:t xml:space="preserve">[68] M. Hysing and T. Bøe.</w:t>
+        <w:t xml:space="preserve">[70] M. Hysing and T. Bøe.</w:t>
       </w:r>
       <w:r>
         <w:t xml:space="preserve"> </w:t>
@@ -9223,7 +9328,7 @@
         <w:pStyle w:val="Brdtekst"/>
       </w:pPr>
       <w:r>
-        <w:t xml:space="preserve">[69] T. Bøe and M. Hysing.</w:t>
+        <w:t xml:space="preserve">[71] T. Bøe and M. Hysing.</w:t>
       </w:r>
       <w:r>
         <w:t xml:space="preserve"> </w:t>
@@ -9286,7 +9391,7 @@
         <w:pStyle w:val="Brdtekst"/>
       </w:pPr>
       <w:r>
-        <w:t xml:space="preserve">[70] H. Kornør and T. Bøe.</w:t>
+        <w:t xml:space="preserve">[72] H. Kornør and T. Bøe.</w:t>
       </w:r>
       <w:r>
         <w:t xml:space="preserve"> </w:t>
@@ -9337,7 +9442,7 @@
         <w:pStyle w:val="Brdtekst"/>
       </w:pPr>
       <w:r>
-        <w:t xml:space="preserve">[71] H. Kornør and T. Bøe.</w:t>
+        <w:t xml:space="preserve">[73] H. Kornør and T. Bøe.</w:t>
       </w:r>
       <w:r>
         <w:t xml:space="preserve"> </w:t>
@@ -9388,7 +9493,7 @@
         <w:pStyle w:val="Brdtekst"/>
       </w:pPr>
       <w:r>
-        <w:t xml:space="preserve">[72] H. Kornør and T. Bøe.</w:t>
+        <w:t xml:space="preserve">[74] H. Kornør and T. Bøe.</w:t>
       </w:r>
       <w:r>
         <w:t xml:space="preserve"> </w:t>
@@ -9436,7 +9541,7 @@
       <w:r>
         <w:t xml:space="preserve"> </w:t>
       </w:r>
-      <w:hyperlink r:id="rId97">
+      <w:hyperlink r:id="rId101">
         <w:r>
           <w:rPr>
             <w:rStyle w:val="Hyperkobling"/>
@@ -9448,8 +9553,8 @@
         <w:t xml:space="preserve">.</w:t>
       </w:r>
     </w:p>
-    <w:bookmarkEnd w:id="98"/>
-    <w:bookmarkStart w:id="100" w:name="books-and-book-chapters"/>
+    <w:bookmarkEnd w:id="102"/>
+    <w:bookmarkStart w:id="104" w:name="books-and-book-chapters"/>
     <w:p>
       <w:pPr>
         <w:pStyle w:val="Overskrift2"/>
@@ -9531,7 +9636,7 @@
         <w:pStyle w:val="Brdtekst"/>
       </w:pPr>
       <w:r>
-        <w:t xml:space="preserve">[2] . Bøe.</w:t>
+        <w:t xml:space="preserve">[2] T. Bøe.</w:t>
       </w:r>
       <w:r>
         <w:t xml:space="preserve"> </w:t>
@@ -9584,7 +9689,7 @@
       <w:r>
         <w:t xml:space="preserve"> </w:t>
       </w:r>
-      <w:hyperlink r:id="rId99">
+      <w:hyperlink r:id="rId103">
         <w:r>
           <w:rPr>
             <w:rStyle w:val="Hyperkobling"/>
@@ -9596,8 +9701,8 @@
         <w:t xml:space="preserve">.</w:t>
       </w:r>
     </w:p>
-    <w:bookmarkEnd w:id="100"/>
-    <w:bookmarkStart w:id="104" w:name="conference-proceedings"/>
+    <w:bookmarkEnd w:id="104"/>
+    <w:bookmarkStart w:id="108" w:name="conference-proceedings"/>
     <w:p>
       <w:pPr>
         <w:pStyle w:val="Overskrift2"/>
@@ -9659,7 +9764,7 @@
       <w:r>
         <w:t xml:space="preserve"> </w:t>
       </w:r>
-      <w:hyperlink r:id="rId101">
+      <w:hyperlink r:id="rId105">
         <w:r>
           <w:rPr>
             <w:rStyle w:val="Hyperkobling"/>
@@ -9715,7 +9820,7 @@
       <w:r>
         <w:t xml:space="preserve"> </w:t>
       </w:r>
-      <w:hyperlink r:id="rId102">
+      <w:hyperlink r:id="rId106">
         <w:r>
           <w:rPr>
             <w:rStyle w:val="Hyperkobling"/>
@@ -9839,7 +9944,7 @@
       <w:r>
         <w:t xml:space="preserve"> </w:t>
       </w:r>
-      <w:hyperlink r:id="rId103">
+      <w:hyperlink r:id="rId107">
         <w:r>
           <w:rPr>
             <w:rStyle w:val="Hyperkobling"/>
@@ -10326,8 +10431,8 @@
         <w:t xml:space="preserve">2009.</w:t>
       </w:r>
     </w:p>
-    <w:bookmarkEnd w:id="104"/>
-    <w:bookmarkStart w:id="107" w:name="reports"/>
+    <w:bookmarkEnd w:id="108"/>
+    <w:bookmarkStart w:id="111" w:name="reports"/>
     <w:p>
       <w:pPr>
         <w:pStyle w:val="Overskrift2"/>
@@ -10365,7 +10470,7 @@
       <w:r>
         <w:t xml:space="preserve"> </w:t>
       </w:r>
-      <w:hyperlink r:id="rId105">
+      <w:hyperlink r:id="rId109">
         <w:r>
           <w:rPr>
             <w:rStyle w:val="Hyperkobling"/>
@@ -10517,7 +10622,7 @@
       <w:r>
         <w:t xml:space="preserve"> </w:t>
       </w:r>
-      <w:hyperlink r:id="rId106">
+      <w:hyperlink r:id="rId110">
         <w:r>
           <w:rPr>
             <w:rStyle w:val="Hyperkobling"/>
@@ -10529,8 +10634,8 @@
         <w:t xml:space="preserve">.</w:t>
       </w:r>
     </w:p>
-    <w:bookmarkEnd w:id="107"/>
-    <w:bookmarkEnd w:id="108"/>
+    <w:bookmarkEnd w:id="111"/>
+    <w:bookmarkEnd w:id="112"/>
     <w:sectPr>
       <w:headerReference r:id="rId9" w:type="even"/>
       <w:headerReference r:id="rId10" w:type="default"/>

</xml_diff>

<commit_message>
new refs. New cv.
</commit_message>
<xml_diff>
--- a/static/files/cv-word.docx
+++ b/static/files/cv-word.docx
@@ -3790,7 +3790,7 @@
         <w:pStyle w:val="FirstParagraph"/>
       </w:pPr>
       <w:r>
-        <w:t xml:space="preserve">I have authored or co-authored more than 85 publications (journal articles, book chapters and reports). I am the first author of 15 peer reviewed journal articles and the senior author on 18. My articles have been cited 2157 times, my</w:t>
+        <w:t xml:space="preserve">I have authored or co-authored more than 89 publications (journal articles, book chapters and reports). I am the first author of 15 peer reviewed journal articles and the senior author on 18. My articles have been cited 2252 times, my</w:t>
       </w:r>
       <w:r>
         <w:t xml:space="preserve"> </w:t>
@@ -3803,7 +3803,7 @@
         <w:t xml:space="preserve">h</w:t>
       </w:r>
       <w:r>
-        <w:t xml:space="preserve">-index is 25 and my</w:t>
+        <w:t xml:space="preserve">-index is 26 and my</w:t>
       </w:r>
       <w:r>
         <w:t xml:space="preserve"> </w:t>
@@ -3816,7 +3816,7 @@
         <w:t xml:space="preserve">i10</w:t>
       </w:r>
       <w:r>
-        <w:t xml:space="preserve">-index is 43</w:t>
+        <w:t xml:space="preserve">-index is 44</w:t>
       </w:r>
       <w:r>
         <w:t xml:space="preserve"> </w:t>
@@ -3840,7 +3840,7 @@
           <w:iCs/>
           <w:i/>
         </w:rPr>
-        <w:t xml:space="preserve">(Updated 14.06.2023)</w:t>
+        <w:t xml:space="preserve">(Updated 08.08.2023)</w:t>
       </w:r>
       <w:r>
         <w:t xml:space="preserve">. I am the sole author of a report on social inequalities in child mental health commissioned by the Norwegian Directorate of Health, and my research has been featured in several national policy documents, such as the</w:t>
@@ -4611,7 +4611,7 @@
     </w:p>
     <w:bookmarkEnd w:id="40"/>
     <w:bookmarkEnd w:id="41"/>
-    <w:bookmarkStart w:id="112" w:name="extended-list-of-publications"/>
+    <w:bookmarkStart w:id="113" w:name="extended-list-of-publications"/>
     <w:p>
       <w:pPr>
         <w:pStyle w:val="Overskrift1"/>
@@ -4685,7 +4685,7 @@
       </w:r>
     </w:p>
     <w:bookmarkEnd w:id="43"/>
-    <w:bookmarkStart w:id="102" w:name="refereed-research-papers"/>
+    <w:bookmarkStart w:id="103" w:name="refereed-research-papers"/>
     <w:p>
       <w:pPr>
         <w:pStyle w:val="Overskrift2"/>
@@ -4699,12 +4699,88 @@
         <w:pStyle w:val="FirstParagraph"/>
       </w:pPr>
       <w:r>
-        <w:t xml:space="preserve">[1] E. Hanevik, F. M. G. Røvik, T. Bøe, et al. </w:t>
+        <w:t xml:space="preserve">[1] M. Hysing, B. Sivertsen, S. A. Nilsen, et al. </w:t>
       </w:r>
       <w:r>
         <w:t xml:space="preserve">“</w:t>
       </w:r>
       <w:r>
+        <w:t xml:space="preserve">Sleep and Dropout</w:t>
+      </w:r>
+      <w:r>
+        <w:t xml:space="preserve"> </w:t>
+      </w:r>
+      <w:r>
+        <w:t xml:space="preserve">from Upper Secondary School: A Register-Linked Study</w:t>
+      </w:r>
+      <w:r>
+        <w:t xml:space="preserve">”</w:t>
+      </w:r>
+      <w:r>
+        <w:t xml:space="preserve">. In:</w:t>
+      </w:r>
+      <w:r>
+        <w:t xml:space="preserve"> </w:t>
+      </w:r>
+      <w:r>
+        <w:rPr>
+          <w:iCs/>
+          <w:i/>
+        </w:rPr>
+        <w:t xml:space="preserve">Sleep</w:t>
+      </w:r>
+      <w:r>
+        <w:rPr>
+          <w:iCs/>
+          <w:i/>
+        </w:rPr>
+        <w:t xml:space="preserve"> </w:t>
+      </w:r>
+      <w:r>
+        <w:rPr>
+          <w:iCs/>
+          <w:i/>
+        </w:rPr>
+        <w:t xml:space="preserve">Health</w:t>
+      </w:r>
+      <w:r>
+        <w:t xml:space="preserve"> </w:t>
+      </w:r>
+      <w:r>
+        <w:t xml:space="preserve">(Jul. 16, 2023). DOI:</w:t>
+      </w:r>
+      <w:r>
+        <w:t xml:space="preserve"> </w:t>
+      </w:r>
+      <w:hyperlink r:id="rId44">
+        <w:r>
+          <w:rPr>
+            <w:rStyle w:val="Hyperkobling"/>
+          </w:rPr>
+          <w:t xml:space="preserve">10/gsjjgh</w:t>
+        </w:r>
+      </w:hyperlink>
+      <w:r>
+        <w:t xml:space="preserve">.</w:t>
+      </w:r>
+      <w:r>
+        <w:t xml:space="preserve"> </w:t>
+      </w:r>
+      <w:r>
+        <w:t xml:space="preserve">(Visited on 07/31/2023).</w:t>
+      </w:r>
+    </w:p>
+    <w:p>
+      <w:pPr>
+        <w:pStyle w:val="Brdtekst"/>
+      </w:pPr>
+      <w:r>
+        <w:t xml:space="preserve">[2] E. Hanevik, F. M. G. Røvik, T. Bøe, et al. </w:t>
+      </w:r>
+      <w:r>
+        <w:t xml:space="preserve">“</w:t>
+      </w:r>
+      <w:r>
         <w:t xml:space="preserve">Client Predictors of</w:t>
       </w:r>
       <w:r>
@@ -4744,7 +4820,7 @@
       <w:r>
         <w:t xml:space="preserve"> </w:t>
       </w:r>
-      <w:hyperlink r:id="rId44">
+      <w:hyperlink r:id="rId45">
         <w:r>
           <w:rPr>
             <w:rStyle w:val="Hyperkobling"/>
@@ -4761,7 +4837,7 @@
         <w:pStyle w:val="Brdtekst"/>
       </w:pPr>
       <w:r>
-        <w:t xml:space="preserve">[2] M. Jørgensen, O. R. Smith, B. Wold, et al. </w:t>
+        <w:t xml:space="preserve">[3] M. Jørgensen, O. R. Smith, B. Wold, et al. </w:t>
       </w:r>
       <w:r>
         <w:t xml:space="preserve">“</w:t>
@@ -4820,7 +4896,7 @@
       <w:r>
         <w:t xml:space="preserve"> </w:t>
       </w:r>
-      <w:hyperlink r:id="rId45">
+      <w:hyperlink r:id="rId46">
         <w:r>
           <w:rPr>
             <w:rStyle w:val="Hyperkobling"/>
@@ -4837,7 +4913,7 @@
         <w:pStyle w:val="Brdtekst"/>
       </w:pPr>
       <w:r>
-        <w:t xml:space="preserve">[3] K. Karhina, T. Bøe, M. Hysing, et al. </w:t>
+        <w:t xml:space="preserve">[4] K. Karhina, T. Bøe, M. Hysing, et al. </w:t>
       </w:r>
       <w:r>
         <w:t xml:space="preserve">“</w:t>
@@ -4882,7 +4958,7 @@
       <w:r>
         <w:t xml:space="preserve"> </w:t>
       </w:r>
-      <w:hyperlink r:id="rId46">
+      <w:hyperlink r:id="rId47">
         <w:r>
           <w:rPr>
             <w:rStyle w:val="Hyperkobling"/>
@@ -4905,7 +4981,7 @@
         <w:pStyle w:val="Brdtekst"/>
       </w:pPr>
       <w:r>
-        <w:t xml:space="preserve">[4] A. Skandsen, L. Sand, M. H. Teicher, et al. </w:t>
+        <w:t xml:space="preserve">[5] A. Skandsen, L. Sand, M. H. Teicher, et al. </w:t>
       </w:r>
       <w:r>
         <w:t xml:space="preserve">“</w:t>
@@ -4964,7 +5040,7 @@
       <w:r>
         <w:t xml:space="preserve"> </w:t>
       </w:r>
-      <w:hyperlink r:id="rId47">
+      <w:hyperlink r:id="rId48">
         <w:r>
           <w:rPr>
             <w:rStyle w:val="Hyperkobling"/>
@@ -4981,7 +5057,7 @@
         <w:pStyle w:val="Brdtekst"/>
       </w:pPr>
       <w:r>
-        <w:t xml:space="preserve">[5] B. Sivertsen, R. C. O’Connor, S. A. Nilsen, et al. </w:t>
+        <w:t xml:space="preserve">[6] B. Sivertsen, R. C. O’Connor, S. A. Nilsen, et al. </w:t>
       </w:r>
       <w:r>
         <w:t xml:space="preserve">“</w:t>
@@ -5040,7 +5116,7 @@
       <w:r>
         <w:t xml:space="preserve"> </w:t>
       </w:r>
-      <w:hyperlink r:id="rId48">
+      <w:hyperlink r:id="rId49">
         <w:r>
           <w:rPr>
             <w:rStyle w:val="Hyperkobling"/>
@@ -5057,7 +5133,7 @@
         <w:pStyle w:val="Brdtekst"/>
       </w:pPr>
       <w:r>
-        <w:t xml:space="preserve">[6] E. Mølland, K. G. Lundberg, K. Haraldstad, et al. </w:t>
+        <w:t xml:space="preserve">[7] E. Mølland, K. G. Lundberg, K. Haraldstad, et al. </w:t>
       </w:r>
       <w:r>
         <w:t xml:space="preserve">“</w:t>
@@ -5108,7 +5184,7 @@
       <w:r>
         <w:t xml:space="preserve"> </w:t>
       </w:r>
-      <w:hyperlink r:id="rId49">
+      <w:hyperlink r:id="rId50">
         <w:r>
           <w:rPr>
             <w:rStyle w:val="Hyperkobling"/>
@@ -5122,7 +5198,7 @@
       <w:r>
         <w:t xml:space="preserve"> </w:t>
       </w:r>
-      <w:hyperlink r:id="rId50">
+      <w:hyperlink r:id="rId51">
         <w:r>
           <w:rPr>
             <w:rStyle w:val="Hyperkobling"/>
@@ -5139,7 +5215,7 @@
         <w:pStyle w:val="Brdtekst"/>
       </w:pPr>
       <w:r>
-        <w:t xml:space="preserve">[7] O. Heradstveit, K. G. Askeland, T. Bøe, et al. </w:t>
+        <w:t xml:space="preserve">[8] O. Heradstveit, K. G. Askeland, T. Bøe, et al. </w:t>
       </w:r>
       <w:r>
         <w:t xml:space="preserve">“</w:t>
@@ -5190,7 +5266,7 @@
       <w:r>
         <w:t xml:space="preserve"> </w:t>
       </w:r>
-      <w:hyperlink r:id="rId51">
+      <w:hyperlink r:id="rId52">
         <w:r>
           <w:rPr>
             <w:rStyle w:val="Hyperkobling"/>
@@ -5207,7 +5283,7 @@
         <w:pStyle w:val="Brdtekst"/>
       </w:pPr>
       <w:r>
-        <w:t xml:space="preserve">[8] S. A. Nilsen, I. Kvestad, S. B. Randal, et al. </w:t>
+        <w:t xml:space="preserve">[9] S. A. Nilsen, I. Kvestad, S. B. Randal, et al. </w:t>
       </w:r>
       <w:r>
         <w:t xml:space="preserve">“</w:t>
@@ -5258,7 +5334,7 @@
       <w:r>
         <w:t xml:space="preserve"> </w:t>
       </w:r>
-      <w:hyperlink r:id="rId52">
+      <w:hyperlink r:id="rId53">
         <w:r>
           <w:rPr>
             <w:rStyle w:val="Hyperkobling"/>
@@ -5275,7 +5351,7 @@
         <w:pStyle w:val="Brdtekst"/>
       </w:pPr>
       <w:r>
-        <w:t xml:space="preserve">[9] K. G. Askeland, T. Bøe, B. Sivertsen, et al. </w:t>
+        <w:t xml:space="preserve">[10] K. G. Askeland, T. Bøe, B. Sivertsen, et al. </w:t>
       </w:r>
       <w:r>
         <w:t xml:space="preserve">“</w:t>
@@ -5314,7 +5390,7 @@
       <w:r>
         <w:t xml:space="preserve"> </w:t>
       </w:r>
-      <w:hyperlink r:id="rId53">
+      <w:hyperlink r:id="rId54">
         <w:r>
           <w:rPr>
             <w:rStyle w:val="Hyperkobling"/>
@@ -5331,7 +5407,7 @@
         <w:pStyle w:val="Brdtekst"/>
       </w:pPr>
       <w:r>
-        <w:t xml:space="preserve">[10] O. M. Amundsen, A. Fauglied, J. C. Nugame, et al. </w:t>
+        <w:t xml:space="preserve">[11] O. M. Amundsen, A. Fauglied, J. C. Nugame, et al. </w:t>
       </w:r>
       <w:r>
         <w:t xml:space="preserve">“</w:t>
@@ -5363,7 +5439,7 @@
         <w:pStyle w:val="Brdtekst"/>
       </w:pPr>
       <w:r>
-        <w:t xml:space="preserve">[11] Y. Moussavi, G. J. Wergeland, T. Bøe, et al. </w:t>
+        <w:t xml:space="preserve">[12] Y. Moussavi, G. J. Wergeland, T. Bøe, et al. </w:t>
       </w:r>
       <w:r>
         <w:t xml:space="preserve">“</w:t>
@@ -5414,7 +5490,7 @@
       <w:r>
         <w:t xml:space="preserve"> </w:t>
       </w:r>
-      <w:hyperlink r:id="rId54">
+      <w:hyperlink r:id="rId55">
         <w:r>
           <w:rPr>
             <w:rStyle w:val="Hyperkobling"/>
@@ -5431,7 +5507,7 @@
         <w:pStyle w:val="Brdtekst"/>
       </w:pPr>
       <w:r>
-        <w:t xml:space="preserve">[12] J. C. Skogen, T. Bøe, T. R. Finserås, et al. </w:t>
+        <w:t xml:space="preserve">[13] J. C. Skogen, T. Bøe, T. R. Finserås, et al. </w:t>
       </w:r>
       <w:r>
         <w:t xml:space="preserve">“</w:t>
@@ -5476,7 +5552,7 @@
       <w:r>
         <w:t xml:space="preserve"> </w:t>
       </w:r>
-      <w:hyperlink r:id="rId55">
+      <w:hyperlink r:id="rId56">
         <w:r>
           <w:rPr>
             <w:rStyle w:val="Hyperkobling"/>
@@ -5493,7 +5569,7 @@
         <w:pStyle w:val="Brdtekst"/>
       </w:pPr>
       <w:r>
-        <w:t xml:space="preserve">[13] O. Heradstveit, B. S. M. Haugland, S. A. Nilsen, et al. </w:t>
+        <w:t xml:space="preserve">[14] O. Heradstveit, B. S. M. Haugland, S. A. Nilsen, et al. </w:t>
       </w:r>
       <w:r>
         <w:t xml:space="preserve">“</w:t>
@@ -5544,7 +5620,7 @@
       <w:r>
         <w:t xml:space="preserve"> </w:t>
       </w:r>
-      <w:hyperlink r:id="rId56">
+      <w:hyperlink r:id="rId57">
         <w:r>
           <w:rPr>
             <w:rStyle w:val="Hyperkobling"/>
@@ -5561,7 +5637,7 @@
         <w:pStyle w:val="Brdtekst"/>
       </w:pPr>
       <w:r>
-        <w:t xml:space="preserve">[14] T. Bøe, M. Hysing, K. G. Askeland, et al. </w:t>
+        <w:t xml:space="preserve">[15] T. Bøe, M. Hysing, K. G. Askeland, et al. </w:t>
       </w:r>
       <w:r>
         <w:t xml:space="preserve">“</w:t>
@@ -5629,7 +5705,7 @@
         <w:pStyle w:val="Brdtekst"/>
       </w:pPr>
       <w:r>
-        <w:t xml:space="preserve">[15] T. Bøe, E. R. Heiervang, K. M. Stormark, et al. </w:t>
+        <w:t xml:space="preserve">[16] T. Bøe, E. R. Heiervang, K. M. Stormark, et al. </w:t>
       </w:r>
       <w:r>
         <w:t xml:space="preserve">“</w:t>
@@ -5697,7 +5773,7 @@
         <w:pStyle w:val="Brdtekst"/>
       </w:pPr>
       <w:r>
-        <w:t xml:space="preserve">[16] I. Kvestad, T. Bøe, N. Sayyad, et al. </w:t>
+        <w:t xml:space="preserve">[17] I. Kvestad, T. Bøe, N. Sayyad, et al. </w:t>
       </w:r>
       <w:r>
         <w:t xml:space="preserve">“</w:t>
@@ -5756,7 +5832,7 @@
       <w:r>
         <w:t xml:space="preserve"> </w:t>
       </w:r>
-      <w:hyperlink r:id="rId57">
+      <w:hyperlink r:id="rId58">
         <w:r>
           <w:rPr>
             <w:rStyle w:val="Hyperkobling"/>
@@ -5779,7 +5855,7 @@
         <w:pStyle w:val="Brdtekst"/>
       </w:pPr>
       <w:r>
-        <w:t xml:space="preserve">[17] I. Kvestad, S. B. Randal, N. Sayyad, et al. </w:t>
+        <w:t xml:space="preserve">[18] I. Kvestad, S. B. Randal, N. Sayyad, et al. </w:t>
       </w:r>
       <w:r>
         <w:t xml:space="preserve">“</w:t>
@@ -5824,7 +5900,7 @@
       <w:r>
         <w:t xml:space="preserve"> </w:t>
       </w:r>
-      <w:hyperlink r:id="rId58">
+      <w:hyperlink r:id="rId59">
         <w:r>
           <w:rPr>
             <w:rStyle w:val="Hyperkobling"/>
@@ -5847,7 +5923,7 @@
         <w:pStyle w:val="Brdtekst"/>
       </w:pPr>
       <w:r>
-        <w:t xml:space="preserve">[18] C. Lysenstøen, T. Bøe, G. J. Hjetland, et al. </w:t>
+        <w:t xml:space="preserve">[19] C. Lysenstøen, T. Bøe, G. J. Hjetland, et al. </w:t>
       </w:r>
       <w:r>
         <w:t xml:space="preserve">“</w:t>
@@ -5892,7 +5968,7 @@
       <w:r>
         <w:t xml:space="preserve"> </w:t>
       </w:r>
-      <w:hyperlink r:id="rId59">
+      <w:hyperlink r:id="rId60">
         <w:r>
           <w:rPr>
             <w:rStyle w:val="Hyperkobling"/>
@@ -5909,7 +5985,7 @@
         <w:pStyle w:val="Brdtekst"/>
       </w:pPr>
       <w:r>
-        <w:t xml:space="preserve">[19] Y. Moussavi, G. J. Wergeland, T. Bøe, et al. </w:t>
+        <w:t xml:space="preserve">[20] Y. Moussavi, G. J. Wergeland, T. Bøe, et al. </w:t>
       </w:r>
       <w:r>
         <w:t xml:space="preserve">“</w:t>
@@ -5954,7 +6030,7 @@
       <w:r>
         <w:t xml:space="preserve"> </w:t>
       </w:r>
-      <w:hyperlink r:id="rId54">
+      <w:hyperlink r:id="rId55">
         <w:r>
           <w:rPr>
             <w:rStyle w:val="Hyperkobling"/>
@@ -5971,7 +6047,7 @@
         <w:pStyle w:val="Brdtekst"/>
       </w:pPr>
       <w:r>
-        <w:t xml:space="preserve">[20] S. Nawar, S. B. Randal, T. Bøe, et al. </w:t>
+        <w:t xml:space="preserve">[21] S. Nawar, S. B. Randal, T. Bøe, et al. </w:t>
       </w:r>
       <w:r>
         <w:t xml:space="preserve">“</w:t>
@@ -6019,7 +6095,7 @@
         <w:pStyle w:val="Brdtekst"/>
       </w:pPr>
       <w:r>
-        <w:t xml:space="preserve">[21] S. A. Nilsen, K. G. Askeland, D. P. J. Loro, et al. </w:t>
+        <w:t xml:space="preserve">[22] S. A. Nilsen, K. G. Askeland, D. P. J. Loro, et al. </w:t>
       </w:r>
       <w:r>
         <w:t xml:space="preserve">“</w:t>
@@ -6070,7 +6146,7 @@
       <w:r>
         <w:t xml:space="preserve"> </w:t>
       </w:r>
-      <w:hyperlink r:id="rId60">
+      <w:hyperlink r:id="rId61">
         <w:r>
           <w:rPr>
             <w:rStyle w:val="Hyperkobling"/>
@@ -6087,7 +6163,7 @@
         <w:pStyle w:val="Brdtekst"/>
       </w:pPr>
       <w:r>
-        <w:t xml:space="preserve">[22] L. Sand, T. Bøe, R. Shafran, et al. </w:t>
+        <w:t xml:space="preserve">[23] L. Sand, T. Bøe, R. Shafran, et al. </w:t>
       </w:r>
       <w:r>
         <w:t xml:space="preserve">“</w:t>
@@ -6132,7 +6208,7 @@
       <w:r>
         <w:t xml:space="preserve"> </w:t>
       </w:r>
-      <w:hyperlink r:id="rId61">
+      <w:hyperlink r:id="rId62">
         <w:r>
           <w:rPr>
             <w:rStyle w:val="Hyperkobling"/>
@@ -6149,7 +6225,7 @@
         <w:pStyle w:val="Brdtekst"/>
       </w:pPr>
       <w:r>
-        <w:t xml:space="preserve">[23] J. C. Skogen, G. J. Hjetland, T. Bøe, et al. </w:t>
+        <w:t xml:space="preserve">[24] J. C. Skogen, G. J. Hjetland, T. Bøe, et al. </w:t>
       </w:r>
       <w:r>
         <w:t xml:space="preserve">“</w:t>
@@ -6200,7 +6276,7 @@
       <w:r>
         <w:t xml:space="preserve"> </w:t>
       </w:r>
-      <w:hyperlink r:id="rId62">
+      <w:hyperlink r:id="rId63">
         <w:r>
           <w:rPr>
             <w:rStyle w:val="Hyperkobling"/>
@@ -6217,7 +6293,7 @@
         <w:pStyle w:val="Brdtekst"/>
       </w:pPr>
       <w:r>
-        <w:t xml:space="preserve">[24] K. G. Askeland, T. Bøe, A. J. Lundervold, et al. </w:t>
+        <w:t xml:space="preserve">[25] K. G. Askeland, T. Bøe, A. J. Lundervold, et al. </w:t>
       </w:r>
       <w:r>
         <w:t xml:space="preserve">“</w:t>
@@ -6262,7 +6338,7 @@
       <w:r>
         <w:t xml:space="preserve"> </w:t>
       </w:r>
-      <w:hyperlink r:id="rId63">
+      <w:hyperlink r:id="rId64">
         <w:r>
           <w:rPr>
             <w:rStyle w:val="Hyperkobling"/>
@@ -6279,7 +6355,7 @@
         <w:pStyle w:val="Brdtekst"/>
       </w:pPr>
       <w:r>
-        <w:t xml:space="preserve">[25] K. G. Askeland, T. Bøe, K. Breivik, et al. </w:t>
+        <w:t xml:space="preserve">[26] K. G. Askeland, T. Bøe, K. Breivik, et al. </w:t>
       </w:r>
       <w:r>
         <w:t xml:space="preserve">“</w:t>
@@ -6324,7 +6400,7 @@
       <w:r>
         <w:t xml:space="preserve"> </w:t>
       </w:r>
-      <w:hyperlink r:id="rId64">
+      <w:hyperlink r:id="rId65">
         <w:r>
           <w:rPr>
             <w:rStyle w:val="Hyperkobling"/>
@@ -6341,7 +6417,7 @@
         <w:pStyle w:val="Brdtekst"/>
       </w:pPr>
       <w:r>
-        <w:t xml:space="preserve">[26] T. Bøe, M. Hysing, K. J. Lønning, et al. </w:t>
+        <w:t xml:space="preserve">[27] T. Bøe, M. Hysing, K. J. Lønning, et al. </w:t>
       </w:r>
       <w:r>
         <w:t xml:space="preserve">“</w:t>
@@ -6423,7 +6499,7 @@
         <w:pStyle w:val="Brdtekst"/>
       </w:pPr>
       <w:r>
-        <w:t xml:space="preserve">[27] O. Heradstveit, S. Haugland, M. Hysing, et al. </w:t>
+        <w:t xml:space="preserve">[28] O. Heradstveit, S. Haugland, M. Hysing, et al. </w:t>
       </w:r>
       <w:r>
         <w:t xml:space="preserve">“</w:t>
@@ -6482,7 +6558,7 @@
       <w:r>
         <w:t xml:space="preserve"> </w:t>
       </w:r>
-      <w:hyperlink r:id="rId65">
+      <w:hyperlink r:id="rId66">
         <w:r>
           <w:rPr>
             <w:rStyle w:val="Hyperkobling"/>
@@ -6499,7 +6575,7 @@
         <w:pStyle w:val="Brdtekst"/>
       </w:pPr>
       <w:r>
-        <w:t xml:space="preserve">[28] O. Heradstveit, M. Hysing, S. A. Nilsen, et al. </w:t>
+        <w:t xml:space="preserve">[29] O. Heradstveit, M. Hysing, S. A. Nilsen, et al. </w:t>
       </w:r>
       <w:r>
         <w:t xml:space="preserve">“</w:t>
@@ -6550,7 +6626,7 @@
       <w:r>
         <w:t xml:space="preserve"> </w:t>
       </w:r>
-      <w:hyperlink r:id="rId66">
+      <w:hyperlink r:id="rId67">
         <w:r>
           <w:rPr>
             <w:rStyle w:val="Hyperkobling"/>
@@ -6573,7 +6649,7 @@
         <w:pStyle w:val="Brdtekst"/>
       </w:pPr>
       <w:r>
-        <w:t xml:space="preserve">[29] M. Hysing, K. J. Petrie, T. Bøe, et al. </w:t>
+        <w:t xml:space="preserve">[30] M. Hysing, K. J. Petrie, T. Bøe, et al. </w:t>
       </w:r>
       <w:r>
         <w:t xml:space="preserve">“</w:t>
@@ -6618,7 +6694,7 @@
       <w:r>
         <w:t xml:space="preserve"> </w:t>
       </w:r>
-      <w:hyperlink r:id="rId67">
+      <w:hyperlink r:id="rId68">
         <w:r>
           <w:rPr>
             <w:rStyle w:val="Hyperkobling"/>
@@ -6635,7 +6711,7 @@
         <w:pStyle w:val="Brdtekst"/>
       </w:pPr>
       <w:r>
-        <w:t xml:space="preserve">[30] M. Hysing, O. Heradstveit, A. G. Harvey, et al. </w:t>
+        <w:t xml:space="preserve">[31] M. Hysing, O. Heradstveit, A. G. Harvey, et al. </w:t>
       </w:r>
       <w:r>
         <w:t xml:space="preserve">“</w:t>
@@ -6694,7 +6770,7 @@
       <w:r>
         <w:t xml:space="preserve"> </w:t>
       </w:r>
-      <w:hyperlink r:id="rId68">
+      <w:hyperlink r:id="rId69">
         <w:r>
           <w:rPr>
             <w:rStyle w:val="Hyperkobling"/>
@@ -6717,7 +6793,7 @@
         <w:pStyle w:val="Brdtekst"/>
       </w:pPr>
       <w:r>
-        <w:t xml:space="preserve">[31] M. Hysing, A. G. Harvey, T. Bøe, et al. </w:t>
+        <w:t xml:space="preserve">[32] M. Hysing, A. G. Harvey, T. Bøe, et al. </w:t>
       </w:r>
       <w:r>
         <w:t xml:space="preserve">“</w:t>
@@ -6762,7 +6838,7 @@
       <w:r>
         <w:t xml:space="preserve"> </w:t>
       </w:r>
-      <w:hyperlink r:id="rId69">
+      <w:hyperlink r:id="rId70">
         <w:r>
           <w:rPr>
             <w:rStyle w:val="Hyperkobling"/>
@@ -6779,7 +6855,7 @@
         <w:pStyle w:val="Brdtekst"/>
       </w:pPr>
       <w:r>
-        <w:t xml:space="preserve">[32] M. Jensen, S. C. Smid, and T. Bøe.</w:t>
+        <w:t xml:space="preserve">[33] M. Jensen, S. C. Smid, and T. Bøe.</w:t>
       </w:r>
       <w:r>
         <w:t xml:space="preserve"> </w:t>
@@ -6827,7 +6903,7 @@
       <w:r>
         <w:t xml:space="preserve"> </w:t>
       </w:r>
-      <w:hyperlink r:id="rId70">
+      <w:hyperlink r:id="rId71">
         <w:r>
           <w:rPr>
             <w:rStyle w:val="Hyperkobling"/>
@@ -6844,7 +6920,7 @@
         <w:pStyle w:val="Brdtekst"/>
       </w:pPr>
       <w:r>
-        <w:t xml:space="preserve">[33] E. Mølland, K. L. Vigsnes, T. Bøe, et al. </w:t>
+        <w:t xml:space="preserve">[34] E. Mølland, K. L. Vigsnes, T. Bøe, et al. </w:t>
       </w:r>
       <w:r>
         <w:t xml:space="preserve">“</w:t>
@@ -6897,7 +6973,7 @@
       <w:r>
         <w:t xml:space="preserve"> </w:t>
       </w:r>
-      <w:hyperlink r:id="rId71">
+      <w:hyperlink r:id="rId72">
         <w:r>
           <w:rPr>
             <w:rStyle w:val="Hyperkobling"/>
@@ -6920,7 +6996,7 @@
         <w:pStyle w:val="Brdtekst"/>
       </w:pPr>
       <w:r>
-        <w:t xml:space="preserve">[34] S. A. Nilsen, K. Breivik, B. Wold, et al. </w:t>
+        <w:t xml:space="preserve">[35] S. A. Nilsen, K. Breivik, B. Wold, et al. </w:t>
       </w:r>
       <w:r>
         <w:t xml:space="preserve">“</w:t>
@@ -6965,7 +7041,7 @@
       <w:r>
         <w:t xml:space="preserve"> </w:t>
       </w:r>
-      <w:hyperlink r:id="rId72">
+      <w:hyperlink r:id="rId73">
         <w:r>
           <w:rPr>
             <w:rStyle w:val="Hyperkobling"/>
@@ -6982,7 +7058,7 @@
         <w:pStyle w:val="Brdtekst"/>
       </w:pPr>
       <w:r>
-        <w:t xml:space="preserve">[35] A. Arntzen, T. Bøe, E. Dahl, et al. </w:t>
+        <w:t xml:space="preserve">[36] A. Arntzen, T. Bøe, E. Dahl, et al. </w:t>
       </w:r>
       <w:r>
         <w:t xml:space="preserve">“</w:t>
@@ -7044,7 +7120,7 @@
         <w:pStyle w:val="Brdtekst"/>
       </w:pPr>
       <w:r>
-        <w:t xml:space="preserve">[36] T. Bøe.</w:t>
+        <w:t xml:space="preserve">[37] T. Bøe.</w:t>
       </w:r>
       <w:r>
         <w:t xml:space="preserve"> </w:t>
@@ -7094,7 +7170,7 @@
       <w:r>
         <w:t xml:space="preserve"> </w:t>
       </w:r>
-      <w:hyperlink r:id="rId73">
+      <w:hyperlink r:id="rId74">
         <w:r>
           <w:rPr>
             <w:rStyle w:val="Hyperkobling"/>
@@ -7111,7 +7187,7 @@
         <w:pStyle w:val="Brdtekst"/>
       </w:pPr>
       <w:r>
-        <w:t xml:space="preserve">[37] T. Bøe, K. J. Petrie, B. Sivertsen, et al. </w:t>
+        <w:t xml:space="preserve">[38] T. Bøe, K. J. Petrie, B. Sivertsen, et al. </w:t>
       </w:r>
       <w:r>
         <w:t xml:space="preserve">“</w:t>
@@ -7156,7 +7232,7 @@
       <w:r>
         <w:t xml:space="preserve"> </w:t>
       </w:r>
-      <w:hyperlink r:id="rId74">
+      <w:hyperlink r:id="rId75">
         <w:r>
           <w:rPr>
             <w:rStyle w:val="Hyperkobling"/>
@@ -7173,7 +7249,7 @@
         <w:pStyle w:val="Brdtekst"/>
       </w:pPr>
       <w:r>
-        <w:t xml:space="preserve">[38] S. A. Nilsen, M. Hysing, K. Breivik, et al. </w:t>
+        <w:t xml:space="preserve">[39] S. A. Nilsen, M. Hysing, K. Breivik, et al. </w:t>
       </w:r>
       <w:r>
         <w:t xml:space="preserve">“</w:t>
@@ -7218,7 +7294,7 @@
       <w:r>
         <w:t xml:space="preserve"> </w:t>
       </w:r>
-      <w:hyperlink r:id="rId75">
+      <w:hyperlink r:id="rId76">
         <w:r>
           <w:rPr>
             <w:rStyle w:val="Hyperkobling"/>
@@ -7235,7 +7311,7 @@
         <w:pStyle w:val="Brdtekst"/>
       </w:pPr>
       <w:r>
-        <w:t xml:space="preserve">[39] J. C. Skogen, B. Sivertsen, M. Hysing, et al. </w:t>
+        <w:t xml:space="preserve">[40] J. C. Skogen, B. Sivertsen, M. Hysing, et al. </w:t>
       </w:r>
       <w:r>
         <w:t xml:space="preserve">“</w:t>
@@ -7258,7 +7334,7 @@
       <w:r>
         <w:t xml:space="preserve"> </w:t>
       </w:r>
-      <w:hyperlink r:id="rId76">
+      <w:hyperlink r:id="rId77">
         <w:r>
           <w:rPr>
             <w:rStyle w:val="Hyperkobling"/>
@@ -7311,7 +7387,7 @@
       <w:r>
         <w:t xml:space="preserve"> </w:t>
       </w:r>
-      <w:hyperlink r:id="rId77">
+      <w:hyperlink r:id="rId78">
         <w:r>
           <w:rPr>
             <w:rStyle w:val="Hyperkobling"/>
@@ -7334,7 +7410,7 @@
         <w:pStyle w:val="Brdtekst"/>
       </w:pPr>
       <w:r>
-        <w:t xml:space="preserve">[40] J. C. Skogen, T. Bøe, M. M. Thørrisen, et al. </w:t>
+        <w:t xml:space="preserve">[41] J. C. Skogen, T. Bøe, M. M. Thørrisen, et al. </w:t>
       </w:r>
       <w:r>
         <w:t xml:space="preserve">“</w:t>
@@ -7385,7 +7461,7 @@
       <w:r>
         <w:t xml:space="preserve"> </w:t>
       </w:r>
-      <w:hyperlink r:id="rId78">
+      <w:hyperlink r:id="rId79">
         <w:r>
           <w:rPr>
             <w:rStyle w:val="Hyperkobling"/>
@@ -7402,7 +7478,7 @@
         <w:pStyle w:val="Brdtekst"/>
       </w:pPr>
       <w:r>
-        <w:t xml:space="preserve">[41] T. Bøe, E. Dearing, K. M. Stormark, et al. </w:t>
+        <w:t xml:space="preserve">[42] T. Bøe, E. Dearing, K. M. Stormark, et al. </w:t>
       </w:r>
       <w:r>
         <w:t xml:space="preserve">“</w:t>
@@ -7493,7 +7569,7 @@
         <w:pStyle w:val="Brdtekst"/>
       </w:pPr>
       <w:r>
-        <w:t xml:space="preserve">[42] O. Heradstveit, J. C. Skogen, T. Bøe, et al. </w:t>
+        <w:t xml:space="preserve">[43] O. Heradstveit, J. C. Skogen, T. Bøe, et al. </w:t>
       </w:r>
       <w:r>
         <w:t xml:space="preserve">“</w:t>
@@ -7538,7 +7614,7 @@
       <w:r>
         <w:t xml:space="preserve"> </w:t>
       </w:r>
-      <w:hyperlink r:id="rId79">
+      <w:hyperlink r:id="rId80">
         <w:r>
           <w:rPr>
             <w:rStyle w:val="Hyperkobling"/>
@@ -7555,7 +7631,7 @@
         <w:pStyle w:val="Brdtekst"/>
       </w:pPr>
       <w:r>
-        <w:t xml:space="preserve">[43] Ø. Hetlevik, T. Bøe, and M. Hysing.</w:t>
+        <w:t xml:space="preserve">[44] Ø. Hetlevik, T. Bøe, and M. Hysing.</w:t>
       </w:r>
       <w:r>
         <w:t xml:space="preserve"> </w:t>
@@ -7603,7 +7679,7 @@
       <w:r>
         <w:t xml:space="preserve"> </w:t>
       </w:r>
-      <w:hyperlink r:id="rId80">
+      <w:hyperlink r:id="rId81">
         <w:r>
           <w:rPr>
             <w:rStyle w:val="Hyperkobling"/>
@@ -7620,7 +7696,7 @@
         <w:pStyle w:val="Brdtekst"/>
       </w:pPr>
       <w:r>
-        <w:t xml:space="preserve">[44] S. M. M. Sæther, B. Sivertsen, S. Haugland, et al. </w:t>
+        <w:t xml:space="preserve">[45] S. M. M. Sæther, B. Sivertsen, S. Haugland, et al. </w:t>
       </w:r>
       <w:r>
         <w:t xml:space="preserve">“</w:t>
@@ -7665,7 +7741,7 @@
       <w:r>
         <w:t xml:space="preserve"> </w:t>
       </w:r>
-      <w:hyperlink r:id="rId81">
+      <w:hyperlink r:id="rId82">
         <w:r>
           <w:rPr>
             <w:rStyle w:val="Hyperkobling"/>
@@ -7682,7 +7758,7 @@
         <w:pStyle w:val="Brdtekst"/>
       </w:pPr>
       <w:r>
-        <w:t xml:space="preserve">[45] S. A. Nilsen, K. Breivik, B. Wold, et al. </w:t>
+        <w:t xml:space="preserve">[46] S. A. Nilsen, K. Breivik, B. Wold, et al. </w:t>
       </w:r>
       <w:r>
         <w:t xml:space="preserve">“</w:t>
@@ -7721,7 +7797,7 @@
       <w:r>
         <w:t xml:space="preserve"> </w:t>
       </w:r>
-      <w:hyperlink r:id="rId82">
+      <w:hyperlink r:id="rId83">
         <w:r>
           <w:rPr>
             <w:rStyle w:val="Hyperkobling"/>
@@ -7738,7 +7814,7 @@
         <w:pStyle w:val="Brdtekst"/>
       </w:pPr>
       <w:r>
-        <w:t xml:space="preserve">[46] L. B. Sandtorv, S. K. E. Fevang, S. A. Nilsen, et al. </w:t>
+        <w:t xml:space="preserve">[47] L. B. Sandtorv, S. K. E. Fevang, S. A. Nilsen, et al. </w:t>
       </w:r>
       <w:r>
         <w:t xml:space="preserve">“</w:t>
@@ -7789,7 +7865,7 @@
       <w:r>
         <w:t xml:space="preserve"> </w:t>
       </w:r>
-      <w:hyperlink r:id="rId83">
+      <w:hyperlink r:id="rId84">
         <w:r>
           <w:rPr>
             <w:rStyle w:val="Hyperkobling"/>
@@ -7806,7 +7882,7 @@
         <w:pStyle w:val="Brdtekst"/>
       </w:pPr>
       <w:r>
-        <w:t xml:space="preserve">[47] S. C. Smid, J. J. Hox, E. R. Heiervang, et al. </w:t>
+        <w:t xml:space="preserve">[48] S. C. Smid, J. J. Hox, E. R. Heiervang, et al. </w:t>
       </w:r>
       <w:r>
         <w:t xml:space="preserve">“</w:t>
@@ -7868,7 +7944,7 @@
         <w:pStyle w:val="Brdtekst"/>
       </w:pPr>
       <w:r>
-        <w:t xml:space="preserve">[48] T. Bøe, A. S. Serlachius, B. Sivertsen, et al. </w:t>
+        <w:t xml:space="preserve">[49] T. Bøe, A. S. Serlachius, B. Sivertsen, et al. </w:t>
       </w:r>
       <w:r>
         <w:t xml:space="preserve">“</w:t>
@@ -7930,7 +8006,7 @@
         <w:pStyle w:val="Brdtekst"/>
       </w:pPr>
       <w:r>
-        <w:t xml:space="preserve">[49] T. Bøe, J. C. Skogen, B. Sivertsen, et al. </w:t>
+        <w:t xml:space="preserve">[50] T. Bøe, J. C. Skogen, B. Sivertsen, et al. </w:t>
       </w:r>
       <w:r>
         <w:t xml:space="preserve">“</w:t>
@@ -7998,7 +8074,7 @@
         <w:pStyle w:val="Brdtekst"/>
       </w:pPr>
       <w:r>
-        <w:t xml:space="preserve">[50] T. Bøe, M. Balaj, T. A. Eikemo, et al. </w:t>
+        <w:t xml:space="preserve">[51] T. Bøe, M. Balaj, T. A. Eikemo, et al. </w:t>
       </w:r>
       <w:r>
         <w:t xml:space="preserve">“</w:t>
@@ -8054,7 +8130,7 @@
         <w:pStyle w:val="Brdtekst"/>
       </w:pPr>
       <w:r>
-        <w:t xml:space="preserve">[51] M. Hysing, K. J. Petrie, T. Bøe, et al. </w:t>
+        <w:t xml:space="preserve">[52] M. Hysing, K. J. Petrie, T. Bøe, et al. </w:t>
       </w:r>
       <w:r>
         <w:t xml:space="preserve">“</w:t>
@@ -8099,7 +8175,7 @@
       <w:r>
         <w:t xml:space="preserve"> </w:t>
       </w:r>
-      <w:hyperlink r:id="rId84">
+      <w:hyperlink r:id="rId85">
         <w:r>
           <w:rPr>
             <w:rStyle w:val="Hyperkobling"/>
@@ -8116,7 +8192,7 @@
         <w:pStyle w:val="Brdtekst"/>
       </w:pPr>
       <w:r>
-        <w:t xml:space="preserve">[52] S. Lehman, T. Bøe, and K. Brevik.</w:t>
+        <w:t xml:space="preserve">[53] S. Lehman, T. Bøe, and K. Brevik.</w:t>
       </w:r>
       <w:r>
         <w:t xml:space="preserve"> </w:t>
@@ -8158,7 +8234,7 @@
       <w:r>
         <w:t xml:space="preserve"> </w:t>
       </w:r>
-      <w:hyperlink r:id="rId85">
+      <w:hyperlink r:id="rId86">
         <w:r>
           <w:rPr>
             <w:rStyle w:val="Hyperkobling"/>
@@ -8175,7 +8251,7 @@
         <w:pStyle w:val="Brdtekst"/>
       </w:pPr>
       <w:r>
-        <w:t xml:space="preserve">[53] A. J. Lundervold, T. Bøe, and A. Lundervold.</w:t>
+        <w:t xml:space="preserve">[54] A. J. Lundervold, T. Bøe, and A. Lundervold.</w:t>
       </w:r>
       <w:r>
         <w:t xml:space="preserve"> </w:t>
@@ -8223,7 +8299,7 @@
       <w:r>
         <w:t xml:space="preserve"> </w:t>
       </w:r>
-      <w:hyperlink r:id="rId86">
+      <w:hyperlink r:id="rId87">
         <w:r>
           <w:rPr>
             <w:rStyle w:val="Hyperkobling"/>
@@ -8240,7 +8316,7 @@
         <w:pStyle w:val="Brdtekst"/>
       </w:pPr>
       <w:r>
-        <w:t xml:space="preserve">[54] B. Sivertsen, T. Bøe, J. C. Skogen, et al. </w:t>
+        <w:t xml:space="preserve">[55] B. Sivertsen, T. Bøe, J. C. Skogen, et al. </w:t>
       </w:r>
       <w:r>
         <w:t xml:space="preserve">“</w:t>
@@ -8293,7 +8369,7 @@
       <w:r>
         <w:t xml:space="preserve"> </w:t>
       </w:r>
-      <w:hyperlink r:id="rId87">
+      <w:hyperlink r:id="rId88">
         <w:r>
           <w:rPr>
             <w:rStyle w:val="Hyperkobling"/>
@@ -8310,7 +8386,7 @@
         <w:pStyle w:val="Brdtekst"/>
       </w:pPr>
       <w:r>
-        <w:t xml:space="preserve">[55] T. Bøe, M. Hysing, and H. D. Zachrisson.</w:t>
+        <w:t xml:space="preserve">[56] T. Bøe, M. Hysing, and H. D. Zachrisson.</w:t>
       </w:r>
       <w:r>
         <w:t xml:space="preserve"> </w:t>
@@ -8366,7 +8442,7 @@
       <w:r>
         <w:t xml:space="preserve"> </w:t>
       </w:r>
-      <w:hyperlink r:id="rId88">
+      <w:hyperlink r:id="rId89">
         <w:r>
           <w:rPr>
             <w:rStyle w:val="Hyperkobling"/>
@@ -8383,7 +8459,7 @@
         <w:pStyle w:val="Brdtekst"/>
       </w:pPr>
       <w:r>
-        <w:t xml:space="preserve">[56] T. Bøe, M. Hysing, J. C. Skogen, et al. </w:t>
+        <w:t xml:space="preserve">[57] T. Bøe, M. Hysing, J. C. Skogen, et al. </w:t>
       </w:r>
       <w:r>
         <w:t xml:space="preserve">“</w:t>
@@ -8445,7 +8521,7 @@
         <w:pStyle w:val="Brdtekst"/>
       </w:pPr>
       <w:r>
-        <w:t xml:space="preserve">[57] T. Eilertsen, A. L. Thorsen, S. E. H. Holm, et al. </w:t>
+        <w:t xml:space="preserve">[58] T. Eilertsen, A. L. Thorsen, S. E. H. Holm, et al. </w:t>
       </w:r>
       <w:r>
         <w:t xml:space="preserve">“</w:t>
@@ -8490,7 +8566,7 @@
       <w:r>
         <w:t xml:space="preserve"> </w:t>
       </w:r>
-      <w:hyperlink r:id="rId89">
+      <w:hyperlink r:id="rId90">
         <w:r>
           <w:rPr>
             <w:rStyle w:val="Hyperkobling"/>
@@ -8507,7 +8583,7 @@
         <w:pStyle w:val="Brdtekst"/>
       </w:pPr>
       <w:r>
-        <w:t xml:space="preserve">[58] M. Hysing, K. J. Petrie, T. Bøe, et al. </w:t>
+        <w:t xml:space="preserve">[59] M. Hysing, K. J. Petrie, T. Bøe, et al. </w:t>
       </w:r>
       <w:r>
         <w:t xml:space="preserve">“</w:t>
@@ -8549,7 +8625,7 @@
         <w:pStyle w:val="Brdtekst"/>
       </w:pPr>
       <w:r>
-        <w:t xml:space="preserve">[59] J. C. Skogen, T. Bøe, B. Sivertsen, et al. </w:t>
+        <w:t xml:space="preserve">[60] J. C. Skogen, T. Bøe, B. Sivertsen, et al. </w:t>
       </w:r>
       <w:r>
         <w:t xml:space="preserve">“</w:t>
@@ -8572,7 +8648,7 @@
       <w:r>
         <w:t xml:space="preserve"> </w:t>
       </w:r>
-      <w:hyperlink r:id="rId90">
+      <w:hyperlink r:id="rId91">
         <w:r>
           <w:rPr>
             <w:rStyle w:val="Hyperkobling"/>
@@ -8611,7 +8687,7 @@
       <w:r>
         <w:t xml:space="preserve"> </w:t>
       </w:r>
-      <w:hyperlink r:id="rId91">
+      <w:hyperlink r:id="rId92">
         <w:r>
           <w:rPr>
             <w:rStyle w:val="Hyperkobling"/>
@@ -8628,7 +8704,7 @@
         <w:pStyle w:val="Brdtekst"/>
       </w:pPr>
       <w:r>
-        <w:t xml:space="preserve">[60] K. G. Askeland, S. Haugland, K. M. Stormark, et al. </w:t>
+        <w:t xml:space="preserve">[61] K. G. Askeland, S. Haugland, K. M. Stormark, et al. </w:t>
       </w:r>
       <w:r>
         <w:t xml:space="preserve">“</w:t>
@@ -8667,7 +8743,7 @@
       <w:r>
         <w:t xml:space="preserve"> </w:t>
       </w:r>
-      <w:hyperlink r:id="rId92">
+      <w:hyperlink r:id="rId93">
         <w:r>
           <w:rPr>
             <w:rStyle w:val="Hyperkobling"/>
@@ -8684,7 +8760,7 @@
         <w:pStyle w:val="Brdtekst"/>
       </w:pPr>
       <w:r>
-        <w:t xml:space="preserve">[61] M. Hysing, S. Haugland, K. M. Stormark, et al. </w:t>
+        <w:t xml:space="preserve">[62] M. Hysing, S. Haugland, K. M. Stormark, et al. </w:t>
       </w:r>
       <w:r>
         <w:t xml:space="preserve">“</w:t>
@@ -8732,7 +8808,7 @@
       <w:r>
         <w:t xml:space="preserve"> </w:t>
       </w:r>
-      <w:hyperlink r:id="rId93">
+      <w:hyperlink r:id="rId94">
         <w:r>
           <w:rPr>
             <w:rStyle w:val="Hyperkobling"/>
@@ -8749,7 +8825,7 @@
         <w:pStyle w:val="Brdtekst"/>
       </w:pPr>
       <w:r>
-        <w:t xml:space="preserve">[62] T. Bøe, B. Sivertsen, E. Heiervang, et al. </w:t>
+        <w:t xml:space="preserve">[63] T. Bøe, B. Sivertsen, E. Heiervang, et al. </w:t>
       </w:r>
       <w:r>
         <w:t xml:space="preserve">“</w:t>
@@ -8794,7 +8870,7 @@
       <w:r>
         <w:t xml:space="preserve"> </w:t>
       </w:r>
-      <w:hyperlink r:id="rId94">
+      <w:hyperlink r:id="rId95">
         <w:r>
           <w:rPr>
             <w:rStyle w:val="Hyperkobling"/>
@@ -8811,7 +8887,7 @@
         <w:pStyle w:val="Brdtekst"/>
       </w:pPr>
       <w:r>
-        <w:t xml:space="preserve">[63] B. S. Solberg, M. Hysing, T. Bøe, et al. </w:t>
+        <w:t xml:space="preserve">[64] B. S. Solberg, M. Hysing, T. Bøe, et al. </w:t>
       </w:r>
       <w:r>
         <w:t xml:space="preserve">“</w:t>
@@ -8865,7 +8941,7 @@
         <w:pStyle w:val="Brdtekst"/>
       </w:pPr>
       <w:r>
-        <w:t xml:space="preserve">[64] H. M. Bjorgaas, I. Elgen, T. Boe, et al. </w:t>
+        <w:t xml:space="preserve">[65] H. M. Bjorgaas, I. Elgen, T. Boe, et al. </w:t>
       </w:r>
       <w:r>
         <w:t xml:space="preserve">“</w:t>
@@ -8907,7 +8983,7 @@
       <w:r>
         <w:t xml:space="preserve"> </w:t>
       </w:r>
-      <w:hyperlink r:id="rId95">
+      <w:hyperlink r:id="rId96">
         <w:r>
           <w:rPr>
             <w:rStyle w:val="Hyperkobling"/>
@@ -8924,7 +9000,7 @@
         <w:pStyle w:val="Brdtekst"/>
       </w:pPr>
       <w:r>
-        <w:t xml:space="preserve">[65] M. Hysing and T. Bøe.</w:t>
+        <w:t xml:space="preserve">[66] M. Hysing and T. Bøe.</w:t>
       </w:r>
       <w:r>
         <w:t xml:space="preserve"> </w:t>
@@ -8975,7 +9051,7 @@
         <w:pStyle w:val="Brdtekst"/>
       </w:pPr>
       <w:r>
-        <w:t xml:space="preserve">[66] B. Sivertsen, S. Pallesen, K. M. Stormark, et al. </w:t>
+        <w:t xml:space="preserve">[67] B. Sivertsen, S. Pallesen, K. M. Stormark, et al. </w:t>
       </w:r>
       <w:r>
         <w:t xml:space="preserve">“</w:t>
@@ -9020,7 +9096,7 @@
       <w:r>
         <w:t xml:space="preserve"> </w:t>
       </w:r>
-      <w:hyperlink r:id="rId96">
+      <w:hyperlink r:id="rId97">
         <w:r>
           <w:rPr>
             <w:rStyle w:val="Hyperkobling"/>
@@ -9037,7 +9113,7 @@
         <w:pStyle w:val="Brdtekst"/>
       </w:pPr>
       <w:r>
-        <w:t xml:space="preserve">[67] J. C. Skogen, T. Bøe, A. K. Knudsen, et al. </w:t>
+        <w:t xml:space="preserve">[68] J. C. Skogen, T. Bøe, A. K. Knudsen, et al. </w:t>
       </w:r>
       <w:r>
         <w:t xml:space="preserve">“</w:t>
@@ -9060,7 +9136,7 @@
       <w:r>
         <w:t xml:space="preserve"> </w:t>
       </w:r>
-      <w:hyperlink r:id="rId97">
+      <w:hyperlink r:id="rId98">
         <w:r>
           <w:rPr>
             <w:rStyle w:val="Hyperkobling"/>
@@ -9110,7 +9186,7 @@
       <w:r>
         <w:t xml:space="preserve"> </w:t>
       </w:r>
-      <w:hyperlink r:id="rId98">
+      <w:hyperlink r:id="rId99">
         <w:r>
           <w:rPr>
             <w:rStyle w:val="Hyperkobling"/>
@@ -9127,7 +9203,7 @@
         <w:pStyle w:val="Brdtekst"/>
       </w:pPr>
       <w:r>
-        <w:t xml:space="preserve">[68] T. Bøe, M. Hysing, K. M. Stormark, et al. </w:t>
+        <w:t xml:space="preserve">[69] T. Bøe, M. Hysing, K. M. Stormark, et al. </w:t>
       </w:r>
       <w:r>
         <w:t xml:space="preserve">“</w:t>
@@ -9186,7 +9262,7 @@
       <w:r>
         <w:t xml:space="preserve"> </w:t>
       </w:r>
-      <w:hyperlink r:id="rId99">
+      <w:hyperlink r:id="rId100">
         <w:r>
           <w:rPr>
             <w:rStyle w:val="Hyperkobling"/>
@@ -9203,7 +9279,7 @@
         <w:pStyle w:val="Brdtekst"/>
       </w:pPr>
       <w:r>
-        <w:t xml:space="preserve">[69] T. Bøe, S. Øverland, A. J. Lundervold, et al. </w:t>
+        <w:t xml:space="preserve">[70] T. Bøe, S. Øverland, A. J. Lundervold, et al. </w:t>
       </w:r>
       <w:r>
         <w:t xml:space="preserve">“</w:t>
@@ -9248,7 +9324,7 @@
       <w:r>
         <w:t xml:space="preserve"> </w:t>
       </w:r>
-      <w:hyperlink r:id="rId100">
+      <w:hyperlink r:id="rId101">
         <w:r>
           <w:rPr>
             <w:rStyle w:val="Hyperkobling"/>
@@ -9265,7 +9341,7 @@
         <w:pStyle w:val="Brdtekst"/>
       </w:pPr>
       <w:r>
-        <w:t xml:space="preserve">[70] M. Hysing and T. Bøe.</w:t>
+        <w:t xml:space="preserve">[71] M. Hysing and T. Bøe.</w:t>
       </w:r>
       <w:r>
         <w:t xml:space="preserve"> </w:t>
@@ -9328,7 +9404,7 @@
         <w:pStyle w:val="Brdtekst"/>
       </w:pPr>
       <w:r>
-        <w:t xml:space="preserve">[71] T. Bøe and M. Hysing.</w:t>
+        <w:t xml:space="preserve">[72] T. Bøe and M. Hysing.</w:t>
       </w:r>
       <w:r>
         <w:t xml:space="preserve"> </w:t>
@@ -9391,7 +9467,7 @@
         <w:pStyle w:val="Brdtekst"/>
       </w:pPr>
       <w:r>
-        <w:t xml:space="preserve">[72] H. Kornør and T. Bøe.</w:t>
+        <w:t xml:space="preserve">[73] H. Kornør and T. Bøe.</w:t>
       </w:r>
       <w:r>
         <w:t xml:space="preserve"> </w:t>
@@ -9442,7 +9518,7 @@
         <w:pStyle w:val="Brdtekst"/>
       </w:pPr>
       <w:r>
-        <w:t xml:space="preserve">[73] H. Kornør and T. Bøe.</w:t>
+        <w:t xml:space="preserve">[74] H. Kornør and T. Bøe.</w:t>
       </w:r>
       <w:r>
         <w:t xml:space="preserve"> </w:t>
@@ -9493,7 +9569,7 @@
         <w:pStyle w:val="Brdtekst"/>
       </w:pPr>
       <w:r>
-        <w:t xml:space="preserve">[74] H. Kornør and T. Bøe.</w:t>
+        <w:t xml:space="preserve">[75] H. Kornør and T. Bøe.</w:t>
       </w:r>
       <w:r>
         <w:t xml:space="preserve"> </w:t>
@@ -9541,7 +9617,7 @@
       <w:r>
         <w:t xml:space="preserve"> </w:t>
       </w:r>
-      <w:hyperlink r:id="rId101">
+      <w:hyperlink r:id="rId102">
         <w:r>
           <w:rPr>
             <w:rStyle w:val="Hyperkobling"/>
@@ -9553,8 +9629,8 @@
         <w:t xml:space="preserve">.</w:t>
       </w:r>
     </w:p>
-    <w:bookmarkEnd w:id="102"/>
-    <w:bookmarkStart w:id="104" w:name="books-and-book-chapters"/>
+    <w:bookmarkEnd w:id="103"/>
+    <w:bookmarkStart w:id="105" w:name="books-and-book-chapters"/>
     <w:p>
       <w:pPr>
         <w:pStyle w:val="Overskrift2"/>
@@ -9689,7 +9765,7 @@
       <w:r>
         <w:t xml:space="preserve"> </w:t>
       </w:r>
-      <w:hyperlink r:id="rId103">
+      <w:hyperlink r:id="rId104">
         <w:r>
           <w:rPr>
             <w:rStyle w:val="Hyperkobling"/>
@@ -9701,8 +9777,8 @@
         <w:t xml:space="preserve">.</w:t>
       </w:r>
     </w:p>
-    <w:bookmarkEnd w:id="104"/>
-    <w:bookmarkStart w:id="108" w:name="conference-proceedings"/>
+    <w:bookmarkEnd w:id="105"/>
+    <w:bookmarkStart w:id="109" w:name="conference-proceedings"/>
     <w:p>
       <w:pPr>
         <w:pStyle w:val="Overskrift2"/>
@@ -9764,7 +9840,7 @@
       <w:r>
         <w:t xml:space="preserve"> </w:t>
       </w:r>
-      <w:hyperlink r:id="rId105">
+      <w:hyperlink r:id="rId106">
         <w:r>
           <w:rPr>
             <w:rStyle w:val="Hyperkobling"/>
@@ -9820,7 +9896,7 @@
       <w:r>
         <w:t xml:space="preserve"> </w:t>
       </w:r>
-      <w:hyperlink r:id="rId106">
+      <w:hyperlink r:id="rId107">
         <w:r>
           <w:rPr>
             <w:rStyle w:val="Hyperkobling"/>
@@ -9944,7 +10020,7 @@
       <w:r>
         <w:t xml:space="preserve"> </w:t>
       </w:r>
-      <w:hyperlink r:id="rId107">
+      <w:hyperlink r:id="rId108">
         <w:r>
           <w:rPr>
             <w:rStyle w:val="Hyperkobling"/>
@@ -10431,8 +10507,8 @@
         <w:t xml:space="preserve">2009.</w:t>
       </w:r>
     </w:p>
-    <w:bookmarkEnd w:id="108"/>
-    <w:bookmarkStart w:id="111" w:name="reports"/>
+    <w:bookmarkEnd w:id="109"/>
+    <w:bookmarkStart w:id="112" w:name="reports"/>
     <w:p>
       <w:pPr>
         <w:pStyle w:val="Overskrift2"/>
@@ -10470,7 +10546,7 @@
       <w:r>
         <w:t xml:space="preserve"> </w:t>
       </w:r>
-      <w:hyperlink r:id="rId109">
+      <w:hyperlink r:id="rId110">
         <w:r>
           <w:rPr>
             <w:rStyle w:val="Hyperkobling"/>
@@ -10622,7 +10698,7 @@
       <w:r>
         <w:t xml:space="preserve"> </w:t>
       </w:r>
-      <w:hyperlink r:id="rId110">
+      <w:hyperlink r:id="rId111">
         <w:r>
           <w:rPr>
             <w:rStyle w:val="Hyperkobling"/>
@@ -10634,8 +10710,8 @@
         <w:t xml:space="preserve">.</w:t>
       </w:r>
     </w:p>
-    <w:bookmarkEnd w:id="111"/>
     <w:bookmarkEnd w:id="112"/>
+    <w:bookmarkEnd w:id="113"/>
     <w:sectPr>
       <w:headerReference r:id="rId9" w:type="even"/>
       <w:headerReference r:id="rId10" w:type="default"/>

</xml_diff>

<commit_message>
made some small changes. new publications and fixed date to year in some field.
</commit_message>
<xml_diff>
--- a/static/files/cv-word.docx
+++ b/static/files/cv-word.docx
@@ -3790,7 +3790,7 @@
         <w:pStyle w:val="FirstParagraph"/>
       </w:pPr>
       <w:r>
-        <w:t xml:space="preserve">I have authored or co-authored more than 91 publications (journal articles, book chapters and reports). I am the first author of 15 peer reviewed journal articles and the senior author on 18. My articles have been cited 2291 times, my</w:t>
+        <w:t xml:space="preserve">I have authored or co-authored more than 92 publications (journal articles, book chapters and reports). I am the first author of 15 peer reviewed journal articles and the senior author on 18. My articles have been cited 2366 times, my</w:t>
       </w:r>
       <w:r>
         <w:t xml:space="preserve"> </w:t>
@@ -3816,7 +3816,7 @@
         <w:t xml:space="preserve">i10</w:t>
       </w:r>
       <w:r>
-        <w:t xml:space="preserve">-index is 44</w:t>
+        <w:t xml:space="preserve">-index is 47</w:t>
       </w:r>
       <w:r>
         <w:t xml:space="preserve"> </w:t>
@@ -3840,7 +3840,7 @@
           <w:iCs/>
           <w:i/>
         </w:rPr>
-        <w:t xml:space="preserve">(Updated 04.09.2023)</w:t>
+        <w:t xml:space="preserve">(Updated 24.10.2023)</w:t>
       </w:r>
       <w:r>
         <w:t xml:space="preserve">. I am the sole author of a report on social inequalities in child mental health commissioned by the Norwegian Directorate of Health, and my research has been featured in several national policy documents, such as the</w:t>
@@ -4247,11 +4247,17 @@
           <w:rPr>
             <w:rStyle w:val="Hyperkobling"/>
           </w:rPr>
-          <w:t xml:space="preserve">10/gdhdg8</w:t>
+          <w:t xml:space="preserve">10.1007/s10834-017-9553-4</w:t>
         </w:r>
       </w:hyperlink>
       <w:r>
         <w:t xml:space="preserve">.</w:t>
+      </w:r>
+      <w:r>
+        <w:t xml:space="preserve"> </w:t>
+      </w:r>
+      <w:r>
+        <w:t xml:space="preserve">(Visited on 06/06/2018).</w:t>
       </w:r>
     </w:p>
     <w:p>
@@ -4371,11 +4377,17 @@
           <w:rPr>
             <w:rStyle w:val="Hyperkobling"/>
           </w:rPr>
-          <w:t xml:space="preserve">10/gf74rf</w:t>
+          <w:t xml:space="preserve">10.1177/1403494819851364</w:t>
         </w:r>
       </w:hyperlink>
       <w:r>
         <w:t xml:space="preserve">.</w:t>
+      </w:r>
+      <w:r>
+        <w:t xml:space="preserve"> </w:t>
+      </w:r>
+      <w:r>
+        <w:t xml:space="preserve">(Visited on 09/13/2019).</w:t>
       </w:r>
     </w:p>
     <w:p>
@@ -4447,11 +4459,17 @@
           <w:rPr>
             <w:rStyle w:val="Hyperkobling"/>
           </w:rPr>
-          <w:t xml:space="preserve">10/ghrkfn</w:t>
+          <w:t xml:space="preserve">10.1016/j.mhp.2020.200196</w:t>
         </w:r>
       </w:hyperlink>
       <w:r>
         <w:t xml:space="preserve">.</w:t>
+      </w:r>
+      <w:r>
+        <w:t xml:space="preserve"> </w:t>
+      </w:r>
+      <w:r>
+        <w:t xml:space="preserve">(Visited on 01/03/2021).</w:t>
       </w:r>
     </w:p>
     <w:p>
@@ -4529,11 +4547,17 @@
           <w:rPr>
             <w:rStyle w:val="Hyperkobling"/>
           </w:rPr>
-          <w:t xml:space="preserve">10/gnr9hz</w:t>
+          <w:t xml:space="preserve">10.1177/11786329211055302</w:t>
         </w:r>
       </w:hyperlink>
       <w:r>
         <w:t xml:space="preserve">.</w:t>
+      </w:r>
+      <w:r>
+        <w:t xml:space="preserve"> </w:t>
+      </w:r>
+      <w:r>
+        <w:t xml:space="preserve">(Visited on 12/15/2021).</w:t>
       </w:r>
     </w:p>
     <w:p>
@@ -4597,11 +4621,17 @@
           <w:rPr>
             <w:rStyle w:val="Hyperkobling"/>
           </w:rPr>
-          <w:t xml:space="preserve">10/gjh85b</w:t>
+          <w:t xml:space="preserve">10.1371/journal.pone.0248864</w:t>
         </w:r>
       </w:hyperlink>
       <w:r>
         <w:t xml:space="preserve">.</w:t>
+      </w:r>
+      <w:r>
+        <w:t xml:space="preserve"> </w:t>
+      </w:r>
+      <w:r>
+        <w:t xml:space="preserve">(Visited on 03/23/2021).</w:t>
       </w:r>
     </w:p>
     <w:p>
@@ -4611,7 +4641,7 @@
     </w:p>
     <w:bookmarkEnd w:id="40"/>
     <w:bookmarkEnd w:id="41"/>
-    <w:bookmarkStart w:id="113" w:name="extended-list-of-publications"/>
+    <w:bookmarkStart w:id="118" w:name="extended-list-of-publications"/>
     <w:p>
       <w:pPr>
         <w:pStyle w:val="Overskrift1"/>
@@ -4685,7 +4715,7 @@
       </w:r>
     </w:p>
     <w:bookmarkEnd w:id="43"/>
-    <w:bookmarkStart w:id="103" w:name="refereed-research-papers"/>
+    <w:bookmarkStart w:id="108" w:name="refereed-research-papers"/>
     <w:p>
       <w:pPr>
         <w:pStyle w:val="Overskrift2"/>
@@ -5688,7 +5718,7 @@
       <w:r>
         <w:t xml:space="preserve"> </w:t>
       </w:r>
-      <w:hyperlink r:id="rId38">
+      <w:hyperlink r:id="rId58">
         <w:r>
           <w:rPr>
             <w:rStyle w:val="Hyperkobling"/>
@@ -5756,7 +5786,7 @@
       <w:r>
         <w:t xml:space="preserve"> </w:t>
       </w:r>
-      <w:hyperlink r:id="rId39">
+      <w:hyperlink r:id="rId59">
         <w:r>
           <w:rPr>
             <w:rStyle w:val="Hyperkobling"/>
@@ -5832,7 +5862,7 @@
       <w:r>
         <w:t xml:space="preserve"> </w:t>
       </w:r>
-      <w:hyperlink r:id="rId58">
+      <w:hyperlink r:id="rId60">
         <w:r>
           <w:rPr>
             <w:rStyle w:val="Hyperkobling"/>
@@ -5900,7 +5930,7 @@
       <w:r>
         <w:t xml:space="preserve"> </w:t>
       </w:r>
-      <w:hyperlink r:id="rId59">
+      <w:hyperlink r:id="rId61">
         <w:r>
           <w:rPr>
             <w:rStyle w:val="Hyperkobling"/>
@@ -5968,7 +5998,7 @@
       <w:r>
         <w:t xml:space="preserve"> </w:t>
       </w:r>
-      <w:hyperlink r:id="rId60">
+      <w:hyperlink r:id="rId62">
         <w:r>
           <w:rPr>
             <w:rStyle w:val="Hyperkobling"/>
@@ -6146,7 +6176,7 @@
       <w:r>
         <w:t xml:space="preserve"> </w:t>
       </w:r>
-      <w:hyperlink r:id="rId61">
+      <w:hyperlink r:id="rId63">
         <w:r>
           <w:rPr>
             <w:rStyle w:val="Hyperkobling"/>
@@ -6208,7 +6238,7 @@
       <w:r>
         <w:t xml:space="preserve"> </w:t>
       </w:r>
-      <w:hyperlink r:id="rId62">
+      <w:hyperlink r:id="rId64">
         <w:r>
           <w:rPr>
             <w:rStyle w:val="Hyperkobling"/>
@@ -6276,7 +6306,7 @@
       <w:r>
         <w:t xml:space="preserve"> </w:t>
       </w:r>
-      <w:hyperlink r:id="rId63">
+      <w:hyperlink r:id="rId65">
         <w:r>
           <w:rPr>
             <w:rStyle w:val="Hyperkobling"/>
@@ -6338,7 +6368,7 @@
       <w:r>
         <w:t xml:space="preserve"> </w:t>
       </w:r>
-      <w:hyperlink r:id="rId64">
+      <w:hyperlink r:id="rId66">
         <w:r>
           <w:rPr>
             <w:rStyle w:val="Hyperkobling"/>
@@ -6400,7 +6430,7 @@
       <w:r>
         <w:t xml:space="preserve"> </w:t>
       </w:r>
-      <w:hyperlink r:id="rId65">
+      <w:hyperlink r:id="rId67">
         <w:r>
           <w:rPr>
             <w:rStyle w:val="Hyperkobling"/>
@@ -6476,7 +6506,7 @@
       <w:r>
         <w:t xml:space="preserve"> </w:t>
       </w:r>
-      <w:hyperlink r:id="rId37">
+      <w:hyperlink r:id="rId68">
         <w:r>
           <w:rPr>
             <w:rStyle w:val="Hyperkobling"/>
@@ -6558,7 +6588,7 @@
       <w:r>
         <w:t xml:space="preserve"> </w:t>
       </w:r>
-      <w:hyperlink r:id="rId66">
+      <w:hyperlink r:id="rId69">
         <w:r>
           <w:rPr>
             <w:rStyle w:val="Hyperkobling"/>
@@ -6626,7 +6656,7 @@
       <w:r>
         <w:t xml:space="preserve"> </w:t>
       </w:r>
-      <w:hyperlink r:id="rId67">
+      <w:hyperlink r:id="rId70">
         <w:r>
           <w:rPr>
             <w:rStyle w:val="Hyperkobling"/>
@@ -6694,7 +6724,7 @@
       <w:r>
         <w:t xml:space="preserve"> </w:t>
       </w:r>
-      <w:hyperlink r:id="rId68">
+      <w:hyperlink r:id="rId71">
         <w:r>
           <w:rPr>
             <w:rStyle w:val="Hyperkobling"/>
@@ -6770,7 +6800,7 @@
       <w:r>
         <w:t xml:space="preserve"> </w:t>
       </w:r>
-      <w:hyperlink r:id="rId69">
+      <w:hyperlink r:id="rId72">
         <w:r>
           <w:rPr>
             <w:rStyle w:val="Hyperkobling"/>
@@ -6838,7 +6868,7 @@
       <w:r>
         <w:t xml:space="preserve"> </w:t>
       </w:r>
-      <w:hyperlink r:id="rId70">
+      <w:hyperlink r:id="rId73">
         <w:r>
           <w:rPr>
             <w:rStyle w:val="Hyperkobling"/>
@@ -6903,7 +6933,7 @@
       <w:r>
         <w:t xml:space="preserve"> </w:t>
       </w:r>
-      <w:hyperlink r:id="rId71">
+      <w:hyperlink r:id="rId74">
         <w:r>
           <w:rPr>
             <w:rStyle w:val="Hyperkobling"/>
@@ -6973,7 +7003,7 @@
       <w:r>
         <w:t xml:space="preserve"> </w:t>
       </w:r>
-      <w:hyperlink r:id="rId72">
+      <w:hyperlink r:id="rId75">
         <w:r>
           <w:rPr>
             <w:rStyle w:val="Hyperkobling"/>
@@ -7041,7 +7071,7 @@
       <w:r>
         <w:t xml:space="preserve"> </w:t>
       </w:r>
-      <w:hyperlink r:id="rId73">
+      <w:hyperlink r:id="rId76">
         <w:r>
           <w:rPr>
             <w:rStyle w:val="Hyperkobling"/>
@@ -7103,7 +7133,7 @@
       <w:r>
         <w:t xml:space="preserve"> </w:t>
       </w:r>
-      <w:hyperlink r:id="rId36">
+      <w:hyperlink r:id="rId77">
         <w:r>
           <w:rPr>
             <w:rStyle w:val="Hyperkobling"/>
@@ -7170,7 +7200,7 @@
       <w:r>
         <w:t xml:space="preserve"> </w:t>
       </w:r>
-      <w:hyperlink r:id="rId74">
+      <w:hyperlink r:id="rId78">
         <w:r>
           <w:rPr>
             <w:rStyle w:val="Hyperkobling"/>
@@ -7232,7 +7262,7 @@
       <w:r>
         <w:t xml:space="preserve"> </w:t>
       </w:r>
-      <w:hyperlink r:id="rId75">
+      <w:hyperlink r:id="rId79">
         <w:r>
           <w:rPr>
             <w:rStyle w:val="Hyperkobling"/>
@@ -7294,7 +7324,7 @@
       <w:r>
         <w:t xml:space="preserve"> </w:t>
       </w:r>
-      <w:hyperlink r:id="rId76">
+      <w:hyperlink r:id="rId80">
         <w:r>
           <w:rPr>
             <w:rStyle w:val="Hyperkobling"/>
@@ -7334,7 +7364,7 @@
       <w:r>
         <w:t xml:space="preserve"> </w:t>
       </w:r>
-      <w:hyperlink r:id="rId77">
+      <w:hyperlink r:id="rId81">
         <w:r>
           <w:rPr>
             <w:rStyle w:val="Hyperkobling"/>
@@ -7387,7 +7417,7 @@
       <w:r>
         <w:t xml:space="preserve"> </w:t>
       </w:r>
-      <w:hyperlink r:id="rId78">
+      <w:hyperlink r:id="rId82">
         <w:r>
           <w:rPr>
             <w:rStyle w:val="Hyperkobling"/>
@@ -7461,7 +7491,7 @@
       <w:r>
         <w:t xml:space="preserve"> </w:t>
       </w:r>
-      <w:hyperlink r:id="rId79">
+      <w:hyperlink r:id="rId83">
         <w:r>
           <w:rPr>
             <w:rStyle w:val="Hyperkobling"/>
@@ -7546,7 +7576,7 @@
       <w:r>
         <w:t xml:space="preserve"> </w:t>
       </w:r>
-      <w:hyperlink r:id="rId34">
+      <w:hyperlink r:id="rId84">
         <w:r>
           <w:rPr>
             <w:rStyle w:val="Hyperkobling"/>
@@ -7614,7 +7644,7 @@
       <w:r>
         <w:t xml:space="preserve"> </w:t>
       </w:r>
-      <w:hyperlink r:id="rId80">
+      <w:hyperlink r:id="rId85">
         <w:r>
           <w:rPr>
             <w:rStyle w:val="Hyperkobling"/>
@@ -7679,7 +7709,7 @@
       <w:r>
         <w:t xml:space="preserve"> </w:t>
       </w:r>
-      <w:hyperlink r:id="rId81">
+      <w:hyperlink r:id="rId86">
         <w:r>
           <w:rPr>
             <w:rStyle w:val="Hyperkobling"/>
@@ -7741,7 +7771,7 @@
       <w:r>
         <w:t xml:space="preserve"> </w:t>
       </w:r>
-      <w:hyperlink r:id="rId82">
+      <w:hyperlink r:id="rId87">
         <w:r>
           <w:rPr>
             <w:rStyle w:val="Hyperkobling"/>
@@ -7797,7 +7827,7 @@
       <w:r>
         <w:t xml:space="preserve"> </w:t>
       </w:r>
-      <w:hyperlink r:id="rId83">
+      <w:hyperlink r:id="rId88">
         <w:r>
           <w:rPr>
             <w:rStyle w:val="Hyperkobling"/>
@@ -7865,7 +7895,7 @@
       <w:r>
         <w:t xml:space="preserve"> </w:t>
       </w:r>
-      <w:hyperlink r:id="rId84">
+      <w:hyperlink r:id="rId89">
         <w:r>
           <w:rPr>
             <w:rStyle w:val="Hyperkobling"/>
@@ -8175,7 +8205,7 @@
       <w:r>
         <w:t xml:space="preserve"> </w:t>
       </w:r>
-      <w:hyperlink r:id="rId85">
+      <w:hyperlink r:id="rId90">
         <w:r>
           <w:rPr>
             <w:rStyle w:val="Hyperkobling"/>
@@ -8234,7 +8264,7 @@
       <w:r>
         <w:t xml:space="preserve"> </w:t>
       </w:r>
-      <w:hyperlink r:id="rId86">
+      <w:hyperlink r:id="rId91">
         <w:r>
           <w:rPr>
             <w:rStyle w:val="Hyperkobling"/>
@@ -8299,7 +8329,7 @@
       <w:r>
         <w:t xml:space="preserve"> </w:t>
       </w:r>
-      <w:hyperlink r:id="rId87">
+      <w:hyperlink r:id="rId92">
         <w:r>
           <w:rPr>
             <w:rStyle w:val="Hyperkobling"/>
@@ -8369,7 +8399,7 @@
       <w:r>
         <w:t xml:space="preserve"> </w:t>
       </w:r>
-      <w:hyperlink r:id="rId88">
+      <w:hyperlink r:id="rId93">
         <w:r>
           <w:rPr>
             <w:rStyle w:val="Hyperkobling"/>
@@ -8442,7 +8472,7 @@
       <w:r>
         <w:t xml:space="preserve"> </w:t>
       </w:r>
-      <w:hyperlink r:id="rId89">
+      <w:hyperlink r:id="rId94">
         <w:r>
           <w:rPr>
             <w:rStyle w:val="Hyperkobling"/>
@@ -8566,7 +8596,7 @@
       <w:r>
         <w:t xml:space="preserve"> </w:t>
       </w:r>
-      <w:hyperlink r:id="rId90">
+      <w:hyperlink r:id="rId95">
         <w:r>
           <w:rPr>
             <w:rStyle w:val="Hyperkobling"/>
@@ -8648,7 +8678,7 @@
       <w:r>
         <w:t xml:space="preserve"> </w:t>
       </w:r>
-      <w:hyperlink r:id="rId91">
+      <w:hyperlink r:id="rId96">
         <w:r>
           <w:rPr>
             <w:rStyle w:val="Hyperkobling"/>
@@ -8687,7 +8717,7 @@
       <w:r>
         <w:t xml:space="preserve"> </w:t>
       </w:r>
-      <w:hyperlink r:id="rId92">
+      <w:hyperlink r:id="rId97">
         <w:r>
           <w:rPr>
             <w:rStyle w:val="Hyperkobling"/>
@@ -8743,7 +8773,7 @@
       <w:r>
         <w:t xml:space="preserve"> </w:t>
       </w:r>
-      <w:hyperlink r:id="rId93">
+      <w:hyperlink r:id="rId98">
         <w:r>
           <w:rPr>
             <w:rStyle w:val="Hyperkobling"/>
@@ -8808,7 +8838,7 @@
       <w:r>
         <w:t xml:space="preserve"> </w:t>
       </w:r>
-      <w:hyperlink r:id="rId94">
+      <w:hyperlink r:id="rId99">
         <w:r>
           <w:rPr>
             <w:rStyle w:val="Hyperkobling"/>
@@ -8870,7 +8900,7 @@
       <w:r>
         <w:t xml:space="preserve"> </w:t>
       </w:r>
-      <w:hyperlink r:id="rId95">
+      <w:hyperlink r:id="rId100">
         <w:r>
           <w:rPr>
             <w:rStyle w:val="Hyperkobling"/>
@@ -8983,7 +9013,7 @@
       <w:r>
         <w:t xml:space="preserve"> </w:t>
       </w:r>
-      <w:hyperlink r:id="rId96">
+      <w:hyperlink r:id="rId101">
         <w:r>
           <w:rPr>
             <w:rStyle w:val="Hyperkobling"/>
@@ -9096,7 +9126,7 @@
       <w:r>
         <w:t xml:space="preserve"> </w:t>
       </w:r>
-      <w:hyperlink r:id="rId97">
+      <w:hyperlink r:id="rId102">
         <w:r>
           <w:rPr>
             <w:rStyle w:val="Hyperkobling"/>
@@ -9136,7 +9166,7 @@
       <w:r>
         <w:t xml:space="preserve"> </w:t>
       </w:r>
-      <w:hyperlink r:id="rId98">
+      <w:hyperlink r:id="rId103">
         <w:r>
           <w:rPr>
             <w:rStyle w:val="Hyperkobling"/>
@@ -9186,7 +9216,7 @@
       <w:r>
         <w:t xml:space="preserve"> </w:t>
       </w:r>
-      <w:hyperlink r:id="rId99">
+      <w:hyperlink r:id="rId104">
         <w:r>
           <w:rPr>
             <w:rStyle w:val="Hyperkobling"/>
@@ -9262,7 +9292,7 @@
       <w:r>
         <w:t xml:space="preserve"> </w:t>
       </w:r>
-      <w:hyperlink r:id="rId100">
+      <w:hyperlink r:id="rId105">
         <w:r>
           <w:rPr>
             <w:rStyle w:val="Hyperkobling"/>
@@ -9324,7 +9354,7 @@
       <w:r>
         <w:t xml:space="preserve"> </w:t>
       </w:r>
-      <w:hyperlink r:id="rId101">
+      <w:hyperlink r:id="rId106">
         <w:r>
           <w:rPr>
             <w:rStyle w:val="Hyperkobling"/>
@@ -9617,7 +9647,7 @@
       <w:r>
         <w:t xml:space="preserve"> </w:t>
       </w:r>
-      <w:hyperlink r:id="rId102">
+      <w:hyperlink r:id="rId107">
         <w:r>
           <w:rPr>
             <w:rStyle w:val="Hyperkobling"/>
@@ -9629,8 +9659,8 @@
         <w:t xml:space="preserve">.</w:t>
       </w:r>
     </w:p>
-    <w:bookmarkEnd w:id="103"/>
-    <w:bookmarkStart w:id="105" w:name="books-and-book-chapters"/>
+    <w:bookmarkEnd w:id="108"/>
+    <w:bookmarkStart w:id="110" w:name="books-and-book-chapters"/>
     <w:p>
       <w:pPr>
         <w:pStyle w:val="Overskrift2"/>
@@ -9765,7 +9795,7 @@
       <w:r>
         <w:t xml:space="preserve"> </w:t>
       </w:r>
-      <w:hyperlink r:id="rId104">
+      <w:hyperlink r:id="rId109">
         <w:r>
           <w:rPr>
             <w:rStyle w:val="Hyperkobling"/>
@@ -9777,8 +9807,8 @@
         <w:t xml:space="preserve">.</w:t>
       </w:r>
     </w:p>
-    <w:bookmarkEnd w:id="105"/>
-    <w:bookmarkStart w:id="109" w:name="conference-proceedings"/>
+    <w:bookmarkEnd w:id="110"/>
+    <w:bookmarkStart w:id="114" w:name="conference-proceedings"/>
     <w:p>
       <w:pPr>
         <w:pStyle w:val="Overskrift2"/>
@@ -9840,7 +9870,7 @@
       <w:r>
         <w:t xml:space="preserve"> </w:t>
       </w:r>
-      <w:hyperlink r:id="rId106">
+      <w:hyperlink r:id="rId111">
         <w:r>
           <w:rPr>
             <w:rStyle w:val="Hyperkobling"/>
@@ -9896,7 +9926,7 @@
       <w:r>
         <w:t xml:space="preserve"> </w:t>
       </w:r>
-      <w:hyperlink r:id="rId107">
+      <w:hyperlink r:id="rId112">
         <w:r>
           <w:rPr>
             <w:rStyle w:val="Hyperkobling"/>
@@ -10020,7 +10050,7 @@
       <w:r>
         <w:t xml:space="preserve"> </w:t>
       </w:r>
-      <w:hyperlink r:id="rId108">
+      <w:hyperlink r:id="rId113">
         <w:r>
           <w:rPr>
             <w:rStyle w:val="Hyperkobling"/>
@@ -10507,8 +10537,8 @@
         <w:t xml:space="preserve">2009.</w:t>
       </w:r>
     </w:p>
-    <w:bookmarkEnd w:id="109"/>
-    <w:bookmarkStart w:id="112" w:name="reports"/>
+    <w:bookmarkEnd w:id="114"/>
+    <w:bookmarkStart w:id="117" w:name="reports"/>
     <w:p>
       <w:pPr>
         <w:pStyle w:val="Overskrift2"/>
@@ -10546,7 +10576,7 @@
       <w:r>
         <w:t xml:space="preserve"> </w:t>
       </w:r>
-      <w:hyperlink r:id="rId110">
+      <w:hyperlink r:id="rId115">
         <w:r>
           <w:rPr>
             <w:rStyle w:val="Hyperkobling"/>
@@ -10698,7 +10728,7 @@
       <w:r>
         <w:t xml:space="preserve"> </w:t>
       </w:r>
-      <w:hyperlink r:id="rId111">
+      <w:hyperlink r:id="rId116">
         <w:r>
           <w:rPr>
             <w:rStyle w:val="Hyperkobling"/>
@@ -10710,8 +10740,8 @@
         <w:t xml:space="preserve">.</w:t>
       </w:r>
     </w:p>
-    <w:bookmarkEnd w:id="112"/>
-    <w:bookmarkEnd w:id="113"/>
+    <w:bookmarkEnd w:id="117"/>
+    <w:bookmarkEnd w:id="118"/>
     <w:sectPr>
       <w:headerReference r:id="rId9" w:type="even"/>
       <w:headerReference r:id="rId10" w:type="default"/>

</xml_diff>